<commit_message>
What is babel & Web-pack
</commit_message>
<xml_diff>
--- a/React Interview Questions .docx
+++ b/React Interview Questions .docx
@@ -144,6 +144,15 @@
         </w:rPr>
         <w:t>• NPX: (Node package Execution) If we want directly run a package for once</w:t>
       </w:r>
+      <w:r>
+        <w:rPr>
+          <w:rFonts w:ascii="Times New Roman" w:hAnsi="Times New Roman" w:cs="Times New Roman"/>
+          <w:sz w:val="40"/>
+          <w:szCs w:val="40"/>
+          <w:lang w:val="en-US"/>
+        </w:rPr>
+        <w:t>.</w:t>
+      </w:r>
     </w:p>
     <w:p>
       <w:pPr>
@@ -164,6 +173,175 @@
           <w:lang w:val="en-US"/>
         </w:rPr>
         <w:t>• NPM is for management -vs- NPX is one time execution</w:t>
+      </w:r>
+      <w:r>
+        <w:rPr>
+          <w:rFonts w:ascii="Times New Roman" w:hAnsi="Times New Roman" w:cs="Times New Roman"/>
+          <w:sz w:val="40"/>
+          <w:szCs w:val="40"/>
+          <w:lang w:val="en-US"/>
+        </w:rPr>
+        <w:t>.</w:t>
+      </w:r>
+    </w:p>
+    <w:p>
+      <w:pPr>
+        <w:ind w:left="-567" w:right="-330"/>
+        <w:jc w:val="both"/>
+        <w:rPr>
+          <w:rFonts w:ascii="Times New Roman" w:hAnsi="Times New Roman" w:cs="Times New Roman"/>
+          <w:sz w:val="40"/>
+          <w:szCs w:val="40"/>
+          <w:lang w:val="en-US"/>
+        </w:rPr>
+      </w:pPr>
+    </w:p>
+    <w:p>
+      <w:pPr>
+        <w:ind w:left="-567" w:right="-330"/>
+        <w:jc w:val="both"/>
+        <w:rPr>
+          <w:rFonts w:ascii="Times New Roman" w:hAnsi="Times New Roman" w:cs="Times New Roman"/>
+          <w:b/>
+          <w:bCs/>
+          <w:sz w:val="40"/>
+          <w:szCs w:val="40"/>
+          <w:lang w:val="en-US"/>
+        </w:rPr>
+      </w:pPr>
+      <w:r>
+        <w:rPr>
+          <w:rFonts w:ascii="Times New Roman" w:hAnsi="Times New Roman" w:cs="Times New Roman"/>
+          <w:b/>
+          <w:bCs/>
+          <w:sz w:val="40"/>
+          <w:szCs w:val="40"/>
+          <w:lang w:val="en-US"/>
+        </w:rPr>
+        <w:t>3) What is babel &amp; Web-pack?</w:t>
+      </w:r>
+    </w:p>
+    <w:p>
+      <w:pPr>
+        <w:ind w:left="-567" w:right="-330"/>
+        <w:jc w:val="both"/>
+        <w:rPr>
+          <w:rFonts w:ascii="Times New Roman" w:hAnsi="Times New Roman" w:cs="Times New Roman"/>
+          <w:sz w:val="40"/>
+          <w:szCs w:val="40"/>
+          <w:lang w:val="en-US"/>
+        </w:rPr>
+      </w:pPr>
+      <w:r>
+        <w:rPr>
+          <w:rFonts w:ascii="Times New Roman" w:hAnsi="Times New Roman" w:cs="Times New Roman"/>
+          <w:sz w:val="40"/>
+          <w:szCs w:val="40"/>
+          <w:lang w:val="en-US"/>
+        </w:rPr>
+        <w:t>• Bable is a transpiler &amp; also a compiler.</w:t>
+      </w:r>
+    </w:p>
+    <w:p>
+      <w:pPr>
+        <w:ind w:left="-567" w:right="-330"/>
+        <w:jc w:val="both"/>
+        <w:rPr>
+          <w:rFonts w:ascii="Times New Roman" w:hAnsi="Times New Roman" w:cs="Times New Roman"/>
+          <w:sz w:val="40"/>
+          <w:szCs w:val="40"/>
+          <w:lang w:val="en-US"/>
+        </w:rPr>
+      </w:pPr>
+      <w:r>
+        <w:rPr>
+          <w:rFonts w:ascii="Times New Roman" w:hAnsi="Times New Roman" w:cs="Times New Roman"/>
+          <w:sz w:val="40"/>
+          <w:szCs w:val="40"/>
+          <w:lang w:val="en-US"/>
+        </w:rPr>
+        <w:t>• It will take ES6 input &amp; converts it to ES5 for our browsers to understand.</w:t>
+      </w:r>
+    </w:p>
+    <w:p>
+      <w:pPr>
+        <w:ind w:left="-567" w:right="-330"/>
+        <w:jc w:val="both"/>
+        <w:rPr>
+          <w:rFonts w:ascii="Times New Roman" w:hAnsi="Times New Roman" w:cs="Times New Roman"/>
+          <w:sz w:val="40"/>
+          <w:szCs w:val="40"/>
+          <w:lang w:val="en-US"/>
+        </w:rPr>
+      </w:pPr>
+      <w:r>
+        <w:rPr>
+          <w:rFonts w:ascii="Times New Roman" w:hAnsi="Times New Roman" w:cs="Times New Roman"/>
+          <w:sz w:val="40"/>
+          <w:szCs w:val="40"/>
+          <w:lang w:val="en-US"/>
+        </w:rPr>
+        <w:t>• It also converts JSX (JavaScript Extended) language to JS.</w:t>
+      </w:r>
+    </w:p>
+    <w:p>
+      <w:pPr>
+        <w:ind w:left="-567" w:right="-330"/>
+        <w:jc w:val="both"/>
+        <w:rPr>
+          <w:rFonts w:ascii="Times New Roman" w:hAnsi="Times New Roman" w:cs="Times New Roman"/>
+          <w:sz w:val="40"/>
+          <w:szCs w:val="40"/>
+          <w:lang w:val="en-US"/>
+        </w:rPr>
+      </w:pPr>
+      <w:r>
+        <w:rPr>
+          <w:rFonts w:ascii="Times New Roman" w:hAnsi="Times New Roman" w:cs="Times New Roman"/>
+          <w:sz w:val="40"/>
+          <w:szCs w:val="40"/>
+          <w:lang w:val="en-US"/>
+        </w:rPr>
+        <w:t>• Web-pack is basically bundling tool used by react:</w:t>
+      </w:r>
+    </w:p>
+    <w:p>
+      <w:pPr>
+        <w:ind w:left="-567" w:right="-330"/>
+        <w:jc w:val="both"/>
+        <w:rPr>
+          <w:rFonts w:ascii="Times New Roman" w:hAnsi="Times New Roman" w:cs="Times New Roman"/>
+          <w:sz w:val="40"/>
+          <w:szCs w:val="40"/>
+          <w:lang w:val="en-US"/>
+        </w:rPr>
+      </w:pPr>
+      <w:r>
+        <w:rPr>
+          <w:rFonts w:ascii="Times New Roman" w:hAnsi="Times New Roman" w:cs="Times New Roman"/>
+          <w:sz w:val="40"/>
+          <w:szCs w:val="40"/>
+          <w:lang w:val="en-US"/>
+        </w:rPr>
+        <w:t>• It will bundle all the CSS &amp; html files &amp; will add to Index.html file.</w:t>
+      </w:r>
+      <w:r>
+        <w:rPr>
+          <w:rFonts w:ascii="Times New Roman" w:hAnsi="Times New Roman" w:cs="Times New Roman"/>
+          <w:sz w:val="40"/>
+          <w:szCs w:val="40"/>
+          <w:lang w:val="en-US"/>
+        </w:rPr>
+        <w:t xml:space="preserve">   </w:t>
+      </w:r>
+      <w:r>
+        <w:rPr>
+          <w:rFonts w:ascii="Times New Roman" w:hAnsi="Times New Roman" w:cs="Times New Roman"/>
+          <w:sz w:val="40"/>
+          <w:szCs w:val="40"/>
+          <w:lang w:val="en-US"/>
+        </w:rPr>
+        <w:t xml:space="preserve"> (Using &lt;link&gt; tags)</w:t>
       </w:r>
     </w:p>
     <w:sectPr>

</xml_diff>

<commit_message>
Explain Class based components vs functional components
</commit_message>
<xml_diff>
--- a/React Interview Questions .docx
+++ b/React Interview Questions .docx
@@ -343,6 +343,856 @@
         </w:rPr>
         <w:t xml:space="preserve"> (Using &lt;link&gt; tags)</w:t>
       </w:r>
+    </w:p>
+    <w:p>
+      <w:pPr>
+        <w:ind w:left="-567" w:right="-330"/>
+        <w:jc w:val="both"/>
+        <w:rPr>
+          <w:rFonts w:ascii="Times New Roman" w:hAnsi="Times New Roman" w:cs="Times New Roman"/>
+          <w:b/>
+          <w:bCs/>
+          <w:sz w:val="40"/>
+          <w:szCs w:val="40"/>
+          <w:lang w:val="en-US"/>
+        </w:rPr>
+      </w:pPr>
+    </w:p>
+    <w:p>
+      <w:pPr>
+        <w:ind w:left="-567" w:right="-330"/>
+        <w:jc w:val="both"/>
+        <w:rPr>
+          <w:rFonts w:ascii="Times New Roman" w:hAnsi="Times New Roman" w:cs="Times New Roman"/>
+          <w:b/>
+          <w:bCs/>
+          <w:sz w:val="40"/>
+          <w:szCs w:val="40"/>
+          <w:lang w:val="en-US"/>
+        </w:rPr>
+      </w:pPr>
+      <w:r>
+        <w:rPr>
+          <w:rFonts w:ascii="Times New Roman" w:hAnsi="Times New Roman" w:cs="Times New Roman"/>
+          <w:b/>
+          <w:bCs/>
+          <w:sz w:val="40"/>
+          <w:szCs w:val="40"/>
+          <w:lang w:val="en-US"/>
+        </w:rPr>
+        <w:t>4)</w:t>
+      </w:r>
+      <w:r>
+        <w:rPr>
+          <w:rFonts w:ascii="Times New Roman" w:hAnsi="Times New Roman" w:cs="Times New Roman"/>
+          <w:b/>
+          <w:bCs/>
+          <w:sz w:val="40"/>
+          <w:szCs w:val="40"/>
+          <w:lang w:val="en-US"/>
+        </w:rPr>
+        <w:t xml:space="preserve"> </w:t>
+      </w:r>
+      <w:r>
+        <w:rPr>
+          <w:rFonts w:ascii="Times New Roman" w:hAnsi="Times New Roman" w:cs="Times New Roman"/>
+          <w:b/>
+          <w:bCs/>
+          <w:sz w:val="40"/>
+          <w:szCs w:val="40"/>
+          <w:lang w:val="en-US"/>
+        </w:rPr>
+        <w:t>Explain Class based components</w:t>
+      </w:r>
+      <w:r>
+        <w:rPr>
+          <w:rFonts w:ascii="Times New Roman" w:hAnsi="Times New Roman" w:cs="Times New Roman"/>
+          <w:b/>
+          <w:bCs/>
+          <w:sz w:val="40"/>
+          <w:szCs w:val="40"/>
+          <w:lang w:val="en-US"/>
+        </w:rPr>
+        <w:t xml:space="preserve"> </w:t>
+      </w:r>
+      <w:r>
+        <w:rPr>
+          <w:rFonts w:ascii="Times New Roman" w:hAnsi="Times New Roman" w:cs="Times New Roman"/>
+          <w:b/>
+          <w:bCs/>
+          <w:sz w:val="40"/>
+          <w:szCs w:val="40"/>
+          <w:lang w:val="en-US"/>
+        </w:rPr>
+        <w:t>vs</w:t>
+      </w:r>
+      <w:r>
+        <w:rPr>
+          <w:rFonts w:ascii="Times New Roman" w:hAnsi="Times New Roman" w:cs="Times New Roman"/>
+          <w:b/>
+          <w:bCs/>
+          <w:sz w:val="40"/>
+          <w:szCs w:val="40"/>
+          <w:lang w:val="en-US"/>
+        </w:rPr>
+        <w:t xml:space="preserve"> </w:t>
+      </w:r>
+      <w:r>
+        <w:rPr>
+          <w:rFonts w:ascii="Times New Roman" w:hAnsi="Times New Roman" w:cs="Times New Roman"/>
+          <w:b/>
+          <w:bCs/>
+          <w:sz w:val="40"/>
+          <w:szCs w:val="40"/>
+          <w:lang w:val="en-US"/>
+        </w:rPr>
+        <w:t>functional components?</w:t>
+      </w:r>
+    </w:p>
+    <w:tbl>
+      <w:tblPr>
+        <w:tblStyle w:val="TableGrid"/>
+        <w:tblW w:w="10668" w:type="dxa"/>
+        <w:tblInd w:w="-567" w:type="dxa"/>
+        <w:tblLook w:val="04A0" w:firstRow="1" w:lastRow="0" w:firstColumn="1" w:lastColumn="0" w:noHBand="0" w:noVBand="1"/>
+      </w:tblPr>
+      <w:tblGrid>
+        <w:gridCol w:w="5551"/>
+        <w:gridCol w:w="5117"/>
+      </w:tblGrid>
+      <w:tr>
+        <w:trPr>
+          <w:trHeight w:val="465"/>
+        </w:trPr>
+        <w:tc>
+          <w:tcPr>
+            <w:tcW w:w="5551" w:type="dxa"/>
+          </w:tcPr>
+          <w:p>
+            <w:pPr>
+              <w:ind w:right="-330"/>
+              <w:jc w:val="center"/>
+              <w:rPr>
+                <w:rFonts w:ascii="Times New Roman" w:hAnsi="Times New Roman" w:cs="Times New Roman"/>
+                <w:b/>
+                <w:bCs/>
+                <w:sz w:val="40"/>
+                <w:szCs w:val="40"/>
+                <w:lang w:val="en-US"/>
+              </w:rPr>
+            </w:pPr>
+            <w:r>
+              <w:rPr>
+                <w:rFonts w:ascii="Times New Roman" w:hAnsi="Times New Roman" w:cs="Times New Roman"/>
+                <w:b/>
+                <w:bCs/>
+                <w:sz w:val="40"/>
+                <w:szCs w:val="40"/>
+                <w:lang w:val="en-US"/>
+              </w:rPr>
+              <w:lastRenderedPageBreak/>
+              <w:t>Class Components</w:t>
+            </w:r>
+          </w:p>
+        </w:tc>
+        <w:tc>
+          <w:tcPr>
+            <w:tcW w:w="5117" w:type="dxa"/>
+          </w:tcPr>
+          <w:p>
+            <w:pPr>
+              <w:ind w:right="-330"/>
+              <w:jc w:val="center"/>
+              <w:rPr>
+                <w:rFonts w:ascii="Times New Roman" w:hAnsi="Times New Roman" w:cs="Times New Roman"/>
+                <w:b/>
+                <w:bCs/>
+                <w:sz w:val="40"/>
+                <w:szCs w:val="40"/>
+                <w:lang w:val="en-US"/>
+              </w:rPr>
+            </w:pPr>
+            <w:r>
+              <w:rPr>
+                <w:rFonts w:ascii="Times New Roman" w:hAnsi="Times New Roman" w:cs="Times New Roman"/>
+                <w:b/>
+                <w:bCs/>
+                <w:sz w:val="40"/>
+                <w:szCs w:val="40"/>
+                <w:lang w:val="en-US"/>
+              </w:rPr>
+              <w:t>Functional Components</w:t>
+            </w:r>
+          </w:p>
+        </w:tc>
+      </w:tr>
+      <w:tr>
+        <w:trPr>
+          <w:trHeight w:val="858"/>
+        </w:trPr>
+        <w:tc>
+          <w:tcPr>
+            <w:tcW w:w="5551" w:type="dxa"/>
+          </w:tcPr>
+          <w:p>
+            <w:pPr>
+              <w:ind w:right="-330"/>
+              <w:jc w:val="both"/>
+              <w:rPr>
+                <w:rFonts w:ascii="Times New Roman" w:hAnsi="Times New Roman" w:cs="Times New Roman"/>
+                <w:sz w:val="36"/>
+                <w:szCs w:val="36"/>
+                <w:shd w:val="clear" w:color="auto" w:fill="FFFFFF"/>
+              </w:rPr>
+            </w:pPr>
+            <w:r>
+              <w:rPr>
+                <w:rFonts w:ascii="Times New Roman" w:hAnsi="Times New Roman" w:cs="Times New Roman"/>
+                <w:sz w:val="36"/>
+                <w:szCs w:val="36"/>
+                <w:shd w:val="clear" w:color="auto" w:fill="FFFFFF"/>
+              </w:rPr>
+              <w:t>Functional components are written</w:t>
+            </w:r>
+          </w:p>
+          <w:p>
+            <w:pPr>
+              <w:ind w:right="-330"/>
+              <w:jc w:val="both"/>
+              <w:rPr>
+                <w:rFonts w:ascii="Times New Roman" w:hAnsi="Times New Roman" w:cs="Times New Roman"/>
+                <w:b/>
+                <w:bCs/>
+                <w:sz w:val="36"/>
+                <w:szCs w:val="36"/>
+                <w:lang w:val="en-US"/>
+              </w:rPr>
+            </w:pPr>
+            <w:r>
+              <w:rPr>
+                <w:rFonts w:ascii="Times New Roman" w:hAnsi="Times New Roman" w:cs="Times New Roman"/>
+                <w:sz w:val="36"/>
+                <w:szCs w:val="36"/>
+                <w:shd w:val="clear" w:color="auto" w:fill="FFFFFF"/>
+              </w:rPr>
+              <w:t xml:space="preserve"> as a JavaScript function.</w:t>
+            </w:r>
+          </w:p>
+        </w:tc>
+        <w:tc>
+          <w:tcPr>
+            <w:tcW w:w="5117" w:type="dxa"/>
+          </w:tcPr>
+          <w:p>
+            <w:pPr>
+              <w:ind w:right="-330"/>
+              <w:jc w:val="both"/>
+              <w:rPr>
+                <w:rFonts w:ascii="Times New Roman" w:hAnsi="Times New Roman" w:cs="Times New Roman"/>
+                <w:sz w:val="36"/>
+                <w:szCs w:val="36"/>
+                <w:shd w:val="clear" w:color="auto" w:fill="FFFFFF"/>
+              </w:rPr>
+            </w:pPr>
+            <w:r>
+              <w:rPr>
+                <w:rFonts w:ascii="Times New Roman" w:hAnsi="Times New Roman" w:cs="Times New Roman"/>
+                <w:sz w:val="36"/>
+                <w:szCs w:val="36"/>
+                <w:shd w:val="clear" w:color="auto" w:fill="FFFFFF"/>
+              </w:rPr>
+              <w:t>Class components are written</w:t>
+            </w:r>
+          </w:p>
+          <w:p>
+            <w:pPr>
+              <w:ind w:right="-330"/>
+              <w:jc w:val="both"/>
+              <w:rPr>
+                <w:rFonts w:ascii="Times New Roman" w:hAnsi="Times New Roman" w:cs="Times New Roman"/>
+                <w:b/>
+                <w:bCs/>
+                <w:sz w:val="36"/>
+                <w:szCs w:val="36"/>
+                <w:lang w:val="en-US"/>
+              </w:rPr>
+            </w:pPr>
+            <w:r>
+              <w:rPr>
+                <w:rFonts w:ascii="Times New Roman" w:hAnsi="Times New Roman" w:cs="Times New Roman"/>
+                <w:sz w:val="36"/>
+                <w:szCs w:val="36"/>
+                <w:shd w:val="clear" w:color="auto" w:fill="FFFFFF"/>
+              </w:rPr>
+              <w:t xml:space="preserve"> as a JavaScript class.</w:t>
+            </w:r>
+          </w:p>
+        </w:tc>
+      </w:tr>
+      <w:tr>
+        <w:trPr>
+          <w:trHeight w:val="2163"/>
+        </w:trPr>
+        <w:tc>
+          <w:tcPr>
+            <w:tcW w:w="5551" w:type="dxa"/>
+          </w:tcPr>
+          <w:p>
+            <w:pPr>
+              <w:ind w:right="-330"/>
+              <w:jc w:val="both"/>
+              <w:rPr>
+                <w:rFonts w:ascii="Times New Roman" w:hAnsi="Times New Roman" w:cs="Times New Roman"/>
+                <w:b/>
+                <w:bCs/>
+                <w:sz w:val="36"/>
+                <w:szCs w:val="36"/>
+                <w:lang w:val="en-US"/>
+              </w:rPr>
+            </w:pPr>
+            <w:r>
+              <w:rPr>
+                <w:rFonts w:ascii="Times New Roman" w:hAnsi="Times New Roman" w:cs="Times New Roman"/>
+                <w:sz w:val="36"/>
+                <w:szCs w:val="36"/>
+                <w:shd w:val="clear" w:color="auto" w:fill="FFFFFF"/>
+              </w:rPr>
+              <w:t>Functional components do not have a state or lifecycle methods.</w:t>
+            </w:r>
+          </w:p>
+        </w:tc>
+        <w:tc>
+          <w:tcPr>
+            <w:tcW w:w="5117" w:type="dxa"/>
+          </w:tcPr>
+          <w:p>
+            <w:pPr>
+              <w:ind w:right="-330"/>
+              <w:jc w:val="both"/>
+              <w:rPr>
+                <w:rFonts w:ascii="Times New Roman" w:hAnsi="Times New Roman" w:cs="Times New Roman"/>
+                <w:sz w:val="36"/>
+                <w:szCs w:val="36"/>
+                <w:shd w:val="clear" w:color="auto" w:fill="FFFFFF"/>
+              </w:rPr>
+            </w:pPr>
+            <w:r>
+              <w:rPr>
+                <w:rFonts w:ascii="Times New Roman" w:hAnsi="Times New Roman" w:cs="Times New Roman"/>
+                <w:sz w:val="36"/>
+                <w:szCs w:val="36"/>
+                <w:shd w:val="clear" w:color="auto" w:fill="FFFFFF"/>
+              </w:rPr>
+              <w:t xml:space="preserve">Class components have a state </w:t>
+            </w:r>
+          </w:p>
+          <w:p>
+            <w:pPr>
+              <w:ind w:right="-330"/>
+              <w:jc w:val="both"/>
+              <w:rPr>
+                <w:rFonts w:ascii="Times New Roman" w:hAnsi="Times New Roman" w:cs="Times New Roman"/>
+                <w:sz w:val="36"/>
+                <w:szCs w:val="36"/>
+                <w:shd w:val="clear" w:color="auto" w:fill="FFFFFF"/>
+              </w:rPr>
+            </w:pPr>
+            <w:r>
+              <w:rPr>
+                <w:rFonts w:ascii="Times New Roman" w:hAnsi="Times New Roman" w:cs="Times New Roman"/>
+                <w:sz w:val="36"/>
+                <w:szCs w:val="36"/>
+                <w:shd w:val="clear" w:color="auto" w:fill="FFFFFF"/>
+              </w:rPr>
+              <w:t xml:space="preserve">and can implement lifecycle </w:t>
+            </w:r>
+          </w:p>
+          <w:p>
+            <w:pPr>
+              <w:ind w:right="-330"/>
+              <w:jc w:val="both"/>
+              <w:rPr>
+                <w:rFonts w:ascii="Times New Roman" w:hAnsi="Times New Roman" w:cs="Times New Roman"/>
+                <w:sz w:val="36"/>
+                <w:szCs w:val="36"/>
+                <w:shd w:val="clear" w:color="auto" w:fill="FFFFFF"/>
+              </w:rPr>
+            </w:pPr>
+            <w:r>
+              <w:rPr>
+                <w:rFonts w:ascii="Times New Roman" w:hAnsi="Times New Roman" w:cs="Times New Roman"/>
+                <w:sz w:val="36"/>
+                <w:szCs w:val="36"/>
+                <w:shd w:val="clear" w:color="auto" w:fill="FFFFFF"/>
+              </w:rPr>
+              <w:t>methods like</w:t>
+            </w:r>
+            <w:r>
+              <w:rPr>
+                <w:rFonts w:ascii="Times New Roman" w:hAnsi="Times New Roman" w:cs="Times New Roman"/>
+                <w:sz w:val="36"/>
+                <w:szCs w:val="36"/>
+                <w:shd w:val="clear" w:color="auto" w:fill="FFFFFF"/>
+              </w:rPr>
+              <w:t xml:space="preserve"> </w:t>
+            </w:r>
+          </w:p>
+          <w:p>
+            <w:pPr>
+              <w:ind w:right="-330"/>
+              <w:jc w:val="both"/>
+              <w:rPr>
+                <w:rFonts w:ascii="Times New Roman" w:hAnsi="Times New Roman" w:cs="Times New Roman"/>
+                <w:sz w:val="36"/>
+                <w:szCs w:val="36"/>
+                <w:shd w:val="clear" w:color="auto" w:fill="FFFFFF"/>
+              </w:rPr>
+            </w:pPr>
+            <w:r>
+              <w:rPr>
+                <w:rFonts w:ascii="Times New Roman" w:hAnsi="Times New Roman" w:cs="Times New Roman"/>
+                <w:sz w:val="36"/>
+                <w:szCs w:val="36"/>
+                <w:shd w:val="clear" w:color="auto" w:fill="FFFFFF"/>
+              </w:rPr>
+              <w:t xml:space="preserve">componentDidMount </w:t>
+            </w:r>
+          </w:p>
+          <w:p>
+            <w:pPr>
+              <w:ind w:right="-330"/>
+              <w:jc w:val="both"/>
+              <w:rPr>
+                <w:rFonts w:ascii="Times New Roman" w:hAnsi="Times New Roman" w:cs="Times New Roman"/>
+                <w:b/>
+                <w:bCs/>
+                <w:sz w:val="36"/>
+                <w:szCs w:val="36"/>
+                <w:lang w:val="en-US"/>
+              </w:rPr>
+            </w:pPr>
+            <w:r>
+              <w:rPr>
+                <w:rFonts w:ascii="Times New Roman" w:hAnsi="Times New Roman" w:cs="Times New Roman"/>
+                <w:sz w:val="36"/>
+                <w:szCs w:val="36"/>
+                <w:shd w:val="clear" w:color="auto" w:fill="FFFFFF"/>
+              </w:rPr>
+              <w:t>and componentDidUpdate.</w:t>
+            </w:r>
+          </w:p>
+        </w:tc>
+      </w:tr>
+      <w:tr>
+        <w:trPr>
+          <w:trHeight w:val="2146"/>
+        </w:trPr>
+        <w:tc>
+          <w:tcPr>
+            <w:tcW w:w="5551" w:type="dxa"/>
+          </w:tcPr>
+          <w:p>
+            <w:pPr>
+              <w:ind w:right="-330"/>
+              <w:jc w:val="both"/>
+              <w:rPr>
+                <w:rFonts w:ascii="Times New Roman" w:hAnsi="Times New Roman" w:cs="Times New Roman"/>
+                <w:sz w:val="36"/>
+                <w:szCs w:val="36"/>
+                <w:shd w:val="clear" w:color="auto" w:fill="FFFFFF"/>
+              </w:rPr>
+            </w:pPr>
+            <w:r>
+              <w:rPr>
+                <w:rFonts w:ascii="Times New Roman" w:hAnsi="Times New Roman" w:cs="Times New Roman"/>
+                <w:sz w:val="36"/>
+                <w:szCs w:val="36"/>
+                <w:shd w:val="clear" w:color="auto" w:fill="FFFFFF"/>
+              </w:rPr>
+              <w:t>Faster</w:t>
+            </w:r>
+            <w:r>
+              <w:rPr>
+                <w:rFonts w:ascii="Times New Roman" w:hAnsi="Times New Roman" w:cs="Times New Roman"/>
+                <w:sz w:val="36"/>
+                <w:szCs w:val="36"/>
+                <w:shd w:val="clear" w:color="auto" w:fill="FFFFFF"/>
+              </w:rPr>
+              <w:t xml:space="preserve"> performance</w:t>
+            </w:r>
+            <w:r>
+              <w:rPr>
+                <w:rFonts w:ascii="Times New Roman" w:hAnsi="Times New Roman" w:cs="Times New Roman"/>
+                <w:sz w:val="36"/>
+                <w:szCs w:val="36"/>
+                <w:shd w:val="clear" w:color="auto" w:fill="FFFFFF"/>
+              </w:rPr>
+              <w:t xml:space="preserve"> as they do </w:t>
+            </w:r>
+          </w:p>
+          <w:p>
+            <w:pPr>
+              <w:ind w:right="-330"/>
+              <w:jc w:val="both"/>
+              <w:rPr>
+                <w:rFonts w:ascii="Times New Roman" w:hAnsi="Times New Roman" w:cs="Times New Roman"/>
+                <w:sz w:val="36"/>
+                <w:szCs w:val="36"/>
+                <w:shd w:val="clear" w:color="auto" w:fill="FFFFFF"/>
+              </w:rPr>
+            </w:pPr>
+            <w:r>
+              <w:rPr>
+                <w:rFonts w:ascii="Times New Roman" w:hAnsi="Times New Roman" w:cs="Times New Roman"/>
+                <w:sz w:val="36"/>
+                <w:szCs w:val="36"/>
+                <w:shd w:val="clear" w:color="auto" w:fill="FFFFFF"/>
+              </w:rPr>
+              <w:t xml:space="preserve">not have state and lifecycle, </w:t>
+            </w:r>
+          </w:p>
+          <w:p>
+            <w:pPr>
+              <w:ind w:right="-330"/>
+              <w:jc w:val="both"/>
+              <w:rPr>
+                <w:rFonts w:ascii="Times New Roman" w:hAnsi="Times New Roman" w:cs="Times New Roman"/>
+                <w:sz w:val="36"/>
+                <w:szCs w:val="36"/>
+                <w:shd w:val="clear" w:color="auto" w:fill="FFFFFF"/>
+              </w:rPr>
+            </w:pPr>
+            <w:r>
+              <w:rPr>
+                <w:rFonts w:ascii="Times New Roman" w:hAnsi="Times New Roman" w:cs="Times New Roman"/>
+                <w:sz w:val="36"/>
+                <w:szCs w:val="36"/>
+                <w:shd w:val="clear" w:color="auto" w:fill="FFFFFF"/>
+              </w:rPr>
+              <w:t xml:space="preserve">react needs to do less work to </w:t>
+            </w:r>
+          </w:p>
+          <w:p>
+            <w:pPr>
+              <w:ind w:right="-330"/>
+              <w:jc w:val="both"/>
+              <w:rPr>
+                <w:rFonts w:ascii="Times New Roman" w:hAnsi="Times New Roman" w:cs="Times New Roman"/>
+                <w:sz w:val="36"/>
+                <w:szCs w:val="36"/>
+                <w:shd w:val="clear" w:color="auto" w:fill="FFFFFF"/>
+              </w:rPr>
+            </w:pPr>
+            <w:r>
+              <w:rPr>
+                <w:rFonts w:ascii="Times New Roman" w:hAnsi="Times New Roman" w:cs="Times New Roman"/>
+                <w:sz w:val="36"/>
+                <w:szCs w:val="36"/>
+                <w:shd w:val="clear" w:color="auto" w:fill="FFFFFF"/>
+              </w:rPr>
+              <w:t>render these components.</w:t>
+            </w:r>
+          </w:p>
+        </w:tc>
+        <w:tc>
+          <w:tcPr>
+            <w:tcW w:w="5117" w:type="dxa"/>
+          </w:tcPr>
+          <w:p>
+            <w:pPr>
+              <w:ind w:right="-330"/>
+              <w:jc w:val="both"/>
+              <w:rPr>
+                <w:rFonts w:ascii="Times New Roman" w:hAnsi="Times New Roman" w:cs="Times New Roman"/>
+                <w:sz w:val="36"/>
+                <w:szCs w:val="36"/>
+                <w:shd w:val="clear" w:color="auto" w:fill="FFFFFF"/>
+              </w:rPr>
+            </w:pPr>
+            <w:r>
+              <w:rPr>
+                <w:rFonts w:ascii="Times New Roman" w:hAnsi="Times New Roman" w:cs="Times New Roman"/>
+                <w:sz w:val="36"/>
+                <w:szCs w:val="36"/>
+                <w:shd w:val="clear" w:color="auto" w:fill="FFFFFF"/>
+              </w:rPr>
+              <w:t xml:space="preserve">Slower </w:t>
+            </w:r>
+            <w:r>
+              <w:rPr>
+                <w:rFonts w:ascii="Times New Roman" w:hAnsi="Times New Roman" w:cs="Times New Roman"/>
+                <w:sz w:val="36"/>
+                <w:szCs w:val="36"/>
+                <w:shd w:val="clear" w:color="auto" w:fill="FFFFFF"/>
+              </w:rPr>
+              <w:t>performance</w:t>
+            </w:r>
+            <w:r>
+              <w:rPr>
+                <w:rFonts w:ascii="Times New Roman" w:hAnsi="Times New Roman" w:cs="Times New Roman"/>
+                <w:sz w:val="36"/>
+                <w:szCs w:val="36"/>
+                <w:shd w:val="clear" w:color="auto" w:fill="FFFFFF"/>
+              </w:rPr>
+              <w:t xml:space="preserve"> </w:t>
+            </w:r>
+            <w:r>
+              <w:rPr>
+                <w:rFonts w:ascii="Times New Roman" w:hAnsi="Times New Roman" w:cs="Times New Roman"/>
+                <w:sz w:val="36"/>
+                <w:szCs w:val="36"/>
+                <w:shd w:val="clear" w:color="auto" w:fill="FFFFFF"/>
+              </w:rPr>
+              <w:t xml:space="preserve">as they </w:t>
+            </w:r>
+          </w:p>
+          <w:p>
+            <w:pPr>
+              <w:ind w:right="-330"/>
+              <w:jc w:val="both"/>
+              <w:rPr>
+                <w:rFonts w:ascii="Times New Roman" w:hAnsi="Times New Roman" w:cs="Times New Roman"/>
+                <w:sz w:val="36"/>
+                <w:szCs w:val="36"/>
+                <w:shd w:val="clear" w:color="auto" w:fill="FFFFFF"/>
+              </w:rPr>
+            </w:pPr>
+            <w:r>
+              <w:rPr>
+                <w:rFonts w:ascii="Times New Roman" w:hAnsi="Times New Roman" w:cs="Times New Roman"/>
+                <w:sz w:val="36"/>
+                <w:szCs w:val="36"/>
+                <w:shd w:val="clear" w:color="auto" w:fill="FFFFFF"/>
+              </w:rPr>
+              <w:t xml:space="preserve">have state and lifecycle, react </w:t>
+            </w:r>
+          </w:p>
+          <w:p>
+            <w:pPr>
+              <w:ind w:right="-330"/>
+              <w:jc w:val="both"/>
+              <w:rPr>
+                <w:rFonts w:ascii="Times New Roman" w:hAnsi="Times New Roman" w:cs="Times New Roman"/>
+                <w:sz w:val="36"/>
+                <w:szCs w:val="36"/>
+                <w:shd w:val="clear" w:color="auto" w:fill="FFFFFF"/>
+              </w:rPr>
+            </w:pPr>
+            <w:r>
+              <w:rPr>
+                <w:rFonts w:ascii="Times New Roman" w:hAnsi="Times New Roman" w:cs="Times New Roman"/>
+                <w:sz w:val="36"/>
+                <w:szCs w:val="36"/>
+                <w:shd w:val="clear" w:color="auto" w:fill="FFFFFF"/>
+              </w:rPr>
+              <w:t xml:space="preserve">needs to do comparatively </w:t>
+            </w:r>
+          </w:p>
+          <w:p>
+            <w:pPr>
+              <w:ind w:right="-330"/>
+              <w:jc w:val="both"/>
+              <w:rPr>
+                <w:rFonts w:ascii="Times New Roman" w:hAnsi="Times New Roman" w:cs="Times New Roman"/>
+                <w:sz w:val="36"/>
+                <w:szCs w:val="36"/>
+                <w:shd w:val="clear" w:color="auto" w:fill="FFFFFF"/>
+              </w:rPr>
+            </w:pPr>
+            <w:r>
+              <w:rPr>
+                <w:rFonts w:ascii="Times New Roman" w:hAnsi="Times New Roman" w:cs="Times New Roman"/>
+                <w:sz w:val="36"/>
+                <w:szCs w:val="36"/>
+                <w:shd w:val="clear" w:color="auto" w:fill="FFFFFF"/>
+              </w:rPr>
+              <w:t xml:space="preserve">more work to render </w:t>
+            </w:r>
+          </w:p>
+          <w:p>
+            <w:pPr>
+              <w:ind w:right="-330"/>
+              <w:jc w:val="both"/>
+              <w:rPr>
+                <w:rFonts w:ascii="Times New Roman" w:hAnsi="Times New Roman" w:cs="Times New Roman"/>
+                <w:sz w:val="36"/>
+                <w:szCs w:val="36"/>
+                <w:shd w:val="clear" w:color="auto" w:fill="FFFFFF"/>
+              </w:rPr>
+            </w:pPr>
+            <w:r>
+              <w:rPr>
+                <w:rFonts w:ascii="Times New Roman" w:hAnsi="Times New Roman" w:cs="Times New Roman"/>
+                <w:sz w:val="36"/>
+                <w:szCs w:val="36"/>
+                <w:shd w:val="clear" w:color="auto" w:fill="FFFFFF"/>
+              </w:rPr>
+              <w:t>these components.</w:t>
+            </w:r>
+          </w:p>
+        </w:tc>
+      </w:tr>
+      <w:tr>
+        <w:trPr>
+          <w:trHeight w:val="1717"/>
+        </w:trPr>
+        <w:tc>
+          <w:tcPr>
+            <w:tcW w:w="5551" w:type="dxa"/>
+          </w:tcPr>
+          <w:p>
+            <w:pPr>
+              <w:ind w:right="-330"/>
+              <w:jc w:val="both"/>
+              <w:rPr>
+                <w:rFonts w:ascii="Times New Roman" w:hAnsi="Times New Roman" w:cs="Times New Roman"/>
+                <w:sz w:val="36"/>
+                <w:szCs w:val="36"/>
+                <w:shd w:val="clear" w:color="auto" w:fill="FFFFFF"/>
+              </w:rPr>
+            </w:pPr>
+            <w:r>
+              <w:rPr>
+                <w:rFonts w:ascii="Times New Roman" w:hAnsi="Times New Roman" w:cs="Times New Roman"/>
+                <w:sz w:val="36"/>
+                <w:szCs w:val="36"/>
+                <w:shd w:val="clear" w:color="auto" w:fill="FFFFFF"/>
+              </w:rPr>
+              <w:t>Functional components</w:t>
+            </w:r>
+            <w:r>
+              <w:rPr>
+                <w:rFonts w:ascii="Times New Roman" w:hAnsi="Times New Roman" w:cs="Times New Roman"/>
+                <w:sz w:val="36"/>
+                <w:szCs w:val="36"/>
+                <w:shd w:val="clear" w:color="auto" w:fill="FFFFFF"/>
+              </w:rPr>
+              <w:t xml:space="preserve"> code</w:t>
+            </w:r>
+            <w:r>
+              <w:rPr>
+                <w:rFonts w:ascii="Times New Roman" w:hAnsi="Times New Roman" w:cs="Times New Roman"/>
+                <w:sz w:val="36"/>
+                <w:szCs w:val="36"/>
+                <w:shd w:val="clear" w:color="auto" w:fill="FFFFFF"/>
+              </w:rPr>
+              <w:t xml:space="preserve">  tend </w:t>
+            </w:r>
+          </w:p>
+          <w:p>
+            <w:pPr>
+              <w:ind w:right="-330"/>
+              <w:jc w:val="both"/>
+              <w:rPr>
+                <w:rFonts w:ascii="Times New Roman" w:hAnsi="Times New Roman" w:cs="Times New Roman"/>
+                <w:sz w:val="36"/>
+                <w:szCs w:val="36"/>
+                <w:shd w:val="clear" w:color="auto" w:fill="FFFFFF"/>
+              </w:rPr>
+            </w:pPr>
+            <w:r>
+              <w:rPr>
+                <w:rFonts w:ascii="Times New Roman" w:hAnsi="Times New Roman" w:cs="Times New Roman"/>
+                <w:sz w:val="36"/>
+                <w:szCs w:val="36"/>
+                <w:shd w:val="clear" w:color="auto" w:fill="FFFFFF"/>
+              </w:rPr>
+              <w:t>to be shorter and more concise</w:t>
+            </w:r>
+            <w:r>
+              <w:rPr>
+                <w:rFonts w:ascii="Times New Roman" w:hAnsi="Times New Roman" w:cs="Times New Roman"/>
+                <w:sz w:val="36"/>
+                <w:szCs w:val="36"/>
+                <w:shd w:val="clear" w:color="auto" w:fill="FFFFFF"/>
+              </w:rPr>
+              <w:t>.</w:t>
+            </w:r>
+          </w:p>
+        </w:tc>
+        <w:tc>
+          <w:tcPr>
+            <w:tcW w:w="5117" w:type="dxa"/>
+          </w:tcPr>
+          <w:p>
+            <w:pPr>
+              <w:ind w:right="-330"/>
+              <w:jc w:val="both"/>
+              <w:rPr>
+                <w:rFonts w:ascii="Times New Roman" w:hAnsi="Times New Roman" w:cs="Times New Roman"/>
+                <w:sz w:val="36"/>
+                <w:szCs w:val="36"/>
+                <w:shd w:val="clear" w:color="auto" w:fill="FFFFFF"/>
+              </w:rPr>
+            </w:pPr>
+            <w:r>
+              <w:rPr>
+                <w:rFonts w:ascii="Times New Roman" w:hAnsi="Times New Roman" w:cs="Times New Roman"/>
+                <w:sz w:val="36"/>
+                <w:szCs w:val="36"/>
+                <w:shd w:val="clear" w:color="auto" w:fill="FFFFFF"/>
+              </w:rPr>
+              <w:t xml:space="preserve">Class components require </w:t>
+            </w:r>
+          </w:p>
+          <w:p>
+            <w:pPr>
+              <w:ind w:right="-330"/>
+              <w:jc w:val="both"/>
+              <w:rPr>
+                <w:rFonts w:ascii="Times New Roman" w:hAnsi="Times New Roman" w:cs="Times New Roman"/>
+                <w:sz w:val="36"/>
+                <w:szCs w:val="36"/>
+                <w:shd w:val="clear" w:color="auto" w:fill="FFFFFF"/>
+              </w:rPr>
+            </w:pPr>
+            <w:r>
+              <w:rPr>
+                <w:rFonts w:ascii="Times New Roman" w:hAnsi="Times New Roman" w:cs="Times New Roman"/>
+                <w:sz w:val="36"/>
+                <w:szCs w:val="36"/>
+                <w:shd w:val="clear" w:color="auto" w:fill="FFFFFF"/>
+              </w:rPr>
+              <w:t xml:space="preserve">the boilerplate code, such as a constructor method and the use </w:t>
+            </w:r>
+          </w:p>
+          <w:p>
+            <w:pPr>
+              <w:ind w:right="-330"/>
+              <w:jc w:val="both"/>
+              <w:rPr>
+                <w:rFonts w:ascii="Times New Roman" w:hAnsi="Times New Roman" w:cs="Times New Roman"/>
+                <w:sz w:val="36"/>
+                <w:szCs w:val="36"/>
+                <w:shd w:val="clear" w:color="auto" w:fill="FFFFFF"/>
+              </w:rPr>
+            </w:pPr>
+            <w:r>
+              <w:rPr>
+                <w:rFonts w:ascii="Times New Roman" w:hAnsi="Times New Roman" w:cs="Times New Roman"/>
+                <w:sz w:val="36"/>
+                <w:szCs w:val="36"/>
+                <w:shd w:val="clear" w:color="auto" w:fill="FFFFFF"/>
+              </w:rPr>
+              <w:t>of “this” to access props and state.</w:t>
+            </w:r>
+          </w:p>
+        </w:tc>
+      </w:tr>
+    </w:tbl>
+    <w:p>
+      <w:pPr>
+        <w:ind w:left="-567" w:right="-330"/>
+        <w:jc w:val="both"/>
+        <w:rPr>
+          <w:rFonts w:ascii="Times New Roman" w:hAnsi="Times New Roman" w:cs="Times New Roman"/>
+          <w:b/>
+          <w:bCs/>
+          <w:sz w:val="40"/>
+          <w:szCs w:val="40"/>
+          <w:lang w:val="en-US"/>
+        </w:rPr>
+      </w:pPr>
     </w:p>
     <w:sectPr>
       <w:pgSz w:w="11906" w:h="16838"/>
@@ -782,6 +1632,36 @@
     <w:semiHidden/>
     <w:unhideWhenUsed/>
   </w:style>
+  <w:style w:type="table" w:styleId="TableGrid">
+    <w:name w:val="Table Grid"/>
+    <w:basedOn w:val="TableNormal"/>
+    <w:uiPriority w:val="39"/>
+    <w:rsid w:val="008168A7"/>
+    <w:pPr>
+      <w:spacing w:after="0" w:line="240" w:lineRule="auto"/>
+    </w:pPr>
+    <w:tblPr>
+      <w:tblBorders>
+        <w:top w:val="single" w:sz="4" w:space="0" w:color="auto"/>
+        <w:left w:val="single" w:sz="4" w:space="0" w:color="auto"/>
+        <w:bottom w:val="single" w:sz="4" w:space="0" w:color="auto"/>
+        <w:right w:val="single" w:sz="4" w:space="0" w:color="auto"/>
+        <w:insideH w:val="single" w:sz="4" w:space="0" w:color="auto"/>
+        <w:insideV w:val="single" w:sz="4" w:space="0" w:color="auto"/>
+      </w:tblBorders>
+    </w:tblPr>
+  </w:style>
+  <w:style w:type="character" w:styleId="Strong">
+    <w:name w:val="Strong"/>
+    <w:basedOn w:val="DefaultParagraphFont"/>
+    <w:uiPriority w:val="22"/>
+    <w:qFormat/>
+    <w:rsid w:val="008168A7"/>
+    <w:rPr>
+      <w:b/>
+      <w:bCs/>
+    </w:rPr>
+  </w:style>
 </w:styles>
 </file>
 

</xml_diff>

<commit_message>
What is state in react
</commit_message>
<xml_diff>
--- a/React Interview Questions .docx
+++ b/React Interview Questions .docx
@@ -491,7 +491,18 @@
                 <w:lang w:val="en-US"/>
               </w:rPr>
               <w:lastRenderedPageBreak/>
-              <w:t>Class Components</w:t>
+              <w:t>Functional</w:t>
+            </w:r>
+            <w:r>
+              <w:rPr>
+                <w:rFonts w:ascii="Times New Roman" w:hAnsi="Times New Roman" w:cs="Times New Roman"/>
+                <w:b/>
+                <w:bCs/>
+                <w:sz w:val="40"/>
+                <w:szCs w:val="40"/>
+                <w:lang w:val="en-US"/>
+              </w:rPr>
+              <w:t xml:space="preserve"> Components</w:t>
             </w:r>
           </w:p>
         </w:tc>
@@ -521,7 +532,18 @@
                 <w:szCs w:val="40"/>
                 <w:lang w:val="en-US"/>
               </w:rPr>
-              <w:t>Functional Components</w:t>
+              <w:t xml:space="preserve">Class </w:t>
+            </w:r>
+            <w:r>
+              <w:rPr>
+                <w:rFonts w:ascii="Times New Roman" w:hAnsi="Times New Roman" w:cs="Times New Roman"/>
+                <w:b/>
+                <w:bCs/>
+                <w:sz w:val="40"/>
+                <w:szCs w:val="40"/>
+                <w:lang w:val="en-US"/>
+              </w:rPr>
+              <w:t>Components</w:t>
             </w:r>
           </w:p>
         </w:tc>
@@ -1193,6 +1215,96 @@
           <w:lang w:val="en-US"/>
         </w:rPr>
       </w:pPr>
+    </w:p>
+    <w:p>
+      <w:pPr>
+        <w:ind w:left="-567" w:right="-330"/>
+        <w:jc w:val="both"/>
+        <w:rPr>
+          <w:rFonts w:ascii="Times New Roman" w:hAnsi="Times New Roman" w:cs="Times New Roman"/>
+          <w:b/>
+          <w:bCs/>
+          <w:sz w:val="36"/>
+          <w:szCs w:val="36"/>
+          <w:lang w:val="en-US"/>
+        </w:rPr>
+      </w:pPr>
+      <w:r>
+        <w:rPr>
+          <w:rFonts w:ascii="Times New Roman" w:hAnsi="Times New Roman" w:cs="Times New Roman"/>
+          <w:b/>
+          <w:bCs/>
+          <w:sz w:val="36"/>
+          <w:szCs w:val="36"/>
+          <w:lang w:val="en-US"/>
+        </w:rPr>
+        <w:t>6)</w:t>
+      </w:r>
+      <w:r>
+        <w:rPr>
+          <w:rFonts w:ascii="Times New Roman" w:hAnsi="Times New Roman" w:cs="Times New Roman"/>
+          <w:b/>
+          <w:bCs/>
+          <w:sz w:val="36"/>
+          <w:szCs w:val="36"/>
+          <w:lang w:val="en-US"/>
+        </w:rPr>
+        <w:t xml:space="preserve"> </w:t>
+      </w:r>
+      <w:r>
+        <w:rPr>
+          <w:rFonts w:ascii="Times New Roman" w:hAnsi="Times New Roman" w:cs="Times New Roman"/>
+          <w:b/>
+          <w:bCs/>
+          <w:sz w:val="36"/>
+          <w:szCs w:val="36"/>
+          <w:lang w:val="en-US"/>
+        </w:rPr>
+        <w:t>What is a state in React?</w:t>
+      </w:r>
+    </w:p>
+    <w:p>
+      <w:pPr>
+        <w:ind w:left="-567" w:right="-330"/>
+        <w:jc w:val="both"/>
+        <w:rPr>
+          <w:rFonts w:ascii="Times New Roman" w:hAnsi="Times New Roman" w:cs="Times New Roman"/>
+          <w:b/>
+          <w:bCs/>
+          <w:sz w:val="36"/>
+          <w:szCs w:val="36"/>
+          <w:lang w:val="en-US"/>
+        </w:rPr>
+      </w:pPr>
+      <w:r>
+        <w:rPr>
+          <w:rFonts w:ascii="Times New Roman" w:hAnsi="Times New Roman" w:cs="Times New Roman"/>
+          <w:color w:val="202124"/>
+          <w:sz w:val="36"/>
+          <w:szCs w:val="36"/>
+          <w:shd w:val="clear" w:color="auto" w:fill="FFFFFF"/>
+        </w:rPr>
+        <w:t>The state is </w:t>
+      </w:r>
+      <w:r>
+        <w:rPr>
+          <w:rFonts w:ascii="Times New Roman" w:hAnsi="Times New Roman" w:cs="Times New Roman"/>
+          <w:color w:val="040C28"/>
+          <w:sz w:val="36"/>
+          <w:szCs w:val="36"/>
+        </w:rPr>
+        <w:t>a built-in React object that is used to contain data or information about the component</w:t>
+      </w:r>
+      <w:r>
+        <w:rPr>
+          <w:rFonts w:ascii="Times New Roman" w:hAnsi="Times New Roman" w:cs="Times New Roman"/>
+          <w:color w:val="202124"/>
+          <w:sz w:val="36"/>
+          <w:szCs w:val="36"/>
+          <w:shd w:val="clear" w:color="auto" w:fill="FFFFFF"/>
+        </w:rPr>
+        <w:t>. A component's state can change over time; whenever it changes, the component re-renders.</w:t>
+      </w:r>
     </w:p>
     <w:sectPr>
       <w:pgSz w:w="11906" w:h="16838"/>

</xml_diff>

<commit_message>
What is Hooks? What are different types of Hooks?
</commit_message>
<xml_diff>
--- a/React Interview Questions .docx
+++ b/React Interview Questions .docx
@@ -1224,6 +1224,195 @@
           <w:rFonts w:ascii="Times New Roman" w:hAnsi="Times New Roman" w:cs="Times New Roman"/>
           <w:b/>
           <w:bCs/>
+          <w:sz w:val="40"/>
+          <w:szCs w:val="40"/>
+          <w:lang w:val="en-US"/>
+        </w:rPr>
+      </w:pPr>
+      <w:r>
+        <w:rPr>
+          <w:rFonts w:ascii="Times New Roman" w:hAnsi="Times New Roman" w:cs="Times New Roman"/>
+          <w:b/>
+          <w:bCs/>
+          <w:sz w:val="40"/>
+          <w:szCs w:val="40"/>
+          <w:lang w:val="en-US"/>
+        </w:rPr>
+        <w:t>5)</w:t>
+      </w:r>
+      <w:r>
+        <w:rPr>
+          <w:rFonts w:ascii="Times New Roman" w:hAnsi="Times New Roman" w:cs="Times New Roman"/>
+          <w:b/>
+          <w:bCs/>
+          <w:sz w:val="40"/>
+          <w:szCs w:val="40"/>
+          <w:lang w:val="en-US"/>
+        </w:rPr>
+        <w:tab/>
+        <w:t>What is Hooks? What are different types of Hooks?</w:t>
+      </w:r>
+    </w:p>
+    <w:p>
+      <w:pPr>
+        <w:ind w:left="-567" w:right="-330"/>
+        <w:jc w:val="both"/>
+        <w:rPr>
+          <w:rFonts w:ascii="Times New Roman" w:hAnsi="Times New Roman" w:cs="Times New Roman"/>
+          <w:sz w:val="40"/>
+          <w:szCs w:val="40"/>
+          <w:lang w:val="en-US"/>
+        </w:rPr>
+      </w:pPr>
+      <w:r>
+        <w:rPr>
+          <w:rFonts w:ascii="Times New Roman" w:hAnsi="Times New Roman" w:cs="Times New Roman"/>
+          <w:sz w:val="40"/>
+          <w:szCs w:val="40"/>
+          <w:lang w:val="en-US"/>
+        </w:rPr>
+        <w:t xml:space="preserve">   Hooks are functions that let you “hook into” React state and lifecycle features from function components. Hooks don't work inside classes — they let you use React without classes.</w:t>
+      </w:r>
+    </w:p>
+    <w:p>
+      <w:pPr>
+        <w:ind w:left="-567" w:right="-330"/>
+        <w:jc w:val="both"/>
+        <w:rPr>
+          <w:rFonts w:ascii="Times New Roman" w:hAnsi="Times New Roman" w:cs="Times New Roman"/>
+          <w:sz w:val="40"/>
+          <w:szCs w:val="40"/>
+          <w:lang w:val="en-US"/>
+        </w:rPr>
+      </w:pPr>
+      <w:r>
+        <w:rPr>
+          <w:rFonts w:ascii="Times New Roman" w:hAnsi="Times New Roman" w:cs="Times New Roman"/>
+          <w:sz w:val="40"/>
+          <w:szCs w:val="40"/>
+          <w:lang w:val="en-US"/>
+        </w:rPr>
+        <w:t>Types of Hooks are:</w:t>
+      </w:r>
+    </w:p>
+    <w:p>
+      <w:pPr>
+        <w:ind w:left="-567" w:right="-330"/>
+        <w:jc w:val="both"/>
+        <w:rPr>
+          <w:rFonts w:ascii="Times New Roman" w:hAnsi="Times New Roman" w:cs="Times New Roman"/>
+          <w:sz w:val="40"/>
+          <w:szCs w:val="40"/>
+          <w:lang w:val="en-US"/>
+        </w:rPr>
+      </w:pPr>
+      <w:r>
+        <w:rPr>
+          <w:rFonts w:ascii="Times New Roman" w:hAnsi="Times New Roman" w:cs="Times New Roman"/>
+          <w:sz w:val="40"/>
+          <w:szCs w:val="40"/>
+          <w:lang w:val="en-US"/>
+        </w:rPr>
+        <w:t>•</w:t>
+      </w:r>
+      <w:r>
+        <w:rPr>
+          <w:rFonts w:ascii="Times New Roman" w:hAnsi="Times New Roman" w:cs="Times New Roman"/>
+          <w:sz w:val="40"/>
+          <w:szCs w:val="40"/>
+          <w:lang w:val="en-US"/>
+        </w:rPr>
+        <w:tab/>
+        <w:t>‘useState’: It is the most commonly used React Hook. It allows functional components to have state variables. It takes an initial state value as the argument and returns an array with two elements — the current state value and a function to update that state.</w:t>
+      </w:r>
+    </w:p>
+    <w:p>
+      <w:pPr>
+        <w:ind w:left="-567" w:right="-330"/>
+        <w:jc w:val="both"/>
+        <w:rPr>
+          <w:rFonts w:ascii="Times New Roman" w:hAnsi="Times New Roman" w:cs="Times New Roman"/>
+          <w:sz w:val="40"/>
+          <w:szCs w:val="40"/>
+          <w:lang w:val="en-US"/>
+        </w:rPr>
+      </w:pPr>
+      <w:r>
+        <w:rPr>
+          <w:rFonts w:ascii="Times New Roman" w:hAnsi="Times New Roman" w:cs="Times New Roman"/>
+          <w:sz w:val="40"/>
+          <w:szCs w:val="40"/>
+          <w:lang w:val="en-US"/>
+        </w:rPr>
+        <w:lastRenderedPageBreak/>
+        <w:t>•</w:t>
+      </w:r>
+      <w:r>
+        <w:rPr>
+          <w:rFonts w:ascii="Times New Roman" w:hAnsi="Times New Roman" w:cs="Times New Roman"/>
+          <w:sz w:val="40"/>
+          <w:szCs w:val="40"/>
+          <w:lang w:val="en-US"/>
+        </w:rPr>
+        <w:tab/>
+        <w:t>‘useEffect’: It enables performing side effects, such as data fetching, subscriptions, or DOM manipulations after the component has been rendered.</w:t>
+      </w:r>
+    </w:p>
+    <w:p>
+      <w:pPr>
+        <w:ind w:left="-567" w:right="-330"/>
+        <w:jc w:val="both"/>
+        <w:rPr>
+          <w:rFonts w:ascii="Times New Roman" w:hAnsi="Times New Roman" w:cs="Times New Roman"/>
+          <w:b/>
+          <w:bCs/>
+          <w:sz w:val="40"/>
+          <w:szCs w:val="40"/>
+          <w:lang w:val="en-US"/>
+        </w:rPr>
+      </w:pPr>
+      <w:r>
+        <w:rPr>
+          <w:rFonts w:ascii="Times New Roman" w:hAnsi="Times New Roman" w:cs="Times New Roman"/>
+          <w:sz w:val="40"/>
+          <w:szCs w:val="40"/>
+          <w:lang w:val="en-US"/>
+        </w:rPr>
+        <w:t>•</w:t>
+      </w:r>
+      <w:r>
+        <w:rPr>
+          <w:rFonts w:ascii="Times New Roman" w:hAnsi="Times New Roman" w:cs="Times New Roman"/>
+          <w:sz w:val="40"/>
+          <w:szCs w:val="40"/>
+          <w:lang w:val="en-US"/>
+        </w:rPr>
+        <w:tab/>
+        <w:t>‘useRef’: Provides a way to create mutable references to values or DOM elements that persist across renders. Often used for accessing or manipulating DOM elements.</w:t>
+      </w:r>
+    </w:p>
+    <w:p>
+      <w:pPr>
+        <w:ind w:left="-567" w:right="-330"/>
+        <w:jc w:val="both"/>
+        <w:rPr>
+          <w:rFonts w:ascii="Times New Roman" w:hAnsi="Times New Roman" w:cs="Times New Roman"/>
+          <w:b/>
+          <w:bCs/>
+          <w:sz w:val="40"/>
+          <w:szCs w:val="40"/>
+          <w:lang w:val="en-US"/>
+        </w:rPr>
+      </w:pPr>
+    </w:p>
+    <w:p>
+      <w:pPr>
+        <w:ind w:left="-567" w:right="-330"/>
+        <w:jc w:val="both"/>
+        <w:rPr>
+          <w:rFonts w:ascii="Times New Roman" w:hAnsi="Times New Roman" w:cs="Times New Roman"/>
+          <w:b/>
+          <w:bCs/>
           <w:sz w:val="36"/>
           <w:szCs w:val="36"/>
           <w:lang w:val="en-US"/>
@@ -1267,16 +1456,6 @@
       <w:pPr>
         <w:ind w:left="-567" w:right="-330"/>
         <w:jc w:val="both"/>
-        <w:rPr>
-          <w:rFonts w:ascii="Times New Roman" w:hAnsi="Times New Roman" w:cs="Times New Roman"/>
-          <w:b/>
-          <w:bCs/>
-          <w:sz w:val="36"/>
-          <w:szCs w:val="36"/>
-          <w:lang w:val="en-US"/>
-        </w:rPr>
-      </w:pPr>
-      <w:r>
         <w:rPr>
           <w:rFonts w:ascii="Times New Roman" w:hAnsi="Times New Roman" w:cs="Times New Roman"/>
           <w:color w:val="202124"/>
@@ -1284,17 +1463,7 @@
           <w:szCs w:val="36"/>
           <w:shd w:val="clear" w:color="auto" w:fill="FFFFFF"/>
         </w:rPr>
-        <w:t>The state is </w:t>
-      </w:r>
-      <w:r>
-        <w:rPr>
-          <w:rFonts w:ascii="Times New Roman" w:hAnsi="Times New Roman" w:cs="Times New Roman"/>
-          <w:color w:val="040C28"/>
-          <w:sz w:val="36"/>
-          <w:szCs w:val="36"/>
-        </w:rPr>
-        <w:t>a built-in React object that is used to contain data or information about the component</w:t>
-      </w:r>
+      </w:pPr>
       <w:r>
         <w:rPr>
           <w:rFonts w:ascii="Times New Roman" w:hAnsi="Times New Roman" w:cs="Times New Roman"/>
@@ -1303,7 +1472,37 @@
           <w:szCs w:val="36"/>
           <w:shd w:val="clear" w:color="auto" w:fill="FFFFFF"/>
         </w:rPr>
-        <w:t>. A component's state can change over time; whenever it changes, the component re-renders.</w:t>
+        <w:t>State is an Object, and we use the state to store data, that will be used by our</w:t>
+      </w:r>
+      <w:r>
+        <w:rPr>
+          <w:rFonts w:ascii="Times New Roman" w:hAnsi="Times New Roman" w:cs="Times New Roman"/>
+          <w:color w:val="202124"/>
+          <w:sz w:val="36"/>
+          <w:szCs w:val="36"/>
+          <w:shd w:val="clear" w:color="auto" w:fill="FFFFFF"/>
+        </w:rPr>
+        <w:t xml:space="preserve"> </w:t>
+      </w:r>
+      <w:r>
+        <w:rPr>
+          <w:rFonts w:ascii="Times New Roman" w:hAnsi="Times New Roman" w:cs="Times New Roman"/>
+          <w:color w:val="202124"/>
+          <w:sz w:val="36"/>
+          <w:szCs w:val="36"/>
+          <w:shd w:val="clear" w:color="auto" w:fill="FFFFFF"/>
+        </w:rPr>
+        <w:t>component.</w:t>
+      </w:r>
+      <w:r>
+        <w:rPr>
+          <w:rFonts w:ascii="Times New Roman" w:hAnsi="Times New Roman" w:cs="Times New Roman"/>
+          <w:color w:val="202124"/>
+          <w:sz w:val="36"/>
+          <w:szCs w:val="36"/>
+          <w:shd w:val="clear" w:color="auto" w:fill="FFFFFF"/>
+        </w:rPr>
+        <w:t>A component's state can change over time; whenever it changes, the component re-renders.</w:t>
       </w:r>
     </w:p>
     <w:sectPr>

</xml_diff>

<commit_message>
What is an Event Handler
</commit_message>
<xml_diff>
--- a/React Interview Questions .docx
+++ b/React Interview Questions .docx
@@ -1559,15 +1559,12 @@
     </w:p>
     <w:p>
       <w:pPr>
-        <w:pStyle w:val="ListParagraph"/>
-        <w:numPr>
-          <w:ilvl w:val="0"/>
-          <w:numId w:val="1"/>
-        </w:numPr>
-        <w:ind w:right="-330"/>
-        <w:jc w:val="both"/>
-        <w:rPr>
-          <w:rFonts w:ascii="Times New Roman" w:hAnsi="Times New Roman" w:cs="Times New Roman"/>
+        <w:ind w:left="-567" w:right="-330"/>
+        <w:jc w:val="both"/>
+        <w:rPr>
+          <w:rFonts w:ascii="Times New Roman" w:hAnsi="Times New Roman" w:cs="Times New Roman"/>
+          <w:b/>
+          <w:bCs/>
           <w:color w:val="202124"/>
           <w:sz w:val="36"/>
           <w:szCs w:val="36"/>
@@ -1587,12 +1584,7 @@
     </w:p>
     <w:p>
       <w:pPr>
-        <w:pStyle w:val="ListParagraph"/>
-        <w:numPr>
-          <w:ilvl w:val="0"/>
-          <w:numId w:val="1"/>
-        </w:numPr>
-        <w:ind w:right="-330"/>
+        <w:ind w:left="-567" w:right="-330"/>
         <w:jc w:val="both"/>
         <w:rPr>
           <w:rFonts w:ascii="Times New Roman" w:hAnsi="Times New Roman" w:cs="Times New Roman"/>
@@ -1611,6 +1603,101 @@
           <w:shd w:val="clear" w:color="auto" w:fill="FFFFFF"/>
         </w:rPr>
         <w:t>Then it will Schedule a call to our render method.</w:t>
+      </w:r>
+    </w:p>
+    <w:p>
+      <w:pPr>
+        <w:ind w:left="-567" w:right="-330"/>
+        <w:jc w:val="both"/>
+        <w:rPr>
+          <w:rFonts w:ascii="Times New Roman" w:hAnsi="Times New Roman" w:cs="Times New Roman"/>
+          <w:color w:val="202124"/>
+          <w:sz w:val="36"/>
+          <w:szCs w:val="36"/>
+          <w:shd w:val="clear" w:color="auto" w:fill="FFFFFF"/>
+        </w:rPr>
+      </w:pPr>
+    </w:p>
+    <w:p>
+      <w:pPr>
+        <w:ind w:left="-567" w:right="-330"/>
+        <w:jc w:val="both"/>
+        <w:rPr>
+          <w:rFonts w:ascii="Times New Roman" w:hAnsi="Times New Roman" w:cs="Times New Roman"/>
+          <w:b/>
+          <w:bCs/>
+          <w:color w:val="202124"/>
+          <w:sz w:val="36"/>
+          <w:szCs w:val="36"/>
+          <w:shd w:val="clear" w:color="auto" w:fill="FFFFFF"/>
+        </w:rPr>
+      </w:pPr>
+      <w:r>
+        <w:rPr>
+          <w:rFonts w:ascii="Times New Roman" w:hAnsi="Times New Roman" w:cs="Times New Roman"/>
+          <w:b/>
+          <w:bCs/>
+          <w:color w:val="202124"/>
+          <w:sz w:val="36"/>
+          <w:szCs w:val="36"/>
+          <w:shd w:val="clear" w:color="auto" w:fill="FFFFFF"/>
+        </w:rPr>
+        <w:t xml:space="preserve">8) </w:t>
+      </w:r>
+      <w:r>
+        <w:rPr>
+          <w:rFonts w:ascii="Times New Roman" w:hAnsi="Times New Roman" w:cs="Times New Roman"/>
+          <w:b/>
+          <w:bCs/>
+          <w:color w:val="202124"/>
+          <w:sz w:val="36"/>
+          <w:szCs w:val="36"/>
+          <w:shd w:val="clear" w:color="auto" w:fill="FFFFFF"/>
+        </w:rPr>
+        <w:t xml:space="preserve">What is an Event Handler? </w:t>
+      </w:r>
+    </w:p>
+    <w:p>
+      <w:pPr>
+        <w:ind w:left="-567" w:right="-330"/>
+        <w:jc w:val="both"/>
+        <w:rPr>
+          <w:rFonts w:ascii="Times New Roman" w:hAnsi="Times New Roman" w:cs="Times New Roman"/>
+          <w:color w:val="202124"/>
+          <w:sz w:val="36"/>
+          <w:szCs w:val="36"/>
+          <w:shd w:val="clear" w:color="auto" w:fill="FFFFFF"/>
+        </w:rPr>
+      </w:pPr>
+      <w:r>
+        <w:rPr>
+          <w:rFonts w:ascii="Times New Roman" w:hAnsi="Times New Roman" w:cs="Times New Roman"/>
+          <w:color w:val="202124"/>
+          <w:sz w:val="36"/>
+          <w:szCs w:val="36"/>
+          <w:shd w:val="clear" w:color="auto" w:fill="FFFFFF"/>
+        </w:rPr>
+        <w:t>Event Handler are functions which will be called (invoked) by the browsers</w:t>
+      </w:r>
+      <w:r>
+        <w:rPr>
+          <w:rFonts w:ascii="Times New Roman" w:hAnsi="Times New Roman" w:cs="Times New Roman"/>
+          <w:color w:val="202124"/>
+          <w:sz w:val="36"/>
+          <w:szCs w:val="36"/>
+          <w:shd w:val="clear" w:color="auto" w:fill="FFFFFF"/>
+        </w:rPr>
+        <w:t xml:space="preserve"> </w:t>
+      </w:r>
+      <w:r>
+        <w:rPr>
+          <w:rFonts w:ascii="Times New Roman" w:hAnsi="Times New Roman" w:cs="Times New Roman"/>
+          <w:color w:val="202124"/>
+          <w:sz w:val="36"/>
+          <w:szCs w:val="36"/>
+          <w:shd w:val="clear" w:color="auto" w:fill="FFFFFF"/>
+        </w:rPr>
+        <w:t>when an event occurs.</w:t>
       </w:r>
     </w:p>
     <w:sectPr>

</xml_diff>

<commit_message>
What is a target
</commit_message>
<xml_diff>
--- a/React Interview Questions .docx
+++ b/React Interview Questions .docx
@@ -1758,8 +1758,6 @@
         <w:jc w:val="both"/>
         <w:rPr>
           <w:rFonts w:ascii="Times New Roman" w:hAnsi="Times New Roman" w:cs="Times New Roman"/>
-          <w:b/>
-          <w:bCs/>
           <w:color w:val="202124"/>
           <w:sz w:val="36"/>
           <w:szCs w:val="36"/>
@@ -1841,6 +1839,139 @@
           <w:shd w:val="clear" w:color="auto" w:fill="FFFFFF"/>
         </w:rPr>
         <w:t>single event access all browsers.</w:t>
+      </w:r>
+    </w:p>
+    <w:p>
+      <w:pPr>
+        <w:ind w:left="-567" w:right="-330"/>
+        <w:jc w:val="both"/>
+        <w:rPr>
+          <w:rFonts w:ascii="Times New Roman" w:hAnsi="Times New Roman" w:cs="Times New Roman"/>
+          <w:b/>
+          <w:bCs/>
+          <w:color w:val="202124"/>
+          <w:sz w:val="36"/>
+          <w:szCs w:val="36"/>
+          <w:shd w:val="clear" w:color="auto" w:fill="FFFFFF"/>
+        </w:rPr>
+      </w:pPr>
+      <w:r>
+        <w:rPr>
+          <w:rFonts w:ascii="Times New Roman" w:hAnsi="Times New Roman" w:cs="Times New Roman"/>
+          <w:b/>
+          <w:bCs/>
+          <w:color w:val="202124"/>
+          <w:sz w:val="36"/>
+          <w:szCs w:val="36"/>
+          <w:shd w:val="clear" w:color="auto" w:fill="FFFFFF"/>
+        </w:rPr>
+        <w:lastRenderedPageBreak/>
+        <w:t xml:space="preserve">9) </w:t>
+      </w:r>
+      <w:r>
+        <w:rPr>
+          <w:rFonts w:ascii="Times New Roman" w:hAnsi="Times New Roman" w:cs="Times New Roman"/>
+          <w:b/>
+          <w:bCs/>
+          <w:color w:val="202124"/>
+          <w:sz w:val="36"/>
+          <w:szCs w:val="36"/>
+          <w:shd w:val="clear" w:color="auto" w:fill="FFFFFF"/>
+        </w:rPr>
+        <w:t xml:space="preserve">What is a target? </w:t>
+      </w:r>
+    </w:p>
+    <w:p>
+      <w:pPr>
+        <w:ind w:left="-567" w:right="-330"/>
+        <w:jc w:val="both"/>
+        <w:rPr>
+          <w:rFonts w:ascii="Times New Roman" w:hAnsi="Times New Roman" w:cs="Times New Roman"/>
+          <w:color w:val="202124"/>
+          <w:sz w:val="36"/>
+          <w:szCs w:val="36"/>
+          <w:shd w:val="clear" w:color="auto" w:fill="FFFFFF"/>
+        </w:rPr>
+      </w:pPr>
+      <w:r>
+        <w:rPr>
+          <w:rFonts w:ascii="Times New Roman" w:hAnsi="Times New Roman" w:cs="Times New Roman"/>
+          <w:color w:val="202124"/>
+          <w:sz w:val="36"/>
+          <w:szCs w:val="36"/>
+          <w:shd w:val="clear" w:color="auto" w:fill="FFFFFF"/>
+        </w:rPr>
+        <w:t>A target inside a synthetic event object is the element on which the event has</w:t>
+      </w:r>
+      <w:r>
+        <w:rPr>
+          <w:rFonts w:ascii="Times New Roman" w:hAnsi="Times New Roman" w:cs="Times New Roman"/>
+          <w:color w:val="202124"/>
+          <w:sz w:val="36"/>
+          <w:szCs w:val="36"/>
+          <w:shd w:val="clear" w:color="auto" w:fill="FFFFFF"/>
+        </w:rPr>
+        <w:t xml:space="preserve"> </w:t>
+      </w:r>
+      <w:r>
+        <w:rPr>
+          <w:rFonts w:ascii="Times New Roman" w:hAnsi="Times New Roman" w:cs="Times New Roman"/>
+          <w:color w:val="202124"/>
+          <w:sz w:val="36"/>
+          <w:szCs w:val="36"/>
+          <w:shd w:val="clear" w:color="auto" w:fill="FFFFFF"/>
+        </w:rPr>
+        <w:t>occurred. As we cannot use DOM functions like document.getElementById()</w:t>
+      </w:r>
+      <w:r>
+        <w:rPr>
+          <w:rFonts w:ascii="Times New Roman" w:hAnsi="Times New Roman" w:cs="Times New Roman"/>
+          <w:color w:val="202124"/>
+          <w:sz w:val="36"/>
+          <w:szCs w:val="36"/>
+          <w:shd w:val="clear" w:color="auto" w:fill="FFFFFF"/>
+        </w:rPr>
+        <w:t xml:space="preserve"> </w:t>
+      </w:r>
+      <w:r>
+        <w:rPr>
+          <w:rFonts w:ascii="Times New Roman" w:hAnsi="Times New Roman" w:cs="Times New Roman"/>
+          <w:color w:val="202124"/>
+          <w:sz w:val="36"/>
+          <w:szCs w:val="36"/>
+          <w:shd w:val="clear" w:color="auto" w:fill="FFFFFF"/>
+        </w:rPr>
+        <w:t>etc inside react, we use event object to fetch the element present inside</w:t>
+      </w:r>
+      <w:r>
+        <w:rPr>
+          <w:rFonts w:ascii="Times New Roman" w:hAnsi="Times New Roman" w:cs="Times New Roman"/>
+          <w:color w:val="202124"/>
+          <w:sz w:val="36"/>
+          <w:szCs w:val="36"/>
+          <w:shd w:val="clear" w:color="auto" w:fill="FFFFFF"/>
+        </w:rPr>
+        <w:t xml:space="preserve"> </w:t>
+      </w:r>
+      <w:r>
+        <w:rPr>
+          <w:rFonts w:ascii="Times New Roman" w:hAnsi="Times New Roman" w:cs="Times New Roman"/>
+          <w:color w:val="202124"/>
+          <w:sz w:val="36"/>
+          <w:szCs w:val="36"/>
+          <w:shd w:val="clear" w:color="auto" w:fill="FFFFFF"/>
+        </w:rPr>
+        <w:t>‘target variable’</w:t>
+      </w:r>
+      <w:r>
+        <w:rPr>
+          <w:rFonts w:ascii="Times New Roman" w:hAnsi="Times New Roman" w:cs="Times New Roman"/>
+          <w:color w:val="202124"/>
+          <w:sz w:val="36"/>
+          <w:szCs w:val="36"/>
+          <w:shd w:val="clear" w:color="auto" w:fill="FFFFFF"/>
+        </w:rPr>
+        <w:t>.</w:t>
       </w:r>
     </w:p>
     <w:sectPr>

</xml_diff>

<commit_message>
What is the difference between state-vs-props
</commit_message>
<xml_diff>
--- a/React Interview Questions .docx
+++ b/React Interview Questions .docx
@@ -2044,8 +2044,6 @@
         <w:jc w:val="both"/>
         <w:rPr>
           <w:rFonts w:ascii="Times New Roman" w:hAnsi="Times New Roman" w:cs="Times New Roman"/>
-          <w:b/>
-          <w:bCs/>
           <w:color w:val="202124"/>
           <w:sz w:val="36"/>
           <w:szCs w:val="36"/>
@@ -2125,6 +2123,124 @@
           <w:shd w:val="clear" w:color="auto" w:fill="FFFFFF"/>
         </w:rPr>
         <w:t>DOM. This process is called reconciliation.</w:t>
+      </w:r>
+    </w:p>
+    <w:p>
+      <w:pPr>
+        <w:ind w:left="-567" w:right="-330"/>
+        <w:jc w:val="both"/>
+        <w:rPr>
+          <w:rFonts w:ascii="Times New Roman" w:hAnsi="Times New Roman" w:cs="Times New Roman"/>
+          <w:color w:val="202124"/>
+          <w:sz w:val="36"/>
+          <w:szCs w:val="36"/>
+          <w:shd w:val="clear" w:color="auto" w:fill="FFFFFF"/>
+        </w:rPr>
+      </w:pPr>
+    </w:p>
+    <w:p>
+      <w:pPr>
+        <w:ind w:left="-567" w:right="-330"/>
+        <w:jc w:val="both"/>
+        <w:rPr>
+          <w:rFonts w:ascii="Times New Roman" w:hAnsi="Times New Roman" w:cs="Times New Roman"/>
+          <w:b/>
+          <w:bCs/>
+          <w:color w:val="202124"/>
+          <w:sz w:val="36"/>
+          <w:szCs w:val="36"/>
+          <w:shd w:val="clear" w:color="auto" w:fill="FFFFFF"/>
+        </w:rPr>
+      </w:pPr>
+      <w:r>
+        <w:rPr>
+          <w:rFonts w:ascii="Times New Roman" w:hAnsi="Times New Roman" w:cs="Times New Roman"/>
+          <w:b/>
+          <w:bCs/>
+          <w:color w:val="202124"/>
+          <w:sz w:val="36"/>
+          <w:szCs w:val="36"/>
+          <w:shd w:val="clear" w:color="auto" w:fill="FFFFFF"/>
+        </w:rPr>
+        <w:t xml:space="preserve">12) </w:t>
+      </w:r>
+      <w:r>
+        <w:rPr>
+          <w:rFonts w:ascii="Times New Roman" w:hAnsi="Times New Roman" w:cs="Times New Roman"/>
+          <w:b/>
+          <w:bCs/>
+          <w:color w:val="202124"/>
+          <w:sz w:val="36"/>
+          <w:szCs w:val="36"/>
+          <w:shd w:val="clear" w:color="auto" w:fill="FFFFFF"/>
+        </w:rPr>
+        <w:t xml:space="preserve">What is the difference between state-vs-props? </w:t>
+      </w:r>
+    </w:p>
+    <w:p>
+      <w:pPr>
+        <w:ind w:left="-567" w:right="-330"/>
+        <w:jc w:val="both"/>
+        <w:rPr>
+          <w:rFonts w:ascii="Times New Roman" w:hAnsi="Times New Roman" w:cs="Times New Roman"/>
+          <w:color w:val="202124"/>
+          <w:sz w:val="36"/>
+          <w:szCs w:val="36"/>
+          <w:shd w:val="clear" w:color="auto" w:fill="FFFFFF"/>
+        </w:rPr>
+      </w:pPr>
+      <w:r>
+        <w:rPr>
+          <w:rFonts w:ascii="Times New Roman" w:hAnsi="Times New Roman" w:cs="Times New Roman"/>
+          <w:color w:val="202124"/>
+          <w:sz w:val="36"/>
+          <w:szCs w:val="36"/>
+          <w:shd w:val="clear" w:color="auto" w:fill="FFFFFF"/>
+        </w:rPr>
+        <w:t>● Props are used to pass data from one component to another.</w:t>
+      </w:r>
+    </w:p>
+    <w:p>
+      <w:pPr>
+        <w:ind w:left="-567" w:right="-330"/>
+        <w:jc w:val="both"/>
+        <w:rPr>
+          <w:rFonts w:ascii="Times New Roman" w:hAnsi="Times New Roman" w:cs="Times New Roman"/>
+          <w:color w:val="202124"/>
+          <w:sz w:val="36"/>
+          <w:szCs w:val="36"/>
+          <w:shd w:val="clear" w:color="auto" w:fill="FFFFFF"/>
+        </w:rPr>
+      </w:pPr>
+      <w:r>
+        <w:rPr>
+          <w:rFonts w:ascii="Times New Roman" w:hAnsi="Times New Roman" w:cs="Times New Roman"/>
+          <w:color w:val="202124"/>
+          <w:sz w:val="36"/>
+          <w:szCs w:val="36"/>
+          <w:shd w:val="clear" w:color="auto" w:fill="FFFFFF"/>
+        </w:rPr>
+        <w:t>● The state is a local data storage that is local to the component only and</w:t>
+      </w:r>
+      <w:r>
+        <w:rPr>
+          <w:rFonts w:ascii="Times New Roman" w:hAnsi="Times New Roman" w:cs="Times New Roman"/>
+          <w:color w:val="202124"/>
+          <w:sz w:val="36"/>
+          <w:szCs w:val="36"/>
+          <w:shd w:val="clear" w:color="auto" w:fill="FFFFFF"/>
+        </w:rPr>
+        <w:t xml:space="preserve"> </w:t>
+      </w:r>
+      <w:r>
+        <w:rPr>
+          <w:rFonts w:ascii="Times New Roman" w:hAnsi="Times New Roman" w:cs="Times New Roman"/>
+          <w:color w:val="202124"/>
+          <w:sz w:val="36"/>
+          <w:szCs w:val="36"/>
+          <w:shd w:val="clear" w:color="auto" w:fill="FFFFFF"/>
+        </w:rPr>
+        <w:t>cannot be passed to other components.</w:t>
       </w:r>
     </w:p>
     <w:sectPr>

</xml_diff>

<commit_message>
What is meant by callback function? What is its purpose?
</commit_message>
<xml_diff>
--- a/React Interview Questions .docx
+++ b/React Interview Questions .docx
@@ -2817,15 +2817,19 @@
         <w:jc w:val="both"/>
         <w:rPr>
           <w:rFonts w:ascii="Times New Roman" w:hAnsi="Times New Roman" w:cs="Times New Roman"/>
-          <w:color w:val="202124"/>
-          <w:sz w:val="36"/>
-          <w:szCs w:val="36"/>
-          <w:shd w:val="clear" w:color="auto" w:fill="FFFFFF"/>
-        </w:rPr>
-      </w:pPr>
-      <w:r>
-        <w:rPr>
-          <w:rFonts w:ascii="Times New Roman" w:hAnsi="Times New Roman" w:cs="Times New Roman"/>
+          <w:b/>
+          <w:bCs/>
+          <w:color w:val="202124"/>
+          <w:sz w:val="36"/>
+          <w:szCs w:val="36"/>
+          <w:shd w:val="clear" w:color="auto" w:fill="FFFFFF"/>
+        </w:rPr>
+      </w:pPr>
+      <w:r>
+        <w:rPr>
+          <w:rFonts w:ascii="Times New Roman" w:hAnsi="Times New Roman" w:cs="Times New Roman"/>
+          <w:b/>
+          <w:bCs/>
           <w:color w:val="202124"/>
           <w:sz w:val="36"/>
           <w:szCs w:val="36"/>
@@ -2836,6 +2840,8 @@
       <w:r>
         <w:rPr>
           <w:rFonts w:ascii="Times New Roman" w:hAnsi="Times New Roman" w:cs="Times New Roman"/>
+          <w:b/>
+          <w:bCs/>
           <w:color w:val="202124"/>
           <w:sz w:val="36"/>
           <w:szCs w:val="36"/>
@@ -2887,15 +2893,19 @@
         <w:jc w:val="both"/>
         <w:rPr>
           <w:rFonts w:ascii="Times New Roman" w:hAnsi="Times New Roman" w:cs="Times New Roman"/>
-          <w:color w:val="202124"/>
-          <w:sz w:val="36"/>
-          <w:szCs w:val="36"/>
-          <w:shd w:val="clear" w:color="auto" w:fill="FFFFFF"/>
-        </w:rPr>
-      </w:pPr>
-      <w:r>
-        <w:rPr>
-          <w:rFonts w:ascii="Times New Roman" w:hAnsi="Times New Roman" w:cs="Times New Roman"/>
+          <w:b/>
+          <w:bCs/>
+          <w:color w:val="202124"/>
+          <w:sz w:val="36"/>
+          <w:szCs w:val="36"/>
+          <w:shd w:val="clear" w:color="auto" w:fill="FFFFFF"/>
+        </w:rPr>
+      </w:pPr>
+      <w:r>
+        <w:rPr>
+          <w:rFonts w:ascii="Times New Roman" w:hAnsi="Times New Roman" w:cs="Times New Roman"/>
+          <w:b/>
+          <w:bCs/>
           <w:color w:val="202124"/>
           <w:sz w:val="36"/>
           <w:szCs w:val="36"/>
@@ -2906,6 +2916,8 @@
       <w:r>
         <w:rPr>
           <w:rFonts w:ascii="Times New Roman" w:hAnsi="Times New Roman" w:cs="Times New Roman"/>
+          <w:b/>
+          <w:bCs/>
           <w:color w:val="202124"/>
           <w:sz w:val="36"/>
           <w:szCs w:val="36"/>

</xml_diff>

<commit_message>
Name two types of React component
</commit_message>
<xml_diff>
--- a/React Interview Questions .docx
+++ b/React Interview Questions .docx
@@ -2969,15 +2969,19 @@
         <w:jc w:val="both"/>
         <w:rPr>
           <w:rFonts w:ascii="Times New Roman" w:hAnsi="Times New Roman" w:cs="Times New Roman"/>
-          <w:color w:val="202124"/>
-          <w:sz w:val="36"/>
-          <w:szCs w:val="36"/>
-          <w:shd w:val="clear" w:color="auto" w:fill="FFFFFF"/>
-        </w:rPr>
-      </w:pPr>
-      <w:r>
-        <w:rPr>
-          <w:rFonts w:ascii="Times New Roman" w:hAnsi="Times New Roman" w:cs="Times New Roman"/>
+          <w:b/>
+          <w:bCs/>
+          <w:color w:val="202124"/>
+          <w:sz w:val="36"/>
+          <w:szCs w:val="36"/>
+          <w:shd w:val="clear" w:color="auto" w:fill="FFFFFF"/>
+        </w:rPr>
+      </w:pPr>
+      <w:r>
+        <w:rPr>
+          <w:rFonts w:ascii="Times New Roman" w:hAnsi="Times New Roman" w:cs="Times New Roman"/>
+          <w:b/>
+          <w:bCs/>
           <w:color w:val="202124"/>
           <w:sz w:val="36"/>
           <w:szCs w:val="36"/>
@@ -2988,6 +2992,8 @@
       <w:r>
         <w:rPr>
           <w:rFonts w:ascii="Times New Roman" w:hAnsi="Times New Roman" w:cs="Times New Roman"/>
+          <w:b/>
+          <w:bCs/>
           <w:color w:val="202124"/>
           <w:sz w:val="36"/>
           <w:szCs w:val="36"/>
@@ -3039,15 +3045,19 @@
         <w:jc w:val="both"/>
         <w:rPr>
           <w:rFonts w:ascii="Times New Roman" w:hAnsi="Times New Roman" w:cs="Times New Roman"/>
-          <w:color w:val="202124"/>
-          <w:sz w:val="36"/>
-          <w:szCs w:val="36"/>
-          <w:shd w:val="clear" w:color="auto" w:fill="FFFFFF"/>
-        </w:rPr>
-      </w:pPr>
-      <w:r>
-        <w:rPr>
-          <w:rFonts w:ascii="Times New Roman" w:hAnsi="Times New Roman" w:cs="Times New Roman"/>
+          <w:b/>
+          <w:bCs/>
+          <w:color w:val="202124"/>
+          <w:sz w:val="36"/>
+          <w:szCs w:val="36"/>
+          <w:shd w:val="clear" w:color="auto" w:fill="FFFFFF"/>
+        </w:rPr>
+      </w:pPr>
+      <w:r>
+        <w:rPr>
+          <w:rFonts w:ascii="Times New Roman" w:hAnsi="Times New Roman" w:cs="Times New Roman"/>
+          <w:b/>
+          <w:bCs/>
           <w:color w:val="202124"/>
           <w:sz w:val="36"/>
           <w:szCs w:val="36"/>
@@ -3058,6 +3068,8 @@
       <w:r>
         <w:rPr>
           <w:rFonts w:ascii="Times New Roman" w:hAnsi="Times New Roman" w:cs="Times New Roman"/>
+          <w:b/>
+          <w:bCs/>
           <w:color w:val="202124"/>
           <w:sz w:val="36"/>
           <w:szCs w:val="36"/>
@@ -3109,15 +3121,19 @@
         <w:jc w:val="both"/>
         <w:rPr>
           <w:rFonts w:ascii="Times New Roman" w:hAnsi="Times New Roman" w:cs="Times New Roman"/>
-          <w:color w:val="202124"/>
-          <w:sz w:val="36"/>
-          <w:szCs w:val="36"/>
-          <w:shd w:val="clear" w:color="auto" w:fill="FFFFFF"/>
-        </w:rPr>
-      </w:pPr>
-      <w:r>
-        <w:rPr>
-          <w:rFonts w:ascii="Times New Roman" w:hAnsi="Times New Roman" w:cs="Times New Roman"/>
+          <w:b/>
+          <w:bCs/>
+          <w:color w:val="202124"/>
+          <w:sz w:val="36"/>
+          <w:szCs w:val="36"/>
+          <w:shd w:val="clear" w:color="auto" w:fill="FFFFFF"/>
+        </w:rPr>
+      </w:pPr>
+      <w:r>
+        <w:rPr>
+          <w:rFonts w:ascii="Times New Roman" w:hAnsi="Times New Roman" w:cs="Times New Roman"/>
+          <w:b/>
+          <w:bCs/>
           <w:color w:val="202124"/>
           <w:sz w:val="36"/>
           <w:szCs w:val="36"/>
@@ -3128,6 +3144,8 @@
       <w:r>
         <w:rPr>
           <w:rFonts w:ascii="Times New Roman" w:hAnsi="Times New Roman" w:cs="Times New Roman"/>
+          <w:b/>
+          <w:bCs/>
           <w:color w:val="202124"/>
           <w:sz w:val="36"/>
           <w:szCs w:val="36"/>

</xml_diff>

<commit_message>
Explain how lists work in React.
</commit_message>
<xml_diff>
--- a/React Interview Questions .docx
+++ b/React Interview Questions .docx
@@ -4385,15 +4385,19 @@
         <w:jc w:val="both"/>
         <w:rPr>
           <w:rFonts w:ascii="Times New Roman" w:hAnsi="Times New Roman" w:cs="Times New Roman"/>
-          <w:color w:val="202124"/>
-          <w:sz w:val="36"/>
-          <w:szCs w:val="36"/>
-          <w:shd w:val="clear" w:color="auto" w:fill="FFFFFF"/>
-        </w:rPr>
-      </w:pPr>
-      <w:r>
-        <w:rPr>
-          <w:rFonts w:ascii="Times New Roman" w:hAnsi="Times New Roman" w:cs="Times New Roman"/>
+          <w:b/>
+          <w:bCs/>
+          <w:color w:val="202124"/>
+          <w:sz w:val="36"/>
+          <w:szCs w:val="36"/>
+          <w:shd w:val="clear" w:color="auto" w:fill="FFFFFF"/>
+        </w:rPr>
+      </w:pPr>
+      <w:r>
+        <w:rPr>
+          <w:rFonts w:ascii="Times New Roman" w:hAnsi="Times New Roman" w:cs="Times New Roman"/>
+          <w:b/>
+          <w:bCs/>
           <w:color w:val="202124"/>
           <w:sz w:val="36"/>
           <w:szCs w:val="36"/>
@@ -4404,6 +4408,8 @@
       <w:r>
         <w:rPr>
           <w:rFonts w:ascii="Times New Roman" w:hAnsi="Times New Roman" w:cs="Times New Roman"/>
+          <w:b/>
+          <w:bCs/>
           <w:color w:val="202124"/>
           <w:sz w:val="36"/>
           <w:szCs w:val="36"/>

</xml_diff>

<commit_message>
Explain the lifecycle methods of components.
</commit_message>
<xml_diff>
--- a/React Interview Questions .docx
+++ b/React Interview Questions .docx
@@ -4461,15 +4461,19 @@
         <w:jc w:val="both"/>
         <w:rPr>
           <w:rFonts w:ascii="Times New Roman" w:hAnsi="Times New Roman" w:cs="Times New Roman"/>
-          <w:color w:val="202124"/>
-          <w:sz w:val="36"/>
-          <w:szCs w:val="36"/>
-          <w:shd w:val="clear" w:color="auto" w:fill="FFFFFF"/>
-        </w:rPr>
-      </w:pPr>
-      <w:r>
-        <w:rPr>
-          <w:rFonts w:ascii="Times New Roman" w:hAnsi="Times New Roman" w:cs="Times New Roman"/>
+          <w:b/>
+          <w:bCs/>
+          <w:color w:val="202124"/>
+          <w:sz w:val="36"/>
+          <w:szCs w:val="36"/>
+          <w:shd w:val="clear" w:color="auto" w:fill="FFFFFF"/>
+        </w:rPr>
+      </w:pPr>
+      <w:r>
+        <w:rPr>
+          <w:rFonts w:ascii="Times New Roman" w:hAnsi="Times New Roman" w:cs="Times New Roman"/>
+          <w:b/>
+          <w:bCs/>
           <w:color w:val="202124"/>
           <w:sz w:val="36"/>
           <w:szCs w:val="36"/>
@@ -4480,6 +4484,8 @@
       <w:r>
         <w:rPr>
           <w:rFonts w:ascii="Times New Roman" w:hAnsi="Times New Roman" w:cs="Times New Roman"/>
+          <w:b/>
+          <w:bCs/>
           <w:color w:val="202124"/>
           <w:sz w:val="36"/>
           <w:szCs w:val="36"/>
@@ -4519,7 +4525,16 @@
           <w:szCs w:val="36"/>
           <w:shd w:val="clear" w:color="auto" w:fill="FFFFFF"/>
         </w:rPr>
-        <w:tab/>
+        <w:t xml:space="preserve"> </w:t>
+      </w:r>
+      <w:r>
+        <w:rPr>
+          <w:rFonts w:ascii="Times New Roman" w:hAnsi="Times New Roman" w:cs="Times New Roman"/>
+          <w:color w:val="202124"/>
+          <w:sz w:val="36"/>
+          <w:szCs w:val="36"/>
+          <w:shd w:val="clear" w:color="auto" w:fill="FFFFFF"/>
+        </w:rPr>
         <w:t>componentDidMount(): Is executed when the component gets rendered and placed on the DOM.</w:t>
       </w:r>
     </w:p>
@@ -4553,7 +4568,16 @@
           <w:szCs w:val="36"/>
           <w:shd w:val="clear" w:color="auto" w:fill="FFFFFF"/>
         </w:rPr>
-        <w:tab/>
+        <w:t xml:space="preserve"> </w:t>
+      </w:r>
+      <w:r>
+        <w:rPr>
+          <w:rFonts w:ascii="Times New Roman" w:hAnsi="Times New Roman" w:cs="Times New Roman"/>
+          <w:color w:val="202124"/>
+          <w:sz w:val="36"/>
+          <w:szCs w:val="36"/>
+          <w:shd w:val="clear" w:color="auto" w:fill="FFFFFF"/>
+        </w:rPr>
         <w:t>shouldComponentUpdate(): Is invoked when a component determines changes to the DOM and returns a “true” or “false” value based on certain conditions.</w:t>
       </w:r>
     </w:p>
@@ -4587,7 +4611,16 @@
           <w:szCs w:val="36"/>
           <w:shd w:val="clear" w:color="auto" w:fill="FFFFFF"/>
         </w:rPr>
-        <w:tab/>
+        <w:t xml:space="preserve"> </w:t>
+      </w:r>
+      <w:r>
+        <w:rPr>
+          <w:rFonts w:ascii="Times New Roman" w:hAnsi="Times New Roman" w:cs="Times New Roman"/>
+          <w:color w:val="202124"/>
+          <w:sz w:val="36"/>
+          <w:szCs w:val="36"/>
+          <w:shd w:val="clear" w:color="auto" w:fill="FFFFFF"/>
+        </w:rPr>
         <w:t>componentDidUpdate(): Is invoked immediately after rendering takes place.</w:t>
       </w:r>
     </w:p>
@@ -4621,7 +4654,16 @@
           <w:szCs w:val="36"/>
           <w:shd w:val="clear" w:color="auto" w:fill="FFFFFF"/>
         </w:rPr>
-        <w:tab/>
+        <w:t xml:space="preserve"> </w:t>
+      </w:r>
+      <w:r>
+        <w:rPr>
+          <w:rFonts w:ascii="Times New Roman" w:hAnsi="Times New Roman" w:cs="Times New Roman"/>
+          <w:color w:val="202124"/>
+          <w:sz w:val="36"/>
+          <w:szCs w:val="36"/>
+          <w:shd w:val="clear" w:color="auto" w:fill="FFFFFF"/>
+        </w:rPr>
         <w:t>componentWillUnmount(): Is invoked immediately before a component is destroyed and unmounted permanently.</w:t>
       </w:r>
     </w:p>

</xml_diff>

<commit_message>
List down the components of Redux
</commit_message>
<xml_diff>
--- a/React Interview Questions .docx
+++ b/React Interview Questions .docx
@@ -4686,15 +4686,19 @@
         <w:jc w:val="both"/>
         <w:rPr>
           <w:rFonts w:ascii="Times New Roman" w:hAnsi="Times New Roman" w:cs="Times New Roman"/>
-          <w:color w:val="202124"/>
-          <w:sz w:val="36"/>
-          <w:szCs w:val="36"/>
-          <w:shd w:val="clear" w:color="auto" w:fill="FFFFFF"/>
-        </w:rPr>
-      </w:pPr>
-      <w:r>
-        <w:rPr>
-          <w:rFonts w:ascii="Times New Roman" w:hAnsi="Times New Roman" w:cs="Times New Roman"/>
+          <w:b/>
+          <w:bCs/>
+          <w:color w:val="202124"/>
+          <w:sz w:val="36"/>
+          <w:szCs w:val="36"/>
+          <w:shd w:val="clear" w:color="auto" w:fill="FFFFFF"/>
+        </w:rPr>
+      </w:pPr>
+      <w:r>
+        <w:rPr>
+          <w:rFonts w:ascii="Times New Roman" w:hAnsi="Times New Roman" w:cs="Times New Roman"/>
+          <w:b/>
+          <w:bCs/>
           <w:color w:val="202124"/>
           <w:sz w:val="36"/>
           <w:szCs w:val="36"/>
@@ -4705,6 +4709,8 @@
       <w:r>
         <w:rPr>
           <w:rFonts w:ascii="Times New Roman" w:hAnsi="Times New Roman" w:cs="Times New Roman"/>
+          <w:b/>
+          <w:bCs/>
           <w:color w:val="202124"/>
           <w:sz w:val="36"/>
           <w:szCs w:val="36"/>
@@ -4767,8 +4773,27 @@
           <w:szCs w:val="36"/>
           <w:shd w:val="clear" w:color="auto" w:fill="FFFFFF"/>
         </w:rPr>
-        <w:tab/>
-        <w:t>It uses the virtual DOM instead of the real DOM.</w:t>
+        <w:t xml:space="preserve"> </w:t>
+      </w:r>
+      <w:r>
+        <w:rPr>
+          <w:rFonts w:ascii="Times New Roman" w:hAnsi="Times New Roman" w:cs="Times New Roman"/>
+          <w:color w:val="202124"/>
+          <w:sz w:val="36"/>
+          <w:szCs w:val="36"/>
+          <w:shd w:val="clear" w:color="auto" w:fill="FFFFFF"/>
+        </w:rPr>
+        <w:t xml:space="preserve">It </w:t>
+      </w:r>
+      <w:r>
+        <w:rPr>
+          <w:rFonts w:ascii="Times New Roman" w:hAnsi="Times New Roman" w:cs="Times New Roman"/>
+          <w:color w:val="202124"/>
+          <w:sz w:val="36"/>
+          <w:szCs w:val="36"/>
+          <w:shd w:val="clear" w:color="auto" w:fill="FFFFFF"/>
+        </w:rPr>
+        <w:t>uses the virtual DOM instead of the real DOM.</w:t>
       </w:r>
     </w:p>
     <w:p>
@@ -4802,7 +4827,16 @@
           <w:szCs w:val="36"/>
           <w:shd w:val="clear" w:color="auto" w:fill="FFFFFF"/>
         </w:rPr>
-        <w:tab/>
+        <w:t xml:space="preserve"> </w:t>
+      </w:r>
+      <w:r>
+        <w:rPr>
+          <w:rFonts w:ascii="Times New Roman" w:hAnsi="Times New Roman" w:cs="Times New Roman"/>
+          <w:color w:val="202124"/>
+          <w:sz w:val="36"/>
+          <w:szCs w:val="36"/>
+          <w:shd w:val="clear" w:color="auto" w:fill="FFFFFF"/>
+        </w:rPr>
         <w:t>It uses server-side rendering.</w:t>
       </w:r>
     </w:p>
@@ -4836,7 +4870,16 @@
           <w:szCs w:val="36"/>
           <w:shd w:val="clear" w:color="auto" w:fill="FFFFFF"/>
         </w:rPr>
-        <w:tab/>
+        <w:t xml:space="preserve"> </w:t>
+      </w:r>
+      <w:r>
+        <w:rPr>
+          <w:rFonts w:ascii="Times New Roman" w:hAnsi="Times New Roman" w:cs="Times New Roman"/>
+          <w:color w:val="202124"/>
+          <w:sz w:val="36"/>
+          <w:szCs w:val="36"/>
+          <w:shd w:val="clear" w:color="auto" w:fill="FFFFFF"/>
+        </w:rPr>
         <w:t>It follows uni-directional data flow or data binding.</w:t>
       </w:r>
     </w:p>
@@ -4859,197 +4902,55 @@
         <w:jc w:val="both"/>
         <w:rPr>
           <w:rFonts w:ascii="Times New Roman" w:hAnsi="Times New Roman" w:cs="Times New Roman"/>
-          <w:color w:val="202124"/>
-          <w:sz w:val="36"/>
-          <w:szCs w:val="36"/>
-          <w:shd w:val="clear" w:color="auto" w:fill="FFFFFF"/>
-        </w:rPr>
-      </w:pPr>
-      <w:r>
-        <w:rPr>
-          <w:rFonts w:ascii="Times New Roman" w:hAnsi="Times New Roman" w:cs="Times New Roman"/>
-          <w:color w:val="202124"/>
-          <w:sz w:val="36"/>
-          <w:szCs w:val="36"/>
-          <w:shd w:val="clear" w:color="auto" w:fill="FFFFFF"/>
-        </w:rPr>
-        <w:t>38)</w:t>
-      </w:r>
-      <w:r>
-        <w:rPr>
-          <w:rFonts w:ascii="Times New Roman" w:hAnsi="Times New Roman" w:cs="Times New Roman"/>
-          <w:color w:val="202124"/>
-          <w:sz w:val="36"/>
-          <w:szCs w:val="36"/>
-          <w:shd w:val="clear" w:color="auto" w:fill="FFFFFF"/>
-        </w:rPr>
-        <w:tab/>
-        <w:t xml:space="preserve">What are the features of React? </w:t>
-      </w:r>
-    </w:p>
-    <w:p>
-      <w:pPr>
-        <w:ind w:left="-567" w:right="-330"/>
-        <w:jc w:val="both"/>
-        <w:rPr>
-          <w:rFonts w:ascii="Times New Roman" w:hAnsi="Times New Roman" w:cs="Times New Roman"/>
-          <w:color w:val="202124"/>
-          <w:sz w:val="36"/>
-          <w:szCs w:val="36"/>
-          <w:shd w:val="clear" w:color="auto" w:fill="FFFFFF"/>
-        </w:rPr>
-      </w:pPr>
-      <w:r>
-        <w:rPr>
-          <w:rFonts w:ascii="Times New Roman" w:hAnsi="Times New Roman" w:cs="Times New Roman"/>
-          <w:color w:val="202124"/>
-          <w:sz w:val="36"/>
-          <w:szCs w:val="36"/>
-          <w:shd w:val="clear" w:color="auto" w:fill="FFFFFF"/>
-        </w:rPr>
-        <w:t>Major features of React are listed below:</w:t>
-      </w:r>
-    </w:p>
-    <w:p>
-      <w:pPr>
-        <w:ind w:left="-567" w:right="-330"/>
-        <w:jc w:val="both"/>
-        <w:rPr>
-          <w:rFonts w:ascii="Times New Roman" w:hAnsi="Times New Roman" w:cs="Times New Roman"/>
-          <w:color w:val="202124"/>
-          <w:sz w:val="36"/>
-          <w:szCs w:val="36"/>
-          <w:shd w:val="clear" w:color="auto" w:fill="FFFFFF"/>
-        </w:rPr>
-      </w:pPr>
-      <w:r>
-        <w:rPr>
-          <w:rFonts w:ascii="Times New Roman" w:hAnsi="Times New Roman" w:cs="Times New Roman"/>
-          <w:color w:val="202124"/>
-          <w:sz w:val="36"/>
-          <w:szCs w:val="36"/>
-          <w:shd w:val="clear" w:color="auto" w:fill="FFFFFF"/>
-        </w:rPr>
-        <w:t>•</w:t>
-      </w:r>
-      <w:r>
-        <w:rPr>
-          <w:rFonts w:ascii="Times New Roman" w:hAnsi="Times New Roman" w:cs="Times New Roman"/>
-          <w:color w:val="202124"/>
-          <w:sz w:val="36"/>
-          <w:szCs w:val="36"/>
-          <w:shd w:val="clear" w:color="auto" w:fill="FFFFFF"/>
-        </w:rPr>
-        <w:tab/>
-        <w:t>It uses the virtual DOM instead of the real DOM.</w:t>
-      </w:r>
-    </w:p>
-    <w:p>
-      <w:pPr>
-        <w:ind w:left="-567" w:right="-330"/>
-        <w:jc w:val="both"/>
-        <w:rPr>
-          <w:rFonts w:ascii="Times New Roman" w:hAnsi="Times New Roman" w:cs="Times New Roman"/>
-          <w:color w:val="202124"/>
-          <w:sz w:val="36"/>
-          <w:szCs w:val="36"/>
-          <w:shd w:val="clear" w:color="auto" w:fill="FFFFFF"/>
-        </w:rPr>
-      </w:pPr>
-      <w:r>
-        <w:rPr>
-          <w:rFonts w:ascii="Times New Roman" w:hAnsi="Times New Roman" w:cs="Times New Roman"/>
-          <w:color w:val="202124"/>
-          <w:sz w:val="36"/>
-          <w:szCs w:val="36"/>
-          <w:shd w:val="clear" w:color="auto" w:fill="FFFFFF"/>
-        </w:rPr>
-        <w:t>•</w:t>
-      </w:r>
-      <w:r>
-        <w:rPr>
-          <w:rFonts w:ascii="Times New Roman" w:hAnsi="Times New Roman" w:cs="Times New Roman"/>
-          <w:color w:val="202124"/>
-          <w:sz w:val="36"/>
-          <w:szCs w:val="36"/>
-          <w:shd w:val="clear" w:color="auto" w:fill="FFFFFF"/>
-        </w:rPr>
-        <w:tab/>
-        <w:t>It uses server-side rendering.</w:t>
-      </w:r>
-    </w:p>
-    <w:p>
-      <w:pPr>
-        <w:ind w:left="-567" w:right="-330"/>
-        <w:jc w:val="both"/>
-        <w:rPr>
-          <w:rFonts w:ascii="Times New Roman" w:hAnsi="Times New Roman" w:cs="Times New Roman"/>
-          <w:color w:val="202124"/>
-          <w:sz w:val="36"/>
-          <w:szCs w:val="36"/>
-          <w:shd w:val="clear" w:color="auto" w:fill="FFFFFF"/>
-        </w:rPr>
-      </w:pPr>
-      <w:r>
-        <w:rPr>
-          <w:rFonts w:ascii="Times New Roman" w:hAnsi="Times New Roman" w:cs="Times New Roman"/>
-          <w:color w:val="202124"/>
-          <w:sz w:val="36"/>
-          <w:szCs w:val="36"/>
-          <w:shd w:val="clear" w:color="auto" w:fill="FFFFFF"/>
-        </w:rPr>
-        <w:t>•</w:t>
-      </w:r>
-      <w:r>
-        <w:rPr>
-          <w:rFonts w:ascii="Times New Roman" w:hAnsi="Times New Roman" w:cs="Times New Roman"/>
-          <w:color w:val="202124"/>
-          <w:sz w:val="36"/>
-          <w:szCs w:val="36"/>
-          <w:shd w:val="clear" w:color="auto" w:fill="FFFFFF"/>
-        </w:rPr>
-        <w:tab/>
-        <w:t>It follows uni-directional data flow or data binding.</w:t>
-      </w:r>
-    </w:p>
-    <w:p>
-      <w:pPr>
-        <w:ind w:left="-567" w:right="-330"/>
-        <w:jc w:val="both"/>
-        <w:rPr>
-          <w:rFonts w:ascii="Times New Roman" w:hAnsi="Times New Roman" w:cs="Times New Roman"/>
-          <w:color w:val="202124"/>
-          <w:sz w:val="36"/>
-          <w:szCs w:val="36"/>
-          <w:shd w:val="clear" w:color="auto" w:fill="FFFFFF"/>
-        </w:rPr>
-      </w:pPr>
-    </w:p>
-    <w:p>
-      <w:pPr>
-        <w:ind w:left="-567" w:right="-330"/>
-        <w:jc w:val="both"/>
-        <w:rPr>
-          <w:rFonts w:ascii="Times New Roman" w:hAnsi="Times New Roman" w:cs="Times New Roman"/>
-          <w:color w:val="202124"/>
-          <w:sz w:val="36"/>
-          <w:szCs w:val="36"/>
-          <w:shd w:val="clear" w:color="auto" w:fill="FFFFFF"/>
-        </w:rPr>
-      </w:pPr>
-      <w:r>
-        <w:rPr>
-          <w:rFonts w:ascii="Times New Roman" w:hAnsi="Times New Roman" w:cs="Times New Roman"/>
-          <w:color w:val="202124"/>
-          <w:sz w:val="36"/>
-          <w:szCs w:val="36"/>
-          <w:shd w:val="clear" w:color="auto" w:fill="FFFFFF"/>
-        </w:rPr>
-        <w:t>39)</w:t>
-      </w:r>
-      <w:r>
-        <w:rPr>
-          <w:rFonts w:ascii="Times New Roman" w:hAnsi="Times New Roman" w:cs="Times New Roman"/>
+          <w:b/>
+          <w:bCs/>
+          <w:color w:val="202124"/>
+          <w:sz w:val="36"/>
+          <w:szCs w:val="36"/>
+          <w:shd w:val="clear" w:color="auto" w:fill="FFFFFF"/>
+        </w:rPr>
+      </w:pPr>
+      <w:r>
+        <w:rPr>
+          <w:rFonts w:ascii="Times New Roman" w:hAnsi="Times New Roman" w:cs="Times New Roman"/>
+          <w:b/>
+          <w:bCs/>
+          <w:color w:val="202124"/>
+          <w:sz w:val="36"/>
+          <w:szCs w:val="36"/>
+          <w:shd w:val="clear" w:color="auto" w:fill="FFFFFF"/>
+        </w:rPr>
+        <w:t>3</w:t>
+      </w:r>
+      <w:r>
+        <w:rPr>
+          <w:rFonts w:ascii="Times New Roman" w:hAnsi="Times New Roman" w:cs="Times New Roman"/>
+          <w:b/>
+          <w:bCs/>
+          <w:color w:val="202124"/>
+          <w:sz w:val="36"/>
+          <w:szCs w:val="36"/>
+          <w:shd w:val="clear" w:color="auto" w:fill="FFFFFF"/>
+        </w:rPr>
+        <w:t>8</w:t>
+      </w:r>
+      <w:r>
+        <w:rPr>
+          <w:rFonts w:ascii="Times New Roman" w:hAnsi="Times New Roman" w:cs="Times New Roman"/>
+          <w:b/>
+          <w:bCs/>
+          <w:color w:val="202124"/>
+          <w:sz w:val="36"/>
+          <w:szCs w:val="36"/>
+          <w:shd w:val="clear" w:color="auto" w:fill="FFFFFF"/>
+        </w:rPr>
+        <w:t>)</w:t>
+      </w:r>
+      <w:r>
+        <w:rPr>
+          <w:rFonts w:ascii="Times New Roman" w:hAnsi="Times New Roman" w:cs="Times New Roman"/>
+          <w:b/>
+          <w:bCs/>
           <w:color w:val="202124"/>
           <w:sz w:val="36"/>
           <w:szCs w:val="36"/>
@@ -5112,7 +5013,16 @@
           <w:szCs w:val="36"/>
           <w:shd w:val="clear" w:color="auto" w:fill="FFFFFF"/>
         </w:rPr>
-        <w:tab/>
+        <w:t xml:space="preserve"> </w:t>
+      </w:r>
+      <w:r>
+        <w:rPr>
+          <w:rFonts w:ascii="Times New Roman" w:hAnsi="Times New Roman" w:cs="Times New Roman"/>
+          <w:color w:val="202124"/>
+          <w:sz w:val="36"/>
+          <w:szCs w:val="36"/>
+          <w:shd w:val="clear" w:color="auto" w:fill="FFFFFF"/>
+        </w:rPr>
         <w:t>React is just a library. It is not a complete framework.</w:t>
       </w:r>
     </w:p>
@@ -5146,7 +5056,16 @@
           <w:szCs w:val="36"/>
           <w:shd w:val="clear" w:color="auto" w:fill="FFFFFF"/>
         </w:rPr>
-        <w:tab/>
+        <w:t xml:space="preserve"> </w:t>
+      </w:r>
+      <w:r>
+        <w:rPr>
+          <w:rFonts w:ascii="Times New Roman" w:hAnsi="Times New Roman" w:cs="Times New Roman"/>
+          <w:color w:val="202124"/>
+          <w:sz w:val="36"/>
+          <w:szCs w:val="36"/>
+          <w:shd w:val="clear" w:color="auto" w:fill="FFFFFF"/>
+        </w:rPr>
         <w:t>It has a huge library which takes time to understand.</w:t>
       </w:r>
     </w:p>
@@ -5180,7 +5099,16 @@
           <w:szCs w:val="36"/>
           <w:shd w:val="clear" w:color="auto" w:fill="FFFFFF"/>
         </w:rPr>
-        <w:tab/>
+        <w:t xml:space="preserve"> </w:t>
+      </w:r>
+      <w:r>
+        <w:rPr>
+          <w:rFonts w:ascii="Times New Roman" w:hAnsi="Times New Roman" w:cs="Times New Roman"/>
+          <w:color w:val="202124"/>
+          <w:sz w:val="36"/>
+          <w:szCs w:val="36"/>
+          <w:shd w:val="clear" w:color="auto" w:fill="FFFFFF"/>
+        </w:rPr>
         <w:t>It may be difficult for the new programmers to understand and code.</w:t>
       </w:r>
     </w:p>
@@ -5214,7 +5142,16 @@
           <w:szCs w:val="36"/>
           <w:shd w:val="clear" w:color="auto" w:fill="FFFFFF"/>
         </w:rPr>
-        <w:tab/>
+        <w:t xml:space="preserve"> </w:t>
+      </w:r>
+      <w:r>
+        <w:rPr>
+          <w:rFonts w:ascii="Times New Roman" w:hAnsi="Times New Roman" w:cs="Times New Roman"/>
+          <w:color w:val="202124"/>
+          <w:sz w:val="36"/>
+          <w:szCs w:val="36"/>
+          <w:shd w:val="clear" w:color="auto" w:fill="FFFFFF"/>
+        </w:rPr>
         <w:t>React uses inline templating and JSX, which may be difficult and act as a barrier. It also makes the coding complex.</w:t>
       </w:r>
     </w:p>
@@ -5237,15 +5174,19 @@
         <w:jc w:val="both"/>
         <w:rPr>
           <w:rFonts w:ascii="Times New Roman" w:hAnsi="Times New Roman" w:cs="Times New Roman"/>
-          <w:color w:val="202124"/>
-          <w:sz w:val="36"/>
-          <w:szCs w:val="36"/>
-          <w:shd w:val="clear" w:color="auto" w:fill="FFFFFF"/>
-        </w:rPr>
-      </w:pPr>
-      <w:r>
-        <w:rPr>
-          <w:rFonts w:ascii="Times New Roman" w:hAnsi="Times New Roman" w:cs="Times New Roman"/>
+          <w:b/>
+          <w:bCs/>
+          <w:color w:val="202124"/>
+          <w:sz w:val="36"/>
+          <w:szCs w:val="36"/>
+          <w:shd w:val="clear" w:color="auto" w:fill="FFFFFF"/>
+        </w:rPr>
+      </w:pPr>
+      <w:r>
+        <w:rPr>
+          <w:rFonts w:ascii="Times New Roman" w:hAnsi="Times New Roman" w:cs="Times New Roman"/>
+          <w:b/>
+          <w:bCs/>
           <w:color w:val="202124"/>
           <w:sz w:val="36"/>
           <w:szCs w:val="36"/>
@@ -5256,6 +5197,8 @@
       <w:r>
         <w:rPr>
           <w:rFonts w:ascii="Times New Roman" w:hAnsi="Times New Roman" w:cs="Times New Roman"/>
+          <w:b/>
+          <w:bCs/>
           <w:color w:val="202124"/>
           <w:sz w:val="36"/>
           <w:szCs w:val="36"/>
@@ -5318,7 +5261,16 @@
           <w:szCs w:val="36"/>
           <w:shd w:val="clear" w:color="auto" w:fill="FFFFFF"/>
         </w:rPr>
-        <w:tab/>
+        <w:t xml:space="preserve"> </w:t>
+      </w:r>
+      <w:r>
+        <w:rPr>
+          <w:rFonts w:ascii="Times New Roman" w:hAnsi="Times New Roman" w:cs="Times New Roman"/>
+          <w:color w:val="202124"/>
+          <w:sz w:val="36"/>
+          <w:szCs w:val="36"/>
+          <w:shd w:val="clear" w:color="auto" w:fill="FFFFFF"/>
+        </w:rPr>
         <w:t>Action – It’s an object that describes what happened.</w:t>
       </w:r>
     </w:p>
@@ -5352,7 +5304,16 @@
           <w:szCs w:val="36"/>
           <w:shd w:val="clear" w:color="auto" w:fill="FFFFFF"/>
         </w:rPr>
-        <w:tab/>
+        <w:t xml:space="preserve"> </w:t>
+      </w:r>
+      <w:r>
+        <w:rPr>
+          <w:rFonts w:ascii="Times New Roman" w:hAnsi="Times New Roman" w:cs="Times New Roman"/>
+          <w:color w:val="202124"/>
+          <w:sz w:val="36"/>
+          <w:szCs w:val="36"/>
+          <w:shd w:val="clear" w:color="auto" w:fill="FFFFFF"/>
+        </w:rPr>
         <w:t>Reducer –  It is a place to determine how the state will change.</w:t>
       </w:r>
     </w:p>
@@ -5386,7 +5347,16 @@
           <w:szCs w:val="36"/>
           <w:shd w:val="clear" w:color="auto" w:fill="FFFFFF"/>
         </w:rPr>
-        <w:tab/>
+        <w:t xml:space="preserve"> </w:t>
+      </w:r>
+      <w:r>
+        <w:rPr>
+          <w:rFonts w:ascii="Times New Roman" w:hAnsi="Times New Roman" w:cs="Times New Roman"/>
+          <w:color w:val="202124"/>
+          <w:sz w:val="36"/>
+          <w:szCs w:val="36"/>
+          <w:shd w:val="clear" w:color="auto" w:fill="FFFFFF"/>
+        </w:rPr>
         <w:t>Store – State/ Object tree of the entire application is saved in the Store.</w:t>
       </w:r>
     </w:p>
@@ -5410,7 +5380,6 @@
           <w:szCs w:val="36"/>
           <w:shd w:val="clear" w:color="auto" w:fill="FFFFFF"/>
         </w:rPr>
-        <w:lastRenderedPageBreak/>
         <w:t>•</w:t>
       </w:r>
       <w:r>
@@ -5421,7 +5390,16 @@
           <w:szCs w:val="36"/>
           <w:shd w:val="clear" w:color="auto" w:fill="FFFFFF"/>
         </w:rPr>
-        <w:tab/>
+        <w:t xml:space="preserve"> </w:t>
+      </w:r>
+      <w:r>
+        <w:rPr>
+          <w:rFonts w:ascii="Times New Roman" w:hAnsi="Times New Roman" w:cs="Times New Roman"/>
+          <w:color w:val="202124"/>
+          <w:sz w:val="36"/>
+          <w:szCs w:val="36"/>
+          <w:shd w:val="clear" w:color="auto" w:fill="FFFFFF"/>
+        </w:rPr>
         <w:t>View – Simply displays the data provided by the Store.</w:t>
       </w:r>
     </w:p>
@@ -5492,7 +5470,18 @@
           <w:szCs w:val="36"/>
           <w:shd w:val="clear" w:color="auto" w:fill="FFFFFF"/>
         </w:rPr>
-        <w:t>When several components need to share the same changing data then it is recommended to lift the shared state up to their closest common ancestor. That means if two child components share the same data from its parent, then move the state to parent instead of maintaining local state in both of the child components.</w:t>
+        <w:t xml:space="preserve">When several components need to share the same changing data then it is recommended to lift the shared state up to their closest common ancestor. That means if two child components share the same data </w:t>
+      </w:r>
+      <w:r>
+        <w:rPr>
+          <w:rFonts w:ascii="Times New Roman" w:hAnsi="Times New Roman" w:cs="Times New Roman"/>
+          <w:color w:val="202124"/>
+          <w:sz w:val="36"/>
+          <w:szCs w:val="36"/>
+          <w:shd w:val="clear" w:color="auto" w:fill="FFFFFF"/>
+        </w:rPr>
+        <w:lastRenderedPageBreak/>
+        <w:t>from its parent, then move the state to parent instead of maintaining local state in both of the child components.</w:t>
       </w:r>
     </w:p>
     <w:p>
@@ -5758,7 +5747,6 @@
           <w:szCs w:val="36"/>
           <w:shd w:val="clear" w:color="auto" w:fill="FFFFFF"/>
         </w:rPr>
-        <w:lastRenderedPageBreak/>
         <w:t>•</w:t>
       </w:r>
       <w:r>
@@ -5840,7 +5828,18 @@
           <w:szCs w:val="36"/>
           <w:shd w:val="clear" w:color="auto" w:fill="FFFFFF"/>
         </w:rPr>
-        <w:t>The style attribute accepts a JavaScript object with camelCased properties rather than a CSS string. This is consistent with the DOM style JavaScript property, is more efficient, and prevents XSS security holes.</w:t>
+        <w:t xml:space="preserve">The style attribute accepts a JavaScript object with camelCased properties rather than a CSS string. This is consistent with the DOM </w:t>
+      </w:r>
+      <w:r>
+        <w:rPr>
+          <w:rFonts w:ascii="Times New Roman" w:hAnsi="Times New Roman" w:cs="Times New Roman"/>
+          <w:color w:val="202124"/>
+          <w:sz w:val="36"/>
+          <w:szCs w:val="36"/>
+          <w:shd w:val="clear" w:color="auto" w:fill="FFFFFF"/>
+        </w:rPr>
+        <w:lastRenderedPageBreak/>
+        <w:t>style JavaScript property, is more efficient, and prevents XSS security holes.</w:t>
       </w:r>
     </w:p>
     <w:p>
@@ -6186,7 +6185,6 @@
           <w:szCs w:val="36"/>
           <w:shd w:val="clear" w:color="auto" w:fill="FFFFFF"/>
         </w:rPr>
-        <w:lastRenderedPageBreak/>
         <w:t xml:space="preserve">    &lt;SomeComponent key={item.id} name={item.name} /&gt;</w:t>
       </w:r>
     </w:p>

</xml_diff>

<commit_message>
Mention one difference between Props and State
</commit_message>
<xml_diff>
--- a/React Interview Questions .docx
+++ b/React Interview Questions .docx
@@ -5422,15 +5422,19 @@
         <w:jc w:val="both"/>
         <w:rPr>
           <w:rFonts w:ascii="Times New Roman" w:hAnsi="Times New Roman" w:cs="Times New Roman"/>
-          <w:color w:val="202124"/>
-          <w:sz w:val="36"/>
-          <w:szCs w:val="36"/>
-          <w:shd w:val="clear" w:color="auto" w:fill="FFFFFF"/>
-        </w:rPr>
-      </w:pPr>
-      <w:r>
-        <w:rPr>
-          <w:rFonts w:ascii="Times New Roman" w:hAnsi="Times New Roman" w:cs="Times New Roman"/>
+          <w:b/>
+          <w:bCs/>
+          <w:color w:val="202124"/>
+          <w:sz w:val="36"/>
+          <w:szCs w:val="36"/>
+          <w:shd w:val="clear" w:color="auto" w:fill="FFFFFF"/>
+        </w:rPr>
+      </w:pPr>
+      <w:r>
+        <w:rPr>
+          <w:rFonts w:ascii="Times New Roman" w:hAnsi="Times New Roman" w:cs="Times New Roman"/>
+          <w:b/>
+          <w:bCs/>
           <w:color w:val="202124"/>
           <w:sz w:val="36"/>
           <w:szCs w:val="36"/>
@@ -5441,6 +5445,8 @@
       <w:r>
         <w:rPr>
           <w:rFonts w:ascii="Times New Roman" w:hAnsi="Times New Roman" w:cs="Times New Roman"/>
+          <w:b/>
+          <w:bCs/>
           <w:color w:val="202124"/>
           <w:sz w:val="36"/>
           <w:szCs w:val="36"/>
@@ -5490,28 +5496,34 @@
         <w:jc w:val="both"/>
         <w:rPr>
           <w:rFonts w:ascii="Times New Roman" w:hAnsi="Times New Roman" w:cs="Times New Roman"/>
-          <w:color w:val="202124"/>
-          <w:sz w:val="36"/>
-          <w:szCs w:val="36"/>
-          <w:shd w:val="clear" w:color="auto" w:fill="FFFFFF"/>
-        </w:rPr>
-      </w:pPr>
-    </w:p>
-    <w:p>
-      <w:pPr>
-        <w:ind w:left="-567" w:right="-330"/>
-        <w:jc w:val="both"/>
-        <w:rPr>
-          <w:rFonts w:ascii="Times New Roman" w:hAnsi="Times New Roman" w:cs="Times New Roman"/>
-          <w:color w:val="202124"/>
-          <w:sz w:val="36"/>
-          <w:szCs w:val="36"/>
-          <w:shd w:val="clear" w:color="auto" w:fill="FFFFFF"/>
-        </w:rPr>
-      </w:pPr>
-      <w:r>
-        <w:rPr>
-          <w:rFonts w:ascii="Times New Roman" w:hAnsi="Times New Roman" w:cs="Times New Roman"/>
+          <w:b/>
+          <w:bCs/>
+          <w:color w:val="202124"/>
+          <w:sz w:val="36"/>
+          <w:szCs w:val="36"/>
+          <w:shd w:val="clear" w:color="auto" w:fill="FFFFFF"/>
+        </w:rPr>
+      </w:pPr>
+    </w:p>
+    <w:p>
+      <w:pPr>
+        <w:ind w:left="-567" w:right="-330"/>
+        <w:jc w:val="both"/>
+        <w:rPr>
+          <w:rFonts w:ascii="Times New Roman" w:hAnsi="Times New Roman" w:cs="Times New Roman"/>
+          <w:b/>
+          <w:bCs/>
+          <w:color w:val="202124"/>
+          <w:sz w:val="36"/>
+          <w:szCs w:val="36"/>
+          <w:shd w:val="clear" w:color="auto" w:fill="FFFFFF"/>
+        </w:rPr>
+      </w:pPr>
+      <w:r>
+        <w:rPr>
+          <w:rFonts w:ascii="Times New Roman" w:hAnsi="Times New Roman" w:cs="Times New Roman"/>
+          <w:b/>
+          <w:bCs/>
           <w:color w:val="202124"/>
           <w:sz w:val="36"/>
           <w:szCs w:val="36"/>
@@ -5522,6 +5534,8 @@
       <w:r>
         <w:rPr>
           <w:rFonts w:ascii="Times New Roman" w:hAnsi="Times New Roman" w:cs="Times New Roman"/>
+          <w:b/>
+          <w:bCs/>
           <w:color w:val="202124"/>
           <w:sz w:val="36"/>
           <w:szCs w:val="36"/>
@@ -5574,30 +5588,193 @@
           <w:szCs w:val="36"/>
           <w:shd w:val="clear" w:color="auto" w:fill="FFFFFF"/>
         </w:rPr>
-        <w:t>render() {</w:t>
-      </w:r>
-    </w:p>
-    <w:p>
-      <w:pPr>
-        <w:ind w:left="-567" w:right="-330"/>
-        <w:jc w:val="both"/>
-        <w:rPr>
-          <w:rFonts w:ascii="Times New Roman" w:hAnsi="Times New Roman" w:cs="Times New Roman"/>
-          <w:color w:val="202124"/>
-          <w:sz w:val="36"/>
-          <w:szCs w:val="36"/>
-          <w:shd w:val="clear" w:color="auto" w:fill="FFFFFF"/>
-        </w:rPr>
-      </w:pPr>
-      <w:r>
-        <w:rPr>
-          <w:rFonts w:ascii="Times New Roman" w:hAnsi="Times New Roman" w:cs="Times New Roman"/>
-          <w:color w:val="202124"/>
-          <w:sz w:val="36"/>
-          <w:szCs w:val="36"/>
-          <w:shd w:val="clear" w:color="auto" w:fill="FFFFFF"/>
-        </w:rPr>
-        <w:t xml:space="preserve">  return &lt;span className={'menu navigation-menu'}&gt;{'Menu'}&lt;/span&gt;</w:t>
+        <w:t xml:space="preserve">render() </w:t>
+      </w:r>
+    </w:p>
+    <w:p>
+      <w:pPr>
+        <w:ind w:left="-567" w:right="-330"/>
+        <w:jc w:val="both"/>
+        <w:rPr>
+          <w:rFonts w:ascii="Times New Roman" w:hAnsi="Times New Roman" w:cs="Times New Roman"/>
+          <w:color w:val="202124"/>
+          <w:sz w:val="36"/>
+          <w:szCs w:val="36"/>
+          <w:shd w:val="clear" w:color="auto" w:fill="FFFFFF"/>
+        </w:rPr>
+      </w:pPr>
+      <w:r>
+        <w:rPr>
+          <w:rFonts w:ascii="Times New Roman" w:hAnsi="Times New Roman" w:cs="Times New Roman"/>
+          <w:color w:val="202124"/>
+          <w:sz w:val="36"/>
+          <w:szCs w:val="36"/>
+          <w:shd w:val="clear" w:color="auto" w:fill="FFFFFF"/>
+        </w:rPr>
+        <w:t xml:space="preserve">{  </w:t>
+      </w:r>
+    </w:p>
+    <w:p>
+      <w:pPr>
+        <w:ind w:left="-567" w:right="-330"/>
+        <w:jc w:val="both"/>
+        <w:rPr>
+          <w:rFonts w:ascii="Times New Roman" w:hAnsi="Times New Roman" w:cs="Times New Roman"/>
+          <w:color w:val="202124"/>
+          <w:sz w:val="36"/>
+          <w:szCs w:val="36"/>
+          <w:shd w:val="clear" w:color="auto" w:fill="FFFFFF"/>
+        </w:rPr>
+      </w:pPr>
+      <w:r>
+        <w:rPr>
+          <w:rFonts w:ascii="Times New Roman" w:hAnsi="Times New Roman" w:cs="Times New Roman"/>
+          <w:color w:val="202124"/>
+          <w:sz w:val="36"/>
+          <w:szCs w:val="36"/>
+          <w:shd w:val="clear" w:color="auto" w:fill="FFFFFF"/>
+        </w:rPr>
+        <w:t>return</w:t>
+      </w:r>
+      <w:r>
+        <w:rPr>
+          <w:rFonts w:ascii="Times New Roman" w:hAnsi="Times New Roman" w:cs="Times New Roman"/>
+          <w:color w:val="202124"/>
+          <w:sz w:val="36"/>
+          <w:szCs w:val="36"/>
+          <w:shd w:val="clear" w:color="auto" w:fill="FFFFFF"/>
+        </w:rPr>
+        <w:t xml:space="preserve"> </w:t>
+      </w:r>
+      <w:r>
+        <w:rPr>
+          <w:rFonts w:ascii="Times New Roman" w:hAnsi="Times New Roman" w:cs="Times New Roman"/>
+          <w:color w:val="202124"/>
+          <w:sz w:val="36"/>
+          <w:szCs w:val="36"/>
+          <w:shd w:val="clear" w:color="auto" w:fill="FFFFFF"/>
+        </w:rPr>
+        <w:t>&lt;spanclass</w:t>
+      </w:r>
+      <w:r>
+        <w:rPr>
+          <w:rFonts w:ascii="Times New Roman" w:hAnsi="Times New Roman" w:cs="Times New Roman"/>
+          <w:color w:val="202124"/>
+          <w:sz w:val="36"/>
+          <w:szCs w:val="36"/>
+          <w:shd w:val="clear" w:color="auto" w:fill="FFFFFF"/>
+        </w:rPr>
+        <w:t xml:space="preserve"> </w:t>
+      </w:r>
+      <w:r>
+        <w:rPr>
+          <w:rFonts w:ascii="Times New Roman" w:hAnsi="Times New Roman" w:cs="Times New Roman"/>
+          <w:color w:val="202124"/>
+          <w:sz w:val="36"/>
+          <w:szCs w:val="36"/>
+          <w:shd w:val="clear" w:color="auto" w:fill="FFFFFF"/>
+        </w:rPr>
+        <w:t>Name</w:t>
+      </w:r>
+      <w:r>
+        <w:rPr>
+          <w:rFonts w:ascii="Times New Roman" w:hAnsi="Times New Roman" w:cs="Times New Roman"/>
+          <w:color w:val="202124"/>
+          <w:sz w:val="36"/>
+          <w:szCs w:val="36"/>
+          <w:shd w:val="clear" w:color="auto" w:fill="FFFFFF"/>
+        </w:rPr>
+        <w:t xml:space="preserve"> </w:t>
+      </w:r>
+      <w:r>
+        <w:rPr>
+          <w:rFonts w:ascii="Times New Roman" w:hAnsi="Times New Roman" w:cs="Times New Roman"/>
+          <w:color w:val="202124"/>
+          <w:sz w:val="36"/>
+          <w:szCs w:val="36"/>
+          <w:shd w:val="clear" w:color="auto" w:fill="FFFFFF"/>
+        </w:rPr>
+        <w:t>=</w:t>
+      </w:r>
+      <w:r>
+        <w:rPr>
+          <w:rFonts w:ascii="Times New Roman" w:hAnsi="Times New Roman" w:cs="Times New Roman"/>
+          <w:color w:val="202124"/>
+          <w:sz w:val="36"/>
+          <w:szCs w:val="36"/>
+          <w:shd w:val="clear" w:color="auto" w:fill="FFFFFF"/>
+        </w:rPr>
+        <w:t xml:space="preserve"> </w:t>
+      </w:r>
+      <w:r>
+        <w:rPr>
+          <w:rFonts w:ascii="Times New Roman" w:hAnsi="Times New Roman" w:cs="Times New Roman"/>
+          <w:color w:val="202124"/>
+          <w:sz w:val="36"/>
+          <w:szCs w:val="36"/>
+          <w:shd w:val="clear" w:color="auto" w:fill="FFFFFF"/>
+        </w:rPr>
+        <w:t>{'menunavigationmenu'}</w:t>
+      </w:r>
+      <w:r>
+        <w:rPr>
+          <w:rFonts w:ascii="Times New Roman" w:hAnsi="Times New Roman" w:cs="Times New Roman"/>
+          <w:color w:val="202124"/>
+          <w:sz w:val="36"/>
+          <w:szCs w:val="36"/>
+          <w:shd w:val="clear" w:color="auto" w:fill="FFFFFF"/>
+        </w:rPr>
+        <w:t xml:space="preserve"> </w:t>
+      </w:r>
+      <w:r>
+        <w:rPr>
+          <w:rFonts w:ascii="Times New Roman" w:hAnsi="Times New Roman" w:cs="Times New Roman"/>
+          <w:color w:val="202124"/>
+          <w:sz w:val="36"/>
+          <w:szCs w:val="36"/>
+          <w:shd w:val="clear" w:color="auto" w:fill="FFFFFF"/>
+        </w:rPr>
+        <w:t>&gt;</w:t>
+      </w:r>
+      <w:r>
+        <w:rPr>
+          <w:rFonts w:ascii="Times New Roman" w:hAnsi="Times New Roman" w:cs="Times New Roman"/>
+          <w:color w:val="202124"/>
+          <w:sz w:val="36"/>
+          <w:szCs w:val="36"/>
+          <w:shd w:val="clear" w:color="auto" w:fill="FFFFFF"/>
+        </w:rPr>
+        <w:t xml:space="preserve"> </w:t>
+      </w:r>
+      <w:r>
+        <w:rPr>
+          <w:rFonts w:ascii="Times New Roman" w:hAnsi="Times New Roman" w:cs="Times New Roman"/>
+          <w:color w:val="202124"/>
+          <w:sz w:val="36"/>
+          <w:szCs w:val="36"/>
+          <w:shd w:val="clear" w:color="auto" w:fill="FFFFFF"/>
+        </w:rPr>
+        <w:t>{'Menu'}</w:t>
+      </w:r>
+      <w:r>
+        <w:rPr>
+          <w:rFonts w:ascii="Times New Roman" w:hAnsi="Times New Roman" w:cs="Times New Roman"/>
+          <w:color w:val="202124"/>
+          <w:sz w:val="36"/>
+          <w:szCs w:val="36"/>
+          <w:shd w:val="clear" w:color="auto" w:fill="FFFFFF"/>
+        </w:rPr>
+        <w:t xml:space="preserve"> </w:t>
+      </w:r>
+      <w:r>
+        <w:rPr>
+          <w:rFonts w:ascii="Times New Roman" w:hAnsi="Times New Roman" w:cs="Times New Roman"/>
+          <w:color w:val="202124"/>
+          <w:sz w:val="36"/>
+          <w:szCs w:val="36"/>
+          <w:shd w:val="clear" w:color="auto" w:fill="FFFFFF"/>
+        </w:rPr>
+        <w:t>&lt;/span&gt;</w:t>
       </w:r>
     </w:p>
     <w:p>
@@ -5642,15 +5819,19 @@
         <w:jc w:val="both"/>
         <w:rPr>
           <w:rFonts w:ascii="Times New Roman" w:hAnsi="Times New Roman" w:cs="Times New Roman"/>
-          <w:color w:val="202124"/>
-          <w:sz w:val="36"/>
-          <w:szCs w:val="36"/>
-          <w:shd w:val="clear" w:color="auto" w:fill="FFFFFF"/>
-        </w:rPr>
-      </w:pPr>
-      <w:r>
-        <w:rPr>
-          <w:rFonts w:ascii="Times New Roman" w:hAnsi="Times New Roman" w:cs="Times New Roman"/>
+          <w:b/>
+          <w:bCs/>
+          <w:color w:val="202124"/>
+          <w:sz w:val="36"/>
+          <w:szCs w:val="36"/>
+          <w:shd w:val="clear" w:color="auto" w:fill="FFFFFF"/>
+        </w:rPr>
+      </w:pPr>
+      <w:r>
+        <w:rPr>
+          <w:rFonts w:ascii="Times New Roman" w:hAnsi="Times New Roman" w:cs="Times New Roman"/>
+          <w:b/>
+          <w:bCs/>
           <w:color w:val="202124"/>
           <w:sz w:val="36"/>
           <w:szCs w:val="36"/>
@@ -5661,6 +5842,8 @@
       <w:r>
         <w:rPr>
           <w:rFonts w:ascii="Times New Roman" w:hAnsi="Times New Roman" w:cs="Times New Roman"/>
+          <w:b/>
+          <w:bCs/>
           <w:color w:val="202124"/>
           <w:sz w:val="36"/>
           <w:szCs w:val="36"/>
@@ -5723,7 +5906,16 @@
           <w:szCs w:val="36"/>
           <w:shd w:val="clear" w:color="auto" w:fill="FFFFFF"/>
         </w:rPr>
-        <w:tab/>
+        <w:t xml:space="preserve"> </w:t>
+      </w:r>
+      <w:r>
+        <w:rPr>
+          <w:rFonts w:ascii="Times New Roman" w:hAnsi="Times New Roman" w:cs="Times New Roman"/>
+          <w:color w:val="202124"/>
+          <w:sz w:val="36"/>
+          <w:szCs w:val="36"/>
+          <w:shd w:val="clear" w:color="auto" w:fill="FFFFFF"/>
+        </w:rPr>
         <w:t>Fragments are a bit faster and use less memory by not creating an extra DOM node. This only has a real benefit on very large and deep trees.</w:t>
       </w:r>
     </w:p>
@@ -5757,7 +5949,16 @@
           <w:szCs w:val="36"/>
           <w:shd w:val="clear" w:color="auto" w:fill="FFFFFF"/>
         </w:rPr>
-        <w:tab/>
+        <w:t xml:space="preserve"> </w:t>
+      </w:r>
+      <w:r>
+        <w:rPr>
+          <w:rFonts w:ascii="Times New Roman" w:hAnsi="Times New Roman" w:cs="Times New Roman"/>
+          <w:color w:val="202124"/>
+          <w:sz w:val="36"/>
+          <w:szCs w:val="36"/>
+          <w:shd w:val="clear" w:color="auto" w:fill="FFFFFF"/>
+        </w:rPr>
         <w:t>Some CSS mechanisms like Flexbox and CSS Grid have a special parent-child relationships, and adding divs in the middle makes it hard to keep the desired layout.</w:t>
       </w:r>
     </w:p>
@@ -5780,25 +5981,62 @@
         <w:jc w:val="both"/>
         <w:rPr>
           <w:rFonts w:ascii="Times New Roman" w:hAnsi="Times New Roman" w:cs="Times New Roman"/>
-          <w:color w:val="202124"/>
-          <w:sz w:val="36"/>
-          <w:szCs w:val="36"/>
-          <w:shd w:val="clear" w:color="auto" w:fill="FFFFFF"/>
-        </w:rPr>
-      </w:pPr>
-      <w:r>
-        <w:rPr>
-          <w:rFonts w:ascii="Times New Roman" w:hAnsi="Times New Roman" w:cs="Times New Roman"/>
-          <w:color w:val="202124"/>
-          <w:sz w:val="36"/>
-          <w:szCs w:val="36"/>
-          <w:shd w:val="clear" w:color="auto" w:fill="FFFFFF"/>
-        </w:rPr>
+          <w:b/>
+          <w:bCs/>
+          <w:color w:val="202124"/>
+          <w:sz w:val="36"/>
+          <w:szCs w:val="36"/>
+          <w:shd w:val="clear" w:color="auto" w:fill="FFFFFF"/>
+        </w:rPr>
+      </w:pPr>
+    </w:p>
+    <w:p>
+      <w:pPr>
+        <w:ind w:left="-567" w:right="-330"/>
+        <w:jc w:val="both"/>
+        <w:rPr>
+          <w:rFonts w:ascii="Times New Roman" w:hAnsi="Times New Roman" w:cs="Times New Roman"/>
+          <w:b/>
+          <w:bCs/>
+          <w:color w:val="202124"/>
+          <w:sz w:val="36"/>
+          <w:szCs w:val="36"/>
+          <w:shd w:val="clear" w:color="auto" w:fill="FFFFFF"/>
+        </w:rPr>
+      </w:pPr>
+    </w:p>
+    <w:p>
+      <w:pPr>
+        <w:ind w:left="-567" w:right="-330"/>
+        <w:jc w:val="both"/>
+        <w:rPr>
+          <w:rFonts w:ascii="Times New Roman" w:hAnsi="Times New Roman" w:cs="Times New Roman"/>
+          <w:b/>
+          <w:bCs/>
+          <w:color w:val="202124"/>
+          <w:sz w:val="36"/>
+          <w:szCs w:val="36"/>
+          <w:shd w:val="clear" w:color="auto" w:fill="FFFFFF"/>
+        </w:rPr>
+      </w:pPr>
+      <w:r>
+        <w:rPr>
+          <w:rFonts w:ascii="Times New Roman" w:hAnsi="Times New Roman" w:cs="Times New Roman"/>
+          <w:b/>
+          <w:bCs/>
+          <w:color w:val="202124"/>
+          <w:sz w:val="36"/>
+          <w:szCs w:val="36"/>
+          <w:shd w:val="clear" w:color="auto" w:fill="FFFFFF"/>
+        </w:rPr>
+        <w:lastRenderedPageBreak/>
         <w:t>44)</w:t>
       </w:r>
       <w:r>
         <w:rPr>
           <w:rFonts w:ascii="Times New Roman" w:hAnsi="Times New Roman" w:cs="Times New Roman"/>
+          <w:b/>
+          <w:bCs/>
           <w:color w:val="202124"/>
           <w:sz w:val="36"/>
           <w:szCs w:val="36"/>
@@ -5814,32 +6052,23 @@
         <w:jc w:val="both"/>
         <w:rPr>
           <w:rFonts w:ascii="Times New Roman" w:hAnsi="Times New Roman" w:cs="Times New Roman"/>
-          <w:color w:val="202124"/>
-          <w:sz w:val="36"/>
-          <w:szCs w:val="36"/>
-          <w:shd w:val="clear" w:color="auto" w:fill="FFFFFF"/>
-        </w:rPr>
-      </w:pPr>
-      <w:r>
-        <w:rPr>
-          <w:rFonts w:ascii="Times New Roman" w:hAnsi="Times New Roman" w:cs="Times New Roman"/>
-          <w:color w:val="202124"/>
-          <w:sz w:val="36"/>
-          <w:szCs w:val="36"/>
-          <w:shd w:val="clear" w:color="auto" w:fill="FFFFFF"/>
-        </w:rPr>
-        <w:t xml:space="preserve">The style attribute accepts a JavaScript object with camelCased properties rather than a CSS string. This is consistent with the DOM </w:t>
-      </w:r>
-      <w:r>
-        <w:rPr>
-          <w:rFonts w:ascii="Times New Roman" w:hAnsi="Times New Roman" w:cs="Times New Roman"/>
-          <w:color w:val="202124"/>
-          <w:sz w:val="36"/>
-          <w:szCs w:val="36"/>
-          <w:shd w:val="clear" w:color="auto" w:fill="FFFFFF"/>
-        </w:rPr>
-        <w:lastRenderedPageBreak/>
-        <w:t>style JavaScript property, is more efficient, and prevents XSS security holes.</w:t>
+          <w:b/>
+          <w:bCs/>
+          <w:color w:val="202124"/>
+          <w:sz w:val="36"/>
+          <w:szCs w:val="36"/>
+          <w:shd w:val="clear" w:color="auto" w:fill="FFFFFF"/>
+        </w:rPr>
+      </w:pPr>
+      <w:r>
+        <w:rPr>
+          <w:rFonts w:ascii="Times New Roman" w:hAnsi="Times New Roman" w:cs="Times New Roman"/>
+          <w:color w:val="202124"/>
+          <w:sz w:val="36"/>
+          <w:szCs w:val="36"/>
+          <w:shd w:val="clear" w:color="auto" w:fill="FFFFFF"/>
+        </w:rPr>
+        <w:t>The style attribute accepts a JavaScript object with camelCased properties rather than a CSS string. This is consistent with the DOM style JavaScript property, is more efficient, and prevents XSS security holes.</w:t>
       </w:r>
     </w:p>
     <w:p>
@@ -6045,15 +6274,19 @@
         <w:jc w:val="both"/>
         <w:rPr>
           <w:rFonts w:ascii="Times New Roman" w:hAnsi="Times New Roman" w:cs="Times New Roman"/>
-          <w:color w:val="202124"/>
-          <w:sz w:val="36"/>
-          <w:szCs w:val="36"/>
-          <w:shd w:val="clear" w:color="auto" w:fill="FFFFFF"/>
-        </w:rPr>
-      </w:pPr>
-      <w:r>
-        <w:rPr>
-          <w:rFonts w:ascii="Times New Roman" w:hAnsi="Times New Roman" w:cs="Times New Roman"/>
+          <w:b/>
+          <w:bCs/>
+          <w:color w:val="202124"/>
+          <w:sz w:val="36"/>
+          <w:szCs w:val="36"/>
+          <w:shd w:val="clear" w:color="auto" w:fill="FFFFFF"/>
+        </w:rPr>
+      </w:pPr>
+      <w:r>
+        <w:rPr>
+          <w:rFonts w:ascii="Times New Roman" w:hAnsi="Times New Roman" w:cs="Times New Roman"/>
+          <w:b/>
+          <w:bCs/>
           <w:color w:val="202124"/>
           <w:sz w:val="36"/>
           <w:szCs w:val="36"/>
@@ -6064,6 +6297,8 @@
       <w:r>
         <w:rPr>
           <w:rFonts w:ascii="Times New Roman" w:hAnsi="Times New Roman" w:cs="Times New Roman"/>
+          <w:b/>
+          <w:bCs/>
           <w:color w:val="202124"/>
           <w:sz w:val="36"/>
           <w:szCs w:val="36"/>
@@ -6232,6 +6467,286 @@
           <w:shd w:val="clear" w:color="auto" w:fill="FFFFFF"/>
         </w:rPr>
         <w:t>&lt;/body&gt;</w:t>
+      </w:r>
+    </w:p>
+    <w:p>
+      <w:pPr>
+        <w:ind w:left="-567" w:right="-330"/>
+        <w:jc w:val="both"/>
+        <w:rPr>
+          <w:rFonts w:ascii="Times New Roman" w:hAnsi="Times New Roman" w:cs="Times New Roman"/>
+          <w:b/>
+          <w:bCs/>
+          <w:color w:val="202124"/>
+          <w:sz w:val="36"/>
+          <w:szCs w:val="36"/>
+          <w:shd w:val="clear" w:color="auto" w:fill="FFFFFF"/>
+        </w:rPr>
+      </w:pPr>
+      <w:r>
+        <w:rPr>
+          <w:rFonts w:ascii="Times New Roman" w:hAnsi="Times New Roman" w:cs="Times New Roman"/>
+          <w:b/>
+          <w:bCs/>
+          <w:color w:val="202124"/>
+          <w:sz w:val="36"/>
+          <w:szCs w:val="36"/>
+          <w:shd w:val="clear" w:color="auto" w:fill="FFFFFF"/>
+        </w:rPr>
+        <w:lastRenderedPageBreak/>
+        <w:t>46)</w:t>
+      </w:r>
+      <w:r>
+        <w:rPr>
+          <w:rFonts w:ascii="Times New Roman" w:hAnsi="Times New Roman" w:cs="Times New Roman"/>
+          <w:b/>
+          <w:bCs/>
+          <w:color w:val="202124"/>
+          <w:sz w:val="36"/>
+          <w:szCs w:val="36"/>
+          <w:shd w:val="clear" w:color="auto" w:fill="FFFFFF"/>
+        </w:rPr>
+        <w:tab/>
+        <w:t>Why is it necessary to start component names with a capital letter?</w:t>
+      </w:r>
+    </w:p>
+    <w:p>
+      <w:pPr>
+        <w:ind w:left="-567" w:right="-330"/>
+        <w:jc w:val="both"/>
+        <w:rPr>
+          <w:rFonts w:ascii="Times New Roman" w:hAnsi="Times New Roman" w:cs="Times New Roman"/>
+          <w:color w:val="202124"/>
+          <w:sz w:val="36"/>
+          <w:szCs w:val="36"/>
+          <w:shd w:val="clear" w:color="auto" w:fill="FFFFFF"/>
+        </w:rPr>
+      </w:pPr>
+      <w:r>
+        <w:rPr>
+          <w:rFonts w:ascii="Times New Roman" w:hAnsi="Times New Roman" w:cs="Times New Roman"/>
+          <w:color w:val="202124"/>
+          <w:sz w:val="36"/>
+          <w:szCs w:val="36"/>
+          <w:shd w:val="clear" w:color="auto" w:fill="FFFFFF"/>
+        </w:rPr>
+        <w:t>In React, it is necessary to start component names with a capital letter. If we start the component name with lower case, it will throw an error as an unrecognized tag. It is because, in JSX, lower case tag names are considered as HTML tags.</w:t>
+      </w:r>
+    </w:p>
+    <w:p>
+      <w:pPr>
+        <w:ind w:left="-567" w:right="-330"/>
+        <w:jc w:val="both"/>
+        <w:rPr>
+          <w:rFonts w:ascii="Times New Roman" w:hAnsi="Times New Roman" w:cs="Times New Roman"/>
+          <w:color w:val="202124"/>
+          <w:sz w:val="36"/>
+          <w:szCs w:val="36"/>
+          <w:shd w:val="clear" w:color="auto" w:fill="FFFFFF"/>
+        </w:rPr>
+      </w:pPr>
+    </w:p>
+    <w:p>
+      <w:pPr>
+        <w:ind w:left="-567" w:right="-330"/>
+        <w:jc w:val="both"/>
+        <w:rPr>
+          <w:rFonts w:ascii="Times New Roman" w:hAnsi="Times New Roman" w:cs="Times New Roman"/>
+          <w:b/>
+          <w:bCs/>
+          <w:color w:val="202124"/>
+          <w:sz w:val="36"/>
+          <w:szCs w:val="36"/>
+          <w:shd w:val="clear" w:color="auto" w:fill="FFFFFF"/>
+        </w:rPr>
+      </w:pPr>
+      <w:r>
+        <w:rPr>
+          <w:rFonts w:ascii="Times New Roman" w:hAnsi="Times New Roman" w:cs="Times New Roman"/>
+          <w:b/>
+          <w:bCs/>
+          <w:color w:val="202124"/>
+          <w:sz w:val="36"/>
+          <w:szCs w:val="36"/>
+          <w:shd w:val="clear" w:color="auto" w:fill="FFFFFF"/>
+        </w:rPr>
+        <w:t>47)</w:t>
+      </w:r>
+      <w:r>
+        <w:rPr>
+          <w:rFonts w:ascii="Times New Roman" w:hAnsi="Times New Roman" w:cs="Times New Roman"/>
+          <w:b/>
+          <w:bCs/>
+          <w:color w:val="202124"/>
+          <w:sz w:val="36"/>
+          <w:szCs w:val="36"/>
+          <w:shd w:val="clear" w:color="auto" w:fill="FFFFFF"/>
+        </w:rPr>
+        <w:tab/>
+        <w:t>Mention one difference between Props and State.</w:t>
+      </w:r>
+    </w:p>
+    <w:p>
+      <w:pPr>
+        <w:ind w:left="-567" w:right="-330"/>
+        <w:jc w:val="both"/>
+        <w:rPr>
+          <w:rFonts w:ascii="Times New Roman" w:hAnsi="Times New Roman" w:cs="Times New Roman"/>
+          <w:color w:val="202124"/>
+          <w:sz w:val="36"/>
+          <w:szCs w:val="36"/>
+          <w:shd w:val="clear" w:color="auto" w:fill="FFFFFF"/>
+        </w:rPr>
+      </w:pPr>
+      <w:r>
+        <w:rPr>
+          <w:rFonts w:ascii="Times New Roman" w:hAnsi="Times New Roman" w:cs="Times New Roman"/>
+          <w:color w:val="202124"/>
+          <w:sz w:val="36"/>
+          <w:szCs w:val="36"/>
+          <w:shd w:val="clear" w:color="auto" w:fill="FFFFFF"/>
+        </w:rPr>
+        <w:t>State is mutable while Props are immutable. This means that the state is internal and managed by the component while props are external and managed by anything that renders the component.</w:t>
+      </w:r>
+    </w:p>
+    <w:p>
+      <w:pPr>
+        <w:ind w:left="-567" w:right="-330"/>
+        <w:jc w:val="both"/>
+        <w:rPr>
+          <w:rFonts w:ascii="Times New Roman" w:hAnsi="Times New Roman" w:cs="Times New Roman"/>
+          <w:color w:val="202124"/>
+          <w:sz w:val="36"/>
+          <w:szCs w:val="36"/>
+          <w:shd w:val="clear" w:color="auto" w:fill="FFFFFF"/>
+        </w:rPr>
+      </w:pPr>
+    </w:p>
+    <w:p>
+      <w:pPr>
+        <w:ind w:left="-567" w:right="-330"/>
+        <w:jc w:val="both"/>
+        <w:rPr>
+          <w:rFonts w:ascii="Times New Roman" w:hAnsi="Times New Roman" w:cs="Times New Roman"/>
+          <w:color w:val="202124"/>
+          <w:sz w:val="36"/>
+          <w:szCs w:val="36"/>
+          <w:shd w:val="clear" w:color="auto" w:fill="FFFFFF"/>
+        </w:rPr>
+      </w:pPr>
+      <w:r>
+        <w:rPr>
+          <w:rFonts w:ascii="Times New Roman" w:hAnsi="Times New Roman" w:cs="Times New Roman"/>
+          <w:color w:val="202124"/>
+          <w:sz w:val="36"/>
+          <w:szCs w:val="36"/>
+          <w:shd w:val="clear" w:color="auto" w:fill="FFFFFF"/>
+        </w:rPr>
+        <w:t>48)</w:t>
+      </w:r>
+      <w:r>
+        <w:rPr>
+          <w:rFonts w:ascii="Times New Roman" w:hAnsi="Times New Roman" w:cs="Times New Roman"/>
+          <w:color w:val="202124"/>
+          <w:sz w:val="36"/>
+          <w:szCs w:val="36"/>
+          <w:shd w:val="clear" w:color="auto" w:fill="FFFFFF"/>
+        </w:rPr>
+        <w:tab/>
+        <w:t>What does ‘key’ do in React list?</w:t>
+      </w:r>
+    </w:p>
+    <w:p>
+      <w:pPr>
+        <w:ind w:left="-567" w:right="-330"/>
+        <w:jc w:val="both"/>
+        <w:rPr>
+          <w:rFonts w:ascii="Times New Roman" w:hAnsi="Times New Roman" w:cs="Times New Roman"/>
+          <w:color w:val="202124"/>
+          <w:sz w:val="36"/>
+          <w:szCs w:val="36"/>
+          <w:shd w:val="clear" w:color="auto" w:fill="FFFFFF"/>
+        </w:rPr>
+      </w:pPr>
+      <w:r>
+        <w:rPr>
+          <w:rFonts w:ascii="Times New Roman" w:hAnsi="Times New Roman" w:cs="Times New Roman"/>
+          <w:color w:val="202124"/>
+          <w:sz w:val="36"/>
+          <w:szCs w:val="36"/>
+          <w:shd w:val="clear" w:color="auto" w:fill="FFFFFF"/>
+        </w:rPr>
+        <w:t>Keys are used for providing identity to list elements.</w:t>
+      </w:r>
+    </w:p>
+    <w:p>
+      <w:pPr>
+        <w:ind w:left="-567" w:right="-330"/>
+        <w:jc w:val="both"/>
+        <w:rPr>
+          <w:rFonts w:ascii="Times New Roman" w:hAnsi="Times New Roman" w:cs="Times New Roman"/>
+          <w:color w:val="202124"/>
+          <w:sz w:val="36"/>
+          <w:szCs w:val="36"/>
+          <w:shd w:val="clear" w:color="auto" w:fill="FFFFFF"/>
+        </w:rPr>
+      </w:pPr>
+    </w:p>
+    <w:p>
+      <w:pPr>
+        <w:ind w:left="-567" w:right="-330"/>
+        <w:jc w:val="both"/>
+        <w:rPr>
+          <w:rFonts w:ascii="Times New Roman" w:hAnsi="Times New Roman" w:cs="Times New Roman"/>
+          <w:color w:val="202124"/>
+          <w:sz w:val="36"/>
+          <w:szCs w:val="36"/>
+          <w:shd w:val="clear" w:color="auto" w:fill="FFFFFF"/>
+        </w:rPr>
+      </w:pPr>
+      <w:r>
+        <w:rPr>
+          <w:rFonts w:ascii="Times New Roman" w:hAnsi="Times New Roman" w:cs="Times New Roman"/>
+          <w:color w:val="202124"/>
+          <w:sz w:val="36"/>
+          <w:szCs w:val="36"/>
+          <w:shd w:val="clear" w:color="auto" w:fill="FFFFFF"/>
+        </w:rPr>
+        <w:t>49)</w:t>
+      </w:r>
+      <w:r>
+        <w:rPr>
+          <w:rFonts w:ascii="Times New Roman" w:hAnsi="Times New Roman" w:cs="Times New Roman"/>
+          <w:color w:val="202124"/>
+          <w:sz w:val="36"/>
+          <w:szCs w:val="36"/>
+          <w:shd w:val="clear" w:color="auto" w:fill="FFFFFF"/>
+        </w:rPr>
+        <w:tab/>
+        <w:t>How will you update props in React?</w:t>
+      </w:r>
+    </w:p>
+    <w:p>
+      <w:pPr>
+        <w:ind w:left="-567" w:right="-330"/>
+        <w:jc w:val="both"/>
+        <w:rPr>
+          <w:rFonts w:ascii="Times New Roman" w:hAnsi="Times New Roman" w:cs="Times New Roman"/>
+          <w:color w:val="202124"/>
+          <w:sz w:val="36"/>
+          <w:szCs w:val="36"/>
+          <w:shd w:val="clear" w:color="auto" w:fill="FFFFFF"/>
+        </w:rPr>
+      </w:pPr>
+      <w:r>
+        <w:rPr>
+          <w:rFonts w:ascii="Times New Roman" w:hAnsi="Times New Roman" w:cs="Times New Roman"/>
+          <w:color w:val="202124"/>
+          <w:sz w:val="36"/>
+          <w:szCs w:val="36"/>
+          <w:shd w:val="clear" w:color="auto" w:fill="FFFFFF"/>
+        </w:rPr>
+        <w:t>It is not possible as we can’t update props in ReactJS as they are read-only.</w:t>
       </w:r>
     </w:p>
     <w:sectPr>
@@ -6242,6 +6757,56 @@
     </w:sectPr>
   </w:body>
 </w:document>
+</file>
+
+<file path=word/endnotes.xml><?xml version="1.0" encoding="utf-8"?>
+<w:endnotes xmlns:wpc="http://schemas.microsoft.com/office/word/2010/wordprocessingCanvas" xmlns:cx="http://schemas.microsoft.com/office/drawing/2014/chartex" xmlns:cx1="http://schemas.microsoft.com/office/drawing/2015/9/8/chartex" xmlns:cx2="http://schemas.microsoft.com/office/drawing/2015/10/21/chartex" xmlns:cx3="http://schemas.microsoft.com/office/drawing/2016/5/9/chartex" xmlns:cx4="http://schemas.microsoft.com/office/drawing/2016/5/10/chartex" xmlns:cx5="http://schemas.microsoft.com/office/drawing/2016/5/11/chartex" xmlns:cx6="http://schemas.microsoft.com/office/drawing/2016/5/12/chartex" xmlns:cx7="http://schemas.microsoft.com/office/drawing/2016/5/13/chartex" xmlns:cx8="http://schemas.microsoft.com/office/drawing/2016/5/14/chartex" xmlns:mc="http://schemas.openxmlformats.org/markup-compatibility/2006" xmlns:aink="http://schemas.microsoft.com/office/drawing/2016/ink" xmlns:am3d="http://schemas.microsoft.com/office/drawing/2017/model3d" xmlns:o="urn:schemas-microsoft-com:office:office" xmlns:oel="http://schemas.microsoft.com/office/2019/extlst" xmlns:r="http://schemas.openxmlformats.org/officeDocument/2006/relationships" xmlns:m="http://schemas.openxmlformats.org/officeDocument/2006/math" xmlns:v="urn:schemas-microsoft-com:vml" xmlns:wp14="http://schemas.microsoft.com/office/word/2010/wordprocessingDrawing" xmlns:wp="http://schemas.openxmlformats.org/drawingml/2006/wordprocessingDrawing" xmlns:w10="urn:schemas-microsoft-com:office:word" xmlns:w="http://schemas.openxmlformats.org/wordprocessingml/2006/main" xmlns:w14="http://schemas.microsoft.com/office/word/2010/wordml" xmlns:w15="http://schemas.microsoft.com/office/word/2012/wordml" xmlns:w16cex="http://schemas.microsoft.com/office/word/2018/wordml/cex" xmlns:w16cid="http://schemas.microsoft.com/office/word/2016/wordml/cid" xmlns:w16="http://schemas.microsoft.com/office/word/2018/wordml" xmlns:w16sdtdh="http://schemas.microsoft.com/office/word/2020/wordml/sdtdatahash" xmlns:w16se="http://schemas.microsoft.com/office/word/2015/wordml/symex" xmlns:wpg="http://schemas.microsoft.com/office/word/2010/wordprocessingGroup" xmlns:wpi="http://schemas.microsoft.com/office/word/2010/wordprocessingInk" xmlns:wne="http://schemas.microsoft.com/office/word/2006/wordml" xmlns:wps="http://schemas.microsoft.com/office/word/2010/wordprocessingShape" mc:Ignorable="w14 w15 w16se w16cid w16 w16cex w16sdtdh wp14">
+  <w:endnote w:type="separator" w:id="-1">
+    <w:p>
+      <w:pPr>
+        <w:spacing w:after="0" w:line="240" w:lineRule="auto"/>
+      </w:pPr>
+      <w:r>
+        <w:separator/>
+      </w:r>
+    </w:p>
+  </w:endnote>
+  <w:endnote w:type="continuationSeparator" w:id="0">
+    <w:p>
+      <w:pPr>
+        <w:spacing w:after="0" w:line="240" w:lineRule="auto"/>
+      </w:pPr>
+      <w:r>
+        <w:continuationSeparator/>
+      </w:r>
+    </w:p>
+  </w:endnote>
+</w:endnotes>
+</file>
+
+<file path=word/footnotes.xml><?xml version="1.0" encoding="utf-8"?>
+<w:footnotes xmlns:wpc="http://schemas.microsoft.com/office/word/2010/wordprocessingCanvas" xmlns:cx="http://schemas.microsoft.com/office/drawing/2014/chartex" xmlns:cx1="http://schemas.microsoft.com/office/drawing/2015/9/8/chartex" xmlns:cx2="http://schemas.microsoft.com/office/drawing/2015/10/21/chartex" xmlns:cx3="http://schemas.microsoft.com/office/drawing/2016/5/9/chartex" xmlns:cx4="http://schemas.microsoft.com/office/drawing/2016/5/10/chartex" xmlns:cx5="http://schemas.microsoft.com/office/drawing/2016/5/11/chartex" xmlns:cx6="http://schemas.microsoft.com/office/drawing/2016/5/12/chartex" xmlns:cx7="http://schemas.microsoft.com/office/drawing/2016/5/13/chartex" xmlns:cx8="http://schemas.microsoft.com/office/drawing/2016/5/14/chartex" xmlns:mc="http://schemas.openxmlformats.org/markup-compatibility/2006" xmlns:aink="http://schemas.microsoft.com/office/drawing/2016/ink" xmlns:am3d="http://schemas.microsoft.com/office/drawing/2017/model3d" xmlns:o="urn:schemas-microsoft-com:office:office" xmlns:oel="http://schemas.microsoft.com/office/2019/extlst" xmlns:r="http://schemas.openxmlformats.org/officeDocument/2006/relationships" xmlns:m="http://schemas.openxmlformats.org/officeDocument/2006/math" xmlns:v="urn:schemas-microsoft-com:vml" xmlns:wp14="http://schemas.microsoft.com/office/word/2010/wordprocessingDrawing" xmlns:wp="http://schemas.openxmlformats.org/drawingml/2006/wordprocessingDrawing" xmlns:w10="urn:schemas-microsoft-com:office:word" xmlns:w="http://schemas.openxmlformats.org/wordprocessingml/2006/main" xmlns:w14="http://schemas.microsoft.com/office/word/2010/wordml" xmlns:w15="http://schemas.microsoft.com/office/word/2012/wordml" xmlns:w16cex="http://schemas.microsoft.com/office/word/2018/wordml/cex" xmlns:w16cid="http://schemas.microsoft.com/office/word/2016/wordml/cid" xmlns:w16="http://schemas.microsoft.com/office/word/2018/wordml" xmlns:w16sdtdh="http://schemas.microsoft.com/office/word/2020/wordml/sdtdatahash" xmlns:w16se="http://schemas.microsoft.com/office/word/2015/wordml/symex" xmlns:wpg="http://schemas.microsoft.com/office/word/2010/wordprocessingGroup" xmlns:wpi="http://schemas.microsoft.com/office/word/2010/wordprocessingInk" xmlns:wne="http://schemas.microsoft.com/office/word/2006/wordml" xmlns:wps="http://schemas.microsoft.com/office/word/2010/wordprocessingShape" mc:Ignorable="w14 w15 w16se w16cid w16 w16cex w16sdtdh wp14">
+  <w:footnote w:type="separator" w:id="-1">
+    <w:p>
+      <w:pPr>
+        <w:spacing w:after="0" w:line="240" w:lineRule="auto"/>
+      </w:pPr>
+      <w:r>
+        <w:separator/>
+      </w:r>
+    </w:p>
+  </w:footnote>
+  <w:footnote w:type="continuationSeparator" w:id="0">
+    <w:p>
+      <w:pPr>
+        <w:spacing w:after="0" w:line="240" w:lineRule="auto"/>
+      </w:pPr>
+      <w:r>
+        <w:continuationSeparator/>
+      </w:r>
+    </w:p>
+  </w:footnote>
+</w:footnotes>
 </file>
 
 <file path=word/numbering.xml><?xml version="1.0" encoding="utf-8"?>
@@ -6834,6 +7399,50 @@
       <w:contextualSpacing/>
     </w:pPr>
   </w:style>
+  <w:style w:type="paragraph" w:styleId="Header">
+    <w:name w:val="header"/>
+    <w:basedOn w:val="Normal"/>
+    <w:link w:val="HeaderChar"/>
+    <w:uiPriority w:val="99"/>
+    <w:unhideWhenUsed/>
+    <w:rsid w:val="00DD0FA7"/>
+    <w:pPr>
+      <w:tabs>
+        <w:tab w:val="center" w:pos="4513"/>
+        <w:tab w:val="right" w:pos="9026"/>
+      </w:tabs>
+      <w:spacing w:after="0" w:line="240" w:lineRule="auto"/>
+    </w:pPr>
+  </w:style>
+  <w:style w:type="character" w:customStyle="1" w:styleId="HeaderChar">
+    <w:name w:val="Header Char"/>
+    <w:basedOn w:val="DefaultParagraphFont"/>
+    <w:link w:val="Header"/>
+    <w:uiPriority w:val="99"/>
+    <w:rsid w:val="00DD0FA7"/>
+  </w:style>
+  <w:style w:type="paragraph" w:styleId="Footer">
+    <w:name w:val="footer"/>
+    <w:basedOn w:val="Normal"/>
+    <w:link w:val="FooterChar"/>
+    <w:uiPriority w:val="99"/>
+    <w:unhideWhenUsed/>
+    <w:rsid w:val="00DD0FA7"/>
+    <w:pPr>
+      <w:tabs>
+        <w:tab w:val="center" w:pos="4513"/>
+        <w:tab w:val="right" w:pos="9026"/>
+      </w:tabs>
+      <w:spacing w:after="0" w:line="240" w:lineRule="auto"/>
+    </w:pPr>
+  </w:style>
+  <w:style w:type="character" w:customStyle="1" w:styleId="FooterChar">
+    <w:name w:val="Footer Char"/>
+    <w:basedOn w:val="DefaultParagraphFont"/>
+    <w:link w:val="Footer"/>
+    <w:uiPriority w:val="99"/>
+    <w:rsid w:val="00DD0FA7"/>
+  </w:style>
 </w:styles>
 </file>
 

</xml_diff>

<commit_message>
Explain the ‘Store’ feature
</commit_message>
<xml_diff>
--- a/React Interview Questions .docx
+++ b/React Interview Questions .docx
@@ -6798,19 +6798,7 @@
           <w:szCs w:val="36"/>
           <w:shd w:val="clear" w:color="auto" w:fill="FFFFFF"/>
         </w:rPr>
-        <w:t xml:space="preserve">50) </w:t>
-      </w:r>
-      <w:r>
-        <w:rPr>
-          <w:rFonts w:ascii="Times New Roman" w:hAnsi="Times New Roman" w:cs="Times New Roman"/>
-          <w:b/>
-          <w:bCs/>
-          <w:color w:val="202124"/>
-          <w:sz w:val="36"/>
-          <w:szCs w:val="36"/>
-          <w:shd w:val="clear" w:color="auto" w:fill="FFFFFF"/>
-        </w:rPr>
-        <w:t>Can JavaScript urls be used in React 16.9?</w:t>
+        <w:t>50) Can JavaScript urls be used in React 16.9?</w:t>
       </w:r>
     </w:p>
     <w:p>
@@ -6834,6 +6822,90 @@
           <w:shd w:val="clear" w:color="auto" w:fill="FFFFFF"/>
         </w:rPr>
         <w:t>Yes, but it will give a warning in the console.</w:t>
+      </w:r>
+    </w:p>
+    <w:p>
+      <w:pPr>
+        <w:ind w:left="-567" w:right="-330"/>
+        <w:jc w:val="both"/>
+        <w:rPr>
+          <w:rFonts w:ascii="Times New Roman" w:hAnsi="Times New Roman" w:cs="Times New Roman"/>
+          <w:color w:val="202124"/>
+          <w:sz w:val="36"/>
+          <w:szCs w:val="36"/>
+          <w:shd w:val="clear" w:color="auto" w:fill="FFFFFF"/>
+        </w:rPr>
+      </w:pPr>
+    </w:p>
+    <w:p>
+      <w:pPr>
+        <w:ind w:left="-567" w:right="-330"/>
+        <w:jc w:val="both"/>
+        <w:rPr>
+          <w:rFonts w:ascii="Times New Roman" w:hAnsi="Times New Roman" w:cs="Times New Roman"/>
+          <w:color w:val="202124"/>
+          <w:sz w:val="36"/>
+          <w:szCs w:val="36"/>
+          <w:shd w:val="clear" w:color="auto" w:fill="FFFFFF"/>
+        </w:rPr>
+      </w:pPr>
+      <w:r>
+        <w:rPr>
+          <w:rFonts w:ascii="Times New Roman" w:hAnsi="Times New Roman" w:cs="Times New Roman"/>
+          <w:b/>
+          <w:bCs/>
+          <w:color w:val="202124"/>
+          <w:sz w:val="36"/>
+          <w:szCs w:val="36"/>
+          <w:shd w:val="clear" w:color="auto" w:fill="FFFFFF"/>
+        </w:rPr>
+        <w:t xml:space="preserve">51) </w:t>
+      </w:r>
+      <w:r>
+        <w:rPr>
+          <w:rFonts w:ascii="Times New Roman" w:hAnsi="Times New Roman" w:cs="Times New Roman"/>
+          <w:b/>
+          <w:bCs/>
+          <w:color w:val="202124"/>
+          <w:sz w:val="36"/>
+          <w:szCs w:val="36"/>
+          <w:shd w:val="clear" w:color="auto" w:fill="FFFFFF"/>
+        </w:rPr>
+        <w:t>Explain the ‘Store’ feature</w:t>
+      </w:r>
+      <w:r>
+        <w:rPr>
+          <w:rFonts w:ascii="Times New Roman" w:hAnsi="Times New Roman" w:cs="Times New Roman"/>
+          <w:color w:val="202124"/>
+          <w:sz w:val="36"/>
+          <w:szCs w:val="36"/>
+          <w:shd w:val="clear" w:color="auto" w:fill="FFFFFF"/>
+        </w:rPr>
+        <w:t>.</w:t>
+      </w:r>
+    </w:p>
+    <w:p>
+      <w:pPr>
+        <w:ind w:left="-567" w:right="-330"/>
+        <w:jc w:val="both"/>
+        <w:rPr>
+          <w:rFonts w:ascii="Times New Roman" w:hAnsi="Times New Roman" w:cs="Times New Roman"/>
+          <w:color w:val="202124"/>
+          <w:sz w:val="36"/>
+          <w:szCs w:val="36"/>
+          <w:shd w:val="clear" w:color="auto" w:fill="FFFFFF"/>
+        </w:rPr>
+      </w:pPr>
+      <w:r>
+        <w:rPr>
+          <w:rFonts w:ascii="Times New Roman" w:hAnsi="Times New Roman" w:cs="Times New Roman"/>
+          <w:color w:val="202124"/>
+          <w:sz w:val="36"/>
+          <w:szCs w:val="36"/>
+          <w:shd w:val="clear" w:color="auto" w:fill="FFFFFF"/>
+        </w:rPr>
+        <w:lastRenderedPageBreak/>
+        <w:t>It is a feature of Redux that allows the application to save the entire State at one place. This allows you to get regular updates from the store directly.</w:t>
       </w:r>
     </w:p>
     <w:sectPr>

</xml_diff>

<commit_message>
What is the Presentational segment
</commit_message>
<xml_diff>
--- a/React Interview Questions .docx
+++ b/React Interview Questions .docx
@@ -6906,6 +6906,81 @@
         </w:rPr>
         <w:lastRenderedPageBreak/>
         <w:t>It is a feature of Redux that allows the application to save the entire State at one place. This allows you to get regular updates from the store directly.</w:t>
+      </w:r>
+    </w:p>
+    <w:p>
+      <w:pPr>
+        <w:ind w:left="-567" w:right="-330"/>
+        <w:jc w:val="both"/>
+        <w:rPr>
+          <w:rFonts w:ascii="Times New Roman" w:hAnsi="Times New Roman" w:cs="Times New Roman"/>
+          <w:color w:val="202124"/>
+          <w:sz w:val="36"/>
+          <w:szCs w:val="36"/>
+          <w:shd w:val="clear" w:color="auto" w:fill="FFFFFF"/>
+        </w:rPr>
+      </w:pPr>
+    </w:p>
+    <w:p>
+      <w:pPr>
+        <w:ind w:left="-567" w:right="-330"/>
+        <w:jc w:val="both"/>
+        <w:rPr>
+          <w:rFonts w:ascii="Times New Roman" w:hAnsi="Times New Roman" w:cs="Times New Roman"/>
+          <w:b/>
+          <w:bCs/>
+          <w:color w:val="202124"/>
+          <w:sz w:val="36"/>
+          <w:szCs w:val="36"/>
+          <w:shd w:val="clear" w:color="auto" w:fill="FFFFFF"/>
+        </w:rPr>
+      </w:pPr>
+      <w:r>
+        <w:rPr>
+          <w:rFonts w:ascii="Times New Roman" w:hAnsi="Times New Roman" w:cs="Times New Roman"/>
+          <w:b/>
+          <w:bCs/>
+          <w:color w:val="202124"/>
+          <w:sz w:val="36"/>
+          <w:szCs w:val="36"/>
+          <w:shd w:val="clear" w:color="auto" w:fill="FFFFFF"/>
+        </w:rPr>
+        <w:t xml:space="preserve">52) </w:t>
+      </w:r>
+      <w:r>
+        <w:rPr>
+          <w:rFonts w:ascii="Times New Roman" w:hAnsi="Times New Roman" w:cs="Times New Roman"/>
+          <w:b/>
+          <w:bCs/>
+          <w:color w:val="202124"/>
+          <w:sz w:val="36"/>
+          <w:szCs w:val="36"/>
+          <w:shd w:val="clear" w:color="auto" w:fill="FFFFFF"/>
+        </w:rPr>
+        <w:t>What is the Presentational segment?</w:t>
+      </w:r>
+    </w:p>
+    <w:p>
+      <w:pPr>
+        <w:ind w:left="-567" w:right="-330"/>
+        <w:jc w:val="both"/>
+        <w:rPr>
+          <w:rFonts w:ascii="Times New Roman" w:hAnsi="Times New Roman" w:cs="Times New Roman"/>
+          <w:color w:val="202124"/>
+          <w:sz w:val="36"/>
+          <w:szCs w:val="36"/>
+          <w:shd w:val="clear" w:color="auto" w:fill="FFFFFF"/>
+        </w:rPr>
+      </w:pPr>
+      <w:r>
+        <w:rPr>
+          <w:rFonts w:ascii="Times New Roman" w:hAnsi="Times New Roman" w:cs="Times New Roman"/>
+          <w:color w:val="202124"/>
+          <w:sz w:val="36"/>
+          <w:szCs w:val="36"/>
+          <w:shd w:val="clear" w:color="auto" w:fill="FFFFFF"/>
+        </w:rPr>
+        <w:t>It is a component in React that just renders HTML and its only function is presentation markup.</w:t>
       </w:r>
     </w:p>
     <w:sectPr>

</xml_diff>

<commit_message>
Explain Props in ReactJS
</commit_message>
<xml_diff>
--- a/React Interview Questions .docx
+++ b/React Interview Questions .docx
@@ -6981,6 +6981,81 @@
           <w:shd w:val="clear" w:color="auto" w:fill="FFFFFF"/>
         </w:rPr>
         <w:t>It is a component in React that just renders HTML and its only function is presentation markup.</w:t>
+      </w:r>
+    </w:p>
+    <w:p>
+      <w:pPr>
+        <w:ind w:left="-567" w:right="-330"/>
+        <w:jc w:val="both"/>
+        <w:rPr>
+          <w:rFonts w:ascii="Times New Roman" w:hAnsi="Times New Roman" w:cs="Times New Roman"/>
+          <w:color w:val="202124"/>
+          <w:sz w:val="36"/>
+          <w:szCs w:val="36"/>
+          <w:shd w:val="clear" w:color="auto" w:fill="FFFFFF"/>
+        </w:rPr>
+      </w:pPr>
+    </w:p>
+    <w:p>
+      <w:pPr>
+        <w:ind w:left="-567" w:right="-330"/>
+        <w:jc w:val="both"/>
+        <w:rPr>
+          <w:rFonts w:ascii="Times New Roman" w:hAnsi="Times New Roman" w:cs="Times New Roman"/>
+          <w:b/>
+          <w:bCs/>
+          <w:color w:val="202124"/>
+          <w:sz w:val="36"/>
+          <w:szCs w:val="36"/>
+          <w:shd w:val="clear" w:color="auto" w:fill="FFFFFF"/>
+        </w:rPr>
+      </w:pPr>
+      <w:r>
+        <w:rPr>
+          <w:rFonts w:ascii="Times New Roman" w:hAnsi="Times New Roman" w:cs="Times New Roman"/>
+          <w:b/>
+          <w:bCs/>
+          <w:color w:val="202124"/>
+          <w:sz w:val="36"/>
+          <w:szCs w:val="36"/>
+          <w:shd w:val="clear" w:color="auto" w:fill="FFFFFF"/>
+        </w:rPr>
+        <w:t xml:space="preserve">53) </w:t>
+      </w:r>
+      <w:r>
+        <w:rPr>
+          <w:rFonts w:ascii="Times New Roman" w:hAnsi="Times New Roman" w:cs="Times New Roman"/>
+          <w:b/>
+          <w:bCs/>
+          <w:color w:val="202124"/>
+          <w:sz w:val="36"/>
+          <w:szCs w:val="36"/>
+          <w:shd w:val="clear" w:color="auto" w:fill="FFFFFF"/>
+        </w:rPr>
+        <w:t>Explain Props in ReactJS.</w:t>
+      </w:r>
+    </w:p>
+    <w:p>
+      <w:pPr>
+        <w:ind w:left="-567" w:right="-330"/>
+        <w:jc w:val="both"/>
+        <w:rPr>
+          <w:rFonts w:ascii="Times New Roman" w:hAnsi="Times New Roman" w:cs="Times New Roman"/>
+          <w:color w:val="202124"/>
+          <w:sz w:val="36"/>
+          <w:szCs w:val="36"/>
+          <w:shd w:val="clear" w:color="auto" w:fill="FFFFFF"/>
+        </w:rPr>
+      </w:pPr>
+      <w:r>
+        <w:rPr>
+          <w:rFonts w:ascii="Times New Roman" w:hAnsi="Times New Roman" w:cs="Times New Roman"/>
+          <w:color w:val="202124"/>
+          <w:sz w:val="36"/>
+          <w:szCs w:val="36"/>
+          <w:shd w:val="clear" w:color="auto" w:fill="FFFFFF"/>
+        </w:rPr>
+        <w:t>Props in React mean properties. They act as a communication channel from parent to child</w:t>
       </w:r>
     </w:p>
     <w:sectPr>

</xml_diff>

<commit_message>
Can you list some animation packages in React
</commit_message>
<xml_diff>
--- a/React Interview Questions .docx
+++ b/React Interview Questions .docx
@@ -7223,6 +7223,150 @@
           <w:shd w:val="clear" w:color="auto" w:fill="FFFFFF"/>
         </w:rPr>
         <w:t>It is a library for routing in React.</w:t>
+      </w:r>
+    </w:p>
+    <w:p>
+      <w:pPr>
+        <w:ind w:left="-567" w:right="-330"/>
+        <w:jc w:val="both"/>
+        <w:rPr>
+          <w:rFonts w:ascii="Times New Roman" w:hAnsi="Times New Roman" w:cs="Times New Roman"/>
+          <w:color w:val="202124"/>
+          <w:sz w:val="36"/>
+          <w:szCs w:val="36"/>
+          <w:shd w:val="clear" w:color="auto" w:fill="FFFFFF"/>
+        </w:rPr>
+      </w:pPr>
+    </w:p>
+    <w:p>
+      <w:pPr>
+        <w:ind w:left="-567" w:right="-330"/>
+        <w:jc w:val="both"/>
+        <w:rPr>
+          <w:rFonts w:ascii="Times New Roman" w:hAnsi="Times New Roman" w:cs="Times New Roman"/>
+          <w:b/>
+          <w:bCs/>
+          <w:color w:val="202124"/>
+          <w:sz w:val="36"/>
+          <w:szCs w:val="36"/>
+          <w:shd w:val="clear" w:color="auto" w:fill="FFFFFF"/>
+        </w:rPr>
+      </w:pPr>
+      <w:r>
+        <w:rPr>
+          <w:rFonts w:ascii="Times New Roman" w:hAnsi="Times New Roman" w:cs="Times New Roman"/>
+          <w:b/>
+          <w:bCs/>
+          <w:color w:val="202124"/>
+          <w:sz w:val="36"/>
+          <w:szCs w:val="36"/>
+          <w:shd w:val="clear" w:color="auto" w:fill="FFFFFF"/>
+        </w:rPr>
+        <w:t xml:space="preserve">56) </w:t>
+      </w:r>
+      <w:r>
+        <w:rPr>
+          <w:rFonts w:ascii="Times New Roman" w:hAnsi="Times New Roman" w:cs="Times New Roman"/>
+          <w:b/>
+          <w:bCs/>
+          <w:color w:val="202124"/>
+          <w:sz w:val="36"/>
+          <w:szCs w:val="36"/>
+          <w:shd w:val="clear" w:color="auto" w:fill="FFFFFF"/>
+        </w:rPr>
+        <w:t>Can you list some animation packages in React?</w:t>
+      </w:r>
+    </w:p>
+    <w:p>
+      <w:pPr>
+        <w:ind w:left="-567" w:right="-330"/>
+        <w:jc w:val="both"/>
+        <w:rPr>
+          <w:rFonts w:ascii="Times New Roman" w:hAnsi="Times New Roman" w:cs="Times New Roman"/>
+          <w:color w:val="202124"/>
+          <w:sz w:val="36"/>
+          <w:szCs w:val="36"/>
+          <w:shd w:val="clear" w:color="auto" w:fill="FFFFFF"/>
+        </w:rPr>
+      </w:pPr>
+      <w:r>
+        <w:rPr>
+          <w:rFonts w:ascii="Times New Roman" w:hAnsi="Times New Roman" w:cs="Times New Roman"/>
+          <w:color w:val="202124"/>
+          <w:sz w:val="36"/>
+          <w:szCs w:val="36"/>
+          <w:shd w:val="clear" w:color="auto" w:fill="FFFFFF"/>
+        </w:rPr>
+        <w:t>Some animation packages are as follows:</w:t>
+      </w:r>
+    </w:p>
+    <w:p>
+      <w:pPr>
+        <w:ind w:left="-567" w:right="-330"/>
+        <w:jc w:val="both"/>
+        <w:rPr>
+          <w:rFonts w:ascii="Times New Roman" w:hAnsi="Times New Roman" w:cs="Times New Roman"/>
+          <w:color w:val="202124"/>
+          <w:sz w:val="36"/>
+          <w:szCs w:val="36"/>
+          <w:shd w:val="clear" w:color="auto" w:fill="FFFFFF"/>
+        </w:rPr>
+      </w:pPr>
+      <w:r>
+        <w:rPr>
+          <w:rFonts w:ascii="Times New Roman" w:hAnsi="Times New Roman" w:cs="Times New Roman"/>
+          <w:color w:val="202124"/>
+          <w:sz w:val="36"/>
+          <w:szCs w:val="36"/>
+          <w:shd w:val="clear" w:color="auto" w:fill="FFFFFF"/>
+        </w:rPr>
+        <w:t>React Motion</w:t>
+      </w:r>
+    </w:p>
+    <w:p>
+      <w:pPr>
+        <w:ind w:left="-567" w:right="-330"/>
+        <w:jc w:val="both"/>
+        <w:rPr>
+          <w:rFonts w:ascii="Times New Roman" w:hAnsi="Times New Roman" w:cs="Times New Roman"/>
+          <w:color w:val="202124"/>
+          <w:sz w:val="36"/>
+          <w:szCs w:val="36"/>
+          <w:shd w:val="clear" w:color="auto" w:fill="FFFFFF"/>
+        </w:rPr>
+      </w:pPr>
+      <w:r>
+        <w:rPr>
+          <w:rFonts w:ascii="Times New Roman" w:hAnsi="Times New Roman" w:cs="Times New Roman"/>
+          <w:color w:val="202124"/>
+          <w:sz w:val="36"/>
+          <w:szCs w:val="36"/>
+          <w:shd w:val="clear" w:color="auto" w:fill="FFFFFF"/>
+        </w:rPr>
+        <w:t>React Transition Group</w:t>
+      </w:r>
+    </w:p>
+    <w:p>
+      <w:pPr>
+        <w:ind w:left="-567" w:right="-330"/>
+        <w:jc w:val="both"/>
+        <w:rPr>
+          <w:rFonts w:ascii="Times New Roman" w:hAnsi="Times New Roman" w:cs="Times New Roman"/>
+          <w:color w:val="202124"/>
+          <w:sz w:val="36"/>
+          <w:szCs w:val="36"/>
+          <w:shd w:val="clear" w:color="auto" w:fill="FFFFFF"/>
+        </w:rPr>
+      </w:pPr>
+      <w:r>
+        <w:rPr>
+          <w:rFonts w:ascii="Times New Roman" w:hAnsi="Times New Roman" w:cs="Times New Roman"/>
+          <w:color w:val="202124"/>
+          <w:sz w:val="36"/>
+          <w:szCs w:val="36"/>
+          <w:shd w:val="clear" w:color="auto" w:fill="FFFFFF"/>
+        </w:rPr>
+        <w:t>React Spring</w:t>
       </w:r>
     </w:p>
     <w:sectPr>

</xml_diff>

<commit_message>
What is the most advised way for naming components
</commit_message>
<xml_diff>
--- a/React Interview Questions .docx
+++ b/React Interview Questions .docx
@@ -7367,6 +7367,69 @@
           <w:shd w:val="clear" w:color="auto" w:fill="FFFFFF"/>
         </w:rPr>
         <w:t>React Spring</w:t>
+      </w:r>
+    </w:p>
+    <w:p>
+      <w:pPr>
+        <w:ind w:left="-567" w:right="-330"/>
+        <w:jc w:val="both"/>
+        <w:rPr>
+          <w:rFonts w:ascii="Times New Roman" w:hAnsi="Times New Roman" w:cs="Times New Roman"/>
+          <w:b/>
+          <w:bCs/>
+          <w:color w:val="202124"/>
+          <w:sz w:val="36"/>
+          <w:szCs w:val="36"/>
+          <w:shd w:val="clear" w:color="auto" w:fill="FFFFFF"/>
+        </w:rPr>
+      </w:pPr>
+      <w:r>
+        <w:rPr>
+          <w:rFonts w:ascii="Times New Roman" w:hAnsi="Times New Roman" w:cs="Times New Roman"/>
+          <w:b/>
+          <w:bCs/>
+          <w:color w:val="202124"/>
+          <w:sz w:val="36"/>
+          <w:szCs w:val="36"/>
+          <w:shd w:val="clear" w:color="auto" w:fill="FFFFFF"/>
+        </w:rPr>
+        <w:lastRenderedPageBreak/>
+        <w:t xml:space="preserve">57) </w:t>
+      </w:r>
+      <w:r>
+        <w:rPr>
+          <w:rFonts w:ascii="Times New Roman" w:hAnsi="Times New Roman" w:cs="Times New Roman"/>
+          <w:b/>
+          <w:bCs/>
+          <w:color w:val="202124"/>
+          <w:sz w:val="36"/>
+          <w:szCs w:val="36"/>
+          <w:shd w:val="clear" w:color="auto" w:fill="FFFFFF"/>
+        </w:rPr>
+        <w:t>What is the most advised way for naming components?</w:t>
+      </w:r>
+    </w:p>
+    <w:p>
+      <w:pPr>
+        <w:ind w:left="-567" w:right="-330"/>
+        <w:jc w:val="both"/>
+        <w:rPr>
+          <w:rFonts w:ascii="Times New Roman" w:hAnsi="Times New Roman" w:cs="Times New Roman"/>
+          <w:color w:val="202124"/>
+          <w:sz w:val="36"/>
+          <w:szCs w:val="36"/>
+          <w:shd w:val="clear" w:color="auto" w:fill="FFFFFF"/>
+        </w:rPr>
+      </w:pPr>
+      <w:r>
+        <w:rPr>
+          <w:rFonts w:ascii="Times New Roman" w:hAnsi="Times New Roman" w:cs="Times New Roman"/>
+          <w:color w:val="202124"/>
+          <w:sz w:val="36"/>
+          <w:szCs w:val="36"/>
+          <w:shd w:val="clear" w:color="auto" w:fill="FFFFFF"/>
+        </w:rPr>
+        <w:t>By using reference rather than using displayName because it provides a clear and concise name for the component.</w:t>
       </w:r>
     </w:p>
     <w:sectPr>

</xml_diff>

<commit_message>
What are pure components in ReactJS
</commit_message>
<xml_diff>
--- a/React Interview Questions .docx
+++ b/React Interview Questions .docx
@@ -7430,6 +7430,81 @@
           <w:shd w:val="clear" w:color="auto" w:fill="FFFFFF"/>
         </w:rPr>
         <w:t>By using reference rather than using displayName because it provides a clear and concise name for the component.</w:t>
+      </w:r>
+    </w:p>
+    <w:p>
+      <w:pPr>
+        <w:ind w:left="-567" w:right="-330"/>
+        <w:jc w:val="both"/>
+        <w:rPr>
+          <w:rFonts w:ascii="Times New Roman" w:hAnsi="Times New Roman" w:cs="Times New Roman"/>
+          <w:color w:val="202124"/>
+          <w:sz w:val="36"/>
+          <w:szCs w:val="36"/>
+          <w:shd w:val="clear" w:color="auto" w:fill="FFFFFF"/>
+        </w:rPr>
+      </w:pPr>
+    </w:p>
+    <w:p>
+      <w:pPr>
+        <w:ind w:left="-567" w:right="-330"/>
+        <w:jc w:val="both"/>
+        <w:rPr>
+          <w:rFonts w:ascii="Times New Roman" w:hAnsi="Times New Roman" w:cs="Times New Roman"/>
+          <w:b/>
+          <w:bCs/>
+          <w:color w:val="202124"/>
+          <w:sz w:val="36"/>
+          <w:szCs w:val="36"/>
+          <w:shd w:val="clear" w:color="auto" w:fill="FFFFFF"/>
+        </w:rPr>
+      </w:pPr>
+      <w:r>
+        <w:rPr>
+          <w:rFonts w:ascii="Times New Roman" w:hAnsi="Times New Roman" w:cs="Times New Roman"/>
+          <w:b/>
+          <w:bCs/>
+          <w:color w:val="202124"/>
+          <w:sz w:val="36"/>
+          <w:szCs w:val="36"/>
+          <w:shd w:val="clear" w:color="auto" w:fill="FFFFFF"/>
+        </w:rPr>
+        <w:t xml:space="preserve">58) </w:t>
+      </w:r>
+      <w:r>
+        <w:rPr>
+          <w:rFonts w:ascii="Times New Roman" w:hAnsi="Times New Roman" w:cs="Times New Roman"/>
+          <w:b/>
+          <w:bCs/>
+          <w:color w:val="202124"/>
+          <w:sz w:val="36"/>
+          <w:szCs w:val="36"/>
+          <w:shd w:val="clear" w:color="auto" w:fill="FFFFFF"/>
+        </w:rPr>
+        <w:t>What are pure components in ReactJS?</w:t>
+      </w:r>
+    </w:p>
+    <w:p>
+      <w:pPr>
+        <w:ind w:left="-567" w:right="-330"/>
+        <w:jc w:val="both"/>
+        <w:rPr>
+          <w:rFonts w:ascii="Times New Roman" w:hAnsi="Times New Roman" w:cs="Times New Roman"/>
+          <w:color w:val="202124"/>
+          <w:sz w:val="36"/>
+          <w:szCs w:val="36"/>
+          <w:shd w:val="clear" w:color="auto" w:fill="FFFFFF"/>
+        </w:rPr>
+      </w:pPr>
+      <w:r>
+        <w:rPr>
+          <w:rFonts w:ascii="Times New Roman" w:hAnsi="Times New Roman" w:cs="Times New Roman"/>
+          <w:color w:val="202124"/>
+          <w:sz w:val="36"/>
+          <w:szCs w:val="36"/>
+          <w:shd w:val="clear" w:color="auto" w:fill="FFFFFF"/>
+        </w:rPr>
+        <w:t>A React component is considered to be pure if it produces the same output when given the same set of state and props.</w:t>
       </w:r>
     </w:p>
     <w:sectPr>

</xml_diff>

<commit_message>
How can you fetch data with React Hooks
</commit_message>
<xml_diff>
--- a/React Interview Questions .docx
+++ b/React Interview Questions .docx
@@ -7958,6 +7958,81 @@
           <w:shd w:val="clear" w:color="auto" w:fill="FFFFFF"/>
         </w:rPr>
         <w:t>A React component is considered to be pure if it produces the same output when given the same set of state and props.</w:t>
+      </w:r>
+    </w:p>
+    <w:p>
+      <w:pPr>
+        <w:ind w:left="-567" w:right="-330"/>
+        <w:jc w:val="both"/>
+        <w:rPr>
+          <w:rFonts w:ascii="Times New Roman" w:hAnsi="Times New Roman" w:cs="Times New Roman"/>
+          <w:color w:val="202124"/>
+          <w:sz w:val="36"/>
+          <w:szCs w:val="36"/>
+          <w:shd w:val="clear" w:color="auto" w:fill="FFFFFF"/>
+        </w:rPr>
+      </w:pPr>
+    </w:p>
+    <w:p>
+      <w:pPr>
+        <w:ind w:left="-567" w:right="-330"/>
+        <w:jc w:val="both"/>
+        <w:rPr>
+          <w:rFonts w:ascii="Times New Roman" w:hAnsi="Times New Roman" w:cs="Times New Roman"/>
+          <w:b/>
+          <w:bCs/>
+          <w:color w:val="202124"/>
+          <w:sz w:val="36"/>
+          <w:szCs w:val="36"/>
+          <w:shd w:val="clear" w:color="auto" w:fill="FFFFFF"/>
+        </w:rPr>
+      </w:pPr>
+      <w:r>
+        <w:rPr>
+          <w:rFonts w:ascii="Times New Roman" w:hAnsi="Times New Roman" w:cs="Times New Roman"/>
+          <w:b/>
+          <w:bCs/>
+          <w:color w:val="202124"/>
+          <w:sz w:val="36"/>
+          <w:szCs w:val="36"/>
+          <w:shd w:val="clear" w:color="auto" w:fill="FFFFFF"/>
+        </w:rPr>
+        <w:t xml:space="preserve">65) </w:t>
+      </w:r>
+      <w:r>
+        <w:rPr>
+          <w:rFonts w:ascii="Times New Roman" w:hAnsi="Times New Roman" w:cs="Times New Roman"/>
+          <w:b/>
+          <w:bCs/>
+          <w:color w:val="202124"/>
+          <w:sz w:val="36"/>
+          <w:szCs w:val="36"/>
+          <w:shd w:val="clear" w:color="auto" w:fill="FFFFFF"/>
+        </w:rPr>
+        <w:t>How can you fetch data with React Hooks?</w:t>
+      </w:r>
+    </w:p>
+    <w:p>
+      <w:pPr>
+        <w:ind w:left="-567" w:right="-330"/>
+        <w:jc w:val="both"/>
+        <w:rPr>
+          <w:rFonts w:ascii="Times New Roman" w:hAnsi="Times New Roman" w:cs="Times New Roman"/>
+          <w:color w:val="202124"/>
+          <w:sz w:val="36"/>
+          <w:szCs w:val="36"/>
+          <w:shd w:val="clear" w:color="auto" w:fill="FFFFFF"/>
+        </w:rPr>
+      </w:pPr>
+      <w:r>
+        <w:rPr>
+          <w:rFonts w:ascii="Times New Roman" w:hAnsi="Times New Roman" w:cs="Times New Roman"/>
+          <w:color w:val="202124"/>
+          <w:sz w:val="36"/>
+          <w:szCs w:val="36"/>
+          <w:shd w:val="clear" w:color="auto" w:fill="FFFFFF"/>
+        </w:rPr>
+        <w:t>We can use useEffect that fetches the data through axios from the API.</w:t>
       </w:r>
     </w:p>
     <w:sectPr>

</xml_diff>

<commit_message>
Why do we use keys in Lists
</commit_message>
<xml_diff>
--- a/React Interview Questions .docx
+++ b/React Interview Questions .docx
@@ -8187,6 +8187,140 @@
           <w:shd w:val="clear" w:color="auto" w:fill="FFFFFF"/>
         </w:rPr>
         <w:t>DOM is the abbreviated version of the Document Object Model. The DOM shows the logical tree structure for an HTML document. There is a node at the end of each tree branch, with every tree node containing one or more objects.</w:t>
+      </w:r>
+    </w:p>
+    <w:p>
+      <w:pPr>
+        <w:ind w:left="-567" w:right="-330"/>
+        <w:jc w:val="both"/>
+        <w:rPr>
+          <w:rFonts w:ascii="Times New Roman" w:hAnsi="Times New Roman" w:cs="Times New Roman"/>
+          <w:b/>
+          <w:bCs/>
+          <w:color w:val="202124"/>
+          <w:sz w:val="36"/>
+          <w:szCs w:val="36"/>
+          <w:shd w:val="clear" w:color="auto" w:fill="FFFFFF"/>
+        </w:rPr>
+      </w:pPr>
+    </w:p>
+    <w:p>
+      <w:pPr>
+        <w:ind w:left="-567" w:right="-330"/>
+        <w:jc w:val="both"/>
+        <w:rPr>
+          <w:rFonts w:ascii="Times New Roman" w:hAnsi="Times New Roman" w:cs="Times New Roman"/>
+          <w:b/>
+          <w:bCs/>
+          <w:color w:val="202124"/>
+          <w:sz w:val="36"/>
+          <w:szCs w:val="36"/>
+          <w:shd w:val="clear" w:color="auto" w:fill="FFFFFF"/>
+        </w:rPr>
+      </w:pPr>
+      <w:r>
+        <w:rPr>
+          <w:rFonts w:ascii="Times New Roman" w:hAnsi="Times New Roman" w:cs="Times New Roman"/>
+          <w:b/>
+          <w:bCs/>
+          <w:color w:val="202124"/>
+          <w:sz w:val="36"/>
+          <w:szCs w:val="36"/>
+          <w:shd w:val="clear" w:color="auto" w:fill="FFFFFF"/>
+        </w:rPr>
+        <w:t xml:space="preserve">68) </w:t>
+      </w:r>
+      <w:r>
+        <w:rPr>
+          <w:rFonts w:ascii="Times New Roman" w:hAnsi="Times New Roman" w:cs="Times New Roman"/>
+          <w:b/>
+          <w:bCs/>
+          <w:color w:val="202124"/>
+          <w:sz w:val="36"/>
+          <w:szCs w:val="36"/>
+          <w:shd w:val="clear" w:color="auto" w:fill="FFFFFF"/>
+        </w:rPr>
+        <w:t>Why do we use keys in Lists?</w:t>
+      </w:r>
+    </w:p>
+    <w:p>
+      <w:pPr>
+        <w:ind w:left="-567" w:right="-330"/>
+        <w:jc w:val="both"/>
+        <w:rPr>
+          <w:rFonts w:ascii="Times New Roman" w:hAnsi="Times New Roman" w:cs="Times New Roman"/>
+          <w:color w:val="202124"/>
+          <w:sz w:val="36"/>
+          <w:szCs w:val="36"/>
+          <w:shd w:val="clear" w:color="auto" w:fill="FFFFFF"/>
+        </w:rPr>
+      </w:pPr>
+      <w:r>
+        <w:rPr>
+          <w:rFonts w:ascii="Times New Roman" w:hAnsi="Times New Roman" w:cs="Times New Roman"/>
+          <w:color w:val="202124"/>
+          <w:sz w:val="36"/>
+          <w:szCs w:val="36"/>
+          <w:shd w:val="clear" w:color="auto" w:fill="FFFFFF"/>
+        </w:rPr>
+        <w:t>The main reason why we use keys in lists are as follows</w:t>
+      </w:r>
+    </w:p>
+    <w:p>
+      <w:pPr>
+        <w:ind w:left="-567" w:right="-330"/>
+        <w:jc w:val="both"/>
+        <w:rPr>
+          <w:rFonts w:ascii="Times New Roman" w:hAnsi="Times New Roman" w:cs="Times New Roman"/>
+          <w:color w:val="202124"/>
+          <w:sz w:val="36"/>
+          <w:szCs w:val="36"/>
+          <w:shd w:val="clear" w:color="auto" w:fill="FFFFFF"/>
+        </w:rPr>
+      </w:pPr>
+      <w:r>
+        <w:rPr>
+          <w:rFonts w:ascii="Times New Roman" w:hAnsi="Times New Roman" w:cs="Times New Roman"/>
+          <w:color w:val="202124"/>
+          <w:sz w:val="36"/>
+          <w:szCs w:val="36"/>
+          <w:shd w:val="clear" w:color="auto" w:fill="FFFFFF"/>
+        </w:rPr>
+        <w:t>It is an identifier to find which items have changed, updated, or deleted from lists</w:t>
+      </w:r>
+      <w:r>
+        <w:rPr>
+          <w:rFonts w:ascii="Times New Roman" w:hAnsi="Times New Roman" w:cs="Times New Roman"/>
+          <w:color w:val="202124"/>
+          <w:sz w:val="36"/>
+          <w:szCs w:val="36"/>
+          <w:shd w:val="clear" w:color="auto" w:fill="FFFFFF"/>
+        </w:rPr>
+        <w:t>.</w:t>
+      </w:r>
+    </w:p>
+    <w:p>
+      <w:pPr>
+        <w:ind w:left="-567" w:right="-330"/>
+        <w:jc w:val="both"/>
+        <w:rPr>
+          <w:rFonts w:ascii="Times New Roman" w:hAnsi="Times New Roman" w:cs="Times New Roman"/>
+          <w:color w:val="202124"/>
+          <w:sz w:val="36"/>
+          <w:szCs w:val="36"/>
+          <w:shd w:val="clear" w:color="auto" w:fill="FFFFFF"/>
+        </w:rPr>
+      </w:pPr>
+      <w:r>
+        <w:rPr>
+          <w:rFonts w:ascii="Times New Roman" w:hAnsi="Times New Roman" w:cs="Times New Roman"/>
+          <w:color w:val="202124"/>
+          <w:sz w:val="36"/>
+          <w:szCs w:val="36"/>
+          <w:shd w:val="clear" w:color="auto" w:fill="FFFFFF"/>
+        </w:rPr>
+        <w:lastRenderedPageBreak/>
+        <w:t>Find out which items need to be re-rendered</w:t>
       </w:r>
     </w:p>
     <w:sectPr>

</xml_diff>

<commit_message>
What is the purpose of callback function as an argument of setState()
</commit_message>
<xml_diff>
--- a/React Interview Questions .docx
+++ b/React Interview Questions .docx
@@ -6859,19 +6859,7 @@
           <w:szCs w:val="36"/>
           <w:shd w:val="clear" w:color="auto" w:fill="FFFFFF"/>
         </w:rPr>
-        <w:t xml:space="preserve">51) </w:t>
-      </w:r>
-      <w:r>
-        <w:rPr>
-          <w:rFonts w:ascii="Times New Roman" w:hAnsi="Times New Roman" w:cs="Times New Roman"/>
-          <w:b/>
-          <w:bCs/>
-          <w:color w:val="202124"/>
-          <w:sz w:val="36"/>
-          <w:szCs w:val="36"/>
-          <w:shd w:val="clear" w:color="auto" w:fill="FFFFFF"/>
-        </w:rPr>
-        <w:t>Explain the ‘Store’ feature</w:t>
+        <w:t>51) Explain the ‘Store’ feature</w:t>
       </w:r>
       <w:r>
         <w:rPr>
@@ -6945,19 +6933,7 @@
           <w:szCs w:val="36"/>
           <w:shd w:val="clear" w:color="auto" w:fill="FFFFFF"/>
         </w:rPr>
-        <w:t xml:space="preserve">52) </w:t>
-      </w:r>
-      <w:r>
-        <w:rPr>
-          <w:rFonts w:ascii="Times New Roman" w:hAnsi="Times New Roman" w:cs="Times New Roman"/>
-          <w:b/>
-          <w:bCs/>
-          <w:color w:val="202124"/>
-          <w:sz w:val="36"/>
-          <w:szCs w:val="36"/>
-          <w:shd w:val="clear" w:color="auto" w:fill="FFFFFF"/>
-        </w:rPr>
-        <w:t>What is the Presentational segment?</w:t>
+        <w:t>52) What is the Presentational segment?</w:t>
       </w:r>
     </w:p>
     <w:p>
@@ -7020,19 +6996,7 @@
           <w:szCs w:val="36"/>
           <w:shd w:val="clear" w:color="auto" w:fill="FFFFFF"/>
         </w:rPr>
-        <w:t xml:space="preserve">53) </w:t>
-      </w:r>
-      <w:r>
-        <w:rPr>
-          <w:rFonts w:ascii="Times New Roman" w:hAnsi="Times New Roman" w:cs="Times New Roman"/>
-          <w:b/>
-          <w:bCs/>
-          <w:color w:val="202124"/>
-          <w:sz w:val="36"/>
-          <w:szCs w:val="36"/>
-          <w:shd w:val="clear" w:color="auto" w:fill="FFFFFF"/>
-        </w:rPr>
-        <w:t>Explain Props in ReactJS.</w:t>
+        <w:t>53) Explain Props in ReactJS.</w:t>
       </w:r>
     </w:p>
     <w:p>
@@ -7105,19 +7069,7 @@
           <w:szCs w:val="36"/>
           <w:shd w:val="clear" w:color="auto" w:fill="FFFFFF"/>
         </w:rPr>
-        <w:t xml:space="preserve">54) </w:t>
-      </w:r>
-      <w:r>
-        <w:rPr>
-          <w:rFonts w:ascii="Times New Roman" w:hAnsi="Times New Roman" w:cs="Times New Roman"/>
-          <w:b/>
-          <w:bCs/>
-          <w:color w:val="202124"/>
-          <w:sz w:val="36"/>
-          <w:szCs w:val="36"/>
-          <w:shd w:val="clear" w:color="auto" w:fill="FFFFFF"/>
-        </w:rPr>
-        <w:t>In Redux, what is an action?</w:t>
+        <w:t>54) In Redux, what is an action?</w:t>
       </w:r>
     </w:p>
     <w:p>
@@ -7262,19 +7214,7 @@
           <w:szCs w:val="36"/>
           <w:shd w:val="clear" w:color="auto" w:fill="FFFFFF"/>
         </w:rPr>
-        <w:t xml:space="preserve">56) </w:t>
-      </w:r>
-      <w:r>
-        <w:rPr>
-          <w:rFonts w:ascii="Times New Roman" w:hAnsi="Times New Roman" w:cs="Times New Roman"/>
-          <w:b/>
-          <w:bCs/>
-          <w:color w:val="202124"/>
-          <w:sz w:val="36"/>
-          <w:szCs w:val="36"/>
-          <w:shd w:val="clear" w:color="auto" w:fill="FFFFFF"/>
-        </w:rPr>
-        <w:t>Can you list some animation packages in React?</w:t>
+        <w:t>56) Can you list some animation packages in React?</w:t>
       </w:r>
     </w:p>
     <w:p>
@@ -7394,19 +7334,7 @@
           <w:shd w:val="clear" w:color="auto" w:fill="FFFFFF"/>
         </w:rPr>
         <w:lastRenderedPageBreak/>
-        <w:t xml:space="preserve">57) </w:t>
-      </w:r>
-      <w:r>
-        <w:rPr>
-          <w:rFonts w:ascii="Times New Roman" w:hAnsi="Times New Roman" w:cs="Times New Roman"/>
-          <w:b/>
-          <w:bCs/>
-          <w:color w:val="202124"/>
-          <w:sz w:val="36"/>
-          <w:szCs w:val="36"/>
-          <w:shd w:val="clear" w:color="auto" w:fill="FFFFFF"/>
-        </w:rPr>
-        <w:t>What is the most advised way for naming components?</w:t>
+        <w:t>57) What is the most advised way for naming components?</w:t>
       </w:r>
     </w:p>
     <w:p>
@@ -7469,19 +7397,7 @@
           <w:szCs w:val="36"/>
           <w:shd w:val="clear" w:color="auto" w:fill="FFFFFF"/>
         </w:rPr>
-        <w:t xml:space="preserve">58) </w:t>
-      </w:r>
-      <w:r>
-        <w:rPr>
-          <w:rFonts w:ascii="Times New Roman" w:hAnsi="Times New Roman" w:cs="Times New Roman"/>
-          <w:b/>
-          <w:bCs/>
-          <w:color w:val="202124"/>
-          <w:sz w:val="36"/>
-          <w:szCs w:val="36"/>
-          <w:shd w:val="clear" w:color="auto" w:fill="FFFFFF"/>
-        </w:rPr>
-        <w:t>What are pure components in ReactJS?</w:t>
+        <w:t>58) What are pure components in ReactJS?</w:t>
       </w:r>
     </w:p>
     <w:p>
@@ -7544,19 +7460,7 @@
           <w:szCs w:val="36"/>
           <w:shd w:val="clear" w:color="auto" w:fill="FFFFFF"/>
         </w:rPr>
-        <w:t xml:space="preserve">59) </w:t>
-      </w:r>
-      <w:r>
-        <w:rPr>
-          <w:rFonts w:ascii="Times New Roman" w:hAnsi="Times New Roman" w:cs="Times New Roman"/>
-          <w:b/>
-          <w:bCs/>
-          <w:color w:val="202124"/>
-          <w:sz w:val="36"/>
-          <w:szCs w:val="36"/>
-          <w:shd w:val="clear" w:color="auto" w:fill="FFFFFF"/>
-        </w:rPr>
-        <w:t>Explain children's prop.</w:t>
+        <w:t>59) Explain children's prop.</w:t>
       </w:r>
     </w:p>
     <w:p>
@@ -7619,19 +7523,7 @@
           <w:szCs w:val="36"/>
           <w:shd w:val="clear" w:color="auto" w:fill="FFFFFF"/>
         </w:rPr>
-        <w:t xml:space="preserve">60) </w:t>
-      </w:r>
-      <w:r>
-        <w:rPr>
-          <w:rFonts w:ascii="Times New Roman" w:hAnsi="Times New Roman" w:cs="Times New Roman"/>
-          <w:b/>
-          <w:bCs/>
-          <w:color w:val="202124"/>
-          <w:sz w:val="36"/>
-          <w:szCs w:val="36"/>
-          <w:shd w:val="clear" w:color="auto" w:fill="FFFFFF"/>
-        </w:rPr>
-        <w:t>What is React Fiber?</w:t>
+        <w:t>60) What is React Fiber?</w:t>
       </w:r>
     </w:p>
     <w:p>
@@ -7694,19 +7586,7 @@
           <w:szCs w:val="36"/>
           <w:shd w:val="clear" w:color="auto" w:fill="FFFFFF"/>
         </w:rPr>
-        <w:t xml:space="preserve">61) </w:t>
-      </w:r>
-      <w:r>
-        <w:rPr>
-          <w:rFonts w:ascii="Times New Roman" w:hAnsi="Times New Roman" w:cs="Times New Roman"/>
-          <w:b/>
-          <w:bCs/>
-          <w:color w:val="202124"/>
-          <w:sz w:val="36"/>
-          <w:szCs w:val="36"/>
-          <w:shd w:val="clear" w:color="auto" w:fill="FFFFFF"/>
-        </w:rPr>
-        <w:t>What can you do to spill the reducers?</w:t>
+        <w:t>61) What can you do to spill the reducers?</w:t>
       </w:r>
     </w:p>
     <w:p>
@@ -7769,19 +7649,7 @@
           <w:szCs w:val="36"/>
           <w:shd w:val="clear" w:color="auto" w:fill="FFFFFF"/>
         </w:rPr>
-        <w:t xml:space="preserve">62) </w:t>
-      </w:r>
-      <w:r>
-        <w:rPr>
-          <w:rFonts w:ascii="Times New Roman" w:hAnsi="Times New Roman" w:cs="Times New Roman"/>
-          <w:b/>
-          <w:bCs/>
-          <w:color w:val="202124"/>
-          <w:sz w:val="36"/>
-          <w:szCs w:val="36"/>
-          <w:shd w:val="clear" w:color="auto" w:fill="FFFFFF"/>
-        </w:rPr>
-        <w:t>How do you implement routing in ReactJS?</w:t>
+        <w:t>62) How do you implement routing in ReactJS?</w:t>
       </w:r>
     </w:p>
     <w:p>
@@ -7845,19 +7713,7 @@
           <w:shd w:val="clear" w:color="auto" w:fill="FFFFFF"/>
         </w:rPr>
         <w:lastRenderedPageBreak/>
-        <w:t xml:space="preserve">63) </w:t>
-      </w:r>
-      <w:r>
-        <w:rPr>
-          <w:rFonts w:ascii="Times New Roman" w:hAnsi="Times New Roman" w:cs="Times New Roman"/>
-          <w:b/>
-          <w:bCs/>
-          <w:color w:val="202124"/>
-          <w:sz w:val="36"/>
-          <w:szCs w:val="36"/>
-          <w:shd w:val="clear" w:color="auto" w:fill="FFFFFF"/>
-        </w:rPr>
-        <w:t>Can you attach a JSX element to other JSX components?</w:t>
+        <w:t>63) Can you attach a JSX element to other JSX components?</w:t>
       </w:r>
     </w:p>
     <w:p>
@@ -7922,94 +7778,31 @@
           <w:szCs w:val="36"/>
           <w:shd w:val="clear" w:color="auto" w:fill="FFFFFF"/>
         </w:rPr>
-        <w:t xml:space="preserve">64) </w:t>
-      </w:r>
-      <w:r>
-        <w:rPr>
-          <w:rFonts w:ascii="Times New Roman" w:hAnsi="Times New Roman" w:cs="Times New Roman"/>
-          <w:b/>
-          <w:bCs/>
-          <w:color w:val="202124"/>
-          <w:sz w:val="36"/>
-          <w:szCs w:val="36"/>
-          <w:shd w:val="clear" w:color="auto" w:fill="FFFFFF"/>
-        </w:rPr>
-        <w:t>What are pure components in ReactJS?</w:t>
-      </w:r>
-    </w:p>
-    <w:p>
-      <w:pPr>
-        <w:ind w:left="-567" w:right="-330"/>
-        <w:jc w:val="both"/>
-        <w:rPr>
-          <w:rFonts w:ascii="Times New Roman" w:hAnsi="Times New Roman" w:cs="Times New Roman"/>
-          <w:color w:val="202124"/>
-          <w:sz w:val="36"/>
-          <w:szCs w:val="36"/>
-          <w:shd w:val="clear" w:color="auto" w:fill="FFFFFF"/>
-        </w:rPr>
-      </w:pPr>
-      <w:r>
-        <w:rPr>
-          <w:rFonts w:ascii="Times New Roman" w:hAnsi="Times New Roman" w:cs="Times New Roman"/>
-          <w:color w:val="202124"/>
-          <w:sz w:val="36"/>
-          <w:szCs w:val="36"/>
-          <w:shd w:val="clear" w:color="auto" w:fill="FFFFFF"/>
-        </w:rPr>
-        <w:t>A React component is considered to be pure if it produces the same output when given the same set of state and props.</w:t>
-      </w:r>
-    </w:p>
-    <w:p>
-      <w:pPr>
-        <w:ind w:left="-567" w:right="-330"/>
-        <w:jc w:val="both"/>
-        <w:rPr>
-          <w:rFonts w:ascii="Times New Roman" w:hAnsi="Times New Roman" w:cs="Times New Roman"/>
-          <w:color w:val="202124"/>
-          <w:sz w:val="36"/>
-          <w:szCs w:val="36"/>
-          <w:shd w:val="clear" w:color="auto" w:fill="FFFFFF"/>
-        </w:rPr>
-      </w:pPr>
-    </w:p>
-    <w:p>
-      <w:pPr>
-        <w:ind w:left="-567" w:right="-330"/>
-        <w:jc w:val="both"/>
-        <w:rPr>
-          <w:rFonts w:ascii="Times New Roman" w:hAnsi="Times New Roman" w:cs="Times New Roman"/>
-          <w:b/>
-          <w:bCs/>
-          <w:color w:val="202124"/>
-          <w:sz w:val="36"/>
-          <w:szCs w:val="36"/>
-          <w:shd w:val="clear" w:color="auto" w:fill="FFFFFF"/>
-        </w:rPr>
-      </w:pPr>
-      <w:r>
-        <w:rPr>
-          <w:rFonts w:ascii="Times New Roman" w:hAnsi="Times New Roman" w:cs="Times New Roman"/>
-          <w:b/>
-          <w:bCs/>
-          <w:color w:val="202124"/>
-          <w:sz w:val="36"/>
-          <w:szCs w:val="36"/>
-          <w:shd w:val="clear" w:color="auto" w:fill="FFFFFF"/>
-        </w:rPr>
-        <w:t xml:space="preserve">65) </w:t>
-      </w:r>
-      <w:r>
-        <w:rPr>
-          <w:rFonts w:ascii="Times New Roman" w:hAnsi="Times New Roman" w:cs="Times New Roman"/>
-          <w:b/>
-          <w:bCs/>
-          <w:color w:val="202124"/>
-          <w:sz w:val="36"/>
-          <w:szCs w:val="36"/>
-          <w:shd w:val="clear" w:color="auto" w:fill="FFFFFF"/>
-        </w:rPr>
-        <w:t>How can you fetch data with React Hooks?</w:t>
+        <w:t>6</w:t>
+      </w:r>
+      <w:r>
+        <w:rPr>
+          <w:rFonts w:ascii="Times New Roman" w:hAnsi="Times New Roman" w:cs="Times New Roman"/>
+          <w:b/>
+          <w:bCs/>
+          <w:color w:val="202124"/>
+          <w:sz w:val="36"/>
+          <w:szCs w:val="36"/>
+          <w:shd w:val="clear" w:color="auto" w:fill="FFFFFF"/>
+        </w:rPr>
+        <w:t>4</w:t>
+      </w:r>
+      <w:r>
+        <w:rPr>
+          <w:rFonts w:ascii="Times New Roman" w:hAnsi="Times New Roman" w:cs="Times New Roman"/>
+          <w:b/>
+          <w:bCs/>
+          <w:color w:val="202124"/>
+          <w:sz w:val="36"/>
+          <w:szCs w:val="36"/>
+          <w:shd w:val="clear" w:color="auto" w:fill="FFFFFF"/>
+        </w:rPr>
+        <w:t>) How can you fetch data with React Hooks?</w:t>
       </w:r>
     </w:p>
     <w:p>
@@ -8074,19 +7867,31 @@
           <w:szCs w:val="36"/>
           <w:shd w:val="clear" w:color="auto" w:fill="FFFFFF"/>
         </w:rPr>
-        <w:t xml:space="preserve">66) </w:t>
-      </w:r>
-      <w:r>
-        <w:rPr>
-          <w:rFonts w:ascii="Times New Roman" w:hAnsi="Times New Roman" w:cs="Times New Roman"/>
-          <w:b/>
-          <w:bCs/>
-          <w:color w:val="202124"/>
-          <w:sz w:val="36"/>
-          <w:szCs w:val="36"/>
-          <w:shd w:val="clear" w:color="auto" w:fill="FFFFFF"/>
-        </w:rPr>
-        <w:t>What is one-way data flow in React?</w:t>
+        <w:t>6</w:t>
+      </w:r>
+      <w:r>
+        <w:rPr>
+          <w:rFonts w:ascii="Times New Roman" w:hAnsi="Times New Roman" w:cs="Times New Roman"/>
+          <w:b/>
+          <w:bCs/>
+          <w:color w:val="202124"/>
+          <w:sz w:val="36"/>
+          <w:szCs w:val="36"/>
+          <w:shd w:val="clear" w:color="auto" w:fill="FFFFFF"/>
+        </w:rPr>
+        <w:t>5</w:t>
+      </w:r>
+      <w:r>
+        <w:rPr>
+          <w:rFonts w:ascii="Times New Roman" w:hAnsi="Times New Roman" w:cs="Times New Roman"/>
+          <w:b/>
+          <w:bCs/>
+          <w:color w:val="202124"/>
+          <w:sz w:val="36"/>
+          <w:szCs w:val="36"/>
+          <w:shd w:val="clear" w:color="auto" w:fill="FFFFFF"/>
+        </w:rPr>
+        <w:t>) What is one-way data flow in React?</w:t>
       </w:r>
     </w:p>
     <w:p>
@@ -8118,129 +7923,62 @@
         <w:jc w:val="both"/>
         <w:rPr>
           <w:rFonts w:ascii="Times New Roman" w:hAnsi="Times New Roman" w:cs="Times New Roman"/>
-          <w:b/>
-          <w:bCs/>
-          <w:color w:val="202124"/>
-          <w:sz w:val="36"/>
-          <w:szCs w:val="36"/>
-          <w:shd w:val="clear" w:color="auto" w:fill="FFFFFF"/>
-        </w:rPr>
-      </w:pPr>
-    </w:p>
-    <w:p>
-      <w:pPr>
-        <w:ind w:left="-567" w:right="-330"/>
-        <w:jc w:val="both"/>
-        <w:rPr>
-          <w:rFonts w:ascii="Times New Roman" w:hAnsi="Times New Roman" w:cs="Times New Roman"/>
-          <w:b/>
-          <w:bCs/>
-          <w:color w:val="202124"/>
-          <w:sz w:val="36"/>
-          <w:szCs w:val="36"/>
-          <w:shd w:val="clear" w:color="auto" w:fill="FFFFFF"/>
-        </w:rPr>
-      </w:pPr>
-      <w:r>
-        <w:rPr>
-          <w:rFonts w:ascii="Times New Roman" w:hAnsi="Times New Roman" w:cs="Times New Roman"/>
-          <w:b/>
-          <w:bCs/>
-          <w:color w:val="202124"/>
-          <w:sz w:val="36"/>
-          <w:szCs w:val="36"/>
-          <w:shd w:val="clear" w:color="auto" w:fill="FFFFFF"/>
-        </w:rPr>
-        <w:t xml:space="preserve">67) </w:t>
-      </w:r>
-      <w:r>
-        <w:rPr>
-          <w:rFonts w:ascii="Times New Roman" w:hAnsi="Times New Roman" w:cs="Times New Roman"/>
-          <w:b/>
-          <w:bCs/>
-          <w:color w:val="202124"/>
-          <w:sz w:val="36"/>
-          <w:szCs w:val="36"/>
-          <w:shd w:val="clear" w:color="auto" w:fill="FFFFFF"/>
-        </w:rPr>
-        <w:t>What is virtual DOM?</w:t>
-      </w:r>
-    </w:p>
-    <w:p>
-      <w:pPr>
-        <w:ind w:left="-567" w:right="-330"/>
-        <w:jc w:val="both"/>
-        <w:rPr>
-          <w:rFonts w:ascii="Times New Roman" w:hAnsi="Times New Roman" w:cs="Times New Roman"/>
-          <w:color w:val="202124"/>
-          <w:sz w:val="36"/>
-          <w:szCs w:val="36"/>
-          <w:shd w:val="clear" w:color="auto" w:fill="FFFFFF"/>
-        </w:rPr>
-      </w:pPr>
-      <w:r>
-        <w:rPr>
-          <w:rFonts w:ascii="Times New Roman" w:hAnsi="Times New Roman" w:cs="Times New Roman"/>
-          <w:color w:val="202124"/>
-          <w:sz w:val="36"/>
-          <w:szCs w:val="36"/>
-          <w:shd w:val="clear" w:color="auto" w:fill="FFFFFF"/>
-        </w:rPr>
-        <w:t>DOM is the abbreviated version of the Document Object Model. The DOM shows the logical tree structure for an HTML document. There is a node at the end of each tree branch, with every tree node containing one or more objects.</w:t>
-      </w:r>
-    </w:p>
-    <w:p>
-      <w:pPr>
-        <w:ind w:left="-567" w:right="-330"/>
-        <w:jc w:val="both"/>
-        <w:rPr>
-          <w:rFonts w:ascii="Times New Roman" w:hAnsi="Times New Roman" w:cs="Times New Roman"/>
-          <w:b/>
-          <w:bCs/>
-          <w:color w:val="202124"/>
-          <w:sz w:val="36"/>
-          <w:szCs w:val="36"/>
-          <w:shd w:val="clear" w:color="auto" w:fill="FFFFFF"/>
-        </w:rPr>
-      </w:pPr>
-    </w:p>
-    <w:p>
-      <w:pPr>
-        <w:ind w:left="-567" w:right="-330"/>
-        <w:jc w:val="both"/>
-        <w:rPr>
-          <w:rFonts w:ascii="Times New Roman" w:hAnsi="Times New Roman" w:cs="Times New Roman"/>
-          <w:b/>
-          <w:bCs/>
-          <w:color w:val="202124"/>
-          <w:sz w:val="36"/>
-          <w:szCs w:val="36"/>
-          <w:shd w:val="clear" w:color="auto" w:fill="FFFFFF"/>
-        </w:rPr>
-      </w:pPr>
-      <w:r>
-        <w:rPr>
-          <w:rFonts w:ascii="Times New Roman" w:hAnsi="Times New Roman" w:cs="Times New Roman"/>
-          <w:b/>
-          <w:bCs/>
-          <w:color w:val="202124"/>
-          <w:sz w:val="36"/>
-          <w:szCs w:val="36"/>
-          <w:shd w:val="clear" w:color="auto" w:fill="FFFFFF"/>
-        </w:rPr>
-        <w:t xml:space="preserve">68) </w:t>
-      </w:r>
-      <w:r>
-        <w:rPr>
-          <w:rFonts w:ascii="Times New Roman" w:hAnsi="Times New Roman" w:cs="Times New Roman"/>
-          <w:b/>
-          <w:bCs/>
-          <w:color w:val="202124"/>
-          <w:sz w:val="36"/>
-          <w:szCs w:val="36"/>
-          <w:shd w:val="clear" w:color="auto" w:fill="FFFFFF"/>
-        </w:rPr>
-        <w:t>Why do we use keys in Lists?</w:t>
+          <w:color w:val="202124"/>
+          <w:sz w:val="36"/>
+          <w:szCs w:val="36"/>
+          <w:shd w:val="clear" w:color="auto" w:fill="FFFFFF"/>
+        </w:rPr>
+      </w:pPr>
+    </w:p>
+    <w:p>
+      <w:pPr>
+        <w:ind w:left="-567" w:right="-330"/>
+        <w:jc w:val="both"/>
+        <w:rPr>
+          <w:rFonts w:ascii="Times New Roman" w:hAnsi="Times New Roman" w:cs="Times New Roman"/>
+          <w:b/>
+          <w:bCs/>
+          <w:color w:val="202124"/>
+          <w:sz w:val="36"/>
+          <w:szCs w:val="36"/>
+          <w:shd w:val="clear" w:color="auto" w:fill="FFFFFF"/>
+        </w:rPr>
+      </w:pPr>
+      <w:r>
+        <w:rPr>
+          <w:rFonts w:ascii="Times New Roman" w:hAnsi="Times New Roman" w:cs="Times New Roman"/>
+          <w:b/>
+          <w:bCs/>
+          <w:color w:val="202124"/>
+          <w:sz w:val="36"/>
+          <w:szCs w:val="36"/>
+          <w:shd w:val="clear" w:color="auto" w:fill="FFFFFF"/>
+        </w:rPr>
+        <w:t>6</w:t>
+      </w:r>
+      <w:r>
+        <w:rPr>
+          <w:rFonts w:ascii="Times New Roman" w:hAnsi="Times New Roman" w:cs="Times New Roman"/>
+          <w:b/>
+          <w:bCs/>
+          <w:color w:val="202124"/>
+          <w:sz w:val="36"/>
+          <w:szCs w:val="36"/>
+          <w:shd w:val="clear" w:color="auto" w:fill="FFFFFF"/>
+        </w:rPr>
+        <w:t>6</w:t>
+      </w:r>
+      <w:r>
+        <w:rPr>
+          <w:rFonts w:ascii="Times New Roman" w:hAnsi="Times New Roman" w:cs="Times New Roman"/>
+          <w:b/>
+          <w:bCs/>
+          <w:color w:val="202124"/>
+          <w:sz w:val="36"/>
+          <w:szCs w:val="36"/>
+          <w:shd w:val="clear" w:color="auto" w:fill="FFFFFF"/>
+        </w:rPr>
+        <w:t>) Why do we use keys in Lists?</w:t>
       </w:r>
     </w:p>
     <w:p>
@@ -8319,47 +8057,198 @@
           <w:szCs w:val="36"/>
           <w:shd w:val="clear" w:color="auto" w:fill="FFFFFF"/>
         </w:rPr>
+        <w:t>Find out which items need to be re-rendered</w:t>
+      </w:r>
+    </w:p>
+    <w:p>
+      <w:pPr>
+        <w:ind w:left="-567" w:right="-330"/>
+        <w:jc w:val="both"/>
+        <w:rPr>
+          <w:rFonts w:ascii="Times New Roman" w:hAnsi="Times New Roman" w:cs="Times New Roman"/>
+          <w:color w:val="202124"/>
+          <w:sz w:val="36"/>
+          <w:szCs w:val="36"/>
+          <w:shd w:val="clear" w:color="auto" w:fill="FFFFFF"/>
+        </w:rPr>
+      </w:pPr>
+    </w:p>
+    <w:p>
+      <w:pPr>
+        <w:ind w:left="-567" w:right="-330"/>
+        <w:jc w:val="both"/>
+        <w:rPr>
+          <w:rFonts w:ascii="Times New Roman" w:hAnsi="Times New Roman" w:cs="Times New Roman"/>
+          <w:b/>
+          <w:bCs/>
+          <w:color w:val="202124"/>
+          <w:sz w:val="36"/>
+          <w:szCs w:val="36"/>
+          <w:shd w:val="clear" w:color="auto" w:fill="FFFFFF"/>
+        </w:rPr>
+      </w:pPr>
+      <w:r>
+        <w:rPr>
+          <w:rFonts w:ascii="Times New Roman" w:hAnsi="Times New Roman" w:cs="Times New Roman"/>
+          <w:b/>
+          <w:bCs/>
+          <w:color w:val="202124"/>
+          <w:sz w:val="36"/>
+          <w:szCs w:val="36"/>
+          <w:shd w:val="clear" w:color="auto" w:fill="FFFFFF"/>
+        </w:rPr>
+        <w:t>6</w:t>
+      </w:r>
+      <w:r>
+        <w:rPr>
+          <w:rFonts w:ascii="Times New Roman" w:hAnsi="Times New Roman" w:cs="Times New Roman"/>
+          <w:b/>
+          <w:bCs/>
+          <w:color w:val="202124"/>
+          <w:sz w:val="36"/>
+          <w:szCs w:val="36"/>
+          <w:shd w:val="clear" w:color="auto" w:fill="FFFFFF"/>
+        </w:rPr>
+        <w:t>7</w:t>
+      </w:r>
+      <w:r>
+        <w:rPr>
+          <w:rFonts w:ascii="Times New Roman" w:hAnsi="Times New Roman" w:cs="Times New Roman"/>
+          <w:b/>
+          <w:bCs/>
+          <w:color w:val="202124"/>
+          <w:sz w:val="36"/>
+          <w:szCs w:val="36"/>
+          <w:shd w:val="clear" w:color="auto" w:fill="FFFFFF"/>
+        </w:rPr>
+        <w:t>) Explain React forms?</w:t>
+      </w:r>
+    </w:p>
+    <w:p>
+      <w:pPr>
+        <w:ind w:left="-567" w:right="-330"/>
+        <w:jc w:val="both"/>
+        <w:rPr>
+          <w:rFonts w:ascii="Times New Roman" w:hAnsi="Times New Roman" w:cs="Times New Roman"/>
+          <w:color w:val="202124"/>
+          <w:sz w:val="36"/>
+          <w:szCs w:val="36"/>
+          <w:shd w:val="clear" w:color="auto" w:fill="FFFFFF"/>
+        </w:rPr>
+      </w:pPr>
+      <w:r>
+        <w:rPr>
+          <w:rFonts w:ascii="Times New Roman" w:hAnsi="Times New Roman" w:cs="Times New Roman"/>
+          <w:color w:val="202124"/>
+          <w:sz w:val="36"/>
+          <w:szCs w:val="36"/>
+          <w:shd w:val="clear" w:color="auto" w:fill="FFFFFF"/>
+        </w:rPr>
+        <w:t>React forms allow users to interact with web applications. They help users to enter the information when required. They contain buttons, text fields, checkboxes, etc.</w:t>
+      </w:r>
+    </w:p>
+    <w:p>
+      <w:pPr>
+        <w:ind w:left="-567" w:right="-330"/>
+        <w:jc w:val="both"/>
+        <w:rPr>
+          <w:rFonts w:ascii="Times New Roman" w:hAnsi="Times New Roman" w:cs="Times New Roman"/>
+          <w:b/>
+          <w:bCs/>
+          <w:color w:val="202124"/>
+          <w:sz w:val="36"/>
+          <w:szCs w:val="36"/>
+          <w:shd w:val="clear" w:color="auto" w:fill="FFFFFF"/>
+        </w:rPr>
+      </w:pPr>
+    </w:p>
+    <w:p>
+      <w:pPr>
+        <w:ind w:left="-567" w:right="-330"/>
+        <w:jc w:val="both"/>
+        <w:rPr>
+          <w:rFonts w:ascii="Times New Roman" w:hAnsi="Times New Roman" w:cs="Times New Roman"/>
+          <w:b/>
+          <w:bCs/>
+          <w:color w:val="202124"/>
+          <w:sz w:val="36"/>
+          <w:szCs w:val="36"/>
+          <w:shd w:val="clear" w:color="auto" w:fill="FFFFFF"/>
+        </w:rPr>
+      </w:pPr>
+      <w:r>
+        <w:rPr>
+          <w:rFonts w:ascii="Times New Roman" w:hAnsi="Times New Roman" w:cs="Times New Roman"/>
+          <w:b/>
+          <w:bCs/>
+          <w:color w:val="202124"/>
+          <w:sz w:val="36"/>
+          <w:szCs w:val="36"/>
+          <w:shd w:val="clear" w:color="auto" w:fill="FFFFFF"/>
+        </w:rPr>
+        <w:t>68</w:t>
+      </w:r>
+      <w:r>
+        <w:rPr>
+          <w:rFonts w:ascii="Times New Roman" w:hAnsi="Times New Roman" w:cs="Times New Roman"/>
+          <w:b/>
+          <w:bCs/>
+          <w:color w:val="202124"/>
+          <w:sz w:val="36"/>
+          <w:szCs w:val="36"/>
+          <w:shd w:val="clear" w:color="auto" w:fill="FFFFFF"/>
+        </w:rPr>
+        <w:t>) What methods are invoked during error handling?</w:t>
+      </w:r>
+    </w:p>
+    <w:p>
+      <w:pPr>
+        <w:ind w:left="-567" w:right="-330"/>
+        <w:jc w:val="both"/>
+        <w:rPr>
+          <w:rFonts w:ascii="Times New Roman" w:hAnsi="Times New Roman" w:cs="Times New Roman"/>
+          <w:color w:val="202124"/>
+          <w:sz w:val="36"/>
+          <w:szCs w:val="36"/>
+          <w:shd w:val="clear" w:color="auto" w:fill="FFFFFF"/>
+        </w:rPr>
+      </w:pPr>
+      <w:r>
+        <w:rPr>
+          <w:rFonts w:ascii="Times New Roman" w:hAnsi="Times New Roman" w:cs="Times New Roman"/>
+          <w:color w:val="202124"/>
+          <w:sz w:val="36"/>
+          <w:szCs w:val="36"/>
+          <w:shd w:val="clear" w:color="auto" w:fill="FFFFFF"/>
+        </w:rPr>
+        <w:t>componentDidCatch()</w:t>
+      </w:r>
+    </w:p>
+    <w:p>
+      <w:pPr>
+        <w:ind w:left="-567" w:right="-330"/>
+        <w:jc w:val="both"/>
+        <w:rPr>
+          <w:rFonts w:ascii="Times New Roman" w:hAnsi="Times New Roman" w:cs="Times New Roman"/>
+          <w:b/>
+          <w:bCs/>
+          <w:color w:val="202124"/>
+          <w:sz w:val="36"/>
+          <w:szCs w:val="36"/>
+          <w:shd w:val="clear" w:color="auto" w:fill="FFFFFF"/>
+        </w:rPr>
+      </w:pPr>
+      <w:r>
+        <w:rPr>
+          <w:rFonts w:ascii="Times New Roman" w:hAnsi="Times New Roman" w:cs="Times New Roman"/>
+          <w:b/>
+          <w:bCs/>
+          <w:color w:val="202124"/>
+          <w:sz w:val="36"/>
+          <w:szCs w:val="36"/>
+          <w:shd w:val="clear" w:color="auto" w:fill="FFFFFF"/>
+        </w:rPr>
         <w:lastRenderedPageBreak/>
-        <w:t>Find out which items need to be re-rendered</w:t>
-      </w:r>
-    </w:p>
-    <w:p>
-      <w:pPr>
-        <w:ind w:left="-567" w:right="-330"/>
-        <w:jc w:val="both"/>
-        <w:rPr>
-          <w:rFonts w:ascii="Times New Roman" w:hAnsi="Times New Roman" w:cs="Times New Roman"/>
-          <w:color w:val="202124"/>
-          <w:sz w:val="36"/>
-          <w:szCs w:val="36"/>
-          <w:shd w:val="clear" w:color="auto" w:fill="FFFFFF"/>
-        </w:rPr>
-      </w:pPr>
-    </w:p>
-    <w:p>
-      <w:pPr>
-        <w:ind w:left="-567" w:right="-330"/>
-        <w:jc w:val="both"/>
-        <w:rPr>
-          <w:rFonts w:ascii="Times New Roman" w:hAnsi="Times New Roman" w:cs="Times New Roman"/>
-          <w:b/>
-          <w:bCs/>
-          <w:color w:val="202124"/>
-          <w:sz w:val="36"/>
-          <w:szCs w:val="36"/>
-          <w:shd w:val="clear" w:color="auto" w:fill="FFFFFF"/>
-        </w:rPr>
-      </w:pPr>
-      <w:r>
-        <w:rPr>
-          <w:rFonts w:ascii="Times New Roman" w:hAnsi="Times New Roman" w:cs="Times New Roman"/>
-          <w:b/>
-          <w:bCs/>
-          <w:color w:val="202124"/>
-          <w:sz w:val="36"/>
-          <w:szCs w:val="36"/>
-          <w:shd w:val="clear" w:color="auto" w:fill="FFFFFF"/>
-        </w:rPr>
         <w:t xml:space="preserve">69) </w:t>
       </w:r>
       <w:r>
@@ -8372,107 +8261,30 @@
           <w:szCs w:val="36"/>
           <w:shd w:val="clear" w:color="auto" w:fill="FFFFFF"/>
         </w:rPr>
-        <w:t>Explain React forms?</w:t>
-      </w:r>
-    </w:p>
-    <w:p>
-      <w:pPr>
-        <w:ind w:left="-567" w:right="-330"/>
-        <w:jc w:val="both"/>
-        <w:rPr>
-          <w:rFonts w:ascii="Times New Roman" w:hAnsi="Times New Roman" w:cs="Times New Roman"/>
-          <w:color w:val="202124"/>
-          <w:sz w:val="36"/>
-          <w:szCs w:val="36"/>
-          <w:shd w:val="clear" w:color="auto" w:fill="FFFFFF"/>
-        </w:rPr>
-      </w:pPr>
-      <w:r>
-        <w:rPr>
-          <w:rFonts w:ascii="Times New Roman" w:hAnsi="Times New Roman" w:cs="Times New Roman"/>
-          <w:color w:val="202124"/>
-          <w:sz w:val="36"/>
-          <w:szCs w:val="36"/>
-          <w:shd w:val="clear" w:color="auto" w:fill="FFFFFF"/>
-        </w:rPr>
-        <w:t>React forms allow users to interact with web applications. They help users to enter the information when required. They contain buttons, text fields, checkboxes, etc.</w:t>
-      </w:r>
-    </w:p>
-    <w:p>
-      <w:pPr>
-        <w:ind w:left="-567" w:right="-330"/>
-        <w:jc w:val="both"/>
-        <w:rPr>
-          <w:rFonts w:ascii="Times New Roman" w:hAnsi="Times New Roman" w:cs="Times New Roman"/>
-          <w:b/>
-          <w:bCs/>
-          <w:color w:val="202124"/>
-          <w:sz w:val="36"/>
-          <w:szCs w:val="36"/>
-          <w:shd w:val="clear" w:color="auto" w:fill="FFFFFF"/>
-        </w:rPr>
-      </w:pPr>
-    </w:p>
-    <w:p>
-      <w:pPr>
-        <w:ind w:left="-567" w:right="-330"/>
-        <w:jc w:val="both"/>
-        <w:rPr>
-          <w:rFonts w:ascii="Times New Roman" w:hAnsi="Times New Roman" w:cs="Times New Roman"/>
-          <w:b/>
-          <w:bCs/>
-          <w:color w:val="202124"/>
-          <w:sz w:val="36"/>
-          <w:szCs w:val="36"/>
-          <w:shd w:val="clear" w:color="auto" w:fill="FFFFFF"/>
-        </w:rPr>
-      </w:pPr>
-      <w:r>
-        <w:rPr>
-          <w:rFonts w:ascii="Times New Roman" w:hAnsi="Times New Roman" w:cs="Times New Roman"/>
-          <w:b/>
-          <w:bCs/>
-          <w:color w:val="202124"/>
-          <w:sz w:val="36"/>
-          <w:szCs w:val="36"/>
-          <w:shd w:val="clear" w:color="auto" w:fill="FFFFFF"/>
-        </w:rPr>
-        <w:t xml:space="preserve">70) </w:t>
-      </w:r>
-      <w:r>
-        <w:rPr>
-          <w:rFonts w:ascii="Times New Roman" w:hAnsi="Times New Roman" w:cs="Times New Roman"/>
-          <w:b/>
-          <w:bCs/>
-          <w:color w:val="202124"/>
-          <w:sz w:val="36"/>
-          <w:szCs w:val="36"/>
-          <w:shd w:val="clear" w:color="auto" w:fill="FFFFFF"/>
-        </w:rPr>
-        <w:t>What methods are invoked during error handling?</w:t>
-      </w:r>
-    </w:p>
-    <w:p>
-      <w:pPr>
-        <w:ind w:left="-567" w:right="-330"/>
-        <w:jc w:val="both"/>
-        <w:rPr>
-          <w:rFonts w:ascii="Times New Roman" w:hAnsi="Times New Roman" w:cs="Times New Roman"/>
-          <w:color w:val="202124"/>
-          <w:sz w:val="36"/>
-          <w:szCs w:val="36"/>
-          <w:shd w:val="clear" w:color="auto" w:fill="FFFFFF"/>
-        </w:rPr>
-      </w:pPr>
-      <w:r>
-        <w:rPr>
-          <w:rFonts w:ascii="Times New Roman" w:hAnsi="Times New Roman" w:cs="Times New Roman"/>
-          <w:color w:val="202124"/>
-          <w:sz w:val="36"/>
-          <w:szCs w:val="36"/>
-          <w:shd w:val="clear" w:color="auto" w:fill="FFFFFF"/>
-        </w:rPr>
-        <w:t>componentDidCatch()</w:t>
+        <w:t>What is the purpose of callback function as an argument of setState()?</w:t>
+      </w:r>
+    </w:p>
+    <w:p>
+      <w:pPr>
+        <w:ind w:left="-567" w:right="-330"/>
+        <w:jc w:val="both"/>
+        <w:rPr>
+          <w:rFonts w:ascii="Times New Roman" w:hAnsi="Times New Roman" w:cs="Times New Roman"/>
+          <w:color w:val="202124"/>
+          <w:sz w:val="36"/>
+          <w:szCs w:val="36"/>
+          <w:shd w:val="clear" w:color="auto" w:fill="FFFFFF"/>
+        </w:rPr>
+      </w:pPr>
+      <w:r>
+        <w:rPr>
+          <w:rFonts w:ascii="Times New Roman" w:hAnsi="Times New Roman" w:cs="Times New Roman"/>
+          <w:color w:val="202124"/>
+          <w:sz w:val="36"/>
+          <w:szCs w:val="36"/>
+          <w:shd w:val="clear" w:color="auto" w:fill="FFFFFF"/>
+        </w:rPr>
+        <w:t>The callback function is invoked when setState finished and the component gets rendered. Since setState() is asynchronous the callback function is used for any post action.</w:t>
       </w:r>
     </w:p>
     <w:sectPr>

</xml_diff>

<commit_message>
How to pass a parameter to an event handler or callback
</commit_message>
<xml_diff>
--- a/React Interview Questions .docx
+++ b/React Interview Questions .docx
@@ -8285,6 +8285,150 @@
           <w:shd w:val="clear" w:color="auto" w:fill="FFFFFF"/>
         </w:rPr>
         <w:t>The callback function is invoked when setState finished and the component gets rendered. Since setState() is asynchronous the callback function is used for any post action.</w:t>
+      </w:r>
+    </w:p>
+    <w:p>
+      <w:pPr>
+        <w:ind w:left="-567" w:right="-330"/>
+        <w:jc w:val="both"/>
+        <w:rPr>
+          <w:rFonts w:ascii="Times New Roman" w:hAnsi="Times New Roman" w:cs="Times New Roman"/>
+          <w:color w:val="202124"/>
+          <w:sz w:val="36"/>
+          <w:szCs w:val="36"/>
+          <w:shd w:val="clear" w:color="auto" w:fill="FFFFFF"/>
+        </w:rPr>
+      </w:pPr>
+    </w:p>
+    <w:p>
+      <w:pPr>
+        <w:ind w:left="-567" w:right="-330"/>
+        <w:jc w:val="both"/>
+        <w:rPr>
+          <w:rFonts w:ascii="Times New Roman" w:hAnsi="Times New Roman" w:cs="Times New Roman"/>
+          <w:b/>
+          <w:bCs/>
+          <w:color w:val="202124"/>
+          <w:sz w:val="36"/>
+          <w:szCs w:val="36"/>
+          <w:shd w:val="clear" w:color="auto" w:fill="FFFFFF"/>
+        </w:rPr>
+      </w:pPr>
+      <w:r>
+        <w:rPr>
+          <w:rFonts w:ascii="Times New Roman" w:hAnsi="Times New Roman" w:cs="Times New Roman"/>
+          <w:b/>
+          <w:bCs/>
+          <w:color w:val="202124"/>
+          <w:sz w:val="36"/>
+          <w:szCs w:val="36"/>
+          <w:shd w:val="clear" w:color="auto" w:fill="FFFFFF"/>
+        </w:rPr>
+        <w:t xml:space="preserve">70) </w:t>
+      </w:r>
+      <w:r>
+        <w:rPr>
+          <w:rFonts w:ascii="Times New Roman" w:hAnsi="Times New Roman" w:cs="Times New Roman"/>
+          <w:b/>
+          <w:bCs/>
+          <w:color w:val="202124"/>
+          <w:sz w:val="36"/>
+          <w:szCs w:val="36"/>
+          <w:shd w:val="clear" w:color="auto" w:fill="FFFFFF"/>
+        </w:rPr>
+        <w:t>How to pass a parameter to an event handler or callback?</w:t>
+      </w:r>
+    </w:p>
+    <w:p>
+      <w:pPr>
+        <w:ind w:left="-567" w:right="-330"/>
+        <w:jc w:val="both"/>
+        <w:rPr>
+          <w:rFonts w:ascii="Times New Roman" w:hAnsi="Times New Roman" w:cs="Times New Roman"/>
+          <w:color w:val="202124"/>
+          <w:sz w:val="36"/>
+          <w:szCs w:val="36"/>
+          <w:shd w:val="clear" w:color="auto" w:fill="FFFFFF"/>
+        </w:rPr>
+      </w:pPr>
+      <w:r>
+        <w:rPr>
+          <w:rFonts w:ascii="Times New Roman" w:hAnsi="Times New Roman" w:cs="Times New Roman"/>
+          <w:color w:val="202124"/>
+          <w:sz w:val="36"/>
+          <w:szCs w:val="36"/>
+          <w:shd w:val="clear" w:color="auto" w:fill="FFFFFF"/>
+        </w:rPr>
+        <w:t>You can use an arrow function to wrap around an event handler and pass parameters:</w:t>
+      </w:r>
+    </w:p>
+    <w:p>
+      <w:pPr>
+        <w:ind w:left="-567" w:right="-330"/>
+        <w:jc w:val="both"/>
+        <w:rPr>
+          <w:rFonts w:ascii="Times New Roman" w:hAnsi="Times New Roman" w:cs="Times New Roman"/>
+          <w:color w:val="202124"/>
+          <w:sz w:val="36"/>
+          <w:szCs w:val="36"/>
+          <w:shd w:val="clear" w:color="auto" w:fill="FFFFFF"/>
+        </w:rPr>
+      </w:pPr>
+      <w:r>
+        <w:rPr>
+          <w:rFonts w:ascii="Times New Roman" w:hAnsi="Times New Roman" w:cs="Times New Roman"/>
+          <w:color w:val="202124"/>
+          <w:sz w:val="36"/>
+          <w:szCs w:val="36"/>
+          <w:shd w:val="clear" w:color="auto" w:fill="FFFFFF"/>
+        </w:rPr>
+        <w:t>&lt;button onClick={() =&gt; this.handleClick(id)} /&gt;</w:t>
+      </w:r>
+    </w:p>
+    <w:p>
+      <w:pPr>
+        <w:ind w:left="-567" w:right="-330"/>
+        <w:jc w:val="both"/>
+        <w:rPr>
+          <w:rFonts w:ascii="Times New Roman" w:hAnsi="Times New Roman" w:cs="Times New Roman"/>
+          <w:color w:val="202124"/>
+          <w:sz w:val="36"/>
+          <w:szCs w:val="36"/>
+          <w:shd w:val="clear" w:color="auto" w:fill="FFFFFF"/>
+        </w:rPr>
+      </w:pPr>
+      <w:r>
+        <w:rPr>
+          <w:rFonts w:ascii="Times New Roman" w:hAnsi="Times New Roman" w:cs="Times New Roman"/>
+          <w:color w:val="202124"/>
+          <w:sz w:val="36"/>
+          <w:szCs w:val="36"/>
+          <w:shd w:val="clear" w:color="auto" w:fill="FFFFFF"/>
+        </w:rPr>
+        <w:t>This is an equivalent to calling .bind:</w:t>
+      </w:r>
+    </w:p>
+    <w:p>
+      <w:pPr>
+        <w:ind w:left="-567" w:right="-330"/>
+        <w:jc w:val="both"/>
+        <w:rPr>
+          <w:rFonts w:ascii="Times New Roman" w:hAnsi="Times New Roman" w:cs="Times New Roman"/>
+          <w:color w:val="202124"/>
+          <w:sz w:val="36"/>
+          <w:szCs w:val="36"/>
+          <w:shd w:val="clear" w:color="auto" w:fill="FFFFFF"/>
+        </w:rPr>
+      </w:pPr>
+      <w:r>
+        <w:rPr>
+          <w:rFonts w:ascii="Times New Roman" w:hAnsi="Times New Roman" w:cs="Times New Roman"/>
+          <w:color w:val="202124"/>
+          <w:sz w:val="36"/>
+          <w:szCs w:val="36"/>
+          <w:shd w:val="clear" w:color="auto" w:fill="FFFFFF"/>
+        </w:rPr>
+        <w:t>&lt;button onClick={this.handleClick.bind(this, id)} /&gt;</w:t>
       </w:r>
     </w:p>
     <w:sectPr>

</xml_diff>

<commit_message>
What are inline conditional expressions
</commit_message>
<xml_diff>
--- a/React Interview Questions .docx
+++ b/React Interview Questions .docx
@@ -8429,6 +8429,81 @@
           <w:shd w:val="clear" w:color="auto" w:fill="FFFFFF"/>
         </w:rPr>
         <w:t>&lt;button onClick={this.handleClick.bind(this, id)} /&gt;</w:t>
+      </w:r>
+    </w:p>
+    <w:p>
+      <w:pPr>
+        <w:ind w:left="-567" w:right="-330"/>
+        <w:jc w:val="both"/>
+        <w:rPr>
+          <w:rFonts w:ascii="Times New Roman" w:hAnsi="Times New Roman" w:cs="Times New Roman"/>
+          <w:color w:val="202124"/>
+          <w:sz w:val="36"/>
+          <w:szCs w:val="36"/>
+          <w:shd w:val="clear" w:color="auto" w:fill="FFFFFF"/>
+        </w:rPr>
+      </w:pPr>
+    </w:p>
+    <w:p>
+      <w:pPr>
+        <w:ind w:left="-567" w:right="-330"/>
+        <w:jc w:val="both"/>
+        <w:rPr>
+          <w:rFonts w:ascii="Times New Roman" w:hAnsi="Times New Roman" w:cs="Times New Roman"/>
+          <w:b/>
+          <w:bCs/>
+          <w:color w:val="202124"/>
+          <w:sz w:val="36"/>
+          <w:szCs w:val="36"/>
+          <w:shd w:val="clear" w:color="auto" w:fill="FFFFFF"/>
+        </w:rPr>
+      </w:pPr>
+      <w:r>
+        <w:rPr>
+          <w:rFonts w:ascii="Times New Roman" w:hAnsi="Times New Roman" w:cs="Times New Roman"/>
+          <w:b/>
+          <w:bCs/>
+          <w:color w:val="202124"/>
+          <w:sz w:val="36"/>
+          <w:szCs w:val="36"/>
+          <w:shd w:val="clear" w:color="auto" w:fill="FFFFFF"/>
+        </w:rPr>
+        <w:t xml:space="preserve">72) </w:t>
+      </w:r>
+      <w:r>
+        <w:rPr>
+          <w:rFonts w:ascii="Times New Roman" w:hAnsi="Times New Roman" w:cs="Times New Roman"/>
+          <w:b/>
+          <w:bCs/>
+          <w:color w:val="202124"/>
+          <w:sz w:val="36"/>
+          <w:szCs w:val="36"/>
+          <w:shd w:val="clear" w:color="auto" w:fill="FFFFFF"/>
+        </w:rPr>
+        <w:t>What are inline conditional expressions?</w:t>
+      </w:r>
+    </w:p>
+    <w:p>
+      <w:pPr>
+        <w:ind w:left="-567" w:right="-330"/>
+        <w:jc w:val="both"/>
+        <w:rPr>
+          <w:rFonts w:ascii="Times New Roman" w:hAnsi="Times New Roman" w:cs="Times New Roman"/>
+          <w:color w:val="202124"/>
+          <w:sz w:val="36"/>
+          <w:szCs w:val="36"/>
+          <w:shd w:val="clear" w:color="auto" w:fill="FFFFFF"/>
+        </w:rPr>
+      </w:pPr>
+      <w:r>
+        <w:rPr>
+          <w:rFonts w:ascii="Times New Roman" w:hAnsi="Times New Roman" w:cs="Times New Roman"/>
+          <w:color w:val="202124"/>
+          <w:sz w:val="36"/>
+          <w:szCs w:val="36"/>
+          <w:shd w:val="clear" w:color="auto" w:fill="FFFFFF"/>
+        </w:rPr>
+        <w:t>You can use either if statements or ternary expressions which are available from JS to conditionally render expressions. Apart from these approaches, you can also embed any expressions in JSX by wrapping them in curly braces and then followed by JS logical operator &amp;&amp;.</w:t>
       </w:r>
     </w:p>
     <w:sectPr>

</xml_diff>

<commit_message>
What are controlled components
</commit_message>
<xml_diff>
--- a/React Interview Questions .docx
+++ b/React Interview Questions .docx
@@ -8504,6 +8504,475 @@
           <w:shd w:val="clear" w:color="auto" w:fill="FFFFFF"/>
         </w:rPr>
         <w:t>You can use either if statements or ternary expressions which are available from JS to conditionally render expressions. Apart from these approaches, you can also embed any expressions in JSX by wrapping them in curly braces and then followed by JS logical operator &amp;&amp;.</w:t>
+      </w:r>
+    </w:p>
+    <w:p>
+      <w:pPr>
+        <w:ind w:left="-567" w:right="-330"/>
+        <w:jc w:val="both"/>
+        <w:rPr>
+          <w:rFonts w:ascii="Times New Roman" w:hAnsi="Times New Roman" w:cs="Times New Roman"/>
+          <w:color w:val="202124"/>
+          <w:sz w:val="36"/>
+          <w:szCs w:val="36"/>
+          <w:shd w:val="clear" w:color="auto" w:fill="FFFFFF"/>
+        </w:rPr>
+      </w:pPr>
+      <w:r>
+        <w:rPr>
+          <w:rFonts w:ascii="Times New Roman" w:hAnsi="Times New Roman" w:cs="Times New Roman"/>
+          <w:color w:val="202124"/>
+          <w:sz w:val="36"/>
+          <w:szCs w:val="36"/>
+          <w:shd w:val="clear" w:color="auto" w:fill="FFFFFF"/>
+        </w:rPr>
+        <w:t>&lt;h1&gt;Hello!&lt;/h1&gt;</w:t>
+      </w:r>
+    </w:p>
+    <w:p>
+      <w:pPr>
+        <w:ind w:left="-567" w:right="-330"/>
+        <w:jc w:val="both"/>
+        <w:rPr>
+          <w:rFonts w:ascii="Times New Roman" w:hAnsi="Times New Roman" w:cs="Times New Roman"/>
+          <w:color w:val="202124"/>
+          <w:sz w:val="36"/>
+          <w:szCs w:val="36"/>
+          <w:shd w:val="clear" w:color="auto" w:fill="FFFFFF"/>
+        </w:rPr>
+      </w:pPr>
+      <w:r>
+        <w:rPr>
+          <w:rFonts w:ascii="Times New Roman" w:hAnsi="Times New Roman" w:cs="Times New Roman"/>
+          <w:color w:val="202124"/>
+          <w:sz w:val="36"/>
+          <w:szCs w:val="36"/>
+          <w:shd w:val="clear" w:color="auto" w:fill="FFFFFF"/>
+        </w:rPr>
+        <w:t>d{</w:t>
+      </w:r>
+    </w:p>
+    <w:p>
+      <w:pPr>
+        <w:ind w:left="-567" w:right="-330"/>
+        <w:jc w:val="both"/>
+        <w:rPr>
+          <w:rFonts w:ascii="Times New Roman" w:hAnsi="Times New Roman" w:cs="Times New Roman"/>
+          <w:color w:val="202124"/>
+          <w:sz w:val="36"/>
+          <w:szCs w:val="36"/>
+          <w:shd w:val="clear" w:color="auto" w:fill="FFFFFF"/>
+        </w:rPr>
+      </w:pPr>
+      <w:r>
+        <w:rPr>
+          <w:rFonts w:ascii="Times New Roman" w:hAnsi="Times New Roman" w:cs="Times New Roman"/>
+          <w:color w:val="202124"/>
+          <w:sz w:val="36"/>
+          <w:szCs w:val="36"/>
+          <w:shd w:val="clear" w:color="auto" w:fill="FFFFFF"/>
+        </w:rPr>
+        <w:tab/>
+        <w:t>messages.length &gt; 0 &amp;&amp; !isLogin?</w:t>
+      </w:r>
+    </w:p>
+    <w:p>
+      <w:pPr>
+        <w:ind w:left="-567" w:right="-330"/>
+        <w:jc w:val="both"/>
+        <w:rPr>
+          <w:rFonts w:ascii="Times New Roman" w:hAnsi="Times New Roman" w:cs="Times New Roman"/>
+          <w:color w:val="202124"/>
+          <w:sz w:val="36"/>
+          <w:szCs w:val="36"/>
+          <w:shd w:val="clear" w:color="auto" w:fill="FFFFFF"/>
+        </w:rPr>
+      </w:pPr>
+      <w:r>
+        <w:rPr>
+          <w:rFonts w:ascii="Times New Roman" w:hAnsi="Times New Roman" w:cs="Times New Roman"/>
+          <w:color w:val="202124"/>
+          <w:sz w:val="36"/>
+          <w:szCs w:val="36"/>
+          <w:shd w:val="clear" w:color="auto" w:fill="FFFFFF"/>
+        </w:rPr>
+        <w:tab/>
+      </w:r>
+      <w:r>
+        <w:rPr>
+          <w:rFonts w:ascii="Times New Roman" w:hAnsi="Times New Roman" w:cs="Times New Roman"/>
+          <w:color w:val="202124"/>
+          <w:sz w:val="36"/>
+          <w:szCs w:val="36"/>
+          <w:shd w:val="clear" w:color="auto" w:fill="FFFFFF"/>
+        </w:rPr>
+        <w:tab/>
+        <w:t xml:space="preserve"> &lt;h2&gt;</w:t>
+      </w:r>
+    </w:p>
+    <w:p>
+      <w:pPr>
+        <w:ind w:left="-567" w:right="-330"/>
+        <w:jc w:val="both"/>
+        <w:rPr>
+          <w:rFonts w:ascii="Times New Roman" w:hAnsi="Times New Roman" w:cs="Times New Roman"/>
+          <w:color w:val="202124"/>
+          <w:sz w:val="36"/>
+          <w:szCs w:val="36"/>
+          <w:shd w:val="clear" w:color="auto" w:fill="FFFFFF"/>
+        </w:rPr>
+      </w:pPr>
+      <w:r>
+        <w:rPr>
+          <w:rFonts w:ascii="Times New Roman" w:hAnsi="Times New Roman" w:cs="Times New Roman"/>
+          <w:color w:val="202124"/>
+          <w:sz w:val="36"/>
+          <w:szCs w:val="36"/>
+          <w:shd w:val="clear" w:color="auto" w:fill="FFFFFF"/>
+        </w:rPr>
+        <w:tab/>
+      </w:r>
+      <w:r>
+        <w:rPr>
+          <w:rFonts w:ascii="Times New Roman" w:hAnsi="Times New Roman" w:cs="Times New Roman"/>
+          <w:color w:val="202124"/>
+          <w:sz w:val="36"/>
+          <w:szCs w:val="36"/>
+          <w:shd w:val="clear" w:color="auto" w:fill="FFFFFF"/>
+        </w:rPr>
+        <w:tab/>
+      </w:r>
+      <w:r>
+        <w:rPr>
+          <w:rFonts w:ascii="Times New Roman" w:hAnsi="Times New Roman" w:cs="Times New Roman"/>
+          <w:color w:val="202124"/>
+          <w:sz w:val="36"/>
+          <w:szCs w:val="36"/>
+          <w:shd w:val="clear" w:color="auto" w:fill="FFFFFF"/>
+        </w:rPr>
+        <w:tab/>
+        <w:t>You have {messages.length} unread messages.</w:t>
+      </w:r>
+    </w:p>
+    <w:p>
+      <w:pPr>
+        <w:ind w:left="-567" w:right="-330"/>
+        <w:jc w:val="both"/>
+        <w:rPr>
+          <w:rFonts w:ascii="Times New Roman" w:hAnsi="Times New Roman" w:cs="Times New Roman"/>
+          <w:color w:val="202124"/>
+          <w:sz w:val="36"/>
+          <w:szCs w:val="36"/>
+          <w:shd w:val="clear" w:color="auto" w:fill="FFFFFF"/>
+        </w:rPr>
+      </w:pPr>
+      <w:r>
+        <w:rPr>
+          <w:rFonts w:ascii="Times New Roman" w:hAnsi="Times New Roman" w:cs="Times New Roman"/>
+          <w:color w:val="202124"/>
+          <w:sz w:val="36"/>
+          <w:szCs w:val="36"/>
+          <w:shd w:val="clear" w:color="auto" w:fill="FFFFFF"/>
+        </w:rPr>
+        <w:tab/>
+      </w:r>
+      <w:r>
+        <w:rPr>
+          <w:rFonts w:ascii="Times New Roman" w:hAnsi="Times New Roman" w:cs="Times New Roman"/>
+          <w:color w:val="202124"/>
+          <w:sz w:val="36"/>
+          <w:szCs w:val="36"/>
+          <w:shd w:val="clear" w:color="auto" w:fill="FFFFFF"/>
+        </w:rPr>
+        <w:tab/>
+        <w:t>&lt;/h2&gt;</w:t>
+      </w:r>
+    </w:p>
+    <w:p>
+      <w:pPr>
+        <w:ind w:left="-567" w:right="-330"/>
+        <w:jc w:val="both"/>
+        <w:rPr>
+          <w:rFonts w:ascii="Times New Roman" w:hAnsi="Times New Roman" w:cs="Times New Roman"/>
+          <w:color w:val="202124"/>
+          <w:sz w:val="36"/>
+          <w:szCs w:val="36"/>
+          <w:shd w:val="clear" w:color="auto" w:fill="FFFFFF"/>
+        </w:rPr>
+      </w:pPr>
+      <w:r>
+        <w:rPr>
+          <w:rFonts w:ascii="Times New Roman" w:hAnsi="Times New Roman" w:cs="Times New Roman"/>
+          <w:color w:val="202124"/>
+          <w:sz w:val="36"/>
+          <w:szCs w:val="36"/>
+          <w:shd w:val="clear" w:color="auto" w:fill="FFFFFF"/>
+        </w:rPr>
+        <w:lastRenderedPageBreak/>
+        <w:t>:</w:t>
+      </w:r>
+    </w:p>
+    <w:p>
+      <w:pPr>
+        <w:ind w:left="-567" w:right="-330"/>
+        <w:jc w:val="both"/>
+        <w:rPr>
+          <w:rFonts w:ascii="Times New Roman" w:hAnsi="Times New Roman" w:cs="Times New Roman"/>
+          <w:color w:val="202124"/>
+          <w:sz w:val="36"/>
+          <w:szCs w:val="36"/>
+          <w:shd w:val="clear" w:color="auto" w:fill="FFFFFF"/>
+        </w:rPr>
+      </w:pPr>
+      <w:r>
+        <w:rPr>
+          <w:rFonts w:ascii="Times New Roman" w:hAnsi="Times New Roman" w:cs="Times New Roman"/>
+          <w:color w:val="202124"/>
+          <w:sz w:val="36"/>
+          <w:szCs w:val="36"/>
+          <w:shd w:val="clear" w:color="auto" w:fill="FFFFFF"/>
+        </w:rPr>
+        <w:tab/>
+        <w:t>&lt;h2&gt;</w:t>
+      </w:r>
+    </w:p>
+    <w:p>
+      <w:pPr>
+        <w:ind w:left="-567" w:right="-330"/>
+        <w:jc w:val="both"/>
+        <w:rPr>
+          <w:rFonts w:ascii="Times New Roman" w:hAnsi="Times New Roman" w:cs="Times New Roman"/>
+          <w:color w:val="202124"/>
+          <w:sz w:val="36"/>
+          <w:szCs w:val="36"/>
+          <w:shd w:val="clear" w:color="auto" w:fill="FFFFFF"/>
+        </w:rPr>
+      </w:pPr>
+      <w:r>
+        <w:rPr>
+          <w:rFonts w:ascii="Times New Roman" w:hAnsi="Times New Roman" w:cs="Times New Roman"/>
+          <w:color w:val="202124"/>
+          <w:sz w:val="36"/>
+          <w:szCs w:val="36"/>
+          <w:shd w:val="clear" w:color="auto" w:fill="FFFFFF"/>
+        </w:rPr>
+        <w:tab/>
+        <w:t>You don't have unread messages.</w:t>
+      </w:r>
+    </w:p>
+    <w:p>
+      <w:pPr>
+        <w:ind w:left="-567" w:right="-330"/>
+        <w:jc w:val="both"/>
+        <w:rPr>
+          <w:rFonts w:ascii="Times New Roman" w:hAnsi="Times New Roman" w:cs="Times New Roman"/>
+          <w:color w:val="202124"/>
+          <w:sz w:val="36"/>
+          <w:szCs w:val="36"/>
+          <w:shd w:val="clear" w:color="auto" w:fill="FFFFFF"/>
+        </w:rPr>
+      </w:pPr>
+      <w:r>
+        <w:rPr>
+          <w:rFonts w:ascii="Times New Roman" w:hAnsi="Times New Roman" w:cs="Times New Roman"/>
+          <w:color w:val="202124"/>
+          <w:sz w:val="36"/>
+          <w:szCs w:val="36"/>
+          <w:shd w:val="clear" w:color="auto" w:fill="FFFFFF"/>
+        </w:rPr>
+        <w:tab/>
+        <w:t>&lt;/h2&gt;</w:t>
+      </w:r>
+    </w:p>
+    <w:p>
+      <w:pPr>
+        <w:ind w:left="-567" w:right="-330"/>
+        <w:jc w:val="both"/>
+        <w:rPr>
+          <w:rFonts w:ascii="Times New Roman" w:hAnsi="Times New Roman" w:cs="Times New Roman"/>
+          <w:color w:val="202124"/>
+          <w:sz w:val="36"/>
+          <w:szCs w:val="36"/>
+          <w:shd w:val="clear" w:color="auto" w:fill="FFFFFF"/>
+        </w:rPr>
+      </w:pPr>
+      <w:r>
+        <w:rPr>
+          <w:rFonts w:ascii="Times New Roman" w:hAnsi="Times New Roman" w:cs="Times New Roman"/>
+          <w:color w:val="202124"/>
+          <w:sz w:val="36"/>
+          <w:szCs w:val="36"/>
+          <w:shd w:val="clear" w:color="auto" w:fill="FFFFFF"/>
+        </w:rPr>
+        <w:t>}</w:t>
+      </w:r>
+    </w:p>
+    <w:p>
+      <w:pPr>
+        <w:ind w:left="-567" w:right="-330"/>
+        <w:jc w:val="both"/>
+        <w:rPr>
+          <w:rFonts w:ascii="Times New Roman" w:hAnsi="Times New Roman" w:cs="Times New Roman"/>
+          <w:color w:val="202124"/>
+          <w:sz w:val="36"/>
+          <w:szCs w:val="36"/>
+          <w:shd w:val="clear" w:color="auto" w:fill="FFFFFF"/>
+        </w:rPr>
+      </w:pPr>
+    </w:p>
+    <w:p>
+      <w:pPr>
+        <w:ind w:left="-567" w:right="-330"/>
+        <w:jc w:val="both"/>
+        <w:rPr>
+          <w:rFonts w:ascii="Times New Roman" w:hAnsi="Times New Roman" w:cs="Times New Roman"/>
+          <w:b/>
+          <w:bCs/>
+          <w:color w:val="202124"/>
+          <w:sz w:val="36"/>
+          <w:szCs w:val="36"/>
+          <w:shd w:val="clear" w:color="auto" w:fill="FFFFFF"/>
+        </w:rPr>
+      </w:pPr>
+      <w:r>
+        <w:rPr>
+          <w:rFonts w:ascii="Times New Roman" w:hAnsi="Times New Roman" w:cs="Times New Roman"/>
+          <w:b/>
+          <w:bCs/>
+          <w:color w:val="202124"/>
+          <w:sz w:val="36"/>
+          <w:szCs w:val="36"/>
+          <w:shd w:val="clear" w:color="auto" w:fill="FFFFFF"/>
+        </w:rPr>
+        <w:t xml:space="preserve">73) </w:t>
+      </w:r>
+      <w:r>
+        <w:rPr>
+          <w:rFonts w:ascii="Times New Roman" w:hAnsi="Times New Roman" w:cs="Times New Roman"/>
+          <w:b/>
+          <w:bCs/>
+          <w:color w:val="202124"/>
+          <w:sz w:val="36"/>
+          <w:szCs w:val="36"/>
+          <w:shd w:val="clear" w:color="auto" w:fill="FFFFFF"/>
+        </w:rPr>
+        <w:t>What are controlled components?</w:t>
+      </w:r>
+    </w:p>
+    <w:p>
+      <w:pPr>
+        <w:ind w:left="-567" w:right="-330"/>
+        <w:jc w:val="both"/>
+        <w:rPr>
+          <w:rFonts w:ascii="Times New Roman" w:hAnsi="Times New Roman" w:cs="Times New Roman"/>
+          <w:color w:val="202124"/>
+          <w:sz w:val="36"/>
+          <w:szCs w:val="36"/>
+          <w:shd w:val="clear" w:color="auto" w:fill="FFFFFF"/>
+        </w:rPr>
+      </w:pPr>
+      <w:r>
+        <w:rPr>
+          <w:rFonts w:ascii="Times New Roman" w:hAnsi="Times New Roman" w:cs="Times New Roman"/>
+          <w:color w:val="202124"/>
+          <w:sz w:val="36"/>
+          <w:szCs w:val="36"/>
+          <w:shd w:val="clear" w:color="auto" w:fill="FFFFFF"/>
+        </w:rPr>
+        <w:t>A component that controls the input elements within the forms on subsequent user input is called Controlled Component, i.e, every state mutation will have an associated handler function.</w:t>
+      </w:r>
+    </w:p>
+    <w:p>
+      <w:pPr>
+        <w:ind w:left="-567" w:right="-330"/>
+        <w:jc w:val="both"/>
+        <w:rPr>
+          <w:rFonts w:ascii="Times New Roman" w:hAnsi="Times New Roman" w:cs="Times New Roman"/>
+          <w:color w:val="202124"/>
+          <w:sz w:val="36"/>
+          <w:szCs w:val="36"/>
+          <w:shd w:val="clear" w:color="auto" w:fill="FFFFFF"/>
+        </w:rPr>
+      </w:pPr>
+      <w:r>
+        <w:rPr>
+          <w:rFonts w:ascii="Times New Roman" w:hAnsi="Times New Roman" w:cs="Times New Roman"/>
+          <w:color w:val="202124"/>
+          <w:sz w:val="36"/>
+          <w:szCs w:val="36"/>
+          <w:shd w:val="clear" w:color="auto" w:fill="FFFFFF"/>
+        </w:rPr>
+        <w:t>For example, to write all the names in uppercase letters, we use handleChange as below,</w:t>
+      </w:r>
+    </w:p>
+    <w:p>
+      <w:pPr>
+        <w:ind w:left="-567" w:right="-330"/>
+        <w:jc w:val="both"/>
+        <w:rPr>
+          <w:rFonts w:ascii="Times New Roman" w:hAnsi="Times New Roman" w:cs="Times New Roman"/>
+          <w:color w:val="202124"/>
+          <w:sz w:val="36"/>
+          <w:szCs w:val="36"/>
+          <w:shd w:val="clear" w:color="auto" w:fill="FFFFFF"/>
+        </w:rPr>
+      </w:pPr>
+      <w:r>
+        <w:rPr>
+          <w:rFonts w:ascii="Times New Roman" w:hAnsi="Times New Roman" w:cs="Times New Roman"/>
+          <w:color w:val="202124"/>
+          <w:sz w:val="36"/>
+          <w:szCs w:val="36"/>
+          <w:shd w:val="clear" w:color="auto" w:fill="FFFFFF"/>
+        </w:rPr>
+        <w:t>handleChange(event) {</w:t>
+      </w:r>
+    </w:p>
+    <w:p>
+      <w:pPr>
+        <w:ind w:left="-567" w:right="-330"/>
+        <w:jc w:val="both"/>
+        <w:rPr>
+          <w:rFonts w:ascii="Times New Roman" w:hAnsi="Times New Roman" w:cs="Times New Roman"/>
+          <w:color w:val="202124"/>
+          <w:sz w:val="36"/>
+          <w:szCs w:val="36"/>
+          <w:shd w:val="clear" w:color="auto" w:fill="FFFFFF"/>
+        </w:rPr>
+      </w:pPr>
+      <w:r>
+        <w:rPr>
+          <w:rFonts w:ascii="Times New Roman" w:hAnsi="Times New Roman" w:cs="Times New Roman"/>
+          <w:color w:val="202124"/>
+          <w:sz w:val="36"/>
+          <w:szCs w:val="36"/>
+          <w:shd w:val="clear" w:color="auto" w:fill="FFFFFF"/>
+        </w:rPr>
+        <w:tab/>
+        <w:t>this.setState({value: event.target.value.toUpperCase()})</w:t>
+      </w:r>
+    </w:p>
+    <w:p>
+      <w:pPr>
+        <w:ind w:left="-567" w:right="-330"/>
+        <w:jc w:val="both"/>
+        <w:rPr>
+          <w:rFonts w:ascii="Times New Roman" w:hAnsi="Times New Roman" w:cs="Times New Roman"/>
+          <w:color w:val="202124"/>
+          <w:sz w:val="36"/>
+          <w:szCs w:val="36"/>
+          <w:shd w:val="clear" w:color="auto" w:fill="FFFFFF"/>
+        </w:rPr>
+      </w:pPr>
+      <w:r>
+        <w:rPr>
+          <w:rFonts w:ascii="Times New Roman" w:hAnsi="Times New Roman" w:cs="Times New Roman"/>
+          <w:color w:val="202124"/>
+          <w:sz w:val="36"/>
+          <w:szCs w:val="36"/>
+          <w:shd w:val="clear" w:color="auto" w:fill="FFFFFF"/>
+        </w:rPr>
+        <w:t>}</w:t>
       </w:r>
     </w:p>
     <w:sectPr>

</xml_diff>

<commit_message>
What are Higher-Order Components
</commit_message>
<xml_diff>
--- a/React Interview Questions .docx
+++ b/React Interview Questions .docx
@@ -8973,6 +8973,248 @@
           <w:shd w:val="clear" w:color="auto" w:fill="FFFFFF"/>
         </w:rPr>
         <w:t>}</w:t>
+      </w:r>
+    </w:p>
+    <w:p>
+      <w:pPr>
+        <w:ind w:left="-567" w:right="-330"/>
+        <w:jc w:val="both"/>
+        <w:rPr>
+          <w:rFonts w:ascii="Times New Roman" w:hAnsi="Times New Roman" w:cs="Times New Roman"/>
+          <w:color w:val="202124"/>
+          <w:sz w:val="36"/>
+          <w:szCs w:val="36"/>
+          <w:shd w:val="clear" w:color="auto" w:fill="FFFFFF"/>
+        </w:rPr>
+      </w:pPr>
+    </w:p>
+    <w:p>
+      <w:pPr>
+        <w:ind w:left="-567" w:right="-330"/>
+        <w:jc w:val="both"/>
+        <w:rPr>
+          <w:rFonts w:ascii="Times New Roman" w:hAnsi="Times New Roman" w:cs="Times New Roman"/>
+          <w:b/>
+          <w:bCs/>
+          <w:color w:val="202124"/>
+          <w:sz w:val="36"/>
+          <w:szCs w:val="36"/>
+          <w:shd w:val="clear" w:color="auto" w:fill="FFFFFF"/>
+        </w:rPr>
+      </w:pPr>
+      <w:r>
+        <w:rPr>
+          <w:rFonts w:ascii="Times New Roman" w:hAnsi="Times New Roman" w:cs="Times New Roman"/>
+          <w:b/>
+          <w:bCs/>
+          <w:color w:val="202124"/>
+          <w:sz w:val="36"/>
+          <w:szCs w:val="36"/>
+          <w:shd w:val="clear" w:color="auto" w:fill="FFFFFF"/>
+        </w:rPr>
+        <w:t xml:space="preserve">74) </w:t>
+      </w:r>
+      <w:r>
+        <w:rPr>
+          <w:rFonts w:ascii="Times New Roman" w:hAnsi="Times New Roman" w:cs="Times New Roman"/>
+          <w:b/>
+          <w:bCs/>
+          <w:color w:val="202124"/>
+          <w:sz w:val="36"/>
+          <w:szCs w:val="36"/>
+          <w:shd w:val="clear" w:color="auto" w:fill="FFFFFF"/>
+        </w:rPr>
+        <w:t>What are Higher-Order Components?</w:t>
+      </w:r>
+    </w:p>
+    <w:p>
+      <w:pPr>
+        <w:ind w:left="-567" w:right="-330"/>
+        <w:jc w:val="both"/>
+        <w:rPr>
+          <w:rFonts w:ascii="Times New Roman" w:hAnsi="Times New Roman" w:cs="Times New Roman"/>
+          <w:color w:val="202124"/>
+          <w:sz w:val="36"/>
+          <w:szCs w:val="36"/>
+          <w:shd w:val="clear" w:color="auto" w:fill="FFFFFF"/>
+        </w:rPr>
+      </w:pPr>
+      <w:r>
+        <w:rPr>
+          <w:rFonts w:ascii="Times New Roman" w:hAnsi="Times New Roman" w:cs="Times New Roman"/>
+          <w:color w:val="202124"/>
+          <w:sz w:val="36"/>
+          <w:szCs w:val="36"/>
+          <w:shd w:val="clear" w:color="auto" w:fill="FFFFFF"/>
+        </w:rPr>
+        <w:t>A higher-order component (HOC) is a function that takes a component and returns a new component. Basically, it's a pattern that is derived from React's compositional nature.We call them pure components because they can accept any dynamically provided child component but they won't modify or copy any behavior from their input components.</w:t>
+      </w:r>
+    </w:p>
+    <w:p>
+      <w:pPr>
+        <w:ind w:left="-567" w:right="-330"/>
+        <w:jc w:val="both"/>
+        <w:rPr>
+          <w:rFonts w:ascii="Times New Roman" w:hAnsi="Times New Roman" w:cs="Times New Roman"/>
+          <w:color w:val="202124"/>
+          <w:sz w:val="36"/>
+          <w:szCs w:val="36"/>
+          <w:shd w:val="clear" w:color="auto" w:fill="FFFFFF"/>
+        </w:rPr>
+      </w:pPr>
+      <w:r>
+        <w:rPr>
+          <w:rFonts w:ascii="Times New Roman" w:hAnsi="Times New Roman" w:cs="Times New Roman"/>
+          <w:color w:val="202124"/>
+          <w:sz w:val="36"/>
+          <w:szCs w:val="36"/>
+          <w:shd w:val="clear" w:color="auto" w:fill="FFFFFF"/>
+        </w:rPr>
+        <w:t xml:space="preserve">const </w:t>
+      </w:r>
+    </w:p>
+    <w:p>
+      <w:pPr>
+        <w:ind w:left="-567" w:right="-330"/>
+        <w:jc w:val="both"/>
+        <w:rPr>
+          <w:rFonts w:ascii="Times New Roman" w:hAnsi="Times New Roman" w:cs="Times New Roman"/>
+          <w:color w:val="202124"/>
+          <w:sz w:val="36"/>
+          <w:szCs w:val="36"/>
+          <w:shd w:val="clear" w:color="auto" w:fill="FFFFFF"/>
+        </w:rPr>
+      </w:pPr>
+      <w:r>
+        <w:rPr>
+          <w:rFonts w:ascii="Times New Roman" w:hAnsi="Times New Roman" w:cs="Times New Roman"/>
+          <w:color w:val="202124"/>
+          <w:sz w:val="36"/>
+          <w:szCs w:val="36"/>
+          <w:shd w:val="clear" w:color="auto" w:fill="FFFFFF"/>
+        </w:rPr>
+        <w:lastRenderedPageBreak/>
+        <w:t>EnhancedComponent</w:t>
+      </w:r>
+      <w:r>
+        <w:rPr>
+          <w:rFonts w:ascii="Times New Roman" w:hAnsi="Times New Roman" w:cs="Times New Roman"/>
+          <w:color w:val="202124"/>
+          <w:sz w:val="36"/>
+          <w:szCs w:val="36"/>
+          <w:shd w:val="clear" w:color="auto" w:fill="FFFFFF"/>
+        </w:rPr>
+        <w:t xml:space="preserve"> </w:t>
+      </w:r>
+      <w:r>
+        <w:rPr>
+          <w:rFonts w:ascii="Times New Roman" w:hAnsi="Times New Roman" w:cs="Times New Roman"/>
+          <w:color w:val="202124"/>
+          <w:sz w:val="36"/>
+          <w:szCs w:val="36"/>
+          <w:shd w:val="clear" w:color="auto" w:fill="FFFFFF"/>
+        </w:rPr>
+        <w:t>=</w:t>
+      </w:r>
+      <w:r>
+        <w:rPr>
+          <w:rFonts w:ascii="Times New Roman" w:hAnsi="Times New Roman" w:cs="Times New Roman"/>
+          <w:color w:val="202124"/>
+          <w:sz w:val="36"/>
+          <w:szCs w:val="36"/>
+          <w:shd w:val="clear" w:color="auto" w:fill="FFFFFF"/>
+        </w:rPr>
+        <w:t xml:space="preserve"> </w:t>
+      </w:r>
+      <w:r>
+        <w:rPr>
+          <w:rFonts w:ascii="Times New Roman" w:hAnsi="Times New Roman" w:cs="Times New Roman"/>
+          <w:color w:val="202124"/>
+          <w:sz w:val="36"/>
+          <w:szCs w:val="36"/>
+          <w:shd w:val="clear" w:color="auto" w:fill="FFFFFF"/>
+        </w:rPr>
+        <w:t>higherOrderComponent</w:t>
+      </w:r>
+      <w:r>
+        <w:rPr>
+          <w:rFonts w:ascii="Times New Roman" w:hAnsi="Times New Roman" w:cs="Times New Roman"/>
+          <w:color w:val="202124"/>
+          <w:sz w:val="36"/>
+          <w:szCs w:val="36"/>
+          <w:shd w:val="clear" w:color="auto" w:fill="FFFFFF"/>
+        </w:rPr>
+        <w:t xml:space="preserve"> </w:t>
+      </w:r>
+      <w:r>
+        <w:rPr>
+          <w:rFonts w:ascii="Times New Roman" w:hAnsi="Times New Roman" w:cs="Times New Roman"/>
+          <w:color w:val="202124"/>
+          <w:sz w:val="36"/>
+          <w:szCs w:val="36"/>
+          <w:shd w:val="clear" w:color="auto" w:fill="FFFFFF"/>
+        </w:rPr>
+        <w:t>(Wrapped</w:t>
+      </w:r>
+      <w:r>
+        <w:rPr>
+          <w:rFonts w:ascii="Times New Roman" w:hAnsi="Times New Roman" w:cs="Times New Roman"/>
+          <w:color w:val="202124"/>
+          <w:sz w:val="36"/>
+          <w:szCs w:val="36"/>
+          <w:shd w:val="clear" w:color="auto" w:fill="FFFFFF"/>
+        </w:rPr>
+        <w:t xml:space="preserve"> </w:t>
+      </w:r>
+      <w:r>
+        <w:rPr>
+          <w:rFonts w:ascii="Times New Roman" w:hAnsi="Times New Roman" w:cs="Times New Roman"/>
+          <w:color w:val="202124"/>
+          <w:sz w:val="36"/>
+          <w:szCs w:val="36"/>
+          <w:shd w:val="clear" w:color="auto" w:fill="FFFFFF"/>
+        </w:rPr>
+        <w:t>Comp</w:t>
+      </w:r>
+      <w:r>
+        <w:rPr>
+          <w:rFonts w:ascii="Times New Roman" w:hAnsi="Times New Roman" w:cs="Times New Roman"/>
+          <w:color w:val="202124"/>
+          <w:sz w:val="36"/>
+          <w:szCs w:val="36"/>
+          <w:shd w:val="clear" w:color="auto" w:fill="FFFFFF"/>
+        </w:rPr>
+        <w:t>o</w:t>
+      </w:r>
+      <w:r>
+        <w:rPr>
+          <w:rFonts w:ascii="Times New Roman" w:hAnsi="Times New Roman" w:cs="Times New Roman"/>
+          <w:color w:val="202124"/>
+          <w:sz w:val="36"/>
+          <w:szCs w:val="36"/>
+          <w:shd w:val="clear" w:color="auto" w:fill="FFFFFF"/>
+        </w:rPr>
+        <w:t>ne</w:t>
+      </w:r>
+      <w:r>
+        <w:rPr>
+          <w:rFonts w:ascii="Times New Roman" w:hAnsi="Times New Roman" w:cs="Times New Roman"/>
+          <w:color w:val="202124"/>
+          <w:sz w:val="36"/>
+          <w:szCs w:val="36"/>
+          <w:shd w:val="clear" w:color="auto" w:fill="FFFFFF"/>
+        </w:rPr>
+        <w:t xml:space="preserve">  </w:t>
+      </w:r>
+      <w:r>
+        <w:rPr>
+          <w:rFonts w:ascii="Times New Roman" w:hAnsi="Times New Roman" w:cs="Times New Roman"/>
+          <w:color w:val="202124"/>
+          <w:sz w:val="36"/>
+          <w:szCs w:val="36"/>
+          <w:shd w:val="clear" w:color="auto" w:fill="FFFFFF"/>
+        </w:rPr>
+        <w:t>nt)</w:t>
       </w:r>
     </w:p>
     <w:sectPr>

</xml_diff>

<commit_message>
What are stateful components
</commit_message>
<xml_diff>
--- a/React Interview Questions .docx
+++ b/React Interview Questions .docx
@@ -9440,6 +9440,81 @@
           <w:shd w:val="clear" w:color="auto" w:fill="FFFFFF"/>
         </w:rPr>
         <w:t>If the behaviour of a component is independent of its state then it can be a stateless component. You can use either a function or a class for creating stateless components. But unless you need to use a lifecycle hook in your components, you should go for function components.</w:t>
+      </w:r>
+    </w:p>
+    <w:p>
+      <w:pPr>
+        <w:ind w:left="-567" w:right="-330"/>
+        <w:jc w:val="both"/>
+        <w:rPr>
+          <w:rFonts w:ascii="Times New Roman" w:hAnsi="Times New Roman" w:cs="Times New Roman"/>
+          <w:color w:val="202124"/>
+          <w:sz w:val="36"/>
+          <w:szCs w:val="36"/>
+          <w:shd w:val="clear" w:color="auto" w:fill="FFFFFF"/>
+        </w:rPr>
+      </w:pPr>
+    </w:p>
+    <w:p>
+      <w:pPr>
+        <w:ind w:left="-567" w:right="-330"/>
+        <w:jc w:val="both"/>
+        <w:rPr>
+          <w:rFonts w:ascii="Times New Roman" w:hAnsi="Times New Roman" w:cs="Times New Roman"/>
+          <w:b/>
+          <w:bCs/>
+          <w:color w:val="202124"/>
+          <w:sz w:val="36"/>
+          <w:szCs w:val="36"/>
+          <w:shd w:val="clear" w:color="auto" w:fill="FFFFFF"/>
+        </w:rPr>
+      </w:pPr>
+      <w:r>
+        <w:rPr>
+          <w:rFonts w:ascii="Times New Roman" w:hAnsi="Times New Roman" w:cs="Times New Roman"/>
+          <w:b/>
+          <w:bCs/>
+          <w:color w:val="202124"/>
+          <w:sz w:val="36"/>
+          <w:szCs w:val="36"/>
+          <w:shd w:val="clear" w:color="auto" w:fill="FFFFFF"/>
+        </w:rPr>
+        <w:t xml:space="preserve">78) </w:t>
+      </w:r>
+      <w:r>
+        <w:rPr>
+          <w:rFonts w:ascii="Times New Roman" w:hAnsi="Times New Roman" w:cs="Times New Roman"/>
+          <w:b/>
+          <w:bCs/>
+          <w:color w:val="202124"/>
+          <w:sz w:val="36"/>
+          <w:szCs w:val="36"/>
+          <w:shd w:val="clear" w:color="auto" w:fill="FFFFFF"/>
+        </w:rPr>
+        <w:t>What are stateful components?</w:t>
+      </w:r>
+    </w:p>
+    <w:p>
+      <w:pPr>
+        <w:ind w:left="-567" w:right="-330"/>
+        <w:jc w:val="both"/>
+        <w:rPr>
+          <w:rFonts w:ascii="Times New Roman" w:hAnsi="Times New Roman" w:cs="Times New Roman"/>
+          <w:color w:val="202124"/>
+          <w:sz w:val="36"/>
+          <w:szCs w:val="36"/>
+          <w:shd w:val="clear" w:color="auto" w:fill="FFFFFF"/>
+        </w:rPr>
+      </w:pPr>
+      <w:r>
+        <w:rPr>
+          <w:rFonts w:ascii="Times New Roman" w:hAnsi="Times New Roman" w:cs="Times New Roman"/>
+          <w:color w:val="202124"/>
+          <w:sz w:val="36"/>
+          <w:szCs w:val="36"/>
+          <w:shd w:val="clear" w:color="auto" w:fill="FFFFFF"/>
+        </w:rPr>
+        <w:t>If the behaviour of a component is dependent on the state of the component then it can be termed as stateful component. These stateful components are always class components and have a state that gets initialized in the constructor.</w:t>
       </w:r>
     </w:p>
     <w:sectPr>

</xml_diff>

<commit_message>
What is the difference between React context and React Redux
</commit_message>
<xml_diff>
--- a/React Interview Questions .docx
+++ b/React Interview Questions .docx
@@ -9878,8 +9878,6 @@
         <w:jc w:val="both"/>
         <w:rPr>
           <w:rFonts w:ascii="Times New Roman" w:hAnsi="Times New Roman" w:cs="Times New Roman"/>
-          <w:b/>
-          <w:bCs/>
           <w:color w:val="202124"/>
           <w:sz w:val="36"/>
           <w:szCs w:val="36"/>
@@ -9895,6 +9893,84 @@
           <w:shd w:val="clear" w:color="auto" w:fill="FFFFFF"/>
         </w:rPr>
         <w:t>Flux is an application design paradigm used as a replacement for the more traditional MVC pattern. It is not a framework or a library but a new kind of architecture that complements React and the concept of Unidirectional Data Flow. Facebook uses this pattern internally when working with React.</w:t>
+      </w:r>
+    </w:p>
+    <w:p>
+      <w:pPr>
+        <w:ind w:left="-567" w:right="-330"/>
+        <w:jc w:val="both"/>
+        <w:rPr>
+          <w:rFonts w:ascii="Times New Roman" w:hAnsi="Times New Roman" w:cs="Times New Roman"/>
+          <w:color w:val="202124"/>
+          <w:sz w:val="36"/>
+          <w:szCs w:val="36"/>
+          <w:shd w:val="clear" w:color="auto" w:fill="FFFFFF"/>
+        </w:rPr>
+      </w:pPr>
+    </w:p>
+    <w:p>
+      <w:pPr>
+        <w:ind w:left="-567" w:right="-330"/>
+        <w:jc w:val="both"/>
+        <w:rPr>
+          <w:rFonts w:ascii="Times New Roman" w:hAnsi="Times New Roman" w:cs="Times New Roman"/>
+          <w:b/>
+          <w:bCs/>
+          <w:color w:val="202124"/>
+          <w:sz w:val="36"/>
+          <w:szCs w:val="36"/>
+          <w:shd w:val="clear" w:color="auto" w:fill="FFFFFF"/>
+        </w:rPr>
+      </w:pPr>
+      <w:r>
+        <w:rPr>
+          <w:rFonts w:ascii="Times New Roman" w:hAnsi="Times New Roman" w:cs="Times New Roman"/>
+          <w:b/>
+          <w:bCs/>
+          <w:color w:val="202124"/>
+          <w:sz w:val="36"/>
+          <w:szCs w:val="36"/>
+          <w:shd w:val="clear" w:color="auto" w:fill="FFFFFF"/>
+        </w:rPr>
+        <w:lastRenderedPageBreak/>
+        <w:t xml:space="preserve">84) </w:t>
+      </w:r>
+      <w:r>
+        <w:rPr>
+          <w:rFonts w:ascii="Times New Roman" w:hAnsi="Times New Roman" w:cs="Times New Roman"/>
+          <w:b/>
+          <w:bCs/>
+          <w:color w:val="202124"/>
+          <w:sz w:val="36"/>
+          <w:szCs w:val="36"/>
+          <w:shd w:val="clear" w:color="auto" w:fill="FFFFFF"/>
+        </w:rPr>
+        <w:t>What is the difference between React context and React Redux?</w:t>
+      </w:r>
+    </w:p>
+    <w:p>
+      <w:pPr>
+        <w:ind w:left="-567" w:right="-330"/>
+        <w:jc w:val="both"/>
+        <w:rPr>
+          <w:rFonts w:ascii="Times New Roman" w:hAnsi="Times New Roman" w:cs="Times New Roman"/>
+          <w:b/>
+          <w:bCs/>
+          <w:color w:val="202124"/>
+          <w:sz w:val="36"/>
+          <w:szCs w:val="36"/>
+          <w:shd w:val="clear" w:color="auto" w:fill="FFFFFF"/>
+        </w:rPr>
+      </w:pPr>
+      <w:r>
+        <w:rPr>
+          <w:rFonts w:ascii="Times New Roman" w:hAnsi="Times New Roman" w:cs="Times New Roman"/>
+          <w:color w:val="202124"/>
+          <w:sz w:val="36"/>
+          <w:szCs w:val="36"/>
+          <w:shd w:val="clear" w:color="auto" w:fill="FFFFFF"/>
+        </w:rPr>
+        <w:t>You can use Context in your application directly and is going to be great for passing down data to deeply nested components which what it was designed for. Whereas Redux is much more powerful and provides a large number of features that the Context API doesn't provide. Also, React Redux uses context internally but it doesn't expose this fact in the public API.</w:t>
       </w:r>
     </w:p>
     <w:sectPr>

</xml_diff>

<commit_message>
What are the basic rules of hooks
</commit_message>
<xml_diff>
--- a/React Interview Questions .docx
+++ b/React Interview Questions .docx
@@ -8249,19 +8249,7 @@
           <w:shd w:val="clear" w:color="auto" w:fill="FFFFFF"/>
         </w:rPr>
         <w:lastRenderedPageBreak/>
-        <w:t xml:space="preserve">69) </w:t>
-      </w:r>
-      <w:r>
-        <w:rPr>
-          <w:rFonts w:ascii="Times New Roman" w:hAnsi="Times New Roman" w:cs="Times New Roman"/>
-          <w:b/>
-          <w:bCs/>
-          <w:color w:val="202124"/>
-          <w:sz w:val="36"/>
-          <w:szCs w:val="36"/>
-          <w:shd w:val="clear" w:color="auto" w:fill="FFFFFF"/>
-        </w:rPr>
-        <w:t>What is the purpose of callback function as an argument of setState()?</w:t>
+        <w:t>69) What is the purpose of callback function as an argument of setState()?</w:t>
       </w:r>
     </w:p>
     <w:p>
@@ -8324,19 +8312,7 @@
           <w:szCs w:val="36"/>
           <w:shd w:val="clear" w:color="auto" w:fill="FFFFFF"/>
         </w:rPr>
-        <w:t xml:space="preserve">70) </w:t>
-      </w:r>
-      <w:r>
-        <w:rPr>
-          <w:rFonts w:ascii="Times New Roman" w:hAnsi="Times New Roman" w:cs="Times New Roman"/>
-          <w:b/>
-          <w:bCs/>
-          <w:color w:val="202124"/>
-          <w:sz w:val="36"/>
-          <w:szCs w:val="36"/>
-          <w:shd w:val="clear" w:color="auto" w:fill="FFFFFF"/>
-        </w:rPr>
-        <w:t>How to pass a parameter to an event handler or callback?</w:t>
+        <w:t>70) How to pass a parameter to an event handler or callback?</w:t>
       </w:r>
     </w:p>
     <w:p>
@@ -8492,19 +8468,7 @@
           <w:szCs w:val="36"/>
           <w:shd w:val="clear" w:color="auto" w:fill="FFFFFF"/>
         </w:rPr>
-        <w:t xml:space="preserve">) </w:t>
-      </w:r>
-      <w:r>
-        <w:rPr>
-          <w:rFonts w:ascii="Times New Roman" w:hAnsi="Times New Roman" w:cs="Times New Roman"/>
-          <w:b/>
-          <w:bCs/>
-          <w:color w:val="202124"/>
-          <w:sz w:val="36"/>
-          <w:szCs w:val="36"/>
-          <w:shd w:val="clear" w:color="auto" w:fill="FFFFFF"/>
-        </w:rPr>
-        <w:t>What are inline conditional expressions?</w:t>
+        <w:t>) What are inline conditional expressions?</w:t>
       </w:r>
     </w:p>
     <w:p>
@@ -8892,19 +8856,7 @@
           <w:szCs w:val="36"/>
           <w:shd w:val="clear" w:color="auto" w:fill="FFFFFF"/>
         </w:rPr>
-        <w:t xml:space="preserve">) </w:t>
-      </w:r>
-      <w:r>
-        <w:rPr>
-          <w:rFonts w:ascii="Times New Roman" w:hAnsi="Times New Roman" w:cs="Times New Roman"/>
-          <w:b/>
-          <w:bCs/>
-          <w:color w:val="202124"/>
-          <w:sz w:val="36"/>
-          <w:szCs w:val="36"/>
-          <w:shd w:val="clear" w:color="auto" w:fill="FFFFFF"/>
-        </w:rPr>
-        <w:t>What are controlled components?</w:t>
+        <w:t>) What are controlled components?</w:t>
       </w:r>
     </w:p>
     <w:p>
@@ -9084,19 +9036,7 @@
           <w:szCs w:val="36"/>
           <w:shd w:val="clear" w:color="auto" w:fill="FFFFFF"/>
         </w:rPr>
-        <w:t xml:space="preserve">) </w:t>
-      </w:r>
-      <w:r>
-        <w:rPr>
-          <w:rFonts w:ascii="Times New Roman" w:hAnsi="Times New Roman" w:cs="Times New Roman"/>
-          <w:b/>
-          <w:bCs/>
-          <w:color w:val="202124"/>
-          <w:sz w:val="36"/>
-          <w:szCs w:val="36"/>
-          <w:shd w:val="clear" w:color="auto" w:fill="FFFFFF"/>
-        </w:rPr>
-        <w:t>What are Higher-Order Components?</w:t>
+        <w:t>) What are Higher-Order Components?</w:t>
       </w:r>
     </w:p>
     <w:p>
@@ -9350,19 +9290,7 @@
           <w:szCs w:val="36"/>
           <w:shd w:val="clear" w:color="auto" w:fill="FFFFFF"/>
         </w:rPr>
-        <w:t xml:space="preserve">) </w:t>
-      </w:r>
-      <w:r>
-        <w:rPr>
-          <w:rFonts w:ascii="Times New Roman" w:hAnsi="Times New Roman" w:cs="Times New Roman"/>
-          <w:b/>
-          <w:bCs/>
-          <w:color w:val="202124"/>
-          <w:sz w:val="36"/>
-          <w:szCs w:val="36"/>
-          <w:shd w:val="clear" w:color="auto" w:fill="FFFFFF"/>
-        </w:rPr>
-        <w:t>What is context?</w:t>
+        <w:t>) What is context?</w:t>
       </w:r>
     </w:p>
     <w:p>
@@ -9449,19 +9377,7 @@
           <w:szCs w:val="36"/>
           <w:shd w:val="clear" w:color="auto" w:fill="FFFFFF"/>
         </w:rPr>
-        <w:t xml:space="preserve">) </w:t>
-      </w:r>
-      <w:r>
-        <w:rPr>
-          <w:rFonts w:ascii="Times New Roman" w:hAnsi="Times New Roman" w:cs="Times New Roman"/>
-          <w:b/>
-          <w:bCs/>
-          <w:color w:val="202124"/>
-          <w:sz w:val="36"/>
-          <w:szCs w:val="36"/>
-          <w:shd w:val="clear" w:color="auto" w:fill="FFFFFF"/>
-        </w:rPr>
-        <w:t>What is reconciliation?</w:t>
+        <w:t>) What is reconciliation?</w:t>
       </w:r>
     </w:p>
     <w:p>
@@ -9548,19 +9464,7 @@
           <w:szCs w:val="36"/>
           <w:shd w:val="clear" w:color="auto" w:fill="FFFFFF"/>
         </w:rPr>
-        <w:t xml:space="preserve">) </w:t>
-      </w:r>
-      <w:r>
-        <w:rPr>
-          <w:rFonts w:ascii="Times New Roman" w:hAnsi="Times New Roman" w:cs="Times New Roman"/>
-          <w:b/>
-          <w:bCs/>
-          <w:color w:val="202124"/>
-          <w:sz w:val="36"/>
-          <w:szCs w:val="36"/>
-          <w:shd w:val="clear" w:color="auto" w:fill="FFFFFF"/>
-        </w:rPr>
-        <w:t>What are stateless components?</w:t>
+        <w:t>) What are stateless components?</w:t>
       </w:r>
     </w:p>
     <w:p>
@@ -9647,19 +9551,7 @@
           <w:szCs w:val="36"/>
           <w:shd w:val="clear" w:color="auto" w:fill="FFFFFF"/>
         </w:rPr>
-        <w:t xml:space="preserve">) </w:t>
-      </w:r>
-      <w:r>
-        <w:rPr>
-          <w:rFonts w:ascii="Times New Roman" w:hAnsi="Times New Roman" w:cs="Times New Roman"/>
-          <w:b/>
-          <w:bCs/>
-          <w:color w:val="202124"/>
-          <w:sz w:val="36"/>
-          <w:szCs w:val="36"/>
-          <w:shd w:val="clear" w:color="auto" w:fill="FFFFFF"/>
-        </w:rPr>
-        <w:t>What are stateful components?</w:t>
+        <w:t>) What are stateful components?</w:t>
       </w:r>
     </w:p>
     <w:p>
@@ -9748,19 +9640,7 @@
           <w:szCs w:val="36"/>
           <w:shd w:val="clear" w:color="auto" w:fill="FFFFFF"/>
         </w:rPr>
-        <w:t xml:space="preserve">) </w:t>
-      </w:r>
-      <w:r>
-        <w:rPr>
-          <w:rFonts w:ascii="Times New Roman" w:hAnsi="Times New Roman" w:cs="Times New Roman"/>
-          <w:b/>
-          <w:bCs/>
-          <w:color w:val="202124"/>
-          <w:sz w:val="36"/>
-          <w:szCs w:val="36"/>
-          <w:shd w:val="clear" w:color="auto" w:fill="FFFFFF"/>
-        </w:rPr>
-        <w:t>How to fetch data with React Hooks?</w:t>
+        <w:t>) How to fetch data with React Hooks?</w:t>
       </w:r>
     </w:p>
     <w:p>
@@ -9836,19 +9716,7 @@
           <w:szCs w:val="36"/>
           <w:shd w:val="clear" w:color="auto" w:fill="FFFFFF"/>
         </w:rPr>
-        <w:t xml:space="preserve">) </w:t>
-      </w:r>
-      <w:r>
-        <w:rPr>
-          <w:rFonts w:ascii="Times New Roman" w:hAnsi="Times New Roman" w:cs="Times New Roman"/>
-          <w:b/>
-          <w:bCs/>
-          <w:color w:val="202124"/>
-          <w:sz w:val="36"/>
-          <w:szCs w:val="36"/>
-          <w:shd w:val="clear" w:color="auto" w:fill="FFFFFF"/>
-        </w:rPr>
-        <w:t>What is a switching component?</w:t>
+        <w:t>) What is a switching component?</w:t>
       </w:r>
     </w:p>
     <w:p>
@@ -9935,19 +9803,7 @@
           <w:szCs w:val="36"/>
           <w:shd w:val="clear" w:color="auto" w:fill="FFFFFF"/>
         </w:rPr>
-        <w:t xml:space="preserve">) </w:t>
-      </w:r>
-      <w:r>
-        <w:rPr>
-          <w:rFonts w:ascii="Times New Roman" w:hAnsi="Times New Roman" w:cs="Times New Roman"/>
-          <w:b/>
-          <w:bCs/>
-          <w:color w:val="202124"/>
-          <w:sz w:val="36"/>
-          <w:szCs w:val="36"/>
-          <w:shd w:val="clear" w:color="auto" w:fill="FFFFFF"/>
-        </w:rPr>
-        <w:t>Is it possible to use async/await in plain React?</w:t>
+        <w:t>) Is it possible to use async/await in plain React?</w:t>
       </w:r>
     </w:p>
     <w:p>
@@ -10034,19 +9890,7 @@
           <w:szCs w:val="36"/>
           <w:shd w:val="clear" w:color="auto" w:fill="FFFFFF"/>
         </w:rPr>
-        <w:t xml:space="preserve">) </w:t>
-      </w:r>
-      <w:r>
-        <w:rPr>
-          <w:rFonts w:ascii="Times New Roman" w:hAnsi="Times New Roman" w:cs="Times New Roman"/>
-          <w:b/>
-          <w:bCs/>
-          <w:color w:val="202124"/>
-          <w:sz w:val="36"/>
-          <w:szCs w:val="36"/>
-          <w:shd w:val="clear" w:color="auto" w:fill="FFFFFF"/>
-        </w:rPr>
-        <w:t>What are render props?</w:t>
+        <w:t>) What are render props?</w:t>
       </w:r>
     </w:p>
     <w:p>
@@ -10133,19 +9977,7 @@
           <w:szCs w:val="36"/>
           <w:shd w:val="clear" w:color="auto" w:fill="FFFFFF"/>
         </w:rPr>
-        <w:t xml:space="preserve">) </w:t>
-      </w:r>
-      <w:r>
-        <w:rPr>
-          <w:rFonts w:ascii="Times New Roman" w:hAnsi="Times New Roman" w:cs="Times New Roman"/>
-          <w:b/>
-          <w:bCs/>
-          <w:color w:val="202124"/>
-          <w:sz w:val="36"/>
-          <w:szCs w:val="36"/>
-          <w:shd w:val="clear" w:color="auto" w:fill="FFFFFF"/>
-        </w:rPr>
-        <w:t>What is flux?</w:t>
+        <w:t>) What is flux?</w:t>
       </w:r>
     </w:p>
     <w:p>
@@ -10233,19 +10065,7 @@
           <w:szCs w:val="36"/>
           <w:shd w:val="clear" w:color="auto" w:fill="FFFFFF"/>
         </w:rPr>
-        <w:t xml:space="preserve">) </w:t>
-      </w:r>
-      <w:r>
-        <w:rPr>
-          <w:rFonts w:ascii="Times New Roman" w:hAnsi="Times New Roman" w:cs="Times New Roman"/>
-          <w:b/>
-          <w:bCs/>
-          <w:color w:val="202124"/>
-          <w:sz w:val="36"/>
-          <w:szCs w:val="36"/>
-          <w:shd w:val="clear" w:color="auto" w:fill="FFFFFF"/>
-        </w:rPr>
-        <w:t>What is the difference between React context and React Redux?</w:t>
+        <w:t>) What is the difference between React context and React Redux?</w:t>
       </w:r>
     </w:p>
     <w:p>
@@ -10332,19 +10152,7 @@
           <w:szCs w:val="36"/>
           <w:shd w:val="clear" w:color="auto" w:fill="FFFFFF"/>
         </w:rPr>
-        <w:t xml:space="preserve">) </w:t>
-      </w:r>
-      <w:r>
-        <w:rPr>
-          <w:rFonts w:ascii="Times New Roman" w:hAnsi="Times New Roman" w:cs="Times New Roman"/>
-          <w:b/>
-          <w:bCs/>
-          <w:color w:val="202124"/>
-          <w:sz w:val="36"/>
-          <w:szCs w:val="36"/>
-          <w:shd w:val="clear" w:color="auto" w:fill="FFFFFF"/>
-        </w:rPr>
-        <w:t>How to re-render the view when the browser is resized?</w:t>
+        <w:t>) How to re-render the view when the browser is resized?</w:t>
       </w:r>
     </w:p>
     <w:p>
@@ -10407,19 +10215,7 @@
           <w:szCs w:val="36"/>
           <w:shd w:val="clear" w:color="auto" w:fill="FFFFFF"/>
         </w:rPr>
-        <w:t xml:space="preserve">85) </w:t>
-      </w:r>
-      <w:r>
-        <w:rPr>
-          <w:rFonts w:ascii="Times New Roman" w:hAnsi="Times New Roman" w:cs="Times New Roman"/>
-          <w:b/>
-          <w:bCs/>
-          <w:color w:val="202124"/>
-          <w:sz w:val="36"/>
-          <w:szCs w:val="36"/>
-          <w:shd w:val="clear" w:color="auto" w:fill="FFFFFF"/>
-        </w:rPr>
-        <w:t>What is the main purpose of constructor?</w:t>
+        <w:t>85) What is the main purpose of constructor?</w:t>
       </w:r>
     </w:p>
     <w:p>
@@ -10671,6 +10467,715 @@
           <w:shd w:val="clear" w:color="auto" w:fill="FFFFFF"/>
         </w:rPr>
         <w:t>}</w:t>
+      </w:r>
+    </w:p>
+    <w:p>
+      <w:pPr>
+        <w:ind w:left="-567" w:right="-330"/>
+        <w:jc w:val="both"/>
+        <w:rPr>
+          <w:rFonts w:ascii="Times New Roman" w:hAnsi="Times New Roman" w:cs="Times New Roman"/>
+          <w:b/>
+          <w:bCs/>
+          <w:color w:val="202124"/>
+          <w:sz w:val="36"/>
+          <w:szCs w:val="36"/>
+          <w:shd w:val="clear" w:color="auto" w:fill="FFFFFF"/>
+        </w:rPr>
+      </w:pPr>
+      <w:r>
+        <w:rPr>
+          <w:rFonts w:ascii="Times New Roman" w:hAnsi="Times New Roman" w:cs="Times New Roman"/>
+          <w:b/>
+          <w:bCs/>
+          <w:color w:val="202124"/>
+          <w:sz w:val="36"/>
+          <w:szCs w:val="36"/>
+          <w:shd w:val="clear" w:color="auto" w:fill="FFFFFF"/>
+        </w:rPr>
+        <w:lastRenderedPageBreak/>
+        <w:t>86)</w:t>
+      </w:r>
+      <w:r>
+        <w:rPr>
+          <w:rFonts w:ascii="Times New Roman" w:hAnsi="Times New Roman" w:cs="Times New Roman"/>
+          <w:b/>
+          <w:bCs/>
+          <w:color w:val="202124"/>
+          <w:sz w:val="36"/>
+          <w:szCs w:val="36"/>
+          <w:shd w:val="clear" w:color="auto" w:fill="FFFFFF"/>
+        </w:rPr>
+        <w:tab/>
+        <w:t>What are the basic rules of hooks?</w:t>
+      </w:r>
+    </w:p>
+    <w:p>
+      <w:pPr>
+        <w:ind w:left="-567" w:right="-330"/>
+        <w:jc w:val="both"/>
+        <w:rPr>
+          <w:rFonts w:ascii="Times New Roman" w:hAnsi="Times New Roman" w:cs="Times New Roman"/>
+          <w:color w:val="202124"/>
+          <w:sz w:val="36"/>
+          <w:szCs w:val="36"/>
+          <w:shd w:val="clear" w:color="auto" w:fill="FFFFFF"/>
+        </w:rPr>
+      </w:pPr>
+      <w:r>
+        <w:rPr>
+          <w:rFonts w:ascii="Times New Roman" w:hAnsi="Times New Roman" w:cs="Times New Roman"/>
+          <w:color w:val="202124"/>
+          <w:sz w:val="36"/>
+          <w:szCs w:val="36"/>
+          <w:shd w:val="clear" w:color="auto" w:fill="FFFFFF"/>
+        </w:rPr>
+        <w:t>Hooks have some rules: They must be used only at the top level of a function component, hooks mustbe called in the same order every time the component renders, and they cannot be called conditionally.</w:t>
+      </w:r>
+    </w:p>
+    <w:p>
+      <w:pPr>
+        <w:ind w:left="-567" w:right="-330"/>
+        <w:jc w:val="both"/>
+        <w:rPr>
+          <w:rFonts w:ascii="Times New Roman" w:hAnsi="Times New Roman" w:cs="Times New Roman"/>
+          <w:color w:val="202124"/>
+          <w:sz w:val="36"/>
+          <w:szCs w:val="36"/>
+          <w:shd w:val="clear" w:color="auto" w:fill="FFFFFF"/>
+        </w:rPr>
+      </w:pPr>
+    </w:p>
+    <w:p>
+      <w:pPr>
+        <w:ind w:left="-567" w:right="-330"/>
+        <w:jc w:val="both"/>
+        <w:rPr>
+          <w:rFonts w:ascii="Times New Roman" w:hAnsi="Times New Roman" w:cs="Times New Roman"/>
+          <w:b/>
+          <w:bCs/>
+          <w:color w:val="202124"/>
+          <w:sz w:val="36"/>
+          <w:szCs w:val="36"/>
+          <w:shd w:val="clear" w:color="auto" w:fill="FFFFFF"/>
+        </w:rPr>
+      </w:pPr>
+      <w:r>
+        <w:rPr>
+          <w:rFonts w:ascii="Times New Roman" w:hAnsi="Times New Roman" w:cs="Times New Roman"/>
+          <w:b/>
+          <w:bCs/>
+          <w:color w:val="202124"/>
+          <w:sz w:val="36"/>
+          <w:szCs w:val="36"/>
+          <w:shd w:val="clear" w:color="auto" w:fill="FFFFFF"/>
+        </w:rPr>
+        <w:t>87)</w:t>
+      </w:r>
+      <w:r>
+        <w:rPr>
+          <w:rFonts w:ascii="Times New Roman" w:hAnsi="Times New Roman" w:cs="Times New Roman"/>
+          <w:b/>
+          <w:bCs/>
+          <w:color w:val="202124"/>
+          <w:sz w:val="36"/>
+          <w:szCs w:val="36"/>
+          <w:shd w:val="clear" w:color="auto" w:fill="FFFFFF"/>
+        </w:rPr>
+        <w:tab/>
+        <w:t>What are reducers in Redux?</w:t>
+      </w:r>
+    </w:p>
+    <w:p>
+      <w:pPr>
+        <w:ind w:left="-567" w:right="-330"/>
+        <w:jc w:val="both"/>
+        <w:rPr>
+          <w:rFonts w:ascii="Times New Roman" w:hAnsi="Times New Roman" w:cs="Times New Roman"/>
+          <w:color w:val="202124"/>
+          <w:sz w:val="36"/>
+          <w:szCs w:val="36"/>
+          <w:shd w:val="clear" w:color="auto" w:fill="FFFFFF"/>
+        </w:rPr>
+      </w:pPr>
+      <w:r>
+        <w:rPr>
+          <w:rFonts w:ascii="Times New Roman" w:hAnsi="Times New Roman" w:cs="Times New Roman"/>
+          <w:color w:val="202124"/>
+          <w:sz w:val="36"/>
+          <w:szCs w:val="36"/>
+          <w:shd w:val="clear" w:color="auto" w:fill="FFFFFF"/>
+        </w:rPr>
+        <w:t>Reducers in Redux are pure functions that specify how the application's state changes in response to actions. They take the current state and an action as input and return a new state based on that action.</w:t>
+      </w:r>
+    </w:p>
+    <w:p>
+      <w:pPr>
+        <w:ind w:left="-567" w:right="-330"/>
+        <w:jc w:val="both"/>
+        <w:rPr>
+          <w:rFonts w:ascii="Times New Roman" w:hAnsi="Times New Roman" w:cs="Times New Roman"/>
+          <w:b/>
+          <w:bCs/>
+          <w:color w:val="202124"/>
+          <w:sz w:val="36"/>
+          <w:szCs w:val="36"/>
+          <w:shd w:val="clear" w:color="auto" w:fill="FFFFFF"/>
+        </w:rPr>
+      </w:pPr>
+    </w:p>
+    <w:p>
+      <w:pPr>
+        <w:ind w:left="-567" w:right="-330"/>
+        <w:jc w:val="both"/>
+        <w:rPr>
+          <w:rFonts w:ascii="Times New Roman" w:hAnsi="Times New Roman" w:cs="Times New Roman"/>
+          <w:b/>
+          <w:bCs/>
+          <w:color w:val="202124"/>
+          <w:sz w:val="36"/>
+          <w:szCs w:val="36"/>
+          <w:shd w:val="clear" w:color="auto" w:fill="FFFFFF"/>
+        </w:rPr>
+      </w:pPr>
+      <w:r>
+        <w:rPr>
+          <w:rFonts w:ascii="Times New Roman" w:hAnsi="Times New Roman" w:cs="Times New Roman"/>
+          <w:b/>
+          <w:bCs/>
+          <w:color w:val="202124"/>
+          <w:sz w:val="36"/>
+          <w:szCs w:val="36"/>
+          <w:shd w:val="clear" w:color="auto" w:fill="FFFFFF"/>
+        </w:rPr>
+        <w:t>88)</w:t>
+      </w:r>
+      <w:r>
+        <w:rPr>
+          <w:rFonts w:ascii="Times New Roman" w:hAnsi="Times New Roman" w:cs="Times New Roman"/>
+          <w:b/>
+          <w:bCs/>
+          <w:color w:val="202124"/>
+          <w:sz w:val="36"/>
+          <w:szCs w:val="36"/>
+          <w:shd w:val="clear" w:color="auto" w:fill="FFFFFF"/>
+        </w:rPr>
+        <w:tab/>
+        <w:t>What is React Native?</w:t>
+      </w:r>
+    </w:p>
+    <w:p>
+      <w:pPr>
+        <w:ind w:left="-567" w:right="-330"/>
+        <w:jc w:val="both"/>
+        <w:rPr>
+          <w:rFonts w:ascii="Times New Roman" w:hAnsi="Times New Roman" w:cs="Times New Roman"/>
+          <w:color w:val="202124"/>
+          <w:sz w:val="36"/>
+          <w:szCs w:val="36"/>
+          <w:shd w:val="clear" w:color="auto" w:fill="FFFFFF"/>
+        </w:rPr>
+      </w:pPr>
+      <w:r>
+        <w:rPr>
+          <w:rFonts w:ascii="Times New Roman" w:hAnsi="Times New Roman" w:cs="Times New Roman"/>
+          <w:color w:val="202124"/>
+          <w:sz w:val="36"/>
+          <w:szCs w:val="36"/>
+          <w:shd w:val="clear" w:color="auto" w:fill="FFFFFF"/>
+        </w:rPr>
+        <w:t>React Native is a framework for building native mobile applications using React. It allows developers to write mobile apps using JavaScript.</w:t>
+      </w:r>
+    </w:p>
+    <w:p>
+      <w:pPr>
+        <w:ind w:left="-567" w:right="-330"/>
+        <w:jc w:val="both"/>
+        <w:rPr>
+          <w:rFonts w:ascii="Times New Roman" w:hAnsi="Times New Roman" w:cs="Times New Roman"/>
+          <w:color w:val="202124"/>
+          <w:sz w:val="36"/>
+          <w:szCs w:val="36"/>
+          <w:shd w:val="clear" w:color="auto" w:fill="FFFFFF"/>
+        </w:rPr>
+      </w:pPr>
+    </w:p>
+    <w:p>
+      <w:pPr>
+        <w:ind w:left="-567" w:right="-330"/>
+        <w:jc w:val="both"/>
+        <w:rPr>
+          <w:rFonts w:ascii="Times New Roman" w:hAnsi="Times New Roman" w:cs="Times New Roman"/>
+          <w:color w:val="202124"/>
+          <w:sz w:val="36"/>
+          <w:szCs w:val="36"/>
+          <w:shd w:val="clear" w:color="auto" w:fill="FFFFFF"/>
+        </w:rPr>
+      </w:pPr>
+      <w:r>
+        <w:rPr>
+          <w:rFonts w:ascii="Times New Roman" w:hAnsi="Times New Roman" w:cs="Times New Roman"/>
+          <w:color w:val="202124"/>
+          <w:sz w:val="36"/>
+          <w:szCs w:val="36"/>
+          <w:shd w:val="clear" w:color="auto" w:fill="FFFFFF"/>
+        </w:rPr>
+        <w:t>89)</w:t>
+      </w:r>
+      <w:r>
+        <w:rPr>
+          <w:rFonts w:ascii="Times New Roman" w:hAnsi="Times New Roman" w:cs="Times New Roman"/>
+          <w:color w:val="202124"/>
+          <w:sz w:val="36"/>
+          <w:szCs w:val="36"/>
+          <w:shd w:val="clear" w:color="auto" w:fill="FFFFFF"/>
+        </w:rPr>
+        <w:tab/>
+        <w:t>What is the purpose of the React.Fragment component?</w:t>
+      </w:r>
+    </w:p>
+    <w:p>
+      <w:pPr>
+        <w:ind w:left="-567" w:right="-330"/>
+        <w:jc w:val="both"/>
+        <w:rPr>
+          <w:rFonts w:ascii="Times New Roman" w:hAnsi="Times New Roman" w:cs="Times New Roman"/>
+          <w:color w:val="202124"/>
+          <w:sz w:val="36"/>
+          <w:szCs w:val="36"/>
+          <w:shd w:val="clear" w:color="auto" w:fill="FFFFFF"/>
+        </w:rPr>
+      </w:pPr>
+      <w:r>
+        <w:rPr>
+          <w:rFonts w:ascii="Times New Roman" w:hAnsi="Times New Roman" w:cs="Times New Roman"/>
+          <w:color w:val="202124"/>
+          <w:sz w:val="36"/>
+          <w:szCs w:val="36"/>
+          <w:shd w:val="clear" w:color="auto" w:fill="FFFFFF"/>
+        </w:rPr>
+        <w:t>React.Fragment is a built-in component in React that allows you to group multiple elements without adding an extra node to the DOM.</w:t>
+      </w:r>
+    </w:p>
+    <w:p>
+      <w:pPr>
+        <w:ind w:left="-567" w:right="-330"/>
+        <w:jc w:val="both"/>
+        <w:rPr>
+          <w:rFonts w:ascii="Times New Roman" w:hAnsi="Times New Roman" w:cs="Times New Roman"/>
+          <w:color w:val="202124"/>
+          <w:sz w:val="36"/>
+          <w:szCs w:val="36"/>
+          <w:shd w:val="clear" w:color="auto" w:fill="FFFFFF"/>
+        </w:rPr>
+      </w:pPr>
+    </w:p>
+    <w:p>
+      <w:pPr>
+        <w:ind w:left="-567" w:right="-330"/>
+        <w:jc w:val="both"/>
+        <w:rPr>
+          <w:rFonts w:ascii="Times New Roman" w:hAnsi="Times New Roman" w:cs="Times New Roman"/>
+          <w:color w:val="202124"/>
+          <w:sz w:val="36"/>
+          <w:szCs w:val="36"/>
+          <w:shd w:val="clear" w:color="auto" w:fill="FFFFFF"/>
+        </w:rPr>
+      </w:pPr>
+      <w:r>
+        <w:rPr>
+          <w:rFonts w:ascii="Times New Roman" w:hAnsi="Times New Roman" w:cs="Times New Roman"/>
+          <w:color w:val="202124"/>
+          <w:sz w:val="36"/>
+          <w:szCs w:val="36"/>
+          <w:shd w:val="clear" w:color="auto" w:fill="FFFFFF"/>
+        </w:rPr>
+        <w:t>90)</w:t>
+      </w:r>
+      <w:r>
+        <w:rPr>
+          <w:rFonts w:ascii="Times New Roman" w:hAnsi="Times New Roman" w:cs="Times New Roman"/>
+          <w:color w:val="202124"/>
+          <w:sz w:val="36"/>
+          <w:szCs w:val="36"/>
+          <w:shd w:val="clear" w:color="auto" w:fill="FFFFFF"/>
+        </w:rPr>
+        <w:tab/>
+        <w:t>What is the useReducer hook in React?</w:t>
+      </w:r>
+    </w:p>
+    <w:p>
+      <w:pPr>
+        <w:ind w:left="-567" w:right="-330"/>
+        <w:jc w:val="both"/>
+        <w:rPr>
+          <w:rFonts w:ascii="Times New Roman" w:hAnsi="Times New Roman" w:cs="Times New Roman"/>
+          <w:color w:val="202124"/>
+          <w:sz w:val="36"/>
+          <w:szCs w:val="36"/>
+          <w:shd w:val="clear" w:color="auto" w:fill="FFFFFF"/>
+        </w:rPr>
+      </w:pPr>
+      <w:r>
+        <w:rPr>
+          <w:rFonts w:ascii="Times New Roman" w:hAnsi="Times New Roman" w:cs="Times New Roman"/>
+          <w:color w:val="202124"/>
+          <w:sz w:val="36"/>
+          <w:szCs w:val="36"/>
+          <w:shd w:val="clear" w:color="auto" w:fill="FFFFFF"/>
+        </w:rPr>
+        <w:t>The useReducer hook is a built-in hook in React that allows you to manage state using a reducer function. It is an alternative to useState and is useful for managing more complex state logic or state transitions.</w:t>
+      </w:r>
+    </w:p>
+    <w:p>
+      <w:pPr>
+        <w:ind w:left="-567" w:right="-330"/>
+        <w:jc w:val="both"/>
+        <w:rPr>
+          <w:rFonts w:ascii="Times New Roman" w:hAnsi="Times New Roman" w:cs="Times New Roman"/>
+          <w:color w:val="202124"/>
+          <w:sz w:val="36"/>
+          <w:szCs w:val="36"/>
+          <w:shd w:val="clear" w:color="auto" w:fill="FFFFFF"/>
+        </w:rPr>
+      </w:pPr>
+    </w:p>
+    <w:p>
+      <w:pPr>
+        <w:ind w:left="-567" w:right="-330"/>
+        <w:jc w:val="both"/>
+        <w:rPr>
+          <w:rFonts w:ascii="Times New Roman" w:hAnsi="Times New Roman" w:cs="Times New Roman"/>
+          <w:color w:val="202124"/>
+          <w:sz w:val="36"/>
+          <w:szCs w:val="36"/>
+          <w:shd w:val="clear" w:color="auto" w:fill="FFFFFF"/>
+        </w:rPr>
+      </w:pPr>
+      <w:r>
+        <w:rPr>
+          <w:rFonts w:ascii="Times New Roman" w:hAnsi="Times New Roman" w:cs="Times New Roman"/>
+          <w:color w:val="202124"/>
+          <w:sz w:val="36"/>
+          <w:szCs w:val="36"/>
+          <w:shd w:val="clear" w:color="auto" w:fill="FFFFFF"/>
+        </w:rPr>
+        <w:lastRenderedPageBreak/>
+        <w:t>91)</w:t>
+      </w:r>
+      <w:r>
+        <w:rPr>
+          <w:rFonts w:ascii="Times New Roman" w:hAnsi="Times New Roman" w:cs="Times New Roman"/>
+          <w:color w:val="202124"/>
+          <w:sz w:val="36"/>
+          <w:szCs w:val="36"/>
+          <w:shd w:val="clear" w:color="auto" w:fill="FFFFFF"/>
+        </w:rPr>
+        <w:tab/>
+        <w:t>What is the purpose of the componentWillUnmount() method in React class components?</w:t>
+      </w:r>
+    </w:p>
+    <w:p>
+      <w:pPr>
+        <w:ind w:left="-567" w:right="-330"/>
+        <w:jc w:val="both"/>
+        <w:rPr>
+          <w:rFonts w:ascii="Times New Roman" w:hAnsi="Times New Roman" w:cs="Times New Roman"/>
+          <w:color w:val="202124"/>
+          <w:sz w:val="36"/>
+          <w:szCs w:val="36"/>
+          <w:shd w:val="clear" w:color="auto" w:fill="FFFFFF"/>
+        </w:rPr>
+      </w:pPr>
+      <w:r>
+        <w:rPr>
+          <w:rFonts w:ascii="Times New Roman" w:hAnsi="Times New Roman" w:cs="Times New Roman"/>
+          <w:color w:val="202124"/>
+          <w:sz w:val="36"/>
+          <w:szCs w:val="36"/>
+          <w:shd w:val="clear" w:color="auto" w:fill="FFFFFF"/>
+        </w:rPr>
+        <w:t>The componentWillUnmount() method is a lifecycle method in React class components that is called just before a component is unmounted and removed from the DOM. It allows for performing cleanup tasks such as removing event listeners or cancelling subscriptions.</w:t>
+      </w:r>
+    </w:p>
+    <w:p>
+      <w:pPr>
+        <w:ind w:left="-567" w:right="-330"/>
+        <w:jc w:val="both"/>
+        <w:rPr>
+          <w:rFonts w:ascii="Times New Roman" w:hAnsi="Times New Roman" w:cs="Times New Roman"/>
+          <w:color w:val="202124"/>
+          <w:sz w:val="36"/>
+          <w:szCs w:val="36"/>
+          <w:shd w:val="clear" w:color="auto" w:fill="FFFFFF"/>
+        </w:rPr>
+      </w:pPr>
+    </w:p>
+    <w:p>
+      <w:pPr>
+        <w:ind w:left="-567" w:right="-330"/>
+        <w:jc w:val="both"/>
+        <w:rPr>
+          <w:rFonts w:ascii="Times New Roman" w:hAnsi="Times New Roman" w:cs="Times New Roman"/>
+          <w:color w:val="202124"/>
+          <w:sz w:val="36"/>
+          <w:szCs w:val="36"/>
+          <w:shd w:val="clear" w:color="auto" w:fill="FFFFFF"/>
+        </w:rPr>
+      </w:pPr>
+      <w:r>
+        <w:rPr>
+          <w:rFonts w:ascii="Times New Roman" w:hAnsi="Times New Roman" w:cs="Times New Roman"/>
+          <w:color w:val="202124"/>
+          <w:sz w:val="36"/>
+          <w:szCs w:val="36"/>
+          <w:shd w:val="clear" w:color="auto" w:fill="FFFFFF"/>
+        </w:rPr>
+        <w:t>92)</w:t>
+      </w:r>
+      <w:r>
+        <w:rPr>
+          <w:rFonts w:ascii="Times New Roman" w:hAnsi="Times New Roman" w:cs="Times New Roman"/>
+          <w:color w:val="202124"/>
+          <w:sz w:val="36"/>
+          <w:szCs w:val="36"/>
+          <w:shd w:val="clear" w:color="auto" w:fill="FFFFFF"/>
+        </w:rPr>
+        <w:tab/>
+        <w:t>Explain Flux Concept in React.</w:t>
+      </w:r>
+    </w:p>
+    <w:p>
+      <w:pPr>
+        <w:ind w:left="-567" w:right="-330"/>
+        <w:jc w:val="both"/>
+        <w:rPr>
+          <w:rFonts w:ascii="Times New Roman" w:hAnsi="Times New Roman" w:cs="Times New Roman"/>
+          <w:color w:val="202124"/>
+          <w:sz w:val="36"/>
+          <w:szCs w:val="36"/>
+          <w:shd w:val="clear" w:color="auto" w:fill="FFFFFF"/>
+        </w:rPr>
+      </w:pPr>
+      <w:r>
+        <w:rPr>
+          <w:rFonts w:ascii="Times New Roman" w:hAnsi="Times New Roman" w:cs="Times New Roman"/>
+          <w:color w:val="202124"/>
+          <w:sz w:val="36"/>
+          <w:szCs w:val="36"/>
+          <w:shd w:val="clear" w:color="auto" w:fill="FFFFFF"/>
+        </w:rPr>
+        <w:t>It is a new kind of architecture used for client-side web applications. Supports the concept of Unidirectional Data Flow.</w:t>
+      </w:r>
+    </w:p>
+    <w:p>
+      <w:pPr>
+        <w:ind w:left="-567" w:right="-330"/>
+        <w:jc w:val="both"/>
+        <w:rPr>
+          <w:rFonts w:ascii="Times New Roman" w:hAnsi="Times New Roman" w:cs="Times New Roman"/>
+          <w:color w:val="202124"/>
+          <w:sz w:val="36"/>
+          <w:szCs w:val="36"/>
+          <w:shd w:val="clear" w:color="auto" w:fill="FFFFFF"/>
+        </w:rPr>
+      </w:pPr>
+    </w:p>
+    <w:p>
+      <w:pPr>
+        <w:ind w:left="-567" w:right="-330"/>
+        <w:jc w:val="both"/>
+        <w:rPr>
+          <w:rFonts w:ascii="Times New Roman" w:hAnsi="Times New Roman" w:cs="Times New Roman"/>
+          <w:color w:val="202124"/>
+          <w:sz w:val="36"/>
+          <w:szCs w:val="36"/>
+          <w:shd w:val="clear" w:color="auto" w:fill="FFFFFF"/>
+        </w:rPr>
+      </w:pPr>
+      <w:r>
+        <w:rPr>
+          <w:rFonts w:ascii="Times New Roman" w:hAnsi="Times New Roman" w:cs="Times New Roman"/>
+          <w:color w:val="202124"/>
+          <w:sz w:val="36"/>
+          <w:szCs w:val="36"/>
+          <w:shd w:val="clear" w:color="auto" w:fill="FFFFFF"/>
+        </w:rPr>
+        <w:t>93)</w:t>
+      </w:r>
+      <w:r>
+        <w:rPr>
+          <w:rFonts w:ascii="Times New Roman" w:hAnsi="Times New Roman" w:cs="Times New Roman"/>
+          <w:color w:val="202124"/>
+          <w:sz w:val="36"/>
+          <w:szCs w:val="36"/>
+          <w:shd w:val="clear" w:color="auto" w:fill="FFFFFF"/>
+        </w:rPr>
+        <w:tab/>
+        <w:t>What is yield catchphrase in JavaScript?</w:t>
+      </w:r>
+    </w:p>
+    <w:p>
+      <w:pPr>
+        <w:ind w:left="-567" w:right="-330"/>
+        <w:jc w:val="both"/>
+        <w:rPr>
+          <w:rFonts w:ascii="Times New Roman" w:hAnsi="Times New Roman" w:cs="Times New Roman"/>
+          <w:color w:val="202124"/>
+          <w:sz w:val="36"/>
+          <w:szCs w:val="36"/>
+          <w:shd w:val="clear" w:color="auto" w:fill="FFFFFF"/>
+        </w:rPr>
+      </w:pPr>
+      <w:r>
+        <w:rPr>
+          <w:rFonts w:ascii="Times New Roman" w:hAnsi="Times New Roman" w:cs="Times New Roman"/>
+          <w:color w:val="202124"/>
+          <w:sz w:val="36"/>
+          <w:szCs w:val="36"/>
+          <w:shd w:val="clear" w:color="auto" w:fill="FFFFFF"/>
+        </w:rPr>
+        <w:t>It is used to delay and resume a generator work.</w:t>
+      </w:r>
+    </w:p>
+    <w:p>
+      <w:pPr>
+        <w:ind w:left="-567" w:right="-330"/>
+        <w:jc w:val="both"/>
+        <w:rPr>
+          <w:rFonts w:ascii="Times New Roman" w:hAnsi="Times New Roman" w:cs="Times New Roman"/>
+          <w:color w:val="202124"/>
+          <w:sz w:val="36"/>
+          <w:szCs w:val="36"/>
+          <w:shd w:val="clear" w:color="auto" w:fill="FFFFFF"/>
+        </w:rPr>
+      </w:pPr>
+    </w:p>
+    <w:p>
+      <w:pPr>
+        <w:ind w:left="-567" w:right="-330"/>
+        <w:jc w:val="both"/>
+        <w:rPr>
+          <w:rFonts w:ascii="Times New Roman" w:hAnsi="Times New Roman" w:cs="Times New Roman"/>
+          <w:color w:val="202124"/>
+          <w:sz w:val="36"/>
+          <w:szCs w:val="36"/>
+          <w:shd w:val="clear" w:color="auto" w:fill="FFFFFF"/>
+        </w:rPr>
+      </w:pPr>
+      <w:r>
+        <w:rPr>
+          <w:rFonts w:ascii="Times New Roman" w:hAnsi="Times New Roman" w:cs="Times New Roman"/>
+          <w:color w:val="202124"/>
+          <w:sz w:val="36"/>
+          <w:szCs w:val="36"/>
+          <w:shd w:val="clear" w:color="auto" w:fill="FFFFFF"/>
+        </w:rPr>
+        <w:t>94)</w:t>
+      </w:r>
+      <w:r>
+        <w:rPr>
+          <w:rFonts w:ascii="Times New Roman" w:hAnsi="Times New Roman" w:cs="Times New Roman"/>
+          <w:color w:val="202124"/>
+          <w:sz w:val="36"/>
+          <w:szCs w:val="36"/>
+          <w:shd w:val="clear" w:color="auto" w:fill="FFFFFF"/>
+        </w:rPr>
+        <w:tab/>
+        <w:t>What are error boundaries?</w:t>
+      </w:r>
+    </w:p>
+    <w:p>
+      <w:pPr>
+        <w:ind w:left="-567" w:right="-330"/>
+        <w:jc w:val="both"/>
+        <w:rPr>
+          <w:rFonts w:ascii="Times New Roman" w:hAnsi="Times New Roman" w:cs="Times New Roman"/>
+          <w:color w:val="202124"/>
+          <w:sz w:val="36"/>
+          <w:szCs w:val="36"/>
+          <w:shd w:val="clear" w:color="auto" w:fill="FFFFFF"/>
+        </w:rPr>
+      </w:pPr>
+      <w:r>
+        <w:rPr>
+          <w:rFonts w:ascii="Times New Roman" w:hAnsi="Times New Roman" w:cs="Times New Roman"/>
+          <w:color w:val="202124"/>
+          <w:sz w:val="36"/>
+          <w:szCs w:val="36"/>
+          <w:shd w:val="clear" w:color="auto" w:fill="FFFFFF"/>
+        </w:rPr>
+        <w:t>They help catch errors in child components, log the error and show fallback UI.</w:t>
+      </w:r>
+    </w:p>
+    <w:p>
+      <w:pPr>
+        <w:ind w:left="-567" w:right="-330"/>
+        <w:jc w:val="both"/>
+        <w:rPr>
+          <w:rFonts w:ascii="Times New Roman" w:hAnsi="Times New Roman" w:cs="Times New Roman"/>
+          <w:color w:val="202124"/>
+          <w:sz w:val="36"/>
+          <w:szCs w:val="36"/>
+          <w:shd w:val="clear" w:color="auto" w:fill="FFFFFF"/>
+        </w:rPr>
+      </w:pPr>
+    </w:p>
+    <w:p>
+      <w:pPr>
+        <w:ind w:left="-567" w:right="-330"/>
+        <w:jc w:val="both"/>
+        <w:rPr>
+          <w:rFonts w:ascii="Times New Roman" w:hAnsi="Times New Roman" w:cs="Times New Roman"/>
+          <w:color w:val="202124"/>
+          <w:sz w:val="36"/>
+          <w:szCs w:val="36"/>
+          <w:shd w:val="clear" w:color="auto" w:fill="FFFFFF"/>
+        </w:rPr>
+      </w:pPr>
+      <w:r>
+        <w:rPr>
+          <w:rFonts w:ascii="Times New Roman" w:hAnsi="Times New Roman" w:cs="Times New Roman"/>
+          <w:color w:val="202124"/>
+          <w:sz w:val="36"/>
+          <w:szCs w:val="36"/>
+          <w:shd w:val="clear" w:color="auto" w:fill="FFFFFF"/>
+        </w:rPr>
+        <w:t>95)</w:t>
+      </w:r>
+      <w:r>
+        <w:rPr>
+          <w:rFonts w:ascii="Times New Roman" w:hAnsi="Times New Roman" w:cs="Times New Roman"/>
+          <w:color w:val="202124"/>
+          <w:sz w:val="36"/>
+          <w:szCs w:val="36"/>
+          <w:shd w:val="clear" w:color="auto" w:fill="FFFFFF"/>
+        </w:rPr>
+        <w:tab/>
+        <w:t>What are refs?</w:t>
+      </w:r>
+    </w:p>
+    <w:p>
+      <w:pPr>
+        <w:ind w:left="-567" w:right="-330"/>
+        <w:jc w:val="both"/>
+        <w:rPr>
+          <w:rFonts w:ascii="Times New Roman" w:hAnsi="Times New Roman" w:cs="Times New Roman"/>
+          <w:color w:val="202124"/>
+          <w:sz w:val="36"/>
+          <w:szCs w:val="36"/>
+          <w:shd w:val="clear" w:color="auto" w:fill="FFFFFF"/>
+        </w:rPr>
+      </w:pPr>
+      <w:r>
+        <w:rPr>
+          <w:rFonts w:ascii="Times New Roman" w:hAnsi="Times New Roman" w:cs="Times New Roman"/>
+          <w:color w:val="202124"/>
+          <w:sz w:val="36"/>
+          <w:szCs w:val="36"/>
+          <w:shd w:val="clear" w:color="auto" w:fill="FFFFFF"/>
+        </w:rPr>
+        <w:t>They are an attribute of DOM elements. It is a function provided by React to access these elements. You might want to use them in case when you want to change the value of a child component without use of props.</w:t>
       </w:r>
     </w:p>
     <w:sectPr>

</xml_diff>

<commit_message>
modifying explain react router
</commit_message>
<xml_diff>
--- a/React Interview Questions .docx
+++ b/React Interview Questions .docx
@@ -2859,21 +2859,8 @@
           <w:szCs w:val="36"/>
           <w:shd w:val="clear" w:color="auto" w:fill="FFFFFF"/>
         </w:rPr>
-        <w:t>React Router is a routing library which allows you to add new screen flows to your application, and it also keeps URL in sync with what’s being shown on the page.</w:t>
-      </w:r>
-    </w:p>
-    <w:p>
-      <w:pPr>
-        <w:ind w:left="-567" w:right="-330"/>
-        <w:jc w:val="both"/>
-        <w:rPr>
-          <w:rFonts w:ascii="Times New Roman" w:hAnsi="Times New Roman" w:cs="Times New Roman"/>
-          <w:color w:val="202124"/>
-          <w:sz w:val="36"/>
-          <w:szCs w:val="36"/>
-          <w:shd w:val="clear" w:color="auto" w:fill="FFFFFF"/>
-        </w:rPr>
-      </w:pPr>
+        <w:t>When we want to run single page application we get html,css and very large JS file, in home page when we click on about or contact link it send the request to backend we receives json format and not new html,css and JS file , we can simulate by moving to other page. This is why we use react-router.</w:t>
+      </w:r>
     </w:p>
     <w:p>
       <w:pPr>
@@ -3163,7 +3150,1075 @@
           <w:szCs w:val="36"/>
           <w:shd w:val="clear" w:color="auto" w:fill="FFFFFF"/>
         </w:rPr>
+        <w:lastRenderedPageBreak/>
         <w:t>Two types of react Components are:</w:t>
+      </w:r>
+    </w:p>
+    <w:p>
+      <w:pPr>
+        <w:ind w:left="-567" w:right="-330"/>
+        <w:jc w:val="both"/>
+        <w:rPr>
+          <w:rFonts w:ascii="Times New Roman" w:hAnsi="Times New Roman" w:cs="Times New Roman"/>
+          <w:color w:val="202124"/>
+          <w:sz w:val="36"/>
+          <w:szCs w:val="36"/>
+          <w:shd w:val="clear" w:color="auto" w:fill="FFFFFF"/>
+        </w:rPr>
+      </w:pPr>
+      <w:r>
+        <w:rPr>
+          <w:rFonts w:ascii="Times New Roman" w:hAnsi="Times New Roman" w:cs="Times New Roman"/>
+          <w:color w:val="202124"/>
+          <w:sz w:val="36"/>
+          <w:szCs w:val="36"/>
+          <w:shd w:val="clear" w:color="auto" w:fill="FFFFFF"/>
+        </w:rPr>
+        <w:t>•</w:t>
+      </w:r>
+      <w:r>
+        <w:rPr>
+          <w:rFonts w:ascii="Times New Roman" w:hAnsi="Times New Roman" w:cs="Times New Roman"/>
+          <w:color w:val="202124"/>
+          <w:sz w:val="36"/>
+          <w:szCs w:val="36"/>
+          <w:shd w:val="clear" w:color="auto" w:fill="FFFFFF"/>
+        </w:rPr>
+        <w:tab/>
+        <w:t>Function component</w:t>
+      </w:r>
+    </w:p>
+    <w:p>
+      <w:pPr>
+        <w:ind w:left="-567" w:right="-330"/>
+        <w:jc w:val="both"/>
+        <w:rPr>
+          <w:rFonts w:ascii="Times New Roman" w:hAnsi="Times New Roman" w:cs="Times New Roman"/>
+          <w:color w:val="202124"/>
+          <w:sz w:val="36"/>
+          <w:szCs w:val="36"/>
+          <w:shd w:val="clear" w:color="auto" w:fill="FFFFFF"/>
+        </w:rPr>
+      </w:pPr>
+      <w:r>
+        <w:rPr>
+          <w:rFonts w:ascii="Times New Roman" w:hAnsi="Times New Roman" w:cs="Times New Roman"/>
+          <w:color w:val="202124"/>
+          <w:sz w:val="36"/>
+          <w:szCs w:val="36"/>
+          <w:shd w:val="clear" w:color="auto" w:fill="FFFFFF"/>
+        </w:rPr>
+        <w:t>•</w:t>
+      </w:r>
+      <w:r>
+        <w:rPr>
+          <w:rFonts w:ascii="Times New Roman" w:hAnsi="Times New Roman" w:cs="Times New Roman"/>
+          <w:color w:val="202124"/>
+          <w:sz w:val="36"/>
+          <w:szCs w:val="36"/>
+          <w:shd w:val="clear" w:color="auto" w:fill="FFFFFF"/>
+        </w:rPr>
+        <w:tab/>
+        <w:t>Class component</w:t>
+      </w:r>
+    </w:p>
+    <w:p>
+      <w:pPr>
+        <w:ind w:left="-567" w:right="-330"/>
+        <w:jc w:val="both"/>
+        <w:rPr>
+          <w:rFonts w:ascii="Times New Roman" w:hAnsi="Times New Roman" w:cs="Times New Roman"/>
+          <w:color w:val="202124"/>
+          <w:sz w:val="36"/>
+          <w:szCs w:val="36"/>
+          <w:shd w:val="clear" w:color="auto" w:fill="FFFFFF"/>
+        </w:rPr>
+      </w:pPr>
+    </w:p>
+    <w:p>
+      <w:pPr>
+        <w:ind w:left="-567" w:right="-330"/>
+        <w:jc w:val="both"/>
+        <w:rPr>
+          <w:rFonts w:ascii="Times New Roman" w:hAnsi="Times New Roman" w:cs="Times New Roman"/>
+          <w:b/>
+          <w:bCs/>
+          <w:color w:val="202124"/>
+          <w:sz w:val="36"/>
+          <w:szCs w:val="36"/>
+          <w:shd w:val="clear" w:color="auto" w:fill="FFFFFF"/>
+        </w:rPr>
+      </w:pPr>
+      <w:r>
+        <w:rPr>
+          <w:rFonts w:ascii="Times New Roman" w:hAnsi="Times New Roman" w:cs="Times New Roman"/>
+          <w:b/>
+          <w:bCs/>
+          <w:color w:val="202124"/>
+          <w:sz w:val="36"/>
+          <w:szCs w:val="36"/>
+          <w:shd w:val="clear" w:color="auto" w:fill="FFFFFF"/>
+        </w:rPr>
+        <w:t>24)</w:t>
+      </w:r>
+      <w:r>
+        <w:rPr>
+          <w:rFonts w:ascii="Times New Roman" w:hAnsi="Times New Roman" w:cs="Times New Roman"/>
+          <w:b/>
+          <w:bCs/>
+          <w:color w:val="202124"/>
+          <w:sz w:val="36"/>
+          <w:szCs w:val="36"/>
+          <w:shd w:val="clear" w:color="auto" w:fill="FFFFFF"/>
+        </w:rPr>
+        <w:tab/>
+        <w:t>How can you update state in React JS?</w:t>
+      </w:r>
+    </w:p>
+    <w:p>
+      <w:pPr>
+        <w:ind w:left="-567" w:right="-330"/>
+        <w:jc w:val="both"/>
+        <w:rPr>
+          <w:rFonts w:ascii="Times New Roman" w:hAnsi="Times New Roman" w:cs="Times New Roman"/>
+          <w:color w:val="202124"/>
+          <w:sz w:val="36"/>
+          <w:szCs w:val="36"/>
+          <w:shd w:val="clear" w:color="auto" w:fill="FFFFFF"/>
+        </w:rPr>
+      </w:pPr>
+      <w:r>
+        <w:rPr>
+          <w:rFonts w:ascii="Times New Roman" w:hAnsi="Times New Roman" w:cs="Times New Roman"/>
+          <w:color w:val="202124"/>
+          <w:sz w:val="36"/>
+          <w:szCs w:val="36"/>
+          <w:shd w:val="clear" w:color="auto" w:fill="FFFFFF"/>
+        </w:rPr>
+        <w:t>A state can be updated on the component directly or indirectly.</w:t>
+      </w:r>
+    </w:p>
+    <w:p>
+      <w:pPr>
+        <w:ind w:left="-567" w:right="-330"/>
+        <w:jc w:val="both"/>
+        <w:rPr>
+          <w:rFonts w:ascii="Times New Roman" w:hAnsi="Times New Roman" w:cs="Times New Roman"/>
+          <w:color w:val="202124"/>
+          <w:sz w:val="36"/>
+          <w:szCs w:val="36"/>
+          <w:shd w:val="clear" w:color="auto" w:fill="FFFFFF"/>
+        </w:rPr>
+      </w:pPr>
+    </w:p>
+    <w:p>
+      <w:pPr>
+        <w:ind w:left="-567" w:right="-330"/>
+        <w:jc w:val="both"/>
+        <w:rPr>
+          <w:rFonts w:ascii="Times New Roman" w:hAnsi="Times New Roman" w:cs="Times New Roman"/>
+          <w:b/>
+          <w:bCs/>
+          <w:color w:val="202124"/>
+          <w:sz w:val="36"/>
+          <w:szCs w:val="36"/>
+          <w:shd w:val="clear" w:color="auto" w:fill="FFFFFF"/>
+        </w:rPr>
+      </w:pPr>
+      <w:r>
+        <w:rPr>
+          <w:rFonts w:ascii="Times New Roman" w:hAnsi="Times New Roman" w:cs="Times New Roman"/>
+          <w:b/>
+          <w:bCs/>
+          <w:color w:val="202124"/>
+          <w:sz w:val="36"/>
+          <w:szCs w:val="36"/>
+          <w:shd w:val="clear" w:color="auto" w:fill="FFFFFF"/>
+        </w:rPr>
+        <w:t>25)</w:t>
+      </w:r>
+      <w:r>
+        <w:rPr>
+          <w:rFonts w:ascii="Times New Roman" w:hAnsi="Times New Roman" w:cs="Times New Roman"/>
+          <w:b/>
+          <w:bCs/>
+          <w:color w:val="202124"/>
+          <w:sz w:val="36"/>
+          <w:szCs w:val="36"/>
+          <w:shd w:val="clear" w:color="auto" w:fill="FFFFFF"/>
+        </w:rPr>
+        <w:tab/>
+        <w:t>Explain the use of the arrow function in React</w:t>
+      </w:r>
+      <w:r>
+        <w:rPr>
+          <w:rFonts w:ascii="Times New Roman" w:hAnsi="Times New Roman" w:cs="Times New Roman"/>
+          <w:b/>
+          <w:bCs/>
+          <w:color w:val="202124"/>
+          <w:sz w:val="36"/>
+          <w:szCs w:val="36"/>
+          <w:shd w:val="clear" w:color="auto" w:fill="FFFFFF"/>
+        </w:rPr>
+        <w:t>?</w:t>
+      </w:r>
+    </w:p>
+    <w:p>
+      <w:pPr>
+        <w:ind w:left="-567" w:right="-330"/>
+        <w:jc w:val="both"/>
+        <w:rPr>
+          <w:rFonts w:ascii="Times New Roman" w:hAnsi="Times New Roman" w:cs="Times New Roman"/>
+          <w:color w:val="202124"/>
+          <w:sz w:val="36"/>
+          <w:szCs w:val="36"/>
+          <w:shd w:val="clear" w:color="auto" w:fill="FFFFFF"/>
+        </w:rPr>
+      </w:pPr>
+      <w:r>
+        <w:rPr>
+          <w:rFonts w:ascii="Times New Roman" w:hAnsi="Times New Roman" w:cs="Times New Roman"/>
+          <w:color w:val="202124"/>
+          <w:sz w:val="36"/>
+          <w:szCs w:val="36"/>
+          <w:shd w:val="clear" w:color="auto" w:fill="FFFFFF"/>
+        </w:rPr>
+        <w:t>The arrow function helps you to predict the behavior of bugs when passed as a callback. Therefore, it prevents bug caused by this all together.</w:t>
+      </w:r>
+    </w:p>
+    <w:p>
+      <w:pPr>
+        <w:ind w:left="-567" w:right="-330"/>
+        <w:jc w:val="both"/>
+        <w:rPr>
+          <w:rFonts w:ascii="Times New Roman" w:hAnsi="Times New Roman" w:cs="Times New Roman"/>
+          <w:color w:val="202124"/>
+          <w:sz w:val="36"/>
+          <w:szCs w:val="36"/>
+          <w:shd w:val="clear" w:color="auto" w:fill="FFFFFF"/>
+        </w:rPr>
+      </w:pPr>
+    </w:p>
+    <w:p>
+      <w:pPr>
+        <w:ind w:left="-567" w:right="-330"/>
+        <w:jc w:val="both"/>
+        <w:rPr>
+          <w:rFonts w:ascii="Times New Roman" w:hAnsi="Times New Roman" w:cs="Times New Roman"/>
+          <w:b/>
+          <w:bCs/>
+          <w:color w:val="202124"/>
+          <w:sz w:val="36"/>
+          <w:szCs w:val="36"/>
+          <w:shd w:val="clear" w:color="auto" w:fill="FFFFFF"/>
+        </w:rPr>
+      </w:pPr>
+      <w:r>
+        <w:rPr>
+          <w:rFonts w:ascii="Times New Roman" w:hAnsi="Times New Roman" w:cs="Times New Roman"/>
+          <w:b/>
+          <w:bCs/>
+          <w:color w:val="202124"/>
+          <w:sz w:val="36"/>
+          <w:szCs w:val="36"/>
+          <w:shd w:val="clear" w:color="auto" w:fill="FFFFFF"/>
+        </w:rPr>
+        <w:t>26)</w:t>
+      </w:r>
+      <w:r>
+        <w:rPr>
+          <w:rFonts w:ascii="Times New Roman" w:hAnsi="Times New Roman" w:cs="Times New Roman"/>
+          <w:b/>
+          <w:bCs/>
+          <w:color w:val="202124"/>
+          <w:sz w:val="36"/>
+          <w:szCs w:val="36"/>
+          <w:shd w:val="clear" w:color="auto" w:fill="FFFFFF"/>
+        </w:rPr>
+        <w:tab/>
+        <w:t>What are the lifecycle steps of React?</w:t>
+      </w:r>
+    </w:p>
+    <w:p>
+      <w:pPr>
+        <w:ind w:left="-567" w:right="-330"/>
+        <w:jc w:val="both"/>
+        <w:rPr>
+          <w:rFonts w:ascii="Times New Roman" w:hAnsi="Times New Roman" w:cs="Times New Roman"/>
+          <w:color w:val="202124"/>
+          <w:sz w:val="36"/>
+          <w:szCs w:val="36"/>
+          <w:shd w:val="clear" w:color="auto" w:fill="FFFFFF"/>
+        </w:rPr>
+      </w:pPr>
+      <w:r>
+        <w:rPr>
+          <w:rFonts w:ascii="Times New Roman" w:hAnsi="Times New Roman" w:cs="Times New Roman"/>
+          <w:color w:val="202124"/>
+          <w:sz w:val="36"/>
+          <w:szCs w:val="36"/>
+          <w:shd w:val="clear" w:color="auto" w:fill="FFFFFF"/>
+        </w:rPr>
+        <w:t>Important lifecycle steps of React js are:</w:t>
+      </w:r>
+    </w:p>
+    <w:p>
+      <w:pPr>
+        <w:ind w:left="-567" w:right="-330"/>
+        <w:jc w:val="both"/>
+        <w:rPr>
+          <w:rFonts w:ascii="Times New Roman" w:hAnsi="Times New Roman" w:cs="Times New Roman"/>
+          <w:color w:val="202124"/>
+          <w:sz w:val="36"/>
+          <w:szCs w:val="36"/>
+          <w:shd w:val="clear" w:color="auto" w:fill="FFFFFF"/>
+        </w:rPr>
+      </w:pPr>
+      <w:r>
+        <w:rPr>
+          <w:rFonts w:ascii="Times New Roman" w:hAnsi="Times New Roman" w:cs="Times New Roman"/>
+          <w:color w:val="202124"/>
+          <w:sz w:val="36"/>
+          <w:szCs w:val="36"/>
+          <w:shd w:val="clear" w:color="auto" w:fill="FFFFFF"/>
+        </w:rPr>
+        <w:t>•</w:t>
+      </w:r>
+      <w:r>
+        <w:rPr>
+          <w:rFonts w:ascii="Times New Roman" w:hAnsi="Times New Roman" w:cs="Times New Roman"/>
+          <w:color w:val="202124"/>
+          <w:sz w:val="36"/>
+          <w:szCs w:val="36"/>
+          <w:shd w:val="clear" w:color="auto" w:fill="FFFFFF"/>
+        </w:rPr>
+        <w:tab/>
+        <w:t>Initialization</w:t>
+      </w:r>
+    </w:p>
+    <w:p>
+      <w:pPr>
+        <w:ind w:left="-567" w:right="-330"/>
+        <w:jc w:val="both"/>
+        <w:rPr>
+          <w:rFonts w:ascii="Times New Roman" w:hAnsi="Times New Roman" w:cs="Times New Roman"/>
+          <w:color w:val="202124"/>
+          <w:sz w:val="36"/>
+          <w:szCs w:val="36"/>
+          <w:shd w:val="clear" w:color="auto" w:fill="FFFFFF"/>
+        </w:rPr>
+      </w:pPr>
+      <w:r>
+        <w:rPr>
+          <w:rFonts w:ascii="Times New Roman" w:hAnsi="Times New Roman" w:cs="Times New Roman"/>
+          <w:color w:val="202124"/>
+          <w:sz w:val="36"/>
+          <w:szCs w:val="36"/>
+          <w:shd w:val="clear" w:color="auto" w:fill="FFFFFF"/>
+        </w:rPr>
+        <w:t>•</w:t>
+      </w:r>
+      <w:r>
+        <w:rPr>
+          <w:rFonts w:ascii="Times New Roman" w:hAnsi="Times New Roman" w:cs="Times New Roman"/>
+          <w:color w:val="202124"/>
+          <w:sz w:val="36"/>
+          <w:szCs w:val="36"/>
+          <w:shd w:val="clear" w:color="auto" w:fill="FFFFFF"/>
+        </w:rPr>
+        <w:tab/>
+        <w:t>State/Property updates</w:t>
+      </w:r>
+    </w:p>
+    <w:p>
+      <w:pPr>
+        <w:ind w:left="-567" w:right="-330"/>
+        <w:jc w:val="both"/>
+        <w:rPr>
+          <w:rFonts w:ascii="Times New Roman" w:hAnsi="Times New Roman" w:cs="Times New Roman"/>
+          <w:color w:val="202124"/>
+          <w:sz w:val="36"/>
+          <w:szCs w:val="36"/>
+          <w:shd w:val="clear" w:color="auto" w:fill="FFFFFF"/>
+        </w:rPr>
+      </w:pPr>
+      <w:r>
+        <w:rPr>
+          <w:rFonts w:ascii="Times New Roman" w:hAnsi="Times New Roman" w:cs="Times New Roman"/>
+          <w:color w:val="202124"/>
+          <w:sz w:val="36"/>
+          <w:szCs w:val="36"/>
+          <w:shd w:val="clear" w:color="auto" w:fill="FFFFFF"/>
+        </w:rPr>
+        <w:t>•</w:t>
+      </w:r>
+      <w:r>
+        <w:rPr>
+          <w:rFonts w:ascii="Times New Roman" w:hAnsi="Times New Roman" w:cs="Times New Roman"/>
+          <w:color w:val="202124"/>
+          <w:sz w:val="36"/>
+          <w:szCs w:val="36"/>
+          <w:shd w:val="clear" w:color="auto" w:fill="FFFFFF"/>
+        </w:rPr>
+        <w:tab/>
+        <w:t>Destruction are the lifecycle of React</w:t>
+      </w:r>
+    </w:p>
+    <w:p>
+      <w:pPr>
+        <w:ind w:left="-567" w:right="-330"/>
+        <w:jc w:val="both"/>
+        <w:rPr>
+          <w:rFonts w:ascii="Times New Roman" w:hAnsi="Times New Roman" w:cs="Times New Roman"/>
+          <w:color w:val="202124"/>
+          <w:sz w:val="36"/>
+          <w:szCs w:val="36"/>
+          <w:shd w:val="clear" w:color="auto" w:fill="FFFFFF"/>
+        </w:rPr>
+      </w:pPr>
+    </w:p>
+    <w:p>
+      <w:pPr>
+        <w:ind w:left="-567" w:right="-330"/>
+        <w:jc w:val="both"/>
+        <w:rPr>
+          <w:rFonts w:ascii="Times New Roman" w:hAnsi="Times New Roman" w:cs="Times New Roman"/>
+          <w:b/>
+          <w:bCs/>
+          <w:color w:val="202124"/>
+          <w:sz w:val="36"/>
+          <w:szCs w:val="36"/>
+          <w:shd w:val="clear" w:color="auto" w:fill="FFFFFF"/>
+        </w:rPr>
+      </w:pPr>
+      <w:r>
+        <w:rPr>
+          <w:rFonts w:ascii="Times New Roman" w:hAnsi="Times New Roman" w:cs="Times New Roman"/>
+          <w:b/>
+          <w:bCs/>
+          <w:color w:val="202124"/>
+          <w:sz w:val="36"/>
+          <w:szCs w:val="36"/>
+          <w:shd w:val="clear" w:color="auto" w:fill="FFFFFF"/>
+        </w:rPr>
+        <w:t>27)</w:t>
+      </w:r>
+      <w:r>
+        <w:rPr>
+          <w:rFonts w:ascii="Times New Roman" w:hAnsi="Times New Roman" w:cs="Times New Roman"/>
+          <w:b/>
+          <w:bCs/>
+          <w:color w:val="202124"/>
+          <w:sz w:val="36"/>
+          <w:szCs w:val="36"/>
+          <w:shd w:val="clear" w:color="auto" w:fill="FFFFFF"/>
+        </w:rPr>
+        <w:tab/>
+        <w:t>What is ‘create-react-app’?</w:t>
+      </w:r>
+    </w:p>
+    <w:p>
+      <w:pPr>
+        <w:ind w:left="-567" w:right="-330"/>
+        <w:jc w:val="both"/>
+        <w:rPr>
+          <w:rFonts w:ascii="Times New Roman" w:hAnsi="Times New Roman" w:cs="Times New Roman"/>
+          <w:color w:val="202124"/>
+          <w:sz w:val="36"/>
+          <w:szCs w:val="36"/>
+          <w:shd w:val="clear" w:color="auto" w:fill="FFFFFF"/>
+        </w:rPr>
+      </w:pPr>
+      <w:r>
+        <w:rPr>
+          <w:rFonts w:ascii="Times New Roman" w:hAnsi="Times New Roman" w:cs="Times New Roman"/>
+          <w:color w:val="202124"/>
+          <w:sz w:val="36"/>
+          <w:szCs w:val="36"/>
+          <w:shd w:val="clear" w:color="auto" w:fill="FFFFFF"/>
+        </w:rPr>
+        <w:t>‘create-react-app’ is a command-line tool which allows you to create one basic react application.</w:t>
+      </w:r>
+    </w:p>
+    <w:p>
+      <w:pPr>
+        <w:ind w:left="-567" w:right="-330"/>
+        <w:jc w:val="both"/>
+        <w:rPr>
+          <w:rFonts w:ascii="Times New Roman" w:hAnsi="Times New Roman" w:cs="Times New Roman"/>
+          <w:color w:val="202124"/>
+          <w:sz w:val="36"/>
+          <w:szCs w:val="36"/>
+          <w:shd w:val="clear" w:color="auto" w:fill="FFFFFF"/>
+        </w:rPr>
+      </w:pPr>
+    </w:p>
+    <w:p>
+      <w:pPr>
+        <w:ind w:left="-567" w:right="-330"/>
+        <w:jc w:val="both"/>
+        <w:rPr>
+          <w:rFonts w:ascii="Times New Roman" w:hAnsi="Times New Roman" w:cs="Times New Roman"/>
+          <w:b/>
+          <w:bCs/>
+          <w:color w:val="202124"/>
+          <w:sz w:val="36"/>
+          <w:szCs w:val="36"/>
+          <w:shd w:val="clear" w:color="auto" w:fill="FFFFFF"/>
+        </w:rPr>
+      </w:pPr>
+      <w:r>
+        <w:rPr>
+          <w:rFonts w:ascii="Times New Roman" w:hAnsi="Times New Roman" w:cs="Times New Roman"/>
+          <w:b/>
+          <w:bCs/>
+          <w:color w:val="202124"/>
+          <w:sz w:val="36"/>
+          <w:szCs w:val="36"/>
+          <w:shd w:val="clear" w:color="auto" w:fill="FFFFFF"/>
+        </w:rPr>
+        <w:t>28)</w:t>
+      </w:r>
+      <w:r>
+        <w:rPr>
+          <w:rFonts w:ascii="Times New Roman" w:hAnsi="Times New Roman" w:cs="Times New Roman"/>
+          <w:b/>
+          <w:bCs/>
+          <w:color w:val="202124"/>
+          <w:sz w:val="36"/>
+          <w:szCs w:val="36"/>
+          <w:shd w:val="clear" w:color="auto" w:fill="FFFFFF"/>
+        </w:rPr>
+        <w:tab/>
+        <w:t>Explain the use of ‘key’ in react list</w:t>
+      </w:r>
+      <w:r>
+        <w:rPr>
+          <w:rFonts w:ascii="Times New Roman" w:hAnsi="Times New Roman" w:cs="Times New Roman"/>
+          <w:b/>
+          <w:bCs/>
+          <w:color w:val="202124"/>
+          <w:sz w:val="36"/>
+          <w:szCs w:val="36"/>
+          <w:shd w:val="clear" w:color="auto" w:fill="FFFFFF"/>
+        </w:rPr>
+        <w:t xml:space="preserve"> ?</w:t>
+      </w:r>
+    </w:p>
+    <w:p>
+      <w:pPr>
+        <w:ind w:left="-567" w:right="-330"/>
+        <w:jc w:val="both"/>
+        <w:rPr>
+          <w:rFonts w:ascii="Times New Roman" w:hAnsi="Times New Roman" w:cs="Times New Roman"/>
+          <w:color w:val="202124"/>
+          <w:sz w:val="36"/>
+          <w:szCs w:val="36"/>
+          <w:shd w:val="clear" w:color="auto" w:fill="FFFFFF"/>
+        </w:rPr>
+      </w:pPr>
+      <w:r>
+        <w:rPr>
+          <w:rFonts w:ascii="Times New Roman" w:hAnsi="Times New Roman" w:cs="Times New Roman"/>
+          <w:color w:val="202124"/>
+          <w:sz w:val="36"/>
+          <w:szCs w:val="36"/>
+          <w:shd w:val="clear" w:color="auto" w:fill="FFFFFF"/>
+        </w:rPr>
+        <w:lastRenderedPageBreak/>
+        <w:t>Keys allow you to provide each list element with a stable identity. The keys should be unique.</w:t>
+      </w:r>
+    </w:p>
+    <w:p>
+      <w:pPr>
+        <w:ind w:left="-567" w:right="-330"/>
+        <w:jc w:val="both"/>
+        <w:rPr>
+          <w:rFonts w:ascii="Times New Roman" w:hAnsi="Times New Roman" w:cs="Times New Roman"/>
+          <w:b/>
+          <w:bCs/>
+          <w:color w:val="202124"/>
+          <w:sz w:val="36"/>
+          <w:szCs w:val="36"/>
+          <w:shd w:val="clear" w:color="auto" w:fill="FFFFFF"/>
+        </w:rPr>
+      </w:pPr>
+      <w:r>
+        <w:rPr>
+          <w:rFonts w:ascii="Times New Roman" w:hAnsi="Times New Roman" w:cs="Times New Roman"/>
+          <w:b/>
+          <w:bCs/>
+          <w:color w:val="202124"/>
+          <w:sz w:val="36"/>
+          <w:szCs w:val="36"/>
+          <w:shd w:val="clear" w:color="auto" w:fill="FFFFFF"/>
+        </w:rPr>
+        <w:t>29)</w:t>
+      </w:r>
+      <w:r>
+        <w:rPr>
+          <w:rFonts w:ascii="Times New Roman" w:hAnsi="Times New Roman" w:cs="Times New Roman"/>
+          <w:b/>
+          <w:bCs/>
+          <w:color w:val="202124"/>
+          <w:sz w:val="36"/>
+          <w:szCs w:val="36"/>
+          <w:shd w:val="clear" w:color="auto" w:fill="FFFFFF"/>
+        </w:rPr>
+        <w:tab/>
+        <w:t>What are children prop?</w:t>
+      </w:r>
+    </w:p>
+    <w:p>
+      <w:pPr>
+        <w:ind w:left="-567" w:right="-330"/>
+        <w:jc w:val="both"/>
+        <w:rPr>
+          <w:rFonts w:ascii="Times New Roman" w:hAnsi="Times New Roman" w:cs="Times New Roman"/>
+          <w:color w:val="202124"/>
+          <w:sz w:val="36"/>
+          <w:szCs w:val="36"/>
+          <w:shd w:val="clear" w:color="auto" w:fill="FFFFFF"/>
+        </w:rPr>
+      </w:pPr>
+      <w:r>
+        <w:rPr>
+          <w:rFonts w:ascii="Times New Roman" w:hAnsi="Times New Roman" w:cs="Times New Roman"/>
+          <w:color w:val="202124"/>
+          <w:sz w:val="36"/>
+          <w:szCs w:val="36"/>
+          <w:shd w:val="clear" w:color="auto" w:fill="FFFFFF"/>
+        </w:rPr>
+        <w:t>Children props are used to pass component to other components as properties. You can access it by using</w:t>
+      </w:r>
+    </w:p>
+    <w:p>
+      <w:pPr>
+        <w:ind w:left="-567" w:right="-330"/>
+        <w:jc w:val="both"/>
+        <w:rPr>
+          <w:rFonts w:ascii="Times New Roman" w:hAnsi="Times New Roman" w:cs="Times New Roman"/>
+          <w:color w:val="202124"/>
+          <w:sz w:val="36"/>
+          <w:szCs w:val="36"/>
+          <w:shd w:val="clear" w:color="auto" w:fill="FFFFFF"/>
+        </w:rPr>
+      </w:pPr>
+      <w:r>
+        <w:rPr>
+          <w:rFonts w:ascii="Times New Roman" w:hAnsi="Times New Roman" w:cs="Times New Roman"/>
+          <w:color w:val="202124"/>
+          <w:sz w:val="36"/>
+          <w:szCs w:val="36"/>
+          <w:shd w:val="clear" w:color="auto" w:fill="FFFFFF"/>
+        </w:rPr>
+        <w:t>{props.children}</w:t>
+      </w:r>
+    </w:p>
+    <w:p>
+      <w:pPr>
+        <w:ind w:left="-567" w:right="-330"/>
+        <w:jc w:val="both"/>
+        <w:rPr>
+          <w:rFonts w:ascii="Times New Roman" w:hAnsi="Times New Roman" w:cs="Times New Roman"/>
+          <w:color w:val="202124"/>
+          <w:sz w:val="36"/>
+          <w:szCs w:val="36"/>
+          <w:shd w:val="clear" w:color="auto" w:fill="FFFFFF"/>
+        </w:rPr>
+      </w:pPr>
+    </w:p>
+    <w:p>
+      <w:pPr>
+        <w:ind w:left="-567" w:right="-330"/>
+        <w:jc w:val="both"/>
+        <w:rPr>
+          <w:rFonts w:ascii="Times New Roman" w:hAnsi="Times New Roman" w:cs="Times New Roman"/>
+          <w:b/>
+          <w:bCs/>
+          <w:color w:val="202124"/>
+          <w:sz w:val="36"/>
+          <w:szCs w:val="36"/>
+          <w:shd w:val="clear" w:color="auto" w:fill="FFFFFF"/>
+        </w:rPr>
+      </w:pPr>
+      <w:r>
+        <w:rPr>
+          <w:rFonts w:ascii="Times New Roman" w:hAnsi="Times New Roman" w:cs="Times New Roman"/>
+          <w:b/>
+          <w:bCs/>
+          <w:color w:val="202124"/>
+          <w:sz w:val="36"/>
+          <w:szCs w:val="36"/>
+          <w:shd w:val="clear" w:color="auto" w:fill="FFFFFF"/>
+        </w:rPr>
+        <w:t>30)</w:t>
+      </w:r>
+      <w:r>
+        <w:rPr>
+          <w:rFonts w:ascii="Times New Roman" w:hAnsi="Times New Roman" w:cs="Times New Roman"/>
+          <w:b/>
+          <w:bCs/>
+          <w:color w:val="202124"/>
+          <w:sz w:val="36"/>
+          <w:szCs w:val="36"/>
+          <w:shd w:val="clear" w:color="auto" w:fill="FFFFFF"/>
+        </w:rPr>
+        <w:tab/>
+        <w:t>What is the use of empty tags &lt;&gt; &lt;/&gt;?</w:t>
+      </w:r>
+    </w:p>
+    <w:p>
+      <w:pPr>
+        <w:ind w:left="-567" w:right="-330"/>
+        <w:jc w:val="both"/>
+        <w:rPr>
+          <w:rFonts w:ascii="Times New Roman" w:hAnsi="Times New Roman" w:cs="Times New Roman"/>
+          <w:color w:val="202124"/>
+          <w:sz w:val="36"/>
+          <w:szCs w:val="36"/>
+          <w:shd w:val="clear" w:color="auto" w:fill="FFFFFF"/>
+        </w:rPr>
+      </w:pPr>
+      <w:r>
+        <w:rPr>
+          <w:rFonts w:ascii="Times New Roman" w:hAnsi="Times New Roman" w:cs="Times New Roman"/>
+          <w:color w:val="202124"/>
+          <w:sz w:val="36"/>
+          <w:szCs w:val="36"/>
+          <w:shd w:val="clear" w:color="auto" w:fill="FFFFFF"/>
+        </w:rPr>
+        <w:t>Empty tags are used in React for declaring fragments.</w:t>
+      </w:r>
+    </w:p>
+    <w:p>
+      <w:pPr>
+        <w:ind w:left="-567" w:right="-330"/>
+        <w:jc w:val="both"/>
+        <w:rPr>
+          <w:rFonts w:ascii="Times New Roman" w:hAnsi="Times New Roman" w:cs="Times New Roman"/>
+          <w:color w:val="202124"/>
+          <w:sz w:val="36"/>
+          <w:szCs w:val="36"/>
+          <w:shd w:val="clear" w:color="auto" w:fill="FFFFFF"/>
+        </w:rPr>
+      </w:pPr>
+    </w:p>
+    <w:p>
+      <w:pPr>
+        <w:ind w:left="-567" w:right="-330"/>
+        <w:jc w:val="both"/>
+        <w:rPr>
+          <w:rFonts w:ascii="Times New Roman" w:hAnsi="Times New Roman" w:cs="Times New Roman"/>
+          <w:b/>
+          <w:bCs/>
+          <w:color w:val="202124"/>
+          <w:sz w:val="36"/>
+          <w:szCs w:val="36"/>
+          <w:shd w:val="clear" w:color="auto" w:fill="FFFFFF"/>
+        </w:rPr>
+      </w:pPr>
+      <w:r>
+        <w:rPr>
+          <w:rFonts w:ascii="Times New Roman" w:hAnsi="Times New Roman" w:cs="Times New Roman"/>
+          <w:b/>
+          <w:bCs/>
+          <w:color w:val="202124"/>
+          <w:sz w:val="36"/>
+          <w:szCs w:val="36"/>
+          <w:shd w:val="clear" w:color="auto" w:fill="FFFFFF"/>
+        </w:rPr>
+        <w:t>31)</w:t>
+      </w:r>
+      <w:r>
+        <w:rPr>
+          <w:rFonts w:ascii="Times New Roman" w:hAnsi="Times New Roman" w:cs="Times New Roman"/>
+          <w:b/>
+          <w:bCs/>
+          <w:color w:val="202124"/>
+          <w:sz w:val="36"/>
+          <w:szCs w:val="36"/>
+          <w:shd w:val="clear" w:color="auto" w:fill="FFFFFF"/>
+        </w:rPr>
+        <w:tab/>
+        <w:t>Explain strict mode.</w:t>
+      </w:r>
+    </w:p>
+    <w:p>
+      <w:pPr>
+        <w:ind w:left="-567" w:right="-330"/>
+        <w:jc w:val="both"/>
+        <w:rPr>
+          <w:rFonts w:ascii="Times New Roman" w:hAnsi="Times New Roman" w:cs="Times New Roman"/>
+          <w:color w:val="202124"/>
+          <w:sz w:val="36"/>
+          <w:szCs w:val="36"/>
+          <w:shd w:val="clear" w:color="auto" w:fill="FFFFFF"/>
+        </w:rPr>
+      </w:pPr>
+      <w:r>
+        <w:rPr>
+          <w:rFonts w:ascii="Times New Roman" w:hAnsi="Times New Roman" w:cs="Times New Roman"/>
+          <w:color w:val="202124"/>
+          <w:sz w:val="36"/>
+          <w:szCs w:val="36"/>
+          <w:shd w:val="clear" w:color="auto" w:fill="FFFFFF"/>
+        </w:rPr>
+        <w:t>Strict Mode allows you to run checks and warnings for react components. It runs only on development build. It helps you to highlight the issues without rendering any visible UI.</w:t>
+      </w:r>
+    </w:p>
+    <w:p>
+      <w:pPr>
+        <w:ind w:left="-567" w:right="-330"/>
+        <w:jc w:val="both"/>
+        <w:rPr>
+          <w:rFonts w:ascii="Times New Roman" w:hAnsi="Times New Roman" w:cs="Times New Roman"/>
+          <w:color w:val="202124"/>
+          <w:sz w:val="36"/>
+          <w:szCs w:val="36"/>
+          <w:shd w:val="clear" w:color="auto" w:fill="FFFFFF"/>
+        </w:rPr>
+      </w:pPr>
+    </w:p>
+    <w:p>
+      <w:pPr>
+        <w:ind w:left="-567" w:right="-330"/>
+        <w:jc w:val="both"/>
+        <w:rPr>
+          <w:rFonts w:ascii="Times New Roman" w:hAnsi="Times New Roman" w:cs="Times New Roman"/>
+          <w:b/>
+          <w:bCs/>
+          <w:color w:val="202124"/>
+          <w:sz w:val="36"/>
+          <w:szCs w:val="36"/>
+          <w:shd w:val="clear" w:color="auto" w:fill="FFFFFF"/>
+        </w:rPr>
+      </w:pPr>
+      <w:r>
+        <w:rPr>
+          <w:rFonts w:ascii="Times New Roman" w:hAnsi="Times New Roman" w:cs="Times New Roman"/>
+          <w:b/>
+          <w:bCs/>
+          <w:color w:val="202124"/>
+          <w:sz w:val="36"/>
+          <w:szCs w:val="36"/>
+          <w:shd w:val="clear" w:color="auto" w:fill="FFFFFF"/>
+        </w:rPr>
+        <w:t>32)</w:t>
+      </w:r>
+      <w:r>
+        <w:rPr>
+          <w:rFonts w:ascii="Times New Roman" w:hAnsi="Times New Roman" w:cs="Times New Roman"/>
+          <w:b/>
+          <w:bCs/>
+          <w:color w:val="202124"/>
+          <w:sz w:val="36"/>
+          <w:szCs w:val="36"/>
+          <w:shd w:val="clear" w:color="auto" w:fill="FFFFFF"/>
+        </w:rPr>
+        <w:tab/>
+        <w:t>Can we update props in react?</w:t>
+      </w:r>
+    </w:p>
+    <w:p>
+      <w:pPr>
+        <w:ind w:left="-567" w:right="-330"/>
+        <w:jc w:val="both"/>
+        <w:rPr>
+          <w:rFonts w:ascii="Times New Roman" w:hAnsi="Times New Roman" w:cs="Times New Roman"/>
+          <w:color w:val="202124"/>
+          <w:sz w:val="36"/>
+          <w:szCs w:val="36"/>
+          <w:shd w:val="clear" w:color="auto" w:fill="FFFFFF"/>
+        </w:rPr>
+      </w:pPr>
+      <w:r>
+        <w:rPr>
+          <w:rFonts w:ascii="Times New Roman" w:hAnsi="Times New Roman" w:cs="Times New Roman"/>
+          <w:color w:val="202124"/>
+          <w:sz w:val="36"/>
+          <w:szCs w:val="36"/>
+          <w:shd w:val="clear" w:color="auto" w:fill="FFFFFF"/>
+        </w:rPr>
+        <w:t>We can’t update props in react js because props are read-only. Moreover, we can not modify props received from parent to child.</w:t>
+      </w:r>
+    </w:p>
+    <w:p>
+      <w:pPr>
+        <w:ind w:left="-567" w:right="-330"/>
+        <w:jc w:val="both"/>
+        <w:rPr>
+          <w:rFonts w:ascii="Times New Roman" w:hAnsi="Times New Roman" w:cs="Times New Roman"/>
+          <w:color w:val="202124"/>
+          <w:sz w:val="36"/>
+          <w:szCs w:val="36"/>
+          <w:shd w:val="clear" w:color="auto" w:fill="FFFFFF"/>
+        </w:rPr>
+      </w:pPr>
+    </w:p>
+    <w:p>
+      <w:pPr>
+        <w:ind w:left="-567" w:right="-330"/>
+        <w:jc w:val="both"/>
+        <w:rPr>
+          <w:rFonts w:ascii="Times New Roman" w:hAnsi="Times New Roman" w:cs="Times New Roman"/>
+          <w:b/>
+          <w:bCs/>
+          <w:color w:val="202124"/>
+          <w:sz w:val="36"/>
+          <w:szCs w:val="36"/>
+          <w:shd w:val="clear" w:color="auto" w:fill="FFFFFF"/>
+        </w:rPr>
+      </w:pPr>
+      <w:r>
+        <w:rPr>
+          <w:rFonts w:ascii="Times New Roman" w:hAnsi="Times New Roman" w:cs="Times New Roman"/>
+          <w:b/>
+          <w:bCs/>
+          <w:color w:val="202124"/>
+          <w:sz w:val="36"/>
+          <w:szCs w:val="36"/>
+          <w:shd w:val="clear" w:color="auto" w:fill="FFFFFF"/>
+        </w:rPr>
+        <w:t>33)</w:t>
+      </w:r>
+      <w:r>
+        <w:rPr>
+          <w:rFonts w:ascii="Times New Roman" w:hAnsi="Times New Roman" w:cs="Times New Roman"/>
+          <w:b/>
+          <w:bCs/>
+          <w:color w:val="202124"/>
+          <w:sz w:val="36"/>
+          <w:szCs w:val="36"/>
+          <w:shd w:val="clear" w:color="auto" w:fill="FFFFFF"/>
+        </w:rPr>
+        <w:tab/>
+        <w:t>Name any five predefined prototypes used in React.</w:t>
+      </w:r>
+    </w:p>
+    <w:p>
+      <w:pPr>
+        <w:ind w:left="-567" w:right="-330"/>
+        <w:jc w:val="both"/>
+        <w:rPr>
+          <w:rFonts w:ascii="Times New Roman" w:hAnsi="Times New Roman" w:cs="Times New Roman"/>
+          <w:color w:val="202124"/>
+          <w:sz w:val="36"/>
+          <w:szCs w:val="36"/>
+          <w:shd w:val="clear" w:color="auto" w:fill="FFFFFF"/>
+        </w:rPr>
+      </w:pPr>
+      <w:r>
+        <w:rPr>
+          <w:rFonts w:ascii="Times New Roman" w:hAnsi="Times New Roman" w:cs="Times New Roman"/>
+          <w:color w:val="202124"/>
+          <w:sz w:val="36"/>
+          <w:szCs w:val="36"/>
+          <w:shd w:val="clear" w:color="auto" w:fill="FFFFFF"/>
+        </w:rPr>
+        <w:t>Most important protoype used in React js are:</w:t>
+      </w:r>
+    </w:p>
+    <w:p>
+      <w:pPr>
+        <w:ind w:left="-567" w:right="-330"/>
+        <w:jc w:val="both"/>
+        <w:rPr>
+          <w:rFonts w:ascii="Times New Roman" w:hAnsi="Times New Roman" w:cs="Times New Roman"/>
+          <w:color w:val="202124"/>
+          <w:sz w:val="36"/>
+          <w:szCs w:val="36"/>
+          <w:shd w:val="clear" w:color="auto" w:fill="FFFFFF"/>
+        </w:rPr>
+      </w:pPr>
+      <w:r>
+        <w:rPr>
+          <w:rFonts w:ascii="Times New Roman" w:hAnsi="Times New Roman" w:cs="Times New Roman"/>
+          <w:color w:val="202124"/>
+          <w:sz w:val="36"/>
+          <w:szCs w:val="36"/>
+          <w:shd w:val="clear" w:color="auto" w:fill="FFFFFF"/>
+        </w:rPr>
+        <w:t>•</w:t>
+      </w:r>
+      <w:r>
+        <w:rPr>
+          <w:rFonts w:ascii="Times New Roman" w:hAnsi="Times New Roman" w:cs="Times New Roman"/>
+          <w:color w:val="202124"/>
+          <w:sz w:val="36"/>
+          <w:szCs w:val="36"/>
+          <w:shd w:val="clear" w:color="auto" w:fill="FFFFFF"/>
+        </w:rPr>
+        <w:tab/>
+        <w:t>number</w:t>
+      </w:r>
+    </w:p>
+    <w:p>
+      <w:pPr>
+        <w:ind w:left="-567" w:right="-330"/>
+        <w:jc w:val="both"/>
+        <w:rPr>
+          <w:rFonts w:ascii="Times New Roman" w:hAnsi="Times New Roman" w:cs="Times New Roman"/>
+          <w:color w:val="202124"/>
+          <w:sz w:val="36"/>
+          <w:szCs w:val="36"/>
+          <w:shd w:val="clear" w:color="auto" w:fill="FFFFFF"/>
+        </w:rPr>
+      </w:pPr>
+      <w:r>
+        <w:rPr>
+          <w:rFonts w:ascii="Times New Roman" w:hAnsi="Times New Roman" w:cs="Times New Roman"/>
+          <w:color w:val="202124"/>
+          <w:sz w:val="36"/>
+          <w:szCs w:val="36"/>
+          <w:shd w:val="clear" w:color="auto" w:fill="FFFFFF"/>
+        </w:rPr>
+        <w:t>•</w:t>
+      </w:r>
+      <w:r>
+        <w:rPr>
+          <w:rFonts w:ascii="Times New Roman" w:hAnsi="Times New Roman" w:cs="Times New Roman"/>
+          <w:color w:val="202124"/>
+          <w:sz w:val="36"/>
+          <w:szCs w:val="36"/>
+          <w:shd w:val="clear" w:color="auto" w:fill="FFFFFF"/>
+        </w:rPr>
+        <w:tab/>
+        <w:t>string</w:t>
+      </w:r>
+    </w:p>
+    <w:p>
+      <w:pPr>
+        <w:ind w:left="-567" w:right="-330"/>
+        <w:jc w:val="both"/>
+        <w:rPr>
+          <w:rFonts w:ascii="Times New Roman" w:hAnsi="Times New Roman" w:cs="Times New Roman"/>
+          <w:color w:val="202124"/>
+          <w:sz w:val="36"/>
+          <w:szCs w:val="36"/>
+          <w:shd w:val="clear" w:color="auto" w:fill="FFFFFF"/>
+        </w:rPr>
+      </w:pPr>
+      <w:r>
+        <w:rPr>
+          <w:rFonts w:ascii="Times New Roman" w:hAnsi="Times New Roman" w:cs="Times New Roman"/>
+          <w:color w:val="202124"/>
+          <w:sz w:val="36"/>
+          <w:szCs w:val="36"/>
+          <w:shd w:val="clear" w:color="auto" w:fill="FFFFFF"/>
+        </w:rPr>
+        <w:t>•</w:t>
+      </w:r>
+      <w:r>
+        <w:rPr>
+          <w:rFonts w:ascii="Times New Roman" w:hAnsi="Times New Roman" w:cs="Times New Roman"/>
+          <w:color w:val="202124"/>
+          <w:sz w:val="36"/>
+          <w:szCs w:val="36"/>
+          <w:shd w:val="clear" w:color="auto" w:fill="FFFFFF"/>
+        </w:rPr>
+        <w:tab/>
+        <w:t>array</w:t>
       </w:r>
     </w:p>
     <w:p>
@@ -3198,1073 +4253,6 @@
           <w:shd w:val="clear" w:color="auto" w:fill="FFFFFF"/>
         </w:rPr>
         <w:tab/>
-        <w:t>Function component</w:t>
-      </w:r>
-    </w:p>
-    <w:p>
-      <w:pPr>
-        <w:ind w:left="-567" w:right="-330"/>
-        <w:jc w:val="both"/>
-        <w:rPr>
-          <w:rFonts w:ascii="Times New Roman" w:hAnsi="Times New Roman" w:cs="Times New Roman"/>
-          <w:color w:val="202124"/>
-          <w:sz w:val="36"/>
-          <w:szCs w:val="36"/>
-          <w:shd w:val="clear" w:color="auto" w:fill="FFFFFF"/>
-        </w:rPr>
-      </w:pPr>
-      <w:r>
-        <w:rPr>
-          <w:rFonts w:ascii="Times New Roman" w:hAnsi="Times New Roman" w:cs="Times New Roman"/>
-          <w:color w:val="202124"/>
-          <w:sz w:val="36"/>
-          <w:szCs w:val="36"/>
-          <w:shd w:val="clear" w:color="auto" w:fill="FFFFFF"/>
-        </w:rPr>
-        <w:t>•</w:t>
-      </w:r>
-      <w:r>
-        <w:rPr>
-          <w:rFonts w:ascii="Times New Roman" w:hAnsi="Times New Roman" w:cs="Times New Roman"/>
-          <w:color w:val="202124"/>
-          <w:sz w:val="36"/>
-          <w:szCs w:val="36"/>
-          <w:shd w:val="clear" w:color="auto" w:fill="FFFFFF"/>
-        </w:rPr>
-        <w:tab/>
-        <w:t>Class component</w:t>
-      </w:r>
-    </w:p>
-    <w:p>
-      <w:pPr>
-        <w:ind w:left="-567" w:right="-330"/>
-        <w:jc w:val="both"/>
-        <w:rPr>
-          <w:rFonts w:ascii="Times New Roman" w:hAnsi="Times New Roman" w:cs="Times New Roman"/>
-          <w:color w:val="202124"/>
-          <w:sz w:val="36"/>
-          <w:szCs w:val="36"/>
-          <w:shd w:val="clear" w:color="auto" w:fill="FFFFFF"/>
-        </w:rPr>
-      </w:pPr>
-    </w:p>
-    <w:p>
-      <w:pPr>
-        <w:ind w:left="-567" w:right="-330"/>
-        <w:jc w:val="both"/>
-        <w:rPr>
-          <w:rFonts w:ascii="Times New Roman" w:hAnsi="Times New Roman" w:cs="Times New Roman"/>
-          <w:b/>
-          <w:bCs/>
-          <w:color w:val="202124"/>
-          <w:sz w:val="36"/>
-          <w:szCs w:val="36"/>
-          <w:shd w:val="clear" w:color="auto" w:fill="FFFFFF"/>
-        </w:rPr>
-      </w:pPr>
-      <w:r>
-        <w:rPr>
-          <w:rFonts w:ascii="Times New Roman" w:hAnsi="Times New Roman" w:cs="Times New Roman"/>
-          <w:b/>
-          <w:bCs/>
-          <w:color w:val="202124"/>
-          <w:sz w:val="36"/>
-          <w:szCs w:val="36"/>
-          <w:shd w:val="clear" w:color="auto" w:fill="FFFFFF"/>
-        </w:rPr>
-        <w:t>24)</w:t>
-      </w:r>
-      <w:r>
-        <w:rPr>
-          <w:rFonts w:ascii="Times New Roman" w:hAnsi="Times New Roman" w:cs="Times New Roman"/>
-          <w:b/>
-          <w:bCs/>
-          <w:color w:val="202124"/>
-          <w:sz w:val="36"/>
-          <w:szCs w:val="36"/>
-          <w:shd w:val="clear" w:color="auto" w:fill="FFFFFF"/>
-        </w:rPr>
-        <w:tab/>
-        <w:t>How can you update state in React JS?</w:t>
-      </w:r>
-    </w:p>
-    <w:p>
-      <w:pPr>
-        <w:ind w:left="-567" w:right="-330"/>
-        <w:jc w:val="both"/>
-        <w:rPr>
-          <w:rFonts w:ascii="Times New Roman" w:hAnsi="Times New Roman" w:cs="Times New Roman"/>
-          <w:color w:val="202124"/>
-          <w:sz w:val="36"/>
-          <w:szCs w:val="36"/>
-          <w:shd w:val="clear" w:color="auto" w:fill="FFFFFF"/>
-        </w:rPr>
-      </w:pPr>
-      <w:r>
-        <w:rPr>
-          <w:rFonts w:ascii="Times New Roman" w:hAnsi="Times New Roman" w:cs="Times New Roman"/>
-          <w:color w:val="202124"/>
-          <w:sz w:val="36"/>
-          <w:szCs w:val="36"/>
-          <w:shd w:val="clear" w:color="auto" w:fill="FFFFFF"/>
-        </w:rPr>
-        <w:t>A state can be updated on the component directly or indirectly.</w:t>
-      </w:r>
-    </w:p>
-    <w:p>
-      <w:pPr>
-        <w:ind w:left="-567" w:right="-330"/>
-        <w:jc w:val="both"/>
-        <w:rPr>
-          <w:rFonts w:ascii="Times New Roman" w:hAnsi="Times New Roman" w:cs="Times New Roman"/>
-          <w:color w:val="202124"/>
-          <w:sz w:val="36"/>
-          <w:szCs w:val="36"/>
-          <w:shd w:val="clear" w:color="auto" w:fill="FFFFFF"/>
-        </w:rPr>
-      </w:pPr>
-    </w:p>
-    <w:p>
-      <w:pPr>
-        <w:ind w:left="-567" w:right="-330"/>
-        <w:jc w:val="both"/>
-        <w:rPr>
-          <w:rFonts w:ascii="Times New Roman" w:hAnsi="Times New Roman" w:cs="Times New Roman"/>
-          <w:b/>
-          <w:bCs/>
-          <w:color w:val="202124"/>
-          <w:sz w:val="36"/>
-          <w:szCs w:val="36"/>
-          <w:shd w:val="clear" w:color="auto" w:fill="FFFFFF"/>
-        </w:rPr>
-      </w:pPr>
-      <w:r>
-        <w:rPr>
-          <w:rFonts w:ascii="Times New Roman" w:hAnsi="Times New Roman" w:cs="Times New Roman"/>
-          <w:b/>
-          <w:bCs/>
-          <w:color w:val="202124"/>
-          <w:sz w:val="36"/>
-          <w:szCs w:val="36"/>
-          <w:shd w:val="clear" w:color="auto" w:fill="FFFFFF"/>
-        </w:rPr>
-        <w:t>25)</w:t>
-      </w:r>
-      <w:r>
-        <w:rPr>
-          <w:rFonts w:ascii="Times New Roman" w:hAnsi="Times New Roman" w:cs="Times New Roman"/>
-          <w:b/>
-          <w:bCs/>
-          <w:color w:val="202124"/>
-          <w:sz w:val="36"/>
-          <w:szCs w:val="36"/>
-          <w:shd w:val="clear" w:color="auto" w:fill="FFFFFF"/>
-        </w:rPr>
-        <w:tab/>
-        <w:t>Explain the use of the arrow function in React</w:t>
-      </w:r>
-      <w:r>
-        <w:rPr>
-          <w:rFonts w:ascii="Times New Roman" w:hAnsi="Times New Roman" w:cs="Times New Roman"/>
-          <w:b/>
-          <w:bCs/>
-          <w:color w:val="202124"/>
-          <w:sz w:val="36"/>
-          <w:szCs w:val="36"/>
-          <w:shd w:val="clear" w:color="auto" w:fill="FFFFFF"/>
-        </w:rPr>
-        <w:t>?</w:t>
-      </w:r>
-    </w:p>
-    <w:p>
-      <w:pPr>
-        <w:ind w:left="-567" w:right="-330"/>
-        <w:jc w:val="both"/>
-        <w:rPr>
-          <w:rFonts w:ascii="Times New Roman" w:hAnsi="Times New Roman" w:cs="Times New Roman"/>
-          <w:color w:val="202124"/>
-          <w:sz w:val="36"/>
-          <w:szCs w:val="36"/>
-          <w:shd w:val="clear" w:color="auto" w:fill="FFFFFF"/>
-        </w:rPr>
-      </w:pPr>
-      <w:r>
-        <w:rPr>
-          <w:rFonts w:ascii="Times New Roman" w:hAnsi="Times New Roman" w:cs="Times New Roman"/>
-          <w:color w:val="202124"/>
-          <w:sz w:val="36"/>
-          <w:szCs w:val="36"/>
-          <w:shd w:val="clear" w:color="auto" w:fill="FFFFFF"/>
-        </w:rPr>
-        <w:t>The arrow function helps you to predict the behavior of bugs when passed as a callback. Therefore, it prevents bug caused by this all together.</w:t>
-      </w:r>
-    </w:p>
-    <w:p>
-      <w:pPr>
-        <w:ind w:left="-567" w:right="-330"/>
-        <w:jc w:val="both"/>
-        <w:rPr>
-          <w:rFonts w:ascii="Times New Roman" w:hAnsi="Times New Roman" w:cs="Times New Roman"/>
-          <w:color w:val="202124"/>
-          <w:sz w:val="36"/>
-          <w:szCs w:val="36"/>
-          <w:shd w:val="clear" w:color="auto" w:fill="FFFFFF"/>
-        </w:rPr>
-      </w:pPr>
-    </w:p>
-    <w:p>
-      <w:pPr>
-        <w:ind w:left="-567" w:right="-330"/>
-        <w:jc w:val="both"/>
-        <w:rPr>
-          <w:rFonts w:ascii="Times New Roman" w:hAnsi="Times New Roman" w:cs="Times New Roman"/>
-          <w:b/>
-          <w:bCs/>
-          <w:color w:val="202124"/>
-          <w:sz w:val="36"/>
-          <w:szCs w:val="36"/>
-          <w:shd w:val="clear" w:color="auto" w:fill="FFFFFF"/>
-        </w:rPr>
-      </w:pPr>
-      <w:r>
-        <w:rPr>
-          <w:rFonts w:ascii="Times New Roman" w:hAnsi="Times New Roman" w:cs="Times New Roman"/>
-          <w:b/>
-          <w:bCs/>
-          <w:color w:val="202124"/>
-          <w:sz w:val="36"/>
-          <w:szCs w:val="36"/>
-          <w:shd w:val="clear" w:color="auto" w:fill="FFFFFF"/>
-        </w:rPr>
-        <w:t>26)</w:t>
-      </w:r>
-      <w:r>
-        <w:rPr>
-          <w:rFonts w:ascii="Times New Roman" w:hAnsi="Times New Roman" w:cs="Times New Roman"/>
-          <w:b/>
-          <w:bCs/>
-          <w:color w:val="202124"/>
-          <w:sz w:val="36"/>
-          <w:szCs w:val="36"/>
-          <w:shd w:val="clear" w:color="auto" w:fill="FFFFFF"/>
-        </w:rPr>
-        <w:tab/>
-        <w:t>What are the lifecycle steps of React?</w:t>
-      </w:r>
-    </w:p>
-    <w:p>
-      <w:pPr>
-        <w:ind w:left="-567" w:right="-330"/>
-        <w:jc w:val="both"/>
-        <w:rPr>
-          <w:rFonts w:ascii="Times New Roman" w:hAnsi="Times New Roman" w:cs="Times New Roman"/>
-          <w:color w:val="202124"/>
-          <w:sz w:val="36"/>
-          <w:szCs w:val="36"/>
-          <w:shd w:val="clear" w:color="auto" w:fill="FFFFFF"/>
-        </w:rPr>
-      </w:pPr>
-      <w:r>
-        <w:rPr>
-          <w:rFonts w:ascii="Times New Roman" w:hAnsi="Times New Roman" w:cs="Times New Roman"/>
-          <w:color w:val="202124"/>
-          <w:sz w:val="36"/>
-          <w:szCs w:val="36"/>
-          <w:shd w:val="clear" w:color="auto" w:fill="FFFFFF"/>
-        </w:rPr>
-        <w:t>Important lifecycle steps of React js are:</w:t>
-      </w:r>
-    </w:p>
-    <w:p>
-      <w:pPr>
-        <w:ind w:left="-567" w:right="-330"/>
-        <w:jc w:val="both"/>
-        <w:rPr>
-          <w:rFonts w:ascii="Times New Roman" w:hAnsi="Times New Roman" w:cs="Times New Roman"/>
-          <w:color w:val="202124"/>
-          <w:sz w:val="36"/>
-          <w:szCs w:val="36"/>
-          <w:shd w:val="clear" w:color="auto" w:fill="FFFFFF"/>
-        </w:rPr>
-      </w:pPr>
-      <w:r>
-        <w:rPr>
-          <w:rFonts w:ascii="Times New Roman" w:hAnsi="Times New Roman" w:cs="Times New Roman"/>
-          <w:color w:val="202124"/>
-          <w:sz w:val="36"/>
-          <w:szCs w:val="36"/>
-          <w:shd w:val="clear" w:color="auto" w:fill="FFFFFF"/>
-        </w:rPr>
-        <w:t>•</w:t>
-      </w:r>
-      <w:r>
-        <w:rPr>
-          <w:rFonts w:ascii="Times New Roman" w:hAnsi="Times New Roman" w:cs="Times New Roman"/>
-          <w:color w:val="202124"/>
-          <w:sz w:val="36"/>
-          <w:szCs w:val="36"/>
-          <w:shd w:val="clear" w:color="auto" w:fill="FFFFFF"/>
-        </w:rPr>
-        <w:tab/>
-        <w:t>Initialization</w:t>
-      </w:r>
-    </w:p>
-    <w:p>
-      <w:pPr>
-        <w:ind w:left="-567" w:right="-330"/>
-        <w:jc w:val="both"/>
-        <w:rPr>
-          <w:rFonts w:ascii="Times New Roman" w:hAnsi="Times New Roman" w:cs="Times New Roman"/>
-          <w:color w:val="202124"/>
-          <w:sz w:val="36"/>
-          <w:szCs w:val="36"/>
-          <w:shd w:val="clear" w:color="auto" w:fill="FFFFFF"/>
-        </w:rPr>
-      </w:pPr>
-      <w:r>
-        <w:rPr>
-          <w:rFonts w:ascii="Times New Roman" w:hAnsi="Times New Roman" w:cs="Times New Roman"/>
-          <w:color w:val="202124"/>
-          <w:sz w:val="36"/>
-          <w:szCs w:val="36"/>
-          <w:shd w:val="clear" w:color="auto" w:fill="FFFFFF"/>
-        </w:rPr>
-        <w:t>•</w:t>
-      </w:r>
-      <w:r>
-        <w:rPr>
-          <w:rFonts w:ascii="Times New Roman" w:hAnsi="Times New Roman" w:cs="Times New Roman"/>
-          <w:color w:val="202124"/>
-          <w:sz w:val="36"/>
-          <w:szCs w:val="36"/>
-          <w:shd w:val="clear" w:color="auto" w:fill="FFFFFF"/>
-        </w:rPr>
-        <w:tab/>
-        <w:t>State/Property updates</w:t>
-      </w:r>
-    </w:p>
-    <w:p>
-      <w:pPr>
-        <w:ind w:left="-567" w:right="-330"/>
-        <w:jc w:val="both"/>
-        <w:rPr>
-          <w:rFonts w:ascii="Times New Roman" w:hAnsi="Times New Roman" w:cs="Times New Roman"/>
-          <w:color w:val="202124"/>
-          <w:sz w:val="36"/>
-          <w:szCs w:val="36"/>
-          <w:shd w:val="clear" w:color="auto" w:fill="FFFFFF"/>
-        </w:rPr>
-      </w:pPr>
-      <w:r>
-        <w:rPr>
-          <w:rFonts w:ascii="Times New Roman" w:hAnsi="Times New Roman" w:cs="Times New Roman"/>
-          <w:color w:val="202124"/>
-          <w:sz w:val="36"/>
-          <w:szCs w:val="36"/>
-          <w:shd w:val="clear" w:color="auto" w:fill="FFFFFF"/>
-        </w:rPr>
-        <w:t>•</w:t>
-      </w:r>
-      <w:r>
-        <w:rPr>
-          <w:rFonts w:ascii="Times New Roman" w:hAnsi="Times New Roman" w:cs="Times New Roman"/>
-          <w:color w:val="202124"/>
-          <w:sz w:val="36"/>
-          <w:szCs w:val="36"/>
-          <w:shd w:val="clear" w:color="auto" w:fill="FFFFFF"/>
-        </w:rPr>
-        <w:tab/>
-        <w:t>Destruction are the lifecycle of React</w:t>
-      </w:r>
-    </w:p>
-    <w:p>
-      <w:pPr>
-        <w:ind w:left="-567" w:right="-330"/>
-        <w:jc w:val="both"/>
-        <w:rPr>
-          <w:rFonts w:ascii="Times New Roman" w:hAnsi="Times New Roman" w:cs="Times New Roman"/>
-          <w:color w:val="202124"/>
-          <w:sz w:val="36"/>
-          <w:szCs w:val="36"/>
-          <w:shd w:val="clear" w:color="auto" w:fill="FFFFFF"/>
-        </w:rPr>
-      </w:pPr>
-    </w:p>
-    <w:p>
-      <w:pPr>
-        <w:ind w:left="-567" w:right="-330"/>
-        <w:jc w:val="both"/>
-        <w:rPr>
-          <w:rFonts w:ascii="Times New Roman" w:hAnsi="Times New Roman" w:cs="Times New Roman"/>
-          <w:b/>
-          <w:bCs/>
-          <w:color w:val="202124"/>
-          <w:sz w:val="36"/>
-          <w:szCs w:val="36"/>
-          <w:shd w:val="clear" w:color="auto" w:fill="FFFFFF"/>
-        </w:rPr>
-      </w:pPr>
-      <w:r>
-        <w:rPr>
-          <w:rFonts w:ascii="Times New Roman" w:hAnsi="Times New Roman" w:cs="Times New Roman"/>
-          <w:b/>
-          <w:bCs/>
-          <w:color w:val="202124"/>
-          <w:sz w:val="36"/>
-          <w:szCs w:val="36"/>
-          <w:shd w:val="clear" w:color="auto" w:fill="FFFFFF"/>
-        </w:rPr>
-        <w:t>27)</w:t>
-      </w:r>
-      <w:r>
-        <w:rPr>
-          <w:rFonts w:ascii="Times New Roman" w:hAnsi="Times New Roman" w:cs="Times New Roman"/>
-          <w:b/>
-          <w:bCs/>
-          <w:color w:val="202124"/>
-          <w:sz w:val="36"/>
-          <w:szCs w:val="36"/>
-          <w:shd w:val="clear" w:color="auto" w:fill="FFFFFF"/>
-        </w:rPr>
-        <w:tab/>
-        <w:t>What is ‘create-react-app’?</w:t>
-      </w:r>
-    </w:p>
-    <w:p>
-      <w:pPr>
-        <w:ind w:left="-567" w:right="-330"/>
-        <w:jc w:val="both"/>
-        <w:rPr>
-          <w:rFonts w:ascii="Times New Roman" w:hAnsi="Times New Roman" w:cs="Times New Roman"/>
-          <w:color w:val="202124"/>
-          <w:sz w:val="36"/>
-          <w:szCs w:val="36"/>
-          <w:shd w:val="clear" w:color="auto" w:fill="FFFFFF"/>
-        </w:rPr>
-      </w:pPr>
-      <w:r>
-        <w:rPr>
-          <w:rFonts w:ascii="Times New Roman" w:hAnsi="Times New Roman" w:cs="Times New Roman"/>
-          <w:color w:val="202124"/>
-          <w:sz w:val="36"/>
-          <w:szCs w:val="36"/>
-          <w:shd w:val="clear" w:color="auto" w:fill="FFFFFF"/>
-        </w:rPr>
-        <w:t>‘create-react-app’ is a command-line tool which allows you to create one basic react application.</w:t>
-      </w:r>
-    </w:p>
-    <w:p>
-      <w:pPr>
-        <w:ind w:left="-567" w:right="-330"/>
-        <w:jc w:val="both"/>
-        <w:rPr>
-          <w:rFonts w:ascii="Times New Roman" w:hAnsi="Times New Roman" w:cs="Times New Roman"/>
-          <w:color w:val="202124"/>
-          <w:sz w:val="36"/>
-          <w:szCs w:val="36"/>
-          <w:shd w:val="clear" w:color="auto" w:fill="FFFFFF"/>
-        </w:rPr>
-      </w:pPr>
-    </w:p>
-    <w:p>
-      <w:pPr>
-        <w:ind w:left="-567" w:right="-330"/>
-        <w:jc w:val="both"/>
-        <w:rPr>
-          <w:rFonts w:ascii="Times New Roman" w:hAnsi="Times New Roman" w:cs="Times New Roman"/>
-          <w:b/>
-          <w:bCs/>
-          <w:color w:val="202124"/>
-          <w:sz w:val="36"/>
-          <w:szCs w:val="36"/>
-          <w:shd w:val="clear" w:color="auto" w:fill="FFFFFF"/>
-        </w:rPr>
-      </w:pPr>
-      <w:r>
-        <w:rPr>
-          <w:rFonts w:ascii="Times New Roman" w:hAnsi="Times New Roman" w:cs="Times New Roman"/>
-          <w:b/>
-          <w:bCs/>
-          <w:color w:val="202124"/>
-          <w:sz w:val="36"/>
-          <w:szCs w:val="36"/>
-          <w:shd w:val="clear" w:color="auto" w:fill="FFFFFF"/>
-        </w:rPr>
-        <w:t>28)</w:t>
-      </w:r>
-      <w:r>
-        <w:rPr>
-          <w:rFonts w:ascii="Times New Roman" w:hAnsi="Times New Roman" w:cs="Times New Roman"/>
-          <w:b/>
-          <w:bCs/>
-          <w:color w:val="202124"/>
-          <w:sz w:val="36"/>
-          <w:szCs w:val="36"/>
-          <w:shd w:val="clear" w:color="auto" w:fill="FFFFFF"/>
-        </w:rPr>
-        <w:tab/>
-        <w:t>Explain the use of ‘key’ in react list</w:t>
-      </w:r>
-      <w:r>
-        <w:rPr>
-          <w:rFonts w:ascii="Times New Roman" w:hAnsi="Times New Roman" w:cs="Times New Roman"/>
-          <w:b/>
-          <w:bCs/>
-          <w:color w:val="202124"/>
-          <w:sz w:val="36"/>
-          <w:szCs w:val="36"/>
-          <w:shd w:val="clear" w:color="auto" w:fill="FFFFFF"/>
-        </w:rPr>
-        <w:t xml:space="preserve"> ?</w:t>
-      </w:r>
-    </w:p>
-    <w:p>
-      <w:pPr>
-        <w:ind w:left="-567" w:right="-330"/>
-        <w:jc w:val="both"/>
-        <w:rPr>
-          <w:rFonts w:ascii="Times New Roman" w:hAnsi="Times New Roman" w:cs="Times New Roman"/>
-          <w:color w:val="202124"/>
-          <w:sz w:val="36"/>
-          <w:szCs w:val="36"/>
-          <w:shd w:val="clear" w:color="auto" w:fill="FFFFFF"/>
-        </w:rPr>
-      </w:pPr>
-      <w:r>
-        <w:rPr>
-          <w:rFonts w:ascii="Times New Roman" w:hAnsi="Times New Roman" w:cs="Times New Roman"/>
-          <w:color w:val="202124"/>
-          <w:sz w:val="36"/>
-          <w:szCs w:val="36"/>
-          <w:shd w:val="clear" w:color="auto" w:fill="FFFFFF"/>
-        </w:rPr>
-        <w:t>Keys allow you to provide each list element with a stable identity. The keys should be unique.</w:t>
-      </w:r>
-    </w:p>
-    <w:p>
-      <w:pPr>
-        <w:ind w:left="-567" w:right="-330"/>
-        <w:jc w:val="both"/>
-        <w:rPr>
-          <w:rFonts w:ascii="Times New Roman" w:hAnsi="Times New Roman" w:cs="Times New Roman"/>
-          <w:b/>
-          <w:bCs/>
-          <w:color w:val="202124"/>
-          <w:sz w:val="36"/>
-          <w:szCs w:val="36"/>
-          <w:shd w:val="clear" w:color="auto" w:fill="FFFFFF"/>
-        </w:rPr>
-      </w:pPr>
-      <w:r>
-        <w:rPr>
-          <w:rFonts w:ascii="Times New Roman" w:hAnsi="Times New Roman" w:cs="Times New Roman"/>
-          <w:b/>
-          <w:bCs/>
-          <w:color w:val="202124"/>
-          <w:sz w:val="36"/>
-          <w:szCs w:val="36"/>
-          <w:shd w:val="clear" w:color="auto" w:fill="FFFFFF"/>
-        </w:rPr>
-        <w:lastRenderedPageBreak/>
-        <w:t>29)</w:t>
-      </w:r>
-      <w:r>
-        <w:rPr>
-          <w:rFonts w:ascii="Times New Roman" w:hAnsi="Times New Roman" w:cs="Times New Roman"/>
-          <w:b/>
-          <w:bCs/>
-          <w:color w:val="202124"/>
-          <w:sz w:val="36"/>
-          <w:szCs w:val="36"/>
-          <w:shd w:val="clear" w:color="auto" w:fill="FFFFFF"/>
-        </w:rPr>
-        <w:tab/>
-        <w:t>What are children prop?</w:t>
-      </w:r>
-    </w:p>
-    <w:p>
-      <w:pPr>
-        <w:ind w:left="-567" w:right="-330"/>
-        <w:jc w:val="both"/>
-        <w:rPr>
-          <w:rFonts w:ascii="Times New Roman" w:hAnsi="Times New Roman" w:cs="Times New Roman"/>
-          <w:color w:val="202124"/>
-          <w:sz w:val="36"/>
-          <w:szCs w:val="36"/>
-          <w:shd w:val="clear" w:color="auto" w:fill="FFFFFF"/>
-        </w:rPr>
-      </w:pPr>
-      <w:r>
-        <w:rPr>
-          <w:rFonts w:ascii="Times New Roman" w:hAnsi="Times New Roman" w:cs="Times New Roman"/>
-          <w:color w:val="202124"/>
-          <w:sz w:val="36"/>
-          <w:szCs w:val="36"/>
-          <w:shd w:val="clear" w:color="auto" w:fill="FFFFFF"/>
-        </w:rPr>
-        <w:t>Children props are used to pass component to other components as properties. You can access it by using</w:t>
-      </w:r>
-    </w:p>
-    <w:p>
-      <w:pPr>
-        <w:ind w:left="-567" w:right="-330"/>
-        <w:jc w:val="both"/>
-        <w:rPr>
-          <w:rFonts w:ascii="Times New Roman" w:hAnsi="Times New Roman" w:cs="Times New Roman"/>
-          <w:color w:val="202124"/>
-          <w:sz w:val="36"/>
-          <w:szCs w:val="36"/>
-          <w:shd w:val="clear" w:color="auto" w:fill="FFFFFF"/>
-        </w:rPr>
-      </w:pPr>
-      <w:r>
-        <w:rPr>
-          <w:rFonts w:ascii="Times New Roman" w:hAnsi="Times New Roman" w:cs="Times New Roman"/>
-          <w:color w:val="202124"/>
-          <w:sz w:val="36"/>
-          <w:szCs w:val="36"/>
-          <w:shd w:val="clear" w:color="auto" w:fill="FFFFFF"/>
-        </w:rPr>
-        <w:t>{props.children}</w:t>
-      </w:r>
-    </w:p>
-    <w:p>
-      <w:pPr>
-        <w:ind w:left="-567" w:right="-330"/>
-        <w:jc w:val="both"/>
-        <w:rPr>
-          <w:rFonts w:ascii="Times New Roman" w:hAnsi="Times New Roman" w:cs="Times New Roman"/>
-          <w:color w:val="202124"/>
-          <w:sz w:val="36"/>
-          <w:szCs w:val="36"/>
-          <w:shd w:val="clear" w:color="auto" w:fill="FFFFFF"/>
-        </w:rPr>
-      </w:pPr>
-    </w:p>
-    <w:p>
-      <w:pPr>
-        <w:ind w:left="-567" w:right="-330"/>
-        <w:jc w:val="both"/>
-        <w:rPr>
-          <w:rFonts w:ascii="Times New Roman" w:hAnsi="Times New Roman" w:cs="Times New Roman"/>
-          <w:b/>
-          <w:bCs/>
-          <w:color w:val="202124"/>
-          <w:sz w:val="36"/>
-          <w:szCs w:val="36"/>
-          <w:shd w:val="clear" w:color="auto" w:fill="FFFFFF"/>
-        </w:rPr>
-      </w:pPr>
-      <w:r>
-        <w:rPr>
-          <w:rFonts w:ascii="Times New Roman" w:hAnsi="Times New Roman" w:cs="Times New Roman"/>
-          <w:b/>
-          <w:bCs/>
-          <w:color w:val="202124"/>
-          <w:sz w:val="36"/>
-          <w:szCs w:val="36"/>
-          <w:shd w:val="clear" w:color="auto" w:fill="FFFFFF"/>
-        </w:rPr>
-        <w:t>30)</w:t>
-      </w:r>
-      <w:r>
-        <w:rPr>
-          <w:rFonts w:ascii="Times New Roman" w:hAnsi="Times New Roman" w:cs="Times New Roman"/>
-          <w:b/>
-          <w:bCs/>
-          <w:color w:val="202124"/>
-          <w:sz w:val="36"/>
-          <w:szCs w:val="36"/>
-          <w:shd w:val="clear" w:color="auto" w:fill="FFFFFF"/>
-        </w:rPr>
-        <w:tab/>
-        <w:t>What is the use of empty tags &lt;&gt; &lt;/&gt;?</w:t>
-      </w:r>
-    </w:p>
-    <w:p>
-      <w:pPr>
-        <w:ind w:left="-567" w:right="-330"/>
-        <w:jc w:val="both"/>
-        <w:rPr>
-          <w:rFonts w:ascii="Times New Roman" w:hAnsi="Times New Roman" w:cs="Times New Roman"/>
-          <w:color w:val="202124"/>
-          <w:sz w:val="36"/>
-          <w:szCs w:val="36"/>
-          <w:shd w:val="clear" w:color="auto" w:fill="FFFFFF"/>
-        </w:rPr>
-      </w:pPr>
-      <w:r>
-        <w:rPr>
-          <w:rFonts w:ascii="Times New Roman" w:hAnsi="Times New Roman" w:cs="Times New Roman"/>
-          <w:color w:val="202124"/>
-          <w:sz w:val="36"/>
-          <w:szCs w:val="36"/>
-          <w:shd w:val="clear" w:color="auto" w:fill="FFFFFF"/>
-        </w:rPr>
-        <w:t>Empty tags are used in React for declaring fragments.</w:t>
-      </w:r>
-    </w:p>
-    <w:p>
-      <w:pPr>
-        <w:ind w:left="-567" w:right="-330"/>
-        <w:jc w:val="both"/>
-        <w:rPr>
-          <w:rFonts w:ascii="Times New Roman" w:hAnsi="Times New Roman" w:cs="Times New Roman"/>
-          <w:color w:val="202124"/>
-          <w:sz w:val="36"/>
-          <w:szCs w:val="36"/>
-          <w:shd w:val="clear" w:color="auto" w:fill="FFFFFF"/>
-        </w:rPr>
-      </w:pPr>
-    </w:p>
-    <w:p>
-      <w:pPr>
-        <w:ind w:left="-567" w:right="-330"/>
-        <w:jc w:val="both"/>
-        <w:rPr>
-          <w:rFonts w:ascii="Times New Roman" w:hAnsi="Times New Roman" w:cs="Times New Roman"/>
-          <w:b/>
-          <w:bCs/>
-          <w:color w:val="202124"/>
-          <w:sz w:val="36"/>
-          <w:szCs w:val="36"/>
-          <w:shd w:val="clear" w:color="auto" w:fill="FFFFFF"/>
-        </w:rPr>
-      </w:pPr>
-      <w:r>
-        <w:rPr>
-          <w:rFonts w:ascii="Times New Roman" w:hAnsi="Times New Roman" w:cs="Times New Roman"/>
-          <w:b/>
-          <w:bCs/>
-          <w:color w:val="202124"/>
-          <w:sz w:val="36"/>
-          <w:szCs w:val="36"/>
-          <w:shd w:val="clear" w:color="auto" w:fill="FFFFFF"/>
-        </w:rPr>
-        <w:t>31)</w:t>
-      </w:r>
-      <w:r>
-        <w:rPr>
-          <w:rFonts w:ascii="Times New Roman" w:hAnsi="Times New Roman" w:cs="Times New Roman"/>
-          <w:b/>
-          <w:bCs/>
-          <w:color w:val="202124"/>
-          <w:sz w:val="36"/>
-          <w:szCs w:val="36"/>
-          <w:shd w:val="clear" w:color="auto" w:fill="FFFFFF"/>
-        </w:rPr>
-        <w:tab/>
-        <w:t>Explain strict mode.</w:t>
-      </w:r>
-    </w:p>
-    <w:p>
-      <w:pPr>
-        <w:ind w:left="-567" w:right="-330"/>
-        <w:jc w:val="both"/>
-        <w:rPr>
-          <w:rFonts w:ascii="Times New Roman" w:hAnsi="Times New Roman" w:cs="Times New Roman"/>
-          <w:color w:val="202124"/>
-          <w:sz w:val="36"/>
-          <w:szCs w:val="36"/>
-          <w:shd w:val="clear" w:color="auto" w:fill="FFFFFF"/>
-        </w:rPr>
-      </w:pPr>
-      <w:r>
-        <w:rPr>
-          <w:rFonts w:ascii="Times New Roman" w:hAnsi="Times New Roman" w:cs="Times New Roman"/>
-          <w:color w:val="202124"/>
-          <w:sz w:val="36"/>
-          <w:szCs w:val="36"/>
-          <w:shd w:val="clear" w:color="auto" w:fill="FFFFFF"/>
-        </w:rPr>
-        <w:t>Strict Mode allows you to run checks and warnings for react components. It runs only on development build. It helps you to highlight the issues without rendering any visible UI.</w:t>
-      </w:r>
-    </w:p>
-    <w:p>
-      <w:pPr>
-        <w:ind w:left="-567" w:right="-330"/>
-        <w:jc w:val="both"/>
-        <w:rPr>
-          <w:rFonts w:ascii="Times New Roman" w:hAnsi="Times New Roman" w:cs="Times New Roman"/>
-          <w:color w:val="202124"/>
-          <w:sz w:val="36"/>
-          <w:szCs w:val="36"/>
-          <w:shd w:val="clear" w:color="auto" w:fill="FFFFFF"/>
-        </w:rPr>
-      </w:pPr>
-    </w:p>
-    <w:p>
-      <w:pPr>
-        <w:ind w:left="-567" w:right="-330"/>
-        <w:jc w:val="both"/>
-        <w:rPr>
-          <w:rFonts w:ascii="Times New Roman" w:hAnsi="Times New Roman" w:cs="Times New Roman"/>
-          <w:b/>
-          <w:bCs/>
-          <w:color w:val="202124"/>
-          <w:sz w:val="36"/>
-          <w:szCs w:val="36"/>
-          <w:shd w:val="clear" w:color="auto" w:fill="FFFFFF"/>
-        </w:rPr>
-      </w:pPr>
-      <w:r>
-        <w:rPr>
-          <w:rFonts w:ascii="Times New Roman" w:hAnsi="Times New Roman" w:cs="Times New Roman"/>
-          <w:b/>
-          <w:bCs/>
-          <w:color w:val="202124"/>
-          <w:sz w:val="36"/>
-          <w:szCs w:val="36"/>
-          <w:shd w:val="clear" w:color="auto" w:fill="FFFFFF"/>
-        </w:rPr>
-        <w:t>32)</w:t>
-      </w:r>
-      <w:r>
-        <w:rPr>
-          <w:rFonts w:ascii="Times New Roman" w:hAnsi="Times New Roman" w:cs="Times New Roman"/>
-          <w:b/>
-          <w:bCs/>
-          <w:color w:val="202124"/>
-          <w:sz w:val="36"/>
-          <w:szCs w:val="36"/>
-          <w:shd w:val="clear" w:color="auto" w:fill="FFFFFF"/>
-        </w:rPr>
-        <w:tab/>
-        <w:t>Can we update props in react?</w:t>
-      </w:r>
-    </w:p>
-    <w:p>
-      <w:pPr>
-        <w:ind w:left="-567" w:right="-330"/>
-        <w:jc w:val="both"/>
-        <w:rPr>
-          <w:rFonts w:ascii="Times New Roman" w:hAnsi="Times New Roman" w:cs="Times New Roman"/>
-          <w:color w:val="202124"/>
-          <w:sz w:val="36"/>
-          <w:szCs w:val="36"/>
-          <w:shd w:val="clear" w:color="auto" w:fill="FFFFFF"/>
-        </w:rPr>
-      </w:pPr>
-      <w:r>
-        <w:rPr>
-          <w:rFonts w:ascii="Times New Roman" w:hAnsi="Times New Roman" w:cs="Times New Roman"/>
-          <w:color w:val="202124"/>
-          <w:sz w:val="36"/>
-          <w:szCs w:val="36"/>
-          <w:shd w:val="clear" w:color="auto" w:fill="FFFFFF"/>
-        </w:rPr>
-        <w:t>We can’t update props in react js because props are read-only. Moreover, we can not modify props received from parent to child.</w:t>
-      </w:r>
-    </w:p>
-    <w:p>
-      <w:pPr>
-        <w:ind w:left="-567" w:right="-330"/>
-        <w:jc w:val="both"/>
-        <w:rPr>
-          <w:rFonts w:ascii="Times New Roman" w:hAnsi="Times New Roman" w:cs="Times New Roman"/>
-          <w:color w:val="202124"/>
-          <w:sz w:val="36"/>
-          <w:szCs w:val="36"/>
-          <w:shd w:val="clear" w:color="auto" w:fill="FFFFFF"/>
-        </w:rPr>
-      </w:pPr>
-    </w:p>
-    <w:p>
-      <w:pPr>
-        <w:ind w:left="-567" w:right="-330"/>
-        <w:jc w:val="both"/>
-        <w:rPr>
-          <w:rFonts w:ascii="Times New Roman" w:hAnsi="Times New Roman" w:cs="Times New Roman"/>
-          <w:b/>
-          <w:bCs/>
-          <w:color w:val="202124"/>
-          <w:sz w:val="36"/>
-          <w:szCs w:val="36"/>
-          <w:shd w:val="clear" w:color="auto" w:fill="FFFFFF"/>
-        </w:rPr>
-      </w:pPr>
-      <w:r>
-        <w:rPr>
-          <w:rFonts w:ascii="Times New Roman" w:hAnsi="Times New Roman" w:cs="Times New Roman"/>
-          <w:b/>
-          <w:bCs/>
-          <w:color w:val="202124"/>
-          <w:sz w:val="36"/>
-          <w:szCs w:val="36"/>
-          <w:shd w:val="clear" w:color="auto" w:fill="FFFFFF"/>
-        </w:rPr>
-        <w:t>33)</w:t>
-      </w:r>
-      <w:r>
-        <w:rPr>
-          <w:rFonts w:ascii="Times New Roman" w:hAnsi="Times New Roman" w:cs="Times New Roman"/>
-          <w:b/>
-          <w:bCs/>
-          <w:color w:val="202124"/>
-          <w:sz w:val="36"/>
-          <w:szCs w:val="36"/>
-          <w:shd w:val="clear" w:color="auto" w:fill="FFFFFF"/>
-        </w:rPr>
-        <w:tab/>
-        <w:t>Name any five predefined prototypes used in React.</w:t>
-      </w:r>
-    </w:p>
-    <w:p>
-      <w:pPr>
-        <w:ind w:left="-567" w:right="-330"/>
-        <w:jc w:val="both"/>
-        <w:rPr>
-          <w:rFonts w:ascii="Times New Roman" w:hAnsi="Times New Roman" w:cs="Times New Roman"/>
-          <w:color w:val="202124"/>
-          <w:sz w:val="36"/>
-          <w:szCs w:val="36"/>
-          <w:shd w:val="clear" w:color="auto" w:fill="FFFFFF"/>
-        </w:rPr>
-      </w:pPr>
-      <w:r>
-        <w:rPr>
-          <w:rFonts w:ascii="Times New Roman" w:hAnsi="Times New Roman" w:cs="Times New Roman"/>
-          <w:color w:val="202124"/>
-          <w:sz w:val="36"/>
-          <w:szCs w:val="36"/>
-          <w:shd w:val="clear" w:color="auto" w:fill="FFFFFF"/>
-        </w:rPr>
-        <w:t>Most important protoype used in React js are:</w:t>
-      </w:r>
-    </w:p>
-    <w:p>
-      <w:pPr>
-        <w:ind w:left="-567" w:right="-330"/>
-        <w:jc w:val="both"/>
-        <w:rPr>
-          <w:rFonts w:ascii="Times New Roman" w:hAnsi="Times New Roman" w:cs="Times New Roman"/>
-          <w:color w:val="202124"/>
-          <w:sz w:val="36"/>
-          <w:szCs w:val="36"/>
-          <w:shd w:val="clear" w:color="auto" w:fill="FFFFFF"/>
-        </w:rPr>
-      </w:pPr>
-      <w:r>
-        <w:rPr>
-          <w:rFonts w:ascii="Times New Roman" w:hAnsi="Times New Roman" w:cs="Times New Roman"/>
-          <w:color w:val="202124"/>
-          <w:sz w:val="36"/>
-          <w:szCs w:val="36"/>
-          <w:shd w:val="clear" w:color="auto" w:fill="FFFFFF"/>
-        </w:rPr>
-        <w:t>•</w:t>
-      </w:r>
-      <w:r>
-        <w:rPr>
-          <w:rFonts w:ascii="Times New Roman" w:hAnsi="Times New Roman" w:cs="Times New Roman"/>
-          <w:color w:val="202124"/>
-          <w:sz w:val="36"/>
-          <w:szCs w:val="36"/>
-          <w:shd w:val="clear" w:color="auto" w:fill="FFFFFF"/>
-        </w:rPr>
-        <w:tab/>
-        <w:t>number</w:t>
-      </w:r>
-    </w:p>
-    <w:p>
-      <w:pPr>
-        <w:ind w:left="-567" w:right="-330"/>
-        <w:jc w:val="both"/>
-        <w:rPr>
-          <w:rFonts w:ascii="Times New Roman" w:hAnsi="Times New Roman" w:cs="Times New Roman"/>
-          <w:color w:val="202124"/>
-          <w:sz w:val="36"/>
-          <w:szCs w:val="36"/>
-          <w:shd w:val="clear" w:color="auto" w:fill="FFFFFF"/>
-        </w:rPr>
-      </w:pPr>
-      <w:r>
-        <w:rPr>
-          <w:rFonts w:ascii="Times New Roman" w:hAnsi="Times New Roman" w:cs="Times New Roman"/>
-          <w:color w:val="202124"/>
-          <w:sz w:val="36"/>
-          <w:szCs w:val="36"/>
-          <w:shd w:val="clear" w:color="auto" w:fill="FFFFFF"/>
-        </w:rPr>
-        <w:t>•</w:t>
-      </w:r>
-      <w:r>
-        <w:rPr>
-          <w:rFonts w:ascii="Times New Roman" w:hAnsi="Times New Roman" w:cs="Times New Roman"/>
-          <w:color w:val="202124"/>
-          <w:sz w:val="36"/>
-          <w:szCs w:val="36"/>
-          <w:shd w:val="clear" w:color="auto" w:fill="FFFFFF"/>
-        </w:rPr>
-        <w:tab/>
-        <w:t>string</w:t>
-      </w:r>
-    </w:p>
-    <w:p>
-      <w:pPr>
-        <w:ind w:left="-567" w:right="-330"/>
-        <w:jc w:val="both"/>
-        <w:rPr>
-          <w:rFonts w:ascii="Times New Roman" w:hAnsi="Times New Roman" w:cs="Times New Roman"/>
-          <w:color w:val="202124"/>
-          <w:sz w:val="36"/>
-          <w:szCs w:val="36"/>
-          <w:shd w:val="clear" w:color="auto" w:fill="FFFFFF"/>
-        </w:rPr>
-      </w:pPr>
-      <w:r>
-        <w:rPr>
-          <w:rFonts w:ascii="Times New Roman" w:hAnsi="Times New Roman" w:cs="Times New Roman"/>
-          <w:color w:val="202124"/>
-          <w:sz w:val="36"/>
-          <w:szCs w:val="36"/>
-          <w:shd w:val="clear" w:color="auto" w:fill="FFFFFF"/>
-        </w:rPr>
-        <w:t>•</w:t>
-      </w:r>
-      <w:r>
-        <w:rPr>
-          <w:rFonts w:ascii="Times New Roman" w:hAnsi="Times New Roman" w:cs="Times New Roman"/>
-          <w:color w:val="202124"/>
-          <w:sz w:val="36"/>
-          <w:szCs w:val="36"/>
-          <w:shd w:val="clear" w:color="auto" w:fill="FFFFFF"/>
-        </w:rPr>
-        <w:tab/>
-        <w:t>array</w:t>
-      </w:r>
-    </w:p>
-    <w:p>
-      <w:pPr>
-        <w:ind w:left="-567" w:right="-330"/>
-        <w:jc w:val="both"/>
-        <w:rPr>
-          <w:rFonts w:ascii="Times New Roman" w:hAnsi="Times New Roman" w:cs="Times New Roman"/>
-          <w:color w:val="202124"/>
-          <w:sz w:val="36"/>
-          <w:szCs w:val="36"/>
-          <w:shd w:val="clear" w:color="auto" w:fill="FFFFFF"/>
-        </w:rPr>
-      </w:pPr>
-      <w:r>
-        <w:rPr>
-          <w:rFonts w:ascii="Times New Roman" w:hAnsi="Times New Roman" w:cs="Times New Roman"/>
-          <w:color w:val="202124"/>
-          <w:sz w:val="36"/>
-          <w:szCs w:val="36"/>
-          <w:shd w:val="clear" w:color="auto" w:fill="FFFFFF"/>
-        </w:rPr>
-        <w:t>•</w:t>
-      </w:r>
-      <w:r>
-        <w:rPr>
-          <w:rFonts w:ascii="Times New Roman" w:hAnsi="Times New Roman" w:cs="Times New Roman"/>
-          <w:color w:val="202124"/>
-          <w:sz w:val="36"/>
-          <w:szCs w:val="36"/>
-          <w:shd w:val="clear" w:color="auto" w:fill="FFFFFF"/>
-        </w:rPr>
-        <w:tab/>
         <w:t>object</w:t>
       </w:r>
     </w:p>
@@ -4326,7 +4314,6 @@
           <w:szCs w:val="36"/>
           <w:shd w:val="clear" w:color="auto" w:fill="FFFFFF"/>
         </w:rPr>
-        <w:lastRenderedPageBreak/>
         <w:t>34)</w:t>
       </w:r>
       <w:r>
@@ -4740,6 +4727,7 @@
           <w:szCs w:val="36"/>
           <w:shd w:val="clear" w:color="auto" w:fill="FFFFFF"/>
         </w:rPr>
+        <w:lastRenderedPageBreak/>
         <w:t>Major features of React are listed below:</w:t>
       </w:r>
     </w:p>
@@ -4816,7 +4804,6 @@
           <w:szCs w:val="36"/>
           <w:shd w:val="clear" w:color="auto" w:fill="FFFFFF"/>
         </w:rPr>
-        <w:lastRenderedPageBreak/>
         <w:t>•</w:t>
       </w:r>
       <w:r>
@@ -5476,7 +5463,7 @@
           <w:szCs w:val="36"/>
           <w:shd w:val="clear" w:color="auto" w:fill="FFFFFF"/>
         </w:rPr>
-        <w:t xml:space="preserve">When several components need to share the same changing data then it is recommended to lift the shared state up to their closest common ancestor. That means if two child components share the same data </w:t>
+        <w:t xml:space="preserve">When several components need to share the same changing data then it is recommended to lift the shared state up to their closest common </w:t>
       </w:r>
       <w:r>
         <w:rPr>
@@ -5487,7 +5474,7 @@
           <w:shd w:val="clear" w:color="auto" w:fill="FFFFFF"/>
         </w:rPr>
         <w:lastRenderedPageBreak/>
-        <w:t>from its parent, then move the state to parent instead of maintaining local state in both of the child components.</w:t>
+        <w:t>ancestor. That means if two child components share the same data from its parent, then move the state to parent instead of maintaining local state in both of the child components.</w:t>
       </w:r>
     </w:p>
     <w:p>
@@ -6029,7 +6016,6 @@
           <w:szCs w:val="36"/>
           <w:shd w:val="clear" w:color="auto" w:fill="FFFFFF"/>
         </w:rPr>
-        <w:lastRenderedPageBreak/>
         <w:t>44)</w:t>
       </w:r>
       <w:r>
@@ -6466,6 +6452,7 @@
           <w:szCs w:val="36"/>
           <w:shd w:val="clear" w:color="auto" w:fill="FFFFFF"/>
         </w:rPr>
+        <w:lastRenderedPageBreak/>
         <w:t>&lt;/body&gt;</w:t>
       </w:r>
     </w:p>
@@ -6493,7 +6480,6 @@
           <w:szCs w:val="36"/>
           <w:shd w:val="clear" w:color="auto" w:fill="FFFFFF"/>
         </w:rPr>
-        <w:lastRenderedPageBreak/>
         <w:t>46)</w:t>
       </w:r>
       <w:r>

</xml_diff>